<commit_message>
Uvod u dokumentaciji i izbrisana projektna.
</commit_message>
<xml_diff>
--- a/Dokumentacija/AIR1822-TD-Dostavi frende-Bagić-Jerković-Alilović.docx
+++ b/Dokumentacija/AIR1822-TD-Dostavi frende-Bagić-Jerković-Alilović.docx
@@ -1,6 +1,6 @@
 
 <file path=word/document.xml><?xml version="1.0" encoding="utf-8"?>
-<w:document xmlns:wpc="http://schemas.microsoft.com/office/word/2010/wordprocessingCanvas" xmlns:cx="http://schemas.microsoft.com/office/drawing/2014/chartex" xmlns:cx1="http://schemas.microsoft.com/office/drawing/2015/9/8/chartex" xmlns:cx2="http://schemas.microsoft.com/office/drawing/2015/10/21/chartex" xmlns:cx3="http://schemas.microsoft.com/office/drawing/2016/5/9/chartex" xmlns:cx4="http://schemas.microsoft.com/office/drawing/2016/5/10/chartex" xmlns:cx5="http://schemas.microsoft.com/office/drawing/2016/5/11/chartex" xmlns:cx6="http://schemas.microsoft.com/office/drawing/2016/5/12/chartex" xmlns:cx7="http://schemas.microsoft.com/office/drawing/2016/5/13/chartex" xmlns:cx8="http://schemas.microsoft.com/office/drawing/2016/5/14/chartex" xmlns:mc="http://schemas.openxmlformats.org/markup-compatibility/2006" xmlns:aink="http://schemas.microsoft.com/office/drawing/2016/ink" xmlns:am3d="http://schemas.microsoft.com/office/drawing/2017/model3d" xmlns:o="urn:schemas-microsoft-com:office:office" xmlns:r="http://schemas.openxmlformats.org/officeDocument/2006/relationships" xmlns:m="http://schemas.openxmlformats.org/officeDocument/2006/math" xmlns:v="urn:schemas-microsoft-com:vml" xmlns:wp14="http://schemas.microsoft.com/office/word/2010/wordprocessingDrawing" xmlns:wp="http://schemas.openxmlformats.org/drawingml/2006/wordprocessingDrawing" xmlns:w10="urn:schemas-microsoft-com:office:word" xmlns:w="http://schemas.openxmlformats.org/wordprocessingml/2006/main" xmlns:w14="http://schemas.microsoft.com/office/word/2010/wordml" xmlns:w15="http://schemas.microsoft.com/office/word/2012/wordml" xmlns:w16cid="http://schemas.microsoft.com/office/word/2016/wordml/cid" xmlns:w16se="http://schemas.microsoft.com/office/word/2015/wordml/symex" xmlns:wpg="http://schemas.microsoft.com/office/word/2010/wordprocessingGroup" xmlns:wpi="http://schemas.microsoft.com/office/word/2010/wordprocessingInk" xmlns:wne="http://schemas.microsoft.com/office/word/2006/wordml" xmlns:wps="http://schemas.microsoft.com/office/word/2010/wordprocessingShape" mc:Ignorable="w14 w15 w16se w16cid wp14">
+<w:document xmlns:wpc="http://schemas.microsoft.com/office/word/2010/wordprocessingCanvas" xmlns:mc="http://schemas.openxmlformats.org/markup-compatibility/2006" xmlns:o="urn:schemas-microsoft-com:office:office" xmlns:r="http://schemas.openxmlformats.org/officeDocument/2006/relationships" xmlns:m="http://schemas.openxmlformats.org/officeDocument/2006/math" xmlns:v="urn:schemas-microsoft-com:vml" xmlns:wp14="http://schemas.microsoft.com/office/word/2010/wordprocessingDrawing" xmlns:wp="http://schemas.openxmlformats.org/drawingml/2006/wordprocessingDrawing" xmlns:w10="urn:schemas-microsoft-com:office:word" xmlns:w="http://schemas.openxmlformats.org/wordprocessingml/2006/main" xmlns:w14="http://schemas.microsoft.com/office/word/2010/wordml" xmlns:wpg="http://schemas.microsoft.com/office/word/2010/wordprocessingGroup" xmlns:wpi="http://schemas.microsoft.com/office/word/2010/wordprocessingInk" xmlns:wne="http://schemas.microsoft.com/office/word/2006/wordml" xmlns:wps="http://schemas.microsoft.com/office/word/2010/wordprocessingShape" mc:Ignorable="w14 wp14">
   <w:body>
     <w:p>
       <w:pPr>
@@ -146,13 +146,402 @@
         <w:spacing w:after="120" w:line="288" w:lineRule="auto"/>
         <w:rPr>
           <w:rFonts w:ascii="Arial" w:hAnsi="Arial" w:cs="Arial"/>
+        </w:rPr>
+      </w:pPr>
+    </w:p>
+    <w:p>
+      <w:pPr>
+        <w:spacing w:after="120" w:line="288" w:lineRule="auto"/>
+        <w:rPr>
+          <w:rFonts w:ascii="Arial" w:hAnsi="Arial" w:cs="Arial"/>
+        </w:rPr>
+      </w:pPr>
+    </w:p>
+    <w:p>
+      <w:pPr>
+        <w:spacing w:after="120" w:line="288" w:lineRule="auto"/>
+        <w:rPr>
+          <w:rFonts w:ascii="Arial" w:hAnsi="Arial" w:cs="Arial"/>
+        </w:rPr>
+      </w:pPr>
+    </w:p>
+    <w:p>
+      <w:pPr>
+        <w:pStyle w:val="Naslovzavrnograda"/>
+        <w:spacing w:after="120" w:line="288" w:lineRule="auto"/>
+        <w:jc w:val="left"/>
+        <w:rPr>
+          <w:rFonts w:cs="Arial"/>
+        </w:rPr>
+      </w:pPr>
+    </w:p>
+    <w:p>
+      <w:pPr>
+        <w:pStyle w:val="Naslovzavrnograda"/>
+        <w:spacing w:after="120" w:line="288" w:lineRule="auto"/>
+        <w:jc w:val="left"/>
+        <w:rPr>
+          <w:rFonts w:cs="Arial"/>
+        </w:rPr>
+      </w:pPr>
+    </w:p>
+    <w:p>
+      <w:pPr>
+        <w:pStyle w:val="Naslovzavrnograda"/>
+        <w:spacing w:after="120" w:line="288" w:lineRule="auto"/>
+        <w:rPr>
+          <w:rFonts w:cs="Arial"/>
+          <w:sz w:val="40"/>
+        </w:rPr>
+      </w:pPr>
+      <w:r>
+        <w:rPr>
+          <w:rFonts w:cs="Arial"/>
+          <w:sz w:val="44"/>
+        </w:rPr>
+        <w:t>DOSTAVI FRENDE</w:t>
+      </w:r>
+    </w:p>
+    <w:p>
+      <w:pPr>
+        <w:pStyle w:val="Default"/>
+        <w:jc w:val="center"/>
+        <w:rPr>
+          <w:rFonts w:ascii="Arial" w:hAnsi="Arial" w:cs="Arial"/>
+          <w:sz w:val="28"/>
+          <w:szCs w:val="28"/>
+        </w:rPr>
+      </w:pPr>
+      <w:r>
+        <w:rPr>
+          <w:rFonts w:ascii="Arial" w:hAnsi="Arial" w:cs="Arial"/>
           <w:b/>
-        </w:rPr>
-      </w:pPr>
-      <w:r>
+          <w:bCs/>
+          <w:sz w:val="28"/>
+          <w:szCs w:val="28"/>
+        </w:rPr>
+        <w:t>PROJEKT IZ KOLEGIJA ANALIZA I RAZVOJ PROGRAMA</w:t>
+      </w:r>
+    </w:p>
+    <w:p>
+      <w:pPr>
+        <w:pStyle w:val="ZAVRNIRAD"/>
+        <w:spacing w:after="120" w:line="288" w:lineRule="auto"/>
+        <w:rPr>
+          <w:rFonts w:ascii="Arial" w:hAnsi="Arial" w:cs="Arial"/>
+        </w:rPr>
+      </w:pPr>
+      <w:r>
+        <w:rPr>
+          <w:rFonts w:ascii="Arial" w:hAnsi="Arial" w:cs="Arial"/>
+          <w:b w:val="0"/>
+          <w:bCs w:val="0"/>
+          <w:sz w:val="28"/>
+          <w:szCs w:val="28"/>
+        </w:rPr>
+        <w:t>TEHNIČKA DOKUMENTACIJA</w:t>
+      </w:r>
+    </w:p>
+    <w:p>
+      <w:pPr>
+        <w:spacing w:after="120" w:line="288" w:lineRule="auto"/>
+        <w:jc w:val="center"/>
+        <w:rPr>
+          <w:rFonts w:ascii="Arial" w:hAnsi="Arial" w:cs="Arial"/>
+        </w:rPr>
+      </w:pPr>
+    </w:p>
+    <w:p>
+      <w:pPr>
+        <w:spacing w:after="120" w:line="288" w:lineRule="auto"/>
+        <w:jc w:val="center"/>
+        <w:rPr>
+          <w:rFonts w:ascii="Arial" w:hAnsi="Arial" w:cs="Arial"/>
+        </w:rPr>
+      </w:pPr>
+    </w:p>
+    <w:p>
+      <w:pPr>
+        <w:spacing w:after="120" w:line="288" w:lineRule="auto"/>
+        <w:jc w:val="center"/>
+        <w:rPr>
+          <w:rFonts w:ascii="Arial" w:hAnsi="Arial" w:cs="Arial"/>
+        </w:rPr>
+      </w:pPr>
+    </w:p>
+    <w:p>
+      <w:pPr>
+        <w:spacing w:after="120" w:line="288" w:lineRule="auto"/>
+        <w:rPr>
+          <w:rFonts w:ascii="Arial" w:hAnsi="Arial" w:cs="Arial"/>
+        </w:rPr>
+      </w:pPr>
+    </w:p>
+    <w:p>
+      <w:pPr>
+        <w:spacing w:after="120" w:line="288" w:lineRule="auto"/>
+        <w:rPr>
+          <w:rFonts w:ascii="Arial" w:hAnsi="Arial" w:cs="Arial"/>
+        </w:rPr>
+      </w:pPr>
+    </w:p>
+    <w:p>
+      <w:pPr>
+        <w:pStyle w:val="Mjesto"/>
+        <w:spacing w:after="120" w:line="288" w:lineRule="auto"/>
+        <w:rPr>
+          <w:rFonts w:ascii="Arial" w:hAnsi="Arial" w:cs="Arial"/>
+        </w:rPr>
+      </w:pPr>
+    </w:p>
+    <w:p>
+      <w:pPr>
+        <w:pStyle w:val="Mjesto"/>
+        <w:spacing w:after="120" w:line="288" w:lineRule="auto"/>
+        <w:rPr>
+          <w:rFonts w:ascii="Arial" w:hAnsi="Arial" w:cs="Arial"/>
+        </w:rPr>
+      </w:pPr>
+    </w:p>
+    <w:p>
+      <w:pPr>
+        <w:pStyle w:val="Mjesto"/>
+        <w:spacing w:after="120" w:line="288" w:lineRule="auto"/>
+        <w:rPr>
+          <w:rFonts w:ascii="Arial" w:hAnsi="Arial" w:cs="Arial"/>
+        </w:rPr>
+      </w:pPr>
+    </w:p>
+    <w:p>
+      <w:pPr>
+        <w:pStyle w:val="Mjesto"/>
+        <w:spacing w:after="120" w:line="288" w:lineRule="auto"/>
+        <w:rPr>
+          <w:rFonts w:ascii="Arial" w:hAnsi="Arial" w:cs="Arial"/>
+        </w:rPr>
+      </w:pPr>
+    </w:p>
+    <w:p>
+      <w:pPr>
+        <w:pStyle w:val="Mjesto"/>
+        <w:spacing w:after="120" w:line="288" w:lineRule="auto"/>
+        <w:rPr>
+          <w:rFonts w:ascii="Arial" w:hAnsi="Arial" w:cs="Arial"/>
+        </w:rPr>
+      </w:pPr>
+    </w:p>
+    <w:p>
+      <w:pPr>
+        <w:pStyle w:val="Mjesto"/>
+        <w:spacing w:after="120" w:line="288" w:lineRule="auto"/>
+        <w:rPr>
+          <w:rFonts w:ascii="Arial" w:hAnsi="Arial" w:cs="Arial"/>
+        </w:rPr>
+      </w:pPr>
+    </w:p>
+    <w:p>
+      <w:pPr>
+        <w:pStyle w:val="Mjesto"/>
+        <w:spacing w:after="120" w:line="360" w:lineRule="auto"/>
+        <w:rPr>
+          <w:rFonts w:ascii="Arial" w:hAnsi="Arial" w:cs="Arial"/>
+          <w:sz w:val="28"/>
+        </w:rPr>
+      </w:pPr>
+      <w:r>
+        <w:rPr>
+          <w:rFonts w:ascii="Arial" w:hAnsi="Arial" w:cs="Arial"/>
+          <w:sz w:val="28"/>
+        </w:rPr>
+        <w:t>Varaždin, 201</w:t>
+      </w:r>
+      <w:r>
+        <w:rPr>
+          <w:rFonts w:ascii="Arial" w:hAnsi="Arial" w:cs="Arial"/>
+          <w:sz w:val="28"/>
+        </w:rPr>
+        <w:t>8</w:t>
+      </w:r>
+      <w:r>
+        <w:rPr>
+          <w:rFonts w:ascii="Arial" w:hAnsi="Arial" w:cs="Arial"/>
+          <w:sz w:val="28"/>
+        </w:rPr>
+        <w:t>.</w:t>
+      </w:r>
+    </w:p>
+    <w:p>
+      <w:pPr>
+        <w:pStyle w:val="Mjesto"/>
+        <w:spacing w:after="120" w:line="360" w:lineRule="auto"/>
+        <w:rPr>
+          <w:rFonts w:ascii="Arial" w:hAnsi="Arial" w:cs="Arial"/>
+          <w:sz w:val="22"/>
+          <w:szCs w:val="22"/>
+        </w:rPr>
+      </w:pPr>
+      <w:r>
+        <w:rPr>
+          <w:rFonts w:ascii="Arial" w:hAnsi="Arial" w:cs="Arial"/>
+          <w:sz w:val="22"/>
+          <w:szCs w:val="22"/>
+        </w:rPr>
+        <w:lastRenderedPageBreak/>
+        <w:t>SVEUČILIŠTE U ZAGREBU</w:t>
+      </w:r>
+    </w:p>
+    <w:p>
+      <w:pPr>
+        <w:pStyle w:val="Nazivinstitucije"/>
+        <w:spacing w:after="120" w:line="360" w:lineRule="auto"/>
+        <w:rPr>
+          <w:rFonts w:ascii="Arial" w:hAnsi="Arial" w:cs="Arial"/>
+          <w:sz w:val="22"/>
+          <w:szCs w:val="22"/>
+        </w:rPr>
+      </w:pPr>
+      <w:r>
+        <w:rPr>
+          <w:rFonts w:ascii="Arial" w:hAnsi="Arial" w:cs="Arial"/>
+          <w:sz w:val="22"/>
+          <w:szCs w:val="22"/>
+        </w:rPr>
+        <w:t>FAKULTET ORGANIZACIJE I INFORMATIKE</w:t>
+      </w:r>
+    </w:p>
+    <w:p>
+      <w:pPr>
+        <w:pStyle w:val="Nazivinstitucije"/>
+        <w:spacing w:after="120" w:line="360" w:lineRule="auto"/>
+        <w:rPr>
+          <w:rFonts w:ascii="Arial" w:hAnsi="Arial" w:cs="Arial"/>
+          <w:sz w:val="22"/>
+          <w:szCs w:val="22"/>
+        </w:rPr>
+      </w:pPr>
+      <w:r>
+        <w:rPr>
+          <w:rFonts w:ascii="Arial" w:hAnsi="Arial" w:cs="Arial"/>
+          <w:sz w:val="22"/>
+          <w:szCs w:val="22"/>
+        </w:rPr>
+        <w:t>V A R A Ž D I N</w:t>
+      </w:r>
+    </w:p>
+    <w:p>
+      <w:pPr>
+        <w:spacing w:after="120" w:line="360" w:lineRule="auto"/>
+        <w:rPr>
+          <w:rFonts w:ascii="Arial" w:hAnsi="Arial" w:cs="Arial"/>
+          <w:sz w:val="22"/>
+          <w:szCs w:val="22"/>
+        </w:rPr>
+      </w:pPr>
+    </w:p>
+    <w:p>
+      <w:pPr>
+        <w:spacing w:after="120" w:line="360" w:lineRule="auto"/>
+        <w:rPr>
+          <w:rFonts w:ascii="Arial" w:hAnsi="Arial" w:cs="Arial"/>
+          <w:sz w:val="22"/>
+          <w:szCs w:val="22"/>
+        </w:rPr>
+      </w:pPr>
+    </w:p>
+    <w:p>
+      <w:pPr>
+        <w:spacing w:after="120" w:line="360" w:lineRule="auto"/>
         <w:rPr>
           <w:rFonts w:ascii="Arial" w:hAnsi="Arial" w:cs="Arial"/>
           <w:b/>
+          <w:sz w:val="22"/>
+          <w:szCs w:val="22"/>
+        </w:rPr>
+      </w:pPr>
+      <w:r>
+        <w:rPr>
+          <w:rFonts w:ascii="Arial" w:hAnsi="Arial" w:cs="Arial"/>
+          <w:b/>
+          <w:sz w:val="22"/>
+          <w:szCs w:val="22"/>
+        </w:rPr>
+        <w:t>Oznaka tima: AIR1822</w:t>
+      </w:r>
+    </w:p>
+    <w:p>
+      <w:pPr>
+        <w:spacing w:after="120" w:line="360" w:lineRule="auto"/>
+        <w:rPr>
+          <w:rFonts w:ascii="Arial" w:hAnsi="Arial" w:cs="Arial"/>
+          <w:b/>
+          <w:sz w:val="22"/>
+          <w:szCs w:val="22"/>
+        </w:rPr>
+      </w:pPr>
+      <w:r>
+        <w:rPr>
+          <w:rFonts w:ascii="Arial" w:hAnsi="Arial" w:cs="Arial"/>
+          <w:b/>
+          <w:sz w:val="22"/>
+          <w:szCs w:val="22"/>
+        </w:rPr>
+        <w:t xml:space="preserve">Lucija Bagić </w:t>
+      </w:r>
+    </w:p>
+    <w:p>
+      <w:pPr>
+        <w:spacing w:after="120" w:line="360" w:lineRule="auto"/>
+        <w:rPr>
+          <w:rFonts w:ascii="Arial" w:hAnsi="Arial" w:cs="Arial"/>
+          <w:b/>
+          <w:sz w:val="22"/>
+          <w:szCs w:val="22"/>
+        </w:rPr>
+      </w:pPr>
+      <w:r>
+        <w:rPr>
+          <w:rFonts w:ascii="Arial" w:hAnsi="Arial" w:cs="Arial"/>
+          <w:b/>
+          <w:sz w:val="22"/>
+          <w:szCs w:val="22"/>
+        </w:rPr>
+        <w:t xml:space="preserve">Frano Jerković </w:t>
+      </w:r>
+    </w:p>
+    <w:p>
+      <w:pPr>
+        <w:spacing w:after="120" w:line="360" w:lineRule="auto"/>
+        <w:rPr>
+          <w:rFonts w:ascii="Arial" w:hAnsi="Arial" w:cs="Arial"/>
+          <w:b/>
+          <w:sz w:val="22"/>
+          <w:szCs w:val="22"/>
+        </w:rPr>
+      </w:pPr>
+      <w:r>
+        <w:rPr>
+          <w:rFonts w:ascii="Arial" w:hAnsi="Arial" w:cs="Arial"/>
+          <w:b/>
+          <w:sz w:val="22"/>
+          <w:szCs w:val="22"/>
+        </w:rPr>
+        <w:t>Daria Alilović</w:t>
+      </w:r>
+    </w:p>
+    <w:p>
+      <w:pPr>
+        <w:spacing w:after="120" w:line="288" w:lineRule="auto"/>
+        <w:rPr>
+          <w:rFonts w:ascii="Arial" w:hAnsi="Arial" w:cs="Arial"/>
+          <w:b/>
+          <w:sz w:val="22"/>
+        </w:rPr>
+      </w:pPr>
+      <w:r>
+        <w:rPr>
+          <w:rFonts w:ascii="Arial" w:hAnsi="Arial" w:cs="Arial"/>
+          <w:b/>
+          <w:sz w:val="22"/>
         </w:rPr>
         <w:t>Link na github stranicu</w:t>
       </w:r>
@@ -160,352 +549,59 @@
         <w:rPr>
           <w:rFonts w:cs="Arial"/>
           <w:b/>
-        </w:rPr>
-        <w:t>:</w:t>
-      </w:r>
-      <w:r>
-        <w:rPr>
-          <w:rFonts w:cs="Arial"/>
-          <w:b/>
-        </w:rPr>
-        <w:t xml:space="preserve">  </w:t>
-      </w:r>
-      <w:hyperlink r:id="rId8" w:history="1">
-        <w:r>
-          <w:rPr>
-            <w:rStyle w:val="Hyperlink"/>
-            <w:rFonts w:ascii="Arial" w:hAnsi="Arial" w:cs="Arial"/>
-            <w:b/>
-          </w:rPr>
-          <w:t>https://github.com/lucbagic/Dostavi-frende</w:t>
-        </w:r>
-      </w:hyperlink>
-      <w:r>
-        <w:rPr>
-          <w:rFonts w:ascii="Arial" w:hAnsi="Arial" w:cs="Arial"/>
-          <w:b/>
-        </w:rPr>
-        <w:t xml:space="preserve"> </w:t>
-      </w:r>
-    </w:p>
-    <w:p>
-      <w:pPr>
-        <w:spacing w:after="120" w:line="288" w:lineRule="auto"/>
-        <w:rPr>
-          <w:rFonts w:ascii="Arial" w:hAnsi="Arial" w:cs="Arial"/>
-          <w:b/>
-        </w:rPr>
-      </w:pPr>
-      <w:r>
-        <w:rPr>
-          <w:rFonts w:ascii="Arial" w:hAnsi="Arial" w:cs="Arial"/>
-          <w:b/>
-        </w:rPr>
-        <w:t xml:space="preserve">Trello: </w:t>
+          <w:sz w:val="22"/>
+        </w:rPr>
+        <w:t xml:space="preserve">:  </w:t>
       </w:r>
       <w:hyperlink r:id="rId9" w:history="1">
         <w:r>
           <w:rPr>
             <w:rStyle w:val="Hyperlink"/>
             <w:rFonts w:ascii="Arial" w:hAnsi="Arial" w:cs="Arial"/>
-            <w:b/>
+            <w:sz w:val="22"/>
           </w:rPr>
-          <w:t>https://trello.com/b/lxlmlE8P/sprint-1</w:t>
+          <w:t>https://github.com/lucbagic/Dostavi-frende</w:t>
         </w:r>
       </w:hyperlink>
       <w:r>
         <w:rPr>
           <w:rFonts w:ascii="Arial" w:hAnsi="Arial" w:cs="Arial"/>
           <w:b/>
+          <w:sz w:val="22"/>
         </w:rPr>
         <w:t xml:space="preserve"> </w:t>
       </w:r>
     </w:p>
     <w:p>
       <w:pPr>
-        <w:spacing w:after="120" w:line="288" w:lineRule="auto"/>
+        <w:pStyle w:val="HTMLPreformatted"/>
+        <w:shd w:val="clear" w:color="auto" w:fill="FFFFFF"/>
+        <w:rPr>
+          <w:rFonts w:ascii="Arial" w:hAnsi="Arial" w:cs="Arial"/>
+          <w:sz w:val="22"/>
+          <w:szCs w:val="24"/>
+        </w:rPr>
+      </w:pPr>
+      <w:r>
         <w:rPr>
           <w:rFonts w:ascii="Arial" w:hAnsi="Arial" w:cs="Arial"/>
           <w:b/>
-        </w:rPr>
-      </w:pPr>
-    </w:p>
-    <w:p>
-      <w:pPr>
-        <w:spacing w:after="120" w:line="288" w:lineRule="auto"/>
-        <w:rPr>
-          <w:rFonts w:ascii="Arial" w:hAnsi="Arial" w:cs="Arial"/>
-        </w:rPr>
-      </w:pPr>
-    </w:p>
-    <w:p>
-      <w:pPr>
-        <w:pStyle w:val="Naslovzavrnograda"/>
-        <w:spacing w:after="120" w:line="288" w:lineRule="auto"/>
-        <w:jc w:val="left"/>
-        <w:rPr>
-          <w:rFonts w:cs="Arial"/>
-        </w:rPr>
-      </w:pPr>
-    </w:p>
-    <w:p>
-      <w:pPr>
-        <w:pStyle w:val="Naslovzavrnograda"/>
-        <w:spacing w:after="120" w:line="288" w:lineRule="auto"/>
-        <w:jc w:val="left"/>
-        <w:rPr>
-          <w:rFonts w:cs="Arial"/>
-        </w:rPr>
-      </w:pPr>
-    </w:p>
-    <w:p>
-      <w:pPr>
-        <w:pStyle w:val="Naslovzavrnograda"/>
-        <w:spacing w:after="120" w:line="288" w:lineRule="auto"/>
-        <w:jc w:val="left"/>
-        <w:rPr>
-          <w:rFonts w:cs="Arial"/>
-        </w:rPr>
-      </w:pPr>
-    </w:p>
-    <w:p>
-      <w:pPr>
-        <w:pStyle w:val="Naslovzavrnograda"/>
-        <w:spacing w:after="120" w:line="288" w:lineRule="auto"/>
-        <w:rPr>
-          <w:rFonts w:cs="Arial"/>
-          <w:sz w:val="40"/>
-        </w:rPr>
-      </w:pPr>
-      <w:r>
-        <w:rPr>
-          <w:rFonts w:cs="Arial"/>
-          <w:sz w:val="44"/>
-        </w:rPr>
-        <w:t>DOSTAVI FRENDE</w:t>
-      </w:r>
-    </w:p>
-    <w:p>
-      <w:pPr>
-        <w:spacing w:after="120" w:line="288" w:lineRule="auto"/>
-        <w:jc w:val="center"/>
-        <w:rPr>
-          <w:rFonts w:ascii="Arial" w:hAnsi="Arial" w:cs="Arial"/>
-        </w:rPr>
-      </w:pPr>
-    </w:p>
-    <w:p>
-      <w:pPr>
-        <w:pStyle w:val="ZAVRNIRAD"/>
-        <w:spacing w:after="120" w:line="288" w:lineRule="auto"/>
-        <w:rPr>
-          <w:rFonts w:ascii="Arial" w:hAnsi="Arial" w:cs="Arial"/>
-        </w:rPr>
-      </w:pPr>
-      <w:r>
-        <w:rPr>
-          <w:rFonts w:ascii="Arial" w:hAnsi="Arial" w:cs="Arial"/>
-          <w:sz w:val="28"/>
-        </w:rPr>
-        <w:t>TEhnička</w:t>
-      </w:r>
-      <w:r>
-        <w:rPr>
-          <w:rFonts w:ascii="Arial" w:hAnsi="Arial" w:cs="Arial"/>
-          <w:sz w:val="28"/>
-        </w:rPr>
-        <w:t xml:space="preserve"> DOKUMENTACIJa</w:t>
-      </w:r>
-    </w:p>
-    <w:p>
-      <w:pPr>
-        <w:spacing w:after="120" w:line="288" w:lineRule="auto"/>
-        <w:jc w:val="center"/>
-        <w:rPr>
-          <w:rFonts w:ascii="Arial" w:hAnsi="Arial" w:cs="Arial"/>
-        </w:rPr>
-      </w:pPr>
-    </w:p>
-    <w:p>
-      <w:pPr>
-        <w:spacing w:after="120" w:line="288" w:lineRule="auto"/>
-        <w:jc w:val="center"/>
-        <w:rPr>
-          <w:rFonts w:ascii="Arial" w:hAnsi="Arial" w:cs="Arial"/>
-        </w:rPr>
-      </w:pPr>
-    </w:p>
-    <w:p>
-      <w:pPr>
-        <w:spacing w:after="120" w:line="288" w:lineRule="auto"/>
-        <w:jc w:val="center"/>
-        <w:rPr>
-          <w:rFonts w:ascii="Arial" w:hAnsi="Arial" w:cs="Arial"/>
-        </w:rPr>
-      </w:pPr>
-    </w:p>
-    <w:p>
-      <w:pPr>
-        <w:spacing w:after="120" w:line="288" w:lineRule="auto"/>
-        <w:rPr>
-          <w:rFonts w:ascii="Arial" w:hAnsi="Arial" w:cs="Arial"/>
-        </w:rPr>
-      </w:pPr>
-    </w:p>
-    <w:p>
-      <w:pPr>
-        <w:spacing w:after="120" w:line="288" w:lineRule="auto"/>
-        <w:jc w:val="center"/>
-        <w:rPr>
-          <w:rFonts w:ascii="Arial" w:hAnsi="Arial" w:cs="Arial"/>
-        </w:rPr>
-      </w:pPr>
-    </w:p>
-    <w:p>
-      <w:pPr>
-        <w:spacing w:after="120" w:line="288" w:lineRule="auto"/>
-        <w:jc w:val="center"/>
-        <w:rPr>
-          <w:rFonts w:ascii="Arial" w:hAnsi="Arial" w:cs="Arial"/>
-        </w:rPr>
-      </w:pPr>
-    </w:p>
-    <w:p>
-      <w:pPr>
-        <w:pStyle w:val="Mjesto"/>
-        <w:spacing w:after="120" w:line="288" w:lineRule="auto"/>
-        <w:rPr>
-          <w:rFonts w:ascii="Arial" w:hAnsi="Arial" w:cs="Arial"/>
-        </w:rPr>
-      </w:pPr>
-    </w:p>
-    <w:p>
-      <w:pPr>
-        <w:pStyle w:val="Mjesto"/>
-        <w:spacing w:after="120" w:line="288" w:lineRule="auto"/>
-        <w:rPr>
-          <w:rFonts w:ascii="Arial" w:hAnsi="Arial" w:cs="Arial"/>
-        </w:rPr>
-      </w:pPr>
-    </w:p>
-    <w:p>
-      <w:pPr>
-        <w:pStyle w:val="Mjesto"/>
-        <w:spacing w:after="120" w:line="360" w:lineRule="auto"/>
-        <w:rPr>
-          <w:rFonts w:ascii="Arial" w:hAnsi="Arial" w:cs="Arial"/>
-          <w:sz w:val="28"/>
-        </w:rPr>
-      </w:pPr>
-      <w:r>
-        <w:rPr>
-          <w:rFonts w:ascii="Arial" w:hAnsi="Arial" w:cs="Arial"/>
-          <w:sz w:val="28"/>
-        </w:rPr>
-        <w:t>Varaždin, 201</w:t>
-      </w:r>
-      <w:r>
-        <w:rPr>
-          <w:rFonts w:ascii="Arial" w:hAnsi="Arial" w:cs="Arial"/>
-          <w:sz w:val="28"/>
-        </w:rPr>
-        <w:t>8</w:t>
-      </w:r>
-      <w:r>
-        <w:rPr>
-          <w:rFonts w:ascii="Arial" w:hAnsi="Arial" w:cs="Arial"/>
-          <w:sz w:val="28"/>
-        </w:rPr>
-        <w:t>.</w:t>
-      </w:r>
-    </w:p>
-    <w:p>
-      <w:pPr>
-        <w:pStyle w:val="Mjesto"/>
-        <w:spacing w:after="120" w:line="360" w:lineRule="auto"/>
-        <w:rPr>
-          <w:rFonts w:ascii="Arial" w:hAnsi="Arial" w:cs="Arial"/>
           <w:sz w:val="22"/>
-          <w:szCs w:val="22"/>
-        </w:rPr>
-      </w:pPr>
-      <w:r>
-        <w:rPr>
-          <w:rFonts w:ascii="Arial" w:hAnsi="Arial" w:cs="Arial"/>
-          <w:sz w:val="22"/>
-          <w:szCs w:val="22"/>
-        </w:rPr>
-        <w:lastRenderedPageBreak/>
-        <w:t>SVEUČILIŠTE U ZAGREBU</w:t>
-      </w:r>
-    </w:p>
-    <w:p>
-      <w:pPr>
-        <w:pStyle w:val="Nazivinstitucije"/>
-        <w:spacing w:after="120" w:line="360" w:lineRule="auto"/>
-        <w:rPr>
-          <w:rFonts w:ascii="Arial" w:hAnsi="Arial" w:cs="Arial"/>
-          <w:sz w:val="22"/>
-          <w:szCs w:val="22"/>
-        </w:rPr>
-      </w:pPr>
-      <w:r>
-        <w:rPr>
-          <w:rFonts w:ascii="Arial" w:hAnsi="Arial" w:cs="Arial"/>
-          <w:sz w:val="22"/>
-          <w:szCs w:val="22"/>
-        </w:rPr>
-        <w:t>FAKULTET ORGANIZACIJE I INFORMATIKE</w:t>
-      </w:r>
-    </w:p>
-    <w:p>
-      <w:pPr>
-        <w:pStyle w:val="Nazivinstitucije"/>
-        <w:spacing w:after="120" w:line="360" w:lineRule="auto"/>
-        <w:rPr>
-          <w:rFonts w:ascii="Arial" w:hAnsi="Arial" w:cs="Arial"/>
-          <w:sz w:val="22"/>
-          <w:szCs w:val="22"/>
-        </w:rPr>
-      </w:pPr>
-      <w:r>
-        <w:rPr>
-          <w:rFonts w:ascii="Arial" w:hAnsi="Arial" w:cs="Arial"/>
-          <w:sz w:val="22"/>
-          <w:szCs w:val="22"/>
-        </w:rPr>
-        <w:t>V A R A Ž D I N</w:t>
-      </w:r>
-    </w:p>
-    <w:p>
-      <w:pPr>
-        <w:spacing w:after="120" w:line="360" w:lineRule="auto"/>
-        <w:rPr>
-          <w:rFonts w:ascii="Arial" w:hAnsi="Arial" w:cs="Arial"/>
-          <w:sz w:val="22"/>
-          <w:szCs w:val="22"/>
-        </w:rPr>
-      </w:pPr>
-    </w:p>
-    <w:p>
-      <w:pPr>
-        <w:spacing w:after="120" w:line="360" w:lineRule="auto"/>
-        <w:rPr>
-          <w:rFonts w:ascii="Arial" w:hAnsi="Arial" w:cs="Arial"/>
-          <w:sz w:val="22"/>
-          <w:szCs w:val="22"/>
-        </w:rPr>
-      </w:pPr>
-    </w:p>
-    <w:p>
-      <w:pPr>
-        <w:spacing w:after="120" w:line="360" w:lineRule="auto"/>
-        <w:rPr>
-          <w:rFonts w:ascii="Arial" w:hAnsi="Arial" w:cs="Arial"/>
-          <w:sz w:val="22"/>
-          <w:szCs w:val="22"/>
-        </w:rPr>
-      </w:pPr>
+          <w:szCs w:val="24"/>
+        </w:rPr>
+        <w:t xml:space="preserve">Trello link: </w:t>
+      </w:r>
+      <w:hyperlink r:id="rId10" w:history="1">
+        <w:r>
+          <w:rPr>
+            <w:rStyle w:val="Hyperlink"/>
+            <w:rFonts w:ascii="Arial" w:hAnsi="Arial" w:cs="Arial"/>
+            <w:sz w:val="22"/>
+            <w:szCs w:val="24"/>
+          </w:rPr>
+          <w:t>https://trello.com/zastupanjesabora/home</w:t>
+        </w:r>
+      </w:hyperlink>
     </w:p>
     <w:p>
       <w:pPr>
@@ -517,15 +613,17 @@
           <w:szCs w:val="22"/>
         </w:rPr>
       </w:pPr>
-      <w:r>
+    </w:p>
+    <w:p>
+      <w:pPr>
+        <w:spacing w:after="120" w:line="360" w:lineRule="auto"/>
         <w:rPr>
           <w:rFonts w:ascii="Arial" w:hAnsi="Arial" w:cs="Arial"/>
           <w:b/>
           <w:sz w:val="22"/>
           <w:szCs w:val="22"/>
         </w:rPr>
-        <w:t xml:space="preserve">Lucija Bagić </w:t>
-      </w:r>
+      </w:pPr>
     </w:p>
     <w:p>
       <w:pPr>
@@ -537,129 +635,62 @@
           <w:szCs w:val="22"/>
         </w:rPr>
       </w:pPr>
-      <w:r>
-        <w:rPr>
-          <w:rFonts w:ascii="Arial" w:hAnsi="Arial" w:cs="Arial"/>
-          <w:b/>
-          <w:sz w:val="22"/>
-          <w:szCs w:val="22"/>
-        </w:rPr>
-        <w:t xml:space="preserve">Frano Jerković </w:t>
-      </w:r>
-    </w:p>
-    <w:p>
-      <w:pPr>
-        <w:spacing w:after="120" w:line="360" w:lineRule="auto"/>
-        <w:rPr>
-          <w:rFonts w:ascii="Arial" w:hAnsi="Arial" w:cs="Arial"/>
-          <w:b/>
-          <w:sz w:val="22"/>
-          <w:szCs w:val="22"/>
-        </w:rPr>
-      </w:pPr>
-      <w:r>
-        <w:rPr>
-          <w:rFonts w:ascii="Arial" w:hAnsi="Arial" w:cs="Arial"/>
-          <w:b/>
-          <w:sz w:val="22"/>
-          <w:szCs w:val="22"/>
-        </w:rPr>
-        <w:t>Daria Alilović</w:t>
-      </w:r>
-    </w:p>
-    <w:p>
-      <w:pPr>
-        <w:spacing w:after="120" w:line="360" w:lineRule="auto"/>
-        <w:rPr>
-          <w:rFonts w:ascii="Arial" w:hAnsi="Arial" w:cs="Arial"/>
-          <w:b/>
-          <w:sz w:val="22"/>
-          <w:szCs w:val="22"/>
-        </w:rPr>
-      </w:pPr>
-    </w:p>
-    <w:p>
-      <w:pPr>
-        <w:spacing w:after="120" w:line="360" w:lineRule="auto"/>
-        <w:rPr>
-          <w:rFonts w:ascii="Arial" w:hAnsi="Arial" w:cs="Arial"/>
-          <w:b/>
-          <w:sz w:val="22"/>
-          <w:szCs w:val="22"/>
-        </w:rPr>
-      </w:pPr>
     </w:p>
     <w:p>
       <w:pPr>
         <w:pStyle w:val="Naslovzavrnograda"/>
-        <w:spacing w:before="240" w:after="120" w:line="360" w:lineRule="auto"/>
+        <w:spacing w:after="120" w:line="288" w:lineRule="auto"/>
         <w:rPr>
           <w:rFonts w:cs="Arial"/>
+          <w:sz w:val="40"/>
+        </w:rPr>
+      </w:pPr>
+      <w:r>
+        <w:rPr>
+          <w:rFonts w:cs="Arial"/>
+          <w:sz w:val="44"/>
+        </w:rPr>
+        <w:t>DOSTAVI FRENDE</w:t>
+      </w:r>
+    </w:p>
+    <w:p>
+      <w:pPr>
+        <w:pStyle w:val="Default"/>
+        <w:jc w:val="center"/>
+        <w:rPr>
+          <w:rFonts w:ascii="Arial" w:hAnsi="Arial" w:cs="Arial"/>
           <w:sz w:val="28"/>
           <w:szCs w:val="28"/>
         </w:rPr>
       </w:pPr>
       <w:r>
         <w:rPr>
-          <w:rFonts w:cs="Arial"/>
+          <w:rFonts w:ascii="Arial" w:hAnsi="Arial" w:cs="Arial"/>
+          <w:b/>
+          <w:bCs/>
           <w:sz w:val="28"/>
           <w:szCs w:val="28"/>
         </w:rPr>
-        <w:t>DOSTAVI FRENDE</w:t>
-      </w:r>
-    </w:p>
-    <w:p>
-      <w:pPr>
-        <w:spacing w:after="120" w:line="360" w:lineRule="auto"/>
-        <w:jc w:val="center"/>
-        <w:rPr>
-          <w:rFonts w:ascii="Arial" w:hAnsi="Arial" w:cs="Arial"/>
-          <w:sz w:val="22"/>
-          <w:szCs w:val="22"/>
-        </w:rPr>
-      </w:pPr>
+        <w:t>PROJEKT IZ KOLEGIJA ANALIZA I RAZVOJ PROGRAMA</w:t>
+      </w:r>
     </w:p>
     <w:p>
       <w:pPr>
         <w:pStyle w:val="ZAVRNIRAD"/>
-        <w:spacing w:after="120" w:line="360" w:lineRule="auto"/>
-        <w:rPr>
-          <w:rFonts w:ascii="Arial" w:hAnsi="Arial" w:cs="Arial"/>
-          <w:sz w:val="22"/>
-          <w:szCs w:val="22"/>
-        </w:rPr>
-      </w:pPr>
-      <w:r>
-        <w:rPr>
-          <w:rFonts w:ascii="Arial" w:hAnsi="Arial" w:cs="Arial"/>
-          <w:sz w:val="22"/>
-          <w:szCs w:val="22"/>
-        </w:rPr>
-        <w:t>tehnička</w:t>
-      </w:r>
-      <w:r>
-        <w:rPr>
-          <w:rFonts w:ascii="Arial" w:hAnsi="Arial" w:cs="Arial"/>
-          <w:sz w:val="22"/>
-          <w:szCs w:val="22"/>
-        </w:rPr>
-        <w:t xml:space="preserve"> dOKUM</w:t>
-      </w:r>
-      <w:r>
-        <w:rPr>
-          <w:rFonts w:ascii="Arial" w:hAnsi="Arial" w:cs="Arial"/>
-          <w:sz w:val="22"/>
-          <w:szCs w:val="22"/>
-        </w:rPr>
-        <w:t>e</w:t>
-      </w:r>
-      <w:r>
-        <w:rPr>
-          <w:rFonts w:ascii="Arial" w:hAnsi="Arial" w:cs="Arial"/>
-          <w:sz w:val="22"/>
-          <w:szCs w:val="22"/>
-        </w:rPr>
-        <w:t>NTACIJA</w:t>
+        <w:spacing w:after="120" w:line="288" w:lineRule="auto"/>
+        <w:rPr>
+          <w:rFonts w:ascii="Arial" w:hAnsi="Arial" w:cs="Arial"/>
+        </w:rPr>
+      </w:pPr>
+      <w:r>
+        <w:rPr>
+          <w:rFonts w:ascii="Arial" w:hAnsi="Arial" w:cs="Arial"/>
+          <w:b w:val="0"/>
+          <w:bCs w:val="0"/>
+          <w:sz w:val="28"/>
+          <w:szCs w:val="28"/>
+        </w:rPr>
+        <w:t>TEHNIČKA DOKUMENTACIJA</w:t>
       </w:r>
     </w:p>
     <w:p>
@@ -762,7 +793,31 @@
           <w:sz w:val="22"/>
           <w:szCs w:val="22"/>
         </w:rPr>
-        <w:t xml:space="preserve"> Dr.sc.BorisTomaš</w:t>
+        <w:t xml:space="preserve"> </w:t>
+      </w:r>
+    </w:p>
+    <w:p>
+      <w:pPr>
+        <w:pStyle w:val="Mentor"/>
+        <w:tabs>
+          <w:tab w:val="left" w:pos="7371"/>
+        </w:tabs>
+        <w:spacing w:before="0" w:after="120"/>
+        <w:ind w:left="4395" w:right="1701"/>
+        <w:jc w:val="left"/>
+        <w:rPr>
+          <w:rFonts w:ascii="Arial" w:hAnsi="Arial" w:cs="Arial"/>
+          <w:sz w:val="22"/>
+          <w:szCs w:val="22"/>
+        </w:rPr>
+      </w:pPr>
+      <w:r>
+        <w:rPr>
+          <w:rFonts w:ascii="Arial" w:hAnsi="Arial" w:cs="Arial"/>
+          <w:sz w:val="22"/>
+          <w:szCs w:val="22"/>
+        </w:rPr>
+        <w:t>Doc. Dr. Sc. Zlatko Stapić</w:t>
       </w:r>
     </w:p>
     <w:p>
@@ -841,20 +896,9 @@
           <w:sz w:val="22"/>
           <w:szCs w:val="22"/>
         </w:rPr>
-      </w:pPr>
-    </w:p>
-    <w:p>
-      <w:pPr>
-        <w:pStyle w:val="Mjesto"/>
-        <w:spacing w:after="120" w:line="360" w:lineRule="auto"/>
-        <w:rPr>
-          <w:rFonts w:ascii="Arial" w:hAnsi="Arial" w:cs="Arial"/>
-          <w:sz w:val="22"/>
-          <w:szCs w:val="22"/>
-        </w:rPr>
         <w:sectPr>
-          <w:footerReference w:type="default" r:id="rId10"/>
-          <w:footerReference w:type="first" r:id="rId11"/>
+          <w:footerReference w:type="default" r:id="rId11"/>
+          <w:footerReference w:type="first" r:id="rId12"/>
           <w:pgSz w:w="11906" w:h="16838"/>
           <w:pgMar w:top="1418" w:right="1418" w:bottom="1418" w:left="1701" w:header="709" w:footer="709" w:gutter="0"/>
           <w:pgNumType w:fmt="lowerRoman" w:start="1"/>
@@ -879,16 +923,17 @@
         </w:rPr>
         <w:t>1</w:t>
       </w:r>
+      <w:r>
+        <w:rPr>
+          <w:rFonts w:ascii="Arial" w:hAnsi="Arial" w:cs="Arial"/>
+          <w:sz w:val="22"/>
+          <w:szCs w:val="22"/>
+        </w:rPr>
+        <w:t>8.</w:t>
+      </w:r>
     </w:p>
     <w:sdt>
       <w:sdtPr>
-        <w:id w:val="-8996236"/>
-        <w:docPartObj>
-          <w:docPartGallery w:val="Table of Contents"/>
-          <w:docPartUnique/>
-        </w:docPartObj>
-      </w:sdtPr>
-      <w:sdtEndPr>
         <w:rPr>
           <w:rFonts w:ascii="Times New Roman" w:eastAsia="Times New Roman" w:hAnsi="Times New Roman" w:cs="Times New Roman"/>
           <w:b w:val="0"/>
@@ -898,22 +943,44 @@
           <w:szCs w:val="24"/>
           <w:lang w:eastAsia="hr-HR"/>
         </w:rPr>
-      </w:sdtEndPr>
+        <w:id w:val="-8996236"/>
+        <w:docPartObj>
+          <w:docPartGallery w:val="Table of Contents"/>
+          <w:docPartUnique/>
+        </w:docPartObj>
+      </w:sdtPr>
       <w:sdtContent>
         <w:p>
           <w:pPr>
             <w:pStyle w:val="TOCHeading"/>
+            <w:rPr>
+              <w:rStyle w:val="FOINaslov1Char"/>
+              <w:rFonts w:eastAsiaTheme="majorEastAsia"/>
+              <w:b/>
+              <w:color w:val="auto"/>
+            </w:rPr>
           </w:pPr>
           <w:r>
+            <w:rPr>
+              <w:rStyle w:val="FOINaslov1Char"/>
+              <w:rFonts w:eastAsiaTheme="majorEastAsia"/>
+              <w:b/>
+              <w:color w:val="auto"/>
+            </w:rPr>
             <w:t>Sadržaj</w:t>
           </w:r>
         </w:p>
+        <w:p/>
         <w:p>
           <w:pPr>
             <w:pStyle w:val="TOC1"/>
+            <w:rPr>
+              <w:rFonts w:ascii="Arial" w:hAnsi="Arial" w:cs="Arial"/>
+            </w:rPr>
           </w:pPr>
           <w:r>
             <w:rPr>
+              <w:rFonts w:ascii="Arial" w:hAnsi="Arial" w:cs="Arial"/>
               <w:b/>
               <w:bCs/>
             </w:rPr>
@@ -921,6 +988,7 @@
           </w:r>
           <w:r>
             <w:rPr>
+              <w:rFonts w:ascii="Arial" w:hAnsi="Arial" w:cs="Arial"/>
               <w:b/>
               <w:bCs/>
             </w:rPr>
@@ -928,10 +996,14 @@
             <w:t>Uvod</w:t>
           </w:r>
           <w:r>
+            <w:rPr>
+              <w:rFonts w:ascii="Arial" w:hAnsi="Arial" w:cs="Arial"/>
+            </w:rPr>
             <w:ptab w:relativeTo="margin" w:alignment="right" w:leader="dot"/>
           </w:r>
           <w:r>
             <w:rPr>
+              <w:rFonts w:ascii="Arial" w:hAnsi="Arial" w:cs="Arial"/>
               <w:b/>
               <w:bCs/>
             </w:rPr>
@@ -942,20 +1014,26 @@
           <w:pPr>
             <w:pStyle w:val="TOC2"/>
             <w:ind w:left="216"/>
+            <w:rPr>
+              <w:rFonts w:ascii="Arial" w:hAnsi="Arial" w:cs="Arial"/>
+            </w:rPr>
           </w:pPr>
           <w:r>
-            <w:t xml:space="preserve">1.1. </w:t>
+            <w:rPr>
+              <w:rFonts w:ascii="Arial" w:hAnsi="Arial" w:cs="Arial"/>
+            </w:rPr>
+            <w:t xml:space="preserve">1.1. Svrha dokumentacije </w:t>
           </w:r>
           <w:r>
-            <w:t>Svrha dokumentacije</w:t>
-          </w:r>
-          <w:r>
-            <w:t xml:space="preserve"> </w:t>
-          </w:r>
-          <w:r>
+            <w:rPr>
+              <w:rFonts w:ascii="Arial" w:hAnsi="Arial" w:cs="Arial"/>
+            </w:rPr>
             <w:ptab w:relativeTo="margin" w:alignment="right" w:leader="dot"/>
           </w:r>
           <w:r>
+            <w:rPr>
+              <w:rFonts w:ascii="Arial" w:hAnsi="Arial" w:cs="Arial"/>
+            </w:rPr>
             <w:t>1</w:t>
           </w:r>
         </w:p>
@@ -963,14 +1041,26 @@
           <w:pPr>
             <w:pStyle w:val="TOC3"/>
             <w:ind w:left="0"/>
+            <w:rPr>
+              <w:rFonts w:ascii="Arial" w:hAnsi="Arial" w:cs="Arial"/>
+            </w:rPr>
           </w:pPr>
           <w:r>
+            <w:rPr>
+              <w:rFonts w:ascii="Arial" w:hAnsi="Arial" w:cs="Arial"/>
+            </w:rPr>
             <w:t xml:space="preserve">    1.2. Područje interesa</w:t>
           </w:r>
           <w:r>
+            <w:rPr>
+              <w:rFonts w:ascii="Arial" w:hAnsi="Arial" w:cs="Arial"/>
+            </w:rPr>
             <w:ptab w:relativeTo="margin" w:alignment="right" w:leader="dot"/>
           </w:r>
           <w:r>
+            <w:rPr>
+              <w:rFonts w:ascii="Arial" w:hAnsi="Arial" w:cs="Arial"/>
+            </w:rPr>
             <w:t>1</w:t>
           </w:r>
         </w:p>
@@ -978,22 +1068,28 @@
           <w:pPr>
             <w:pStyle w:val="TOC1"/>
             <w:rPr>
+              <w:rFonts w:ascii="Arial" w:hAnsi="Arial" w:cs="Arial"/>
               <w:b/>
               <w:bCs/>
             </w:rPr>
           </w:pPr>
           <w:r>
             <w:rPr>
+              <w:rFonts w:ascii="Arial" w:hAnsi="Arial" w:cs="Arial"/>
               <w:b/>
               <w:bCs/>
             </w:rPr>
             <w:t>2. Popis funkcionalnosti</w:t>
           </w:r>
           <w:r>
+            <w:rPr>
+              <w:rFonts w:ascii="Arial" w:hAnsi="Arial" w:cs="Arial"/>
+            </w:rPr>
             <w:ptab w:relativeTo="margin" w:alignment="right" w:leader="dot"/>
           </w:r>
           <w:r>
             <w:rPr>
+              <w:rFonts w:ascii="Arial" w:hAnsi="Arial" w:cs="Arial"/>
               <w:b/>
               <w:bCs/>
             </w:rPr>
@@ -1004,36 +1100,28 @@
           <w:pPr>
             <w:pStyle w:val="TOC1"/>
             <w:rPr>
+              <w:rFonts w:ascii="Arial" w:hAnsi="Arial" w:cs="Arial"/>
               <w:b/>
               <w:bCs/>
             </w:rPr>
           </w:pPr>
           <w:r>
             <w:rPr>
+              <w:rFonts w:ascii="Arial" w:hAnsi="Arial" w:cs="Arial"/>
               <w:b/>
               <w:bCs/>
             </w:rPr>
-            <w:t>3</w:t>
+            <w:t>3. Korišteni alati i tehnologije</w:t>
           </w:r>
           <w:r>
             <w:rPr>
-              <w:b/>
-              <w:bCs/>
+              <w:rFonts w:ascii="Arial" w:hAnsi="Arial" w:cs="Arial"/>
             </w:rPr>
-            <w:t xml:space="preserve">. </w:t>
-          </w:r>
-          <w:r>
-            <w:rPr>
-              <w:b/>
-              <w:bCs/>
-            </w:rPr>
-            <w:t>Korišteni alati i tehnologije</w:t>
-          </w:r>
-          <w:r>
             <w:ptab w:relativeTo="margin" w:alignment="right" w:leader="dot"/>
           </w:r>
           <w:r>
             <w:rPr>
+              <w:rFonts w:ascii="Arial" w:hAnsi="Arial" w:cs="Arial"/>
               <w:b/>
               <w:bCs/>
             </w:rPr>
@@ -1044,20 +1132,26 @@
           <w:pPr>
             <w:pStyle w:val="TOC2"/>
             <w:ind w:left="216"/>
+            <w:rPr>
+              <w:rFonts w:ascii="Arial" w:hAnsi="Arial" w:cs="Arial"/>
+            </w:rPr>
           </w:pPr>
           <w:r>
-            <w:t>3</w:t>
+            <w:rPr>
+              <w:rFonts w:ascii="Arial" w:hAnsi="Arial" w:cs="Arial"/>
+            </w:rPr>
+            <w:t>3.1. Razvojno okruženje</w:t>
           </w:r>
           <w:r>
-            <w:t xml:space="preserve">.1. </w:t>
-          </w:r>
-          <w:r>
-            <w:t>Razvojno okruženje</w:t>
-          </w:r>
-          <w:r>
+            <w:rPr>
+              <w:rFonts w:ascii="Arial" w:hAnsi="Arial" w:cs="Arial"/>
+            </w:rPr>
             <w:ptab w:relativeTo="margin" w:alignment="right" w:leader="dot"/>
           </w:r>
           <w:r>
+            <w:rPr>
+              <w:rFonts w:ascii="Arial" w:hAnsi="Arial" w:cs="Arial"/>
+            </w:rPr>
             <w:t>3</w:t>
           </w:r>
         </w:p>
@@ -1065,26 +1159,26 @@
           <w:pPr>
             <w:pStyle w:val="TOC2"/>
             <w:ind w:left="216"/>
+            <w:rPr>
+              <w:rFonts w:ascii="Arial" w:hAnsi="Arial" w:cs="Arial"/>
+            </w:rPr>
           </w:pPr>
           <w:r>
-            <w:t>3</w:t>
+            <w:rPr>
+              <w:rFonts w:ascii="Arial" w:hAnsi="Arial" w:cs="Arial"/>
+            </w:rPr>
+            <w:t>3.2. Verzioniranje</w:t>
           </w:r>
           <w:r>
-            <w:t>.</w:t>
-          </w:r>
-          <w:r>
-            <w:t>2</w:t>
-          </w:r>
-          <w:r>
-            <w:t xml:space="preserve">. </w:t>
-          </w:r>
-          <w:r>
-            <w:t>Verzioniranje</w:t>
-          </w:r>
-          <w:r>
+            <w:rPr>
+              <w:rFonts w:ascii="Arial" w:hAnsi="Arial" w:cs="Arial"/>
+            </w:rPr>
             <w:ptab w:relativeTo="margin" w:alignment="right" w:leader="dot"/>
           </w:r>
           <w:r>
+            <w:rPr>
+              <w:rFonts w:ascii="Arial" w:hAnsi="Arial" w:cs="Arial"/>
+            </w:rPr>
             <w:t>3</w:t>
           </w:r>
         </w:p>
@@ -1092,36 +1186,28 @@
           <w:pPr>
             <w:pStyle w:val="TOC1"/>
             <w:rPr>
+              <w:rFonts w:ascii="Arial" w:hAnsi="Arial" w:cs="Arial"/>
               <w:b/>
               <w:bCs/>
             </w:rPr>
           </w:pPr>
           <w:r>
             <w:rPr>
+              <w:rFonts w:ascii="Arial" w:hAnsi="Arial" w:cs="Arial"/>
               <w:b/>
               <w:bCs/>
             </w:rPr>
-            <w:t>4</w:t>
+            <w:t>4. Struktura aplikacije</w:t>
           </w:r>
           <w:r>
             <w:rPr>
-              <w:b/>
-              <w:bCs/>
+              <w:rFonts w:ascii="Arial" w:hAnsi="Arial" w:cs="Arial"/>
             </w:rPr>
-            <w:t xml:space="preserve">. </w:t>
-          </w:r>
-          <w:r>
-            <w:rPr>
-              <w:b/>
-              <w:bCs/>
-            </w:rPr>
-            <w:t>Struktura aplikacije</w:t>
-          </w:r>
-          <w:r>
             <w:ptab w:relativeTo="margin" w:alignment="right" w:leader="dot"/>
           </w:r>
           <w:r>
             <w:rPr>
+              <w:rFonts w:ascii="Arial" w:hAnsi="Arial" w:cs="Arial"/>
               <w:b/>
               <w:bCs/>
             </w:rPr>
@@ -1132,20 +1218,32 @@
           <w:pPr>
             <w:pStyle w:val="TOC2"/>
             <w:ind w:left="216"/>
+            <w:rPr>
+              <w:rFonts w:ascii="Arial" w:hAnsi="Arial" w:cs="Arial"/>
+            </w:rPr>
           </w:pPr>
           <w:r>
+            <w:rPr>
+              <w:rFonts w:ascii="Arial" w:hAnsi="Arial" w:cs="Arial"/>
+            </w:rPr>
             <w:t>4</w:t>
           </w:r>
           <w:r>
-            <w:t xml:space="preserve">.1. </w:t>
+            <w:rPr>
+              <w:rFonts w:ascii="Arial" w:hAnsi="Arial" w:cs="Arial"/>
+            </w:rPr>
+            <w:t>.1. Era model</w:t>
           </w:r>
           <w:r>
-            <w:t>Era model</w:t>
-          </w:r>
-          <w:r>
+            <w:rPr>
+              <w:rFonts w:ascii="Arial" w:hAnsi="Arial" w:cs="Arial"/>
+            </w:rPr>
             <w:ptab w:relativeTo="margin" w:alignment="right" w:leader="dot"/>
           </w:r>
           <w:r>
+            <w:rPr>
+              <w:rFonts w:ascii="Arial" w:hAnsi="Arial" w:cs="Arial"/>
+            </w:rPr>
             <w:t>5</w:t>
           </w:r>
         </w:p>
@@ -1153,30 +1251,46 @@
           <w:pPr>
             <w:pStyle w:val="TOC2"/>
             <w:ind w:left="216"/>
+            <w:rPr>
+              <w:rFonts w:ascii="Arial" w:hAnsi="Arial" w:cs="Arial"/>
+            </w:rPr>
           </w:pPr>
           <w:r>
+            <w:rPr>
+              <w:rFonts w:ascii="Arial" w:hAnsi="Arial" w:cs="Arial"/>
+            </w:rPr>
             <w:t>4</w:t>
           </w:r>
           <w:r>
+            <w:rPr>
+              <w:rFonts w:ascii="Arial" w:hAnsi="Arial" w:cs="Arial"/>
+            </w:rPr>
             <w:t>.</w:t>
           </w:r>
           <w:r>
+            <w:rPr>
+              <w:rFonts w:ascii="Arial" w:hAnsi="Arial" w:cs="Arial"/>
+            </w:rPr>
             <w:t>2</w:t>
           </w:r>
           <w:r>
-            <w:t xml:space="preserve">. </w:t>
+            <w:rPr>
+              <w:rFonts w:ascii="Arial" w:hAnsi="Arial" w:cs="Arial"/>
+            </w:rPr>
+            <w:t>. App moduli</w:t>
           </w:r>
           <w:r>
-            <w:t>App moduli</w:t>
-          </w:r>
-          <w:r>
+            <w:rPr>
+              <w:rFonts w:ascii="Arial" w:hAnsi="Arial" w:cs="Arial"/>
+            </w:rPr>
             <w:ptab w:relativeTo="margin" w:alignment="right" w:leader="dot"/>
           </w:r>
           <w:r>
+            <w:rPr>
+              <w:rFonts w:ascii="Arial" w:hAnsi="Arial" w:cs="Arial"/>
+            </w:rPr>
             <w:t>6</w:t>
           </w:r>
-          <w:bookmarkStart w:id="0" w:name="_GoBack"/>
-          <w:bookmarkEnd w:id="0"/>
         </w:p>
         <w:p/>
         <w:p/>
@@ -1210,7 +1324,7 @@
           <w:rFonts w:ascii="Arial" w:hAnsi="Arial" w:cs="Arial"/>
         </w:rPr>
         <w:sectPr>
-          <w:footerReference w:type="default" r:id="rId12"/>
+          <w:footerReference w:type="default" r:id="rId13"/>
           <w:pgSz w:w="11906" w:h="16838"/>
           <w:pgMar w:top="1417" w:right="1417" w:bottom="1417" w:left="1417" w:header="708" w:footer="708" w:gutter="0"/>
           <w:pgNumType w:fmt="lowerRoman"/>
@@ -1229,170 +1343,283 @@
       <w:pPr>
         <w:pStyle w:val="FOINaslov1"/>
       </w:pPr>
-      <w:bookmarkStart w:id="1" w:name="_Toc496683312"/>
-      <w:bookmarkStart w:id="2" w:name="_Hlk530085999"/>
+      <w:bookmarkStart w:id="0" w:name="_Toc496683312"/>
+      <w:bookmarkStart w:id="1" w:name="_Hlk530085999"/>
       <w:r>
         <w:lastRenderedPageBreak/>
         <w:t>Uvod</w:t>
       </w:r>
-      <w:bookmarkEnd w:id="1"/>
-    </w:p>
-    <w:bookmarkEnd w:id="2"/>
-    <w:p>
-      <w:pPr>
-        <w:spacing w:after="120" w:line="360" w:lineRule="auto"/>
-        <w:jc w:val="both"/>
-        <w:rPr>
-          <w:rFonts w:ascii="Arial" w:hAnsi="Arial" w:cs="Arial"/>
-          <w:bCs/>
-        </w:rPr>
-      </w:pPr>
-      <w:r>
-        <w:rPr>
-          <w:rFonts w:ascii="Arial" w:hAnsi="Arial" w:cs="Arial"/>
-          <w:bCs/>
-        </w:rPr>
-        <w:t xml:space="preserve">U ovom dokumentu bit će opisana tehnička dokumentacija aplikativnog rješenja Dostavi frende.Tijekom razvoja aplikacije tehnička dokumentacija će se izmjenivati sukladno s izmijenama na aplikaciji. </w:t>
-      </w:r>
-    </w:p>
-    <w:p>
-      <w:pPr>
-        <w:spacing w:after="120" w:line="360" w:lineRule="auto"/>
-        <w:rPr>
-          <w:rFonts w:ascii="Arial" w:hAnsi="Arial" w:cs="Arial"/>
-          <w:bCs/>
-        </w:rPr>
-      </w:pPr>
-    </w:p>
-    <w:p>
-      <w:pPr>
-        <w:pStyle w:val="FOINaslov2"/>
-      </w:pPr>
-      <w:r>
-        <w:t>Svrha dokumentacije</w:t>
-      </w:r>
-    </w:p>
-    <w:p>
-      <w:pPr>
+      <w:bookmarkEnd w:id="0"/>
+    </w:p>
+    <w:bookmarkEnd w:id="1"/>
+    <w:p>
+      <w:pPr>
+        <w:pStyle w:val="HTMLPreformatted"/>
+        <w:shd w:val="clear" w:color="auto" w:fill="FFFFFF"/>
         <w:spacing w:line="360" w:lineRule="auto"/>
         <w:jc w:val="both"/>
         <w:rPr>
           <w:rFonts w:ascii="Arial" w:hAnsi="Arial" w:cs="Arial"/>
-        </w:rPr>
-      </w:pPr>
-      <w:r>
-        <w:rPr>
-          <w:rFonts w:ascii="Arial" w:hAnsi="Arial" w:cs="Arial"/>
-        </w:rPr>
-        <w:t>Tehnička dokumentacija sadrži opis funkcionalnosti aplikacije, tehnologija i alati koji su potrebni za izradu aplikacije. Također nalazi se model baze  te uz njega pripadajući class dijagram.</w:t>
-      </w:r>
-    </w:p>
-    <w:p>
-      <w:pPr>
-        <w:pStyle w:val="FOINaslov2"/>
-      </w:pPr>
-      <w:r>
-        <w:t>Područje interesa</w:t>
-      </w:r>
-    </w:p>
-    <w:p>
-      <w:pPr>
+          <w:sz w:val="24"/>
+          <w:szCs w:val="24"/>
+        </w:rPr>
+      </w:pPr>
+      <w:r>
+        <w:rPr>
+          <w:rFonts w:ascii="Arial" w:hAnsi="Arial" w:cs="Arial"/>
+          <w:sz w:val="24"/>
+          <w:szCs w:val="24"/>
+        </w:rPr>
+        <w:tab/>
+      </w:r>
+      <w:r>
+        <w:rPr>
+          <w:rFonts w:ascii="Arial" w:hAnsi="Arial" w:cs="Arial"/>
+          <w:sz w:val="24"/>
+          <w:szCs w:val="24"/>
+        </w:rPr>
+        <w:t>Kroz dokumentaciju se prikazuju sve važne informacije o ovom projektu</w:t>
+      </w:r>
+      <w:r>
+        <w:rPr>
+          <w:rFonts w:ascii="Arial" w:hAnsi="Arial" w:cs="Arial"/>
+          <w:sz w:val="24"/>
+          <w:szCs w:val="24"/>
+        </w:rPr>
+        <w:t xml:space="preserve">, </w:t>
+      </w:r>
+      <w:r>
+        <w:rPr>
+          <w:rFonts w:ascii="Arial" w:hAnsi="Arial" w:cs="Arial"/>
+          <w:sz w:val="24"/>
+          <w:szCs w:val="24"/>
+        </w:rPr>
+        <w:t>sadrži opis funkcionalnosti aplikacije, tehnologija i alati koji su potrebni za izradu aplikacije</w:t>
+      </w:r>
+      <w:r>
+        <w:rPr>
+          <w:rFonts w:ascii="Arial" w:hAnsi="Arial" w:cs="Arial"/>
+          <w:sz w:val="24"/>
+          <w:szCs w:val="24"/>
+        </w:rPr>
+        <w:t>.</w:t>
+      </w:r>
+      <w:r>
+        <w:rPr>
+          <w:rFonts w:ascii="Arial" w:hAnsi="Arial" w:cs="Arial"/>
+          <w:sz w:val="24"/>
+          <w:szCs w:val="24"/>
+        </w:rPr>
+        <w:t xml:space="preserve"> </w:t>
+      </w:r>
+      <w:r>
+        <w:rPr>
+          <w:rFonts w:ascii="Arial" w:hAnsi="Arial" w:cs="Arial"/>
+          <w:sz w:val="24"/>
+          <w:szCs w:val="24"/>
+        </w:rPr>
+        <w:t>Android aplikacija</w:t>
+      </w:r>
+      <w:r>
+        <w:rPr>
+          <w:rFonts w:ascii="Arial" w:hAnsi="Arial" w:cs="Arial"/>
+          <w:sz w:val="24"/>
+          <w:szCs w:val="24"/>
+        </w:rPr>
+        <w:t xml:space="preserve"> Dostavi frende</w:t>
+      </w:r>
+      <w:r>
+        <w:rPr>
+          <w:rFonts w:ascii="Arial" w:hAnsi="Arial" w:cs="Arial"/>
+          <w:sz w:val="24"/>
+          <w:szCs w:val="24"/>
+        </w:rPr>
+        <w:t xml:space="preserve"> </w:t>
+      </w:r>
+      <w:r>
+        <w:rPr>
+          <w:rFonts w:ascii="Arial" w:hAnsi="Arial" w:cs="Arial"/>
+          <w:sz w:val="24"/>
+          <w:szCs w:val="24"/>
+        </w:rPr>
+        <w:t>namjenjena</w:t>
+      </w:r>
+      <w:r>
+        <w:rPr>
+          <w:rFonts w:ascii="Arial" w:hAnsi="Arial" w:cs="Arial"/>
+          <w:sz w:val="24"/>
+          <w:szCs w:val="24"/>
+        </w:rPr>
+        <w:t xml:space="preserve"> je</w:t>
+      </w:r>
+      <w:r>
+        <w:rPr>
+          <w:rFonts w:ascii="Arial" w:hAnsi="Arial" w:cs="Arial"/>
+          <w:sz w:val="24"/>
+          <w:szCs w:val="24"/>
+        </w:rPr>
+        <w:t xml:space="preserve"> slobodnoj upotrebi i bazirana je na</w:t>
+      </w:r>
+      <w:r>
+        <w:rPr>
+          <w:rFonts w:ascii="Arial" w:hAnsi="Arial" w:cs="Arial"/>
+          <w:sz w:val="24"/>
+          <w:szCs w:val="24"/>
+        </w:rPr>
+        <w:t xml:space="preserve"> konceptu ponude i potražnje</w:t>
+      </w:r>
+      <w:r>
+        <w:rPr>
+          <w:rFonts w:ascii="Arial" w:hAnsi="Arial" w:cs="Arial"/>
+          <w:sz w:val="24"/>
+          <w:szCs w:val="24"/>
+        </w:rPr>
+        <w:t>. Aplikacija je pojednostavljeni oblik već postojećih</w:t>
+      </w:r>
+      <w:r>
+        <w:rPr>
+          <w:rFonts w:ascii="Arial" w:hAnsi="Arial" w:cs="Arial"/>
+          <w:sz w:val="24"/>
+          <w:szCs w:val="24"/>
+        </w:rPr>
+        <w:t xml:space="preserve"> aplikacija na tržištu koja omogućava dogovor oko dostavljanja namirnica ili nekih drugih potrepština na kućna vrata</w:t>
+      </w:r>
+      <w:r>
+        <w:rPr>
+          <w:rFonts w:ascii="Arial" w:hAnsi="Arial" w:cs="Arial"/>
+          <w:sz w:val="24"/>
+          <w:szCs w:val="24"/>
+        </w:rPr>
+        <w:t xml:space="preserve">. </w:t>
+      </w:r>
+      <w:r>
+        <w:rPr>
+          <w:rFonts w:ascii="Arial" w:hAnsi="Arial" w:cs="Arial"/>
+          <w:sz w:val="24"/>
+          <w:szCs w:val="24"/>
+        </w:rPr>
+        <w:t>Ovu aplikaciju korisnici</w:t>
+      </w:r>
+      <w:r>
+        <w:rPr>
+          <w:rFonts w:ascii="Arial" w:hAnsi="Arial" w:cs="Arial"/>
+          <w:sz w:val="24"/>
+          <w:szCs w:val="24"/>
+        </w:rPr>
+        <w:t xml:space="preserve"> mogu slobodno koristiti na svoju odgovornost kroz oslanjanje na pozitivne ocjene korisnika (npr. BlaBlaCar). </w:t>
+      </w:r>
+    </w:p>
+    <w:p>
+      <w:pPr>
+        <w:shd w:val="clear" w:color="auto" w:fill="FFFFFF"/>
+        <w:tabs>
+          <w:tab w:val="left" w:pos="916"/>
+          <w:tab w:val="left" w:pos="1832"/>
+          <w:tab w:val="left" w:pos="2748"/>
+          <w:tab w:val="left" w:pos="3664"/>
+          <w:tab w:val="left" w:pos="4580"/>
+          <w:tab w:val="left" w:pos="5496"/>
+          <w:tab w:val="left" w:pos="6412"/>
+          <w:tab w:val="left" w:pos="7328"/>
+          <w:tab w:val="left" w:pos="8244"/>
+          <w:tab w:val="left" w:pos="9160"/>
+          <w:tab w:val="left" w:pos="10076"/>
+          <w:tab w:val="left" w:pos="10992"/>
+          <w:tab w:val="left" w:pos="11908"/>
+          <w:tab w:val="left" w:pos="12824"/>
+          <w:tab w:val="left" w:pos="13740"/>
+          <w:tab w:val="left" w:pos="14656"/>
+        </w:tabs>
         <w:spacing w:line="360" w:lineRule="auto"/>
-        <w:rPr>
-          <w:rFonts w:ascii="Arial" w:hAnsi="Arial" w:cs="Arial"/>
-          <w:szCs w:val="22"/>
-        </w:rPr>
-      </w:pPr>
-      <w:r>
-        <w:rPr>
-          <w:rFonts w:ascii="Arial" w:hAnsi="Arial" w:cs="Arial"/>
-          <w:szCs w:val="22"/>
-        </w:rPr>
-        <w:t xml:space="preserve">Tehnička dokumentacija se odnosi na: </w:t>
-      </w:r>
-    </w:p>
-    <w:p>
-      <w:pPr>
-        <w:pStyle w:val="ListParagraph"/>
-        <w:numPr>
-          <w:ilvl w:val="0"/>
-          <w:numId w:val="35"/>
-        </w:numPr>
+        <w:jc w:val="both"/>
+        <w:rPr>
+          <w:rFonts w:ascii="Arial" w:hAnsi="Arial" w:cs="Arial"/>
+        </w:rPr>
+      </w:pPr>
+      <w:r>
+        <w:rPr>
+          <w:rFonts w:ascii="Arial" w:hAnsi="Arial" w:cs="Arial"/>
+        </w:rPr>
+        <w:tab/>
+      </w:r>
+      <w:r>
+        <w:rPr>
+          <w:rFonts w:ascii="Arial" w:hAnsi="Arial" w:cs="Arial"/>
+        </w:rPr>
+        <w:t>Kod izrade mobilne aplikacije odlučili smo se na korištenje najpopularnijeg pristupa koja je agilna metodologija razvoja ''SCRUM''. P</w:t>
+      </w:r>
+      <w:r>
+        <w:rPr>
+          <w:rFonts w:ascii="Arial" w:hAnsi="Arial" w:cs="Arial"/>
+        </w:rPr>
+        <w:t>roces je podjeljen na sprintove, a izrada ove aplikacije će trajati tri sprinta</w:t>
+      </w:r>
+      <w:r>
+        <w:rPr>
+          <w:rFonts w:ascii="Arial" w:hAnsi="Arial" w:cs="Arial"/>
+        </w:rPr>
+        <w:t>. Svaki sprint će biti razrađen u</w:t>
+      </w:r>
+      <w:r>
+        <w:rPr>
+          <w:rFonts w:ascii="Arial" w:hAnsi="Arial" w:cs="Arial"/>
+        </w:rPr>
+        <w:t xml:space="preserve"> dogovoru između članova tima i podjednako će se podijeliti funkcionalnosti po svakom sprintu. Za provođenje navedene metodologije koristi se </w:t>
+      </w:r>
+      <w:r>
+        <w:rPr>
+          <w:rFonts w:ascii="Arial" w:hAnsi="Arial" w:cs="Arial"/>
+        </w:rPr>
+        <w:t xml:space="preserve">aplikacija </w:t>
+      </w:r>
+      <w:r>
+        <w:rPr>
+          <w:rFonts w:ascii="Arial" w:hAnsi="Arial" w:cs="Arial"/>
+        </w:rPr>
+        <w:t>Trello</w:t>
+      </w:r>
+      <w:r>
+        <w:rPr>
+          <w:rFonts w:ascii="Arial" w:hAnsi="Arial" w:cs="Arial"/>
+        </w:rPr>
+        <w:t xml:space="preserve">, slobodna za besplatno korištenje. </w:t>
+      </w:r>
+    </w:p>
+    <w:p>
+      <w:pPr>
+        <w:shd w:val="clear" w:color="auto" w:fill="FFFFFF"/>
+        <w:tabs>
+          <w:tab w:val="left" w:pos="916"/>
+          <w:tab w:val="left" w:pos="1832"/>
+          <w:tab w:val="left" w:pos="2748"/>
+          <w:tab w:val="left" w:pos="3664"/>
+          <w:tab w:val="left" w:pos="4580"/>
+          <w:tab w:val="left" w:pos="5496"/>
+          <w:tab w:val="left" w:pos="6412"/>
+          <w:tab w:val="left" w:pos="7328"/>
+          <w:tab w:val="left" w:pos="8244"/>
+          <w:tab w:val="left" w:pos="9160"/>
+          <w:tab w:val="left" w:pos="10076"/>
+          <w:tab w:val="left" w:pos="10992"/>
+          <w:tab w:val="left" w:pos="11908"/>
+          <w:tab w:val="left" w:pos="12824"/>
+          <w:tab w:val="left" w:pos="13740"/>
+          <w:tab w:val="left" w:pos="14656"/>
+        </w:tabs>
         <w:spacing w:line="360" w:lineRule="auto"/>
-        <w:rPr>
-          <w:rFonts w:ascii="Arial" w:hAnsi="Arial" w:cs="Arial"/>
-          <w:szCs w:val="22"/>
-        </w:rPr>
-      </w:pPr>
-      <w:r>
-        <w:rPr>
-          <w:rFonts w:ascii="Arial" w:hAnsi="Arial" w:cs="Arial"/>
-          <w:szCs w:val="22"/>
-        </w:rPr>
-        <w:t>Funkcionalnosti aplikacije</w:t>
-      </w:r>
-    </w:p>
-    <w:p>
-      <w:pPr>
-        <w:pStyle w:val="ListParagraph"/>
-        <w:numPr>
-          <w:ilvl w:val="0"/>
-          <w:numId w:val="35"/>
-        </w:numPr>
-        <w:spacing w:line="360" w:lineRule="auto"/>
-        <w:rPr>
-          <w:rFonts w:ascii="Arial" w:hAnsi="Arial" w:cs="Arial"/>
-          <w:szCs w:val="22"/>
-        </w:rPr>
-      </w:pPr>
-      <w:r>
-        <w:rPr>
-          <w:rFonts w:ascii="Arial" w:hAnsi="Arial" w:cs="Arial"/>
-          <w:szCs w:val="22"/>
-        </w:rPr>
-        <w:t>Programsko rješenje</w:t>
-      </w:r>
-    </w:p>
-    <w:p>
-      <w:pPr>
-        <w:pStyle w:val="ListParagraph"/>
-        <w:numPr>
-          <w:ilvl w:val="0"/>
-          <w:numId w:val="35"/>
-        </w:numPr>
-        <w:spacing w:line="360" w:lineRule="auto"/>
-        <w:rPr>
-          <w:rFonts w:ascii="Arial" w:hAnsi="Arial" w:cs="Arial"/>
-          <w:szCs w:val="22"/>
-        </w:rPr>
-      </w:pPr>
-      <w:r>
-        <w:rPr>
-          <w:rFonts w:ascii="Arial" w:hAnsi="Arial" w:cs="Arial"/>
-          <w:szCs w:val="22"/>
-        </w:rPr>
-        <w:t>Dizajn sustava</w:t>
-      </w:r>
-    </w:p>
-    <w:p>
-      <w:pPr>
-        <w:pStyle w:val="ListParagraph"/>
-        <w:numPr>
-          <w:ilvl w:val="0"/>
-          <w:numId w:val="35"/>
-        </w:numPr>
-        <w:spacing w:line="360" w:lineRule="auto"/>
-      </w:pPr>
-      <w:r>
-        <w:br w:type="page"/>
-      </w:r>
+        <w:jc w:val="both"/>
+        <w:rPr>
+          <w:rFonts w:ascii="Arial" w:hAnsi="Arial" w:cs="Arial"/>
+        </w:rPr>
+      </w:pPr>
+      <w:bookmarkStart w:id="2" w:name="_GoBack"/>
+      <w:bookmarkEnd w:id="2"/>
     </w:p>
     <w:p>
       <w:pPr>
         <w:pStyle w:val="FOINaslov1"/>
       </w:pPr>
       <w:r>
-        <w:lastRenderedPageBreak/>
         <w:t>Popis funkcionalnosti</w:t>
       </w:r>
     </w:p>
@@ -1620,7 +1847,11 @@
               <w:cnfStyle w:val="000000100000" w:firstRow="0" w:lastRow="0" w:firstColumn="0" w:lastColumn="0" w:oddVBand="0" w:evenVBand="0" w:oddHBand="1" w:evenHBand="0" w:firstRowFirstColumn="0" w:firstRowLastColumn="0" w:lastRowFirstColumn="0" w:lastRowLastColumn="0"/>
             </w:pPr>
             <w:r>
-              <w:t xml:space="preserve">Kada se korisnik prijavi omogućeno mu je pretraživanje slobodnih korisnika za određeni grad na određeni datum. Može vidjeti kada koji korisnik može obaviti mu željenu uslugu. </w:t>
+              <w:t xml:space="preserve">Kada se korisnik prijavi omogućeno mu je pretraživanje slobodnih korisnika za određeni grad na određeni datum. Može </w:t>
+            </w:r>
+            <w:r>
+              <w:lastRenderedPageBreak/>
+              <w:t xml:space="preserve">vidjeti kada koji korisnik može obaviti mu željenu uslugu. </w:t>
             </w:r>
           </w:p>
         </w:tc>
@@ -1636,6 +1867,7 @@
               <w:pStyle w:val="Naslovslike"/>
             </w:pPr>
             <w:r>
+              <w:lastRenderedPageBreak/>
               <w:t>4.</w:t>
             </w:r>
           </w:p>
@@ -1759,21 +1991,9 @@
             </w:r>
             <w:r>
               <w:rPr>
-                <mc:AlternateContent>
-                  <mc:Choice Requires="w16se"/>
-                  <mc:Fallback>
-                    <w:rFonts w:ascii="Segoe UI Emoji" w:eastAsia="Segoe UI Emoji" w:hAnsi="Segoe UI Emoji" w:cs="Segoe UI Emoji"/>
-                  </mc:Fallback>
-                </mc:AlternateContent>
+                <w:rFonts w:ascii="Segoe UI Emoji" w:eastAsia="Segoe UI Emoji" w:hAnsi="Segoe UI Emoji" w:cs="Segoe UI Emoji"/>
               </w:rPr>
-              <mc:AlternateContent>
-                <mc:Choice Requires="w16se">
-                  <w16se:symEx w16se:font="Segoe UI Emoji" w16se:char="1F60A"/>
-                </mc:Choice>
-                <mc:Fallback>
-                  <w:t>😊</w:t>
-                </mc:Fallback>
-              </mc:AlternateContent>
+              <w:t>😊</w:t>
             </w:r>
             <w:r>
               <w:t xml:space="preserve"> ) </w:t>
@@ -1861,7 +2081,6 @@
         <w:pStyle w:val="FOINaslov1"/>
       </w:pPr>
       <w:r>
-        <w:lastRenderedPageBreak/>
         <w:t>Korišteni alati i tehnologije</w:t>
       </w:r>
     </w:p>
@@ -1970,7 +2189,7 @@
         </w:rPr>
         <w:t xml:space="preserve"> </w:t>
       </w:r>
-      <w:hyperlink r:id="rId13" w:history="1">
+      <w:hyperlink r:id="rId14" w:history="1">
         <w:r>
           <w:rPr>
             <w:rStyle w:val="Hyperlink"/>
@@ -2078,7 +2297,6 @@
         <w:pStyle w:val="FOINaslov1"/>
       </w:pPr>
       <w:r>
-        <w:lastRenderedPageBreak/>
         <w:t>Struktura aplikacije</w:t>
       </w:r>
     </w:p>
@@ -2087,10 +2305,7 @@
         <w:pStyle w:val="FOINaslov2"/>
       </w:pPr>
       <w:r>
-        <w:t>ERA</w:t>
-      </w:r>
-      <w:r>
-        <w:t xml:space="preserve"> model </w:t>
+        <w:t>Realtime Firebase baza</w:t>
       </w:r>
     </w:p>
     <w:p>
@@ -2102,24 +2317,15 @@
         </w:numPr>
         <w:ind w:left="357"/>
       </w:pPr>
-    </w:p>
-    <w:p>
-      <w:pPr>
-        <w:pStyle w:val="FOINaslov2"/>
-        <w:numPr>
-          <w:ilvl w:val="0"/>
-          <w:numId w:val="0"/>
-        </w:numPr>
-        <w:ind w:left="357"/>
-      </w:pPr>
       <w:r>
         <w:rPr>
           <w:noProof/>
         </w:rPr>
+        <w:lastRenderedPageBreak/>
         <w:drawing>
-          <wp:inline distT="0" distB="0" distL="0" distR="0" wp14:anchorId="30CCB29B" wp14:editId="37ECB262">
-            <wp:extent cx="5267325" cy="4464337"/>
-            <wp:effectExtent l="0" t="0" r="0" b="0"/>
+          <wp:inline distT="0" distB="0" distL="0" distR="0" wp14:anchorId="0E5C3F8B" wp14:editId="03FE7A30">
+            <wp:extent cx="3307080" cy="3215640"/>
+            <wp:effectExtent l="0" t="0" r="7620" b="3810"/>
             <wp:docPr id="1" name="Picture 1"/>
             <wp:cNvGraphicFramePr>
               <a:graphicFrameLocks xmlns:a="http://schemas.openxmlformats.org/drawingml/2006/main" noChangeAspect="1"/>
@@ -2128,36 +2334,23 @@
               <a:graphicData uri="http://schemas.openxmlformats.org/drawingml/2006/picture">
                 <pic:pic xmlns:pic="http://schemas.openxmlformats.org/drawingml/2006/picture">
                   <pic:nvPicPr>
-                    <pic:cNvPr id="0" name="Picture 1"/>
-                    <pic:cNvPicPr>
-                      <a:picLocks noChangeAspect="1" noChangeArrowheads="1"/>
-                    </pic:cNvPicPr>
+                    <pic:cNvPr id="0" name=""/>
+                    <pic:cNvPicPr/>
                   </pic:nvPicPr>
                   <pic:blipFill>
-                    <a:blip r:embed="rId14">
-                      <a:extLst>
-                        <a:ext uri="{28A0092B-C50C-407E-A947-70E740481C1C}">
-                          <a14:useLocalDpi xmlns:a14="http://schemas.microsoft.com/office/drawing/2010/main" val="0"/>
-                        </a:ext>
-                      </a:extLst>
-                    </a:blip>
-                    <a:srcRect/>
+                    <a:blip r:embed="rId15"/>
                     <a:stretch>
                       <a:fillRect/>
                     </a:stretch>
                   </pic:blipFill>
-                  <pic:spPr bwMode="auto">
+                  <pic:spPr>
                     <a:xfrm>
                       <a:off x="0" y="0"/>
-                      <a:ext cx="5275991" cy="4471681"/>
+                      <a:ext cx="3307080" cy="3215640"/>
                     </a:xfrm>
                     <a:prstGeom prst="rect">
                       <a:avLst/>
                     </a:prstGeom>
-                    <a:noFill/>
-                    <a:ln>
-                      <a:noFill/>
-                    </a:ln>
                   </pic:spPr>
                 </pic:pic>
               </a:graphicData>
@@ -2185,7 +2378,21 @@
           <w:b w:val="0"/>
           <w:sz w:val="24"/>
         </w:rPr>
-        <w:t xml:space="preserve">Slika 1. ERA model </w:t>
+        <w:t xml:space="preserve">Slika 1. </w:t>
+      </w:r>
+      <w:r>
+        <w:rPr>
+          <w:b w:val="0"/>
+          <w:sz w:val="24"/>
+        </w:rPr>
+        <w:t>Snimka strukture</w:t>
+      </w:r>
+      <w:r>
+        <w:rPr>
+          <w:b w:val="0"/>
+          <w:sz w:val="24"/>
+        </w:rPr>
+        <w:t xml:space="preserve"> </w:t>
       </w:r>
     </w:p>
     <w:p>
@@ -2195,8 +2402,6 @@
           <w:ilvl w:val="0"/>
           <w:numId w:val="0"/>
         </w:numPr>
-        <w:ind w:left="357"/>
-        <w:jc w:val="left"/>
         <w:rPr>
           <w:b w:val="0"/>
           <w:sz w:val="24"/>
@@ -2210,398 +2415,7 @@
           <w:ilvl w:val="0"/>
           <w:numId w:val="0"/>
         </w:numPr>
-        <w:ind w:left="357"/>
-        <w:jc w:val="left"/>
-        <w:rPr>
-          <w:b w:val="0"/>
-          <w:sz w:val="24"/>
-        </w:rPr>
-      </w:pPr>
-    </w:p>
-    <w:p>
-      <w:pPr>
-        <w:pStyle w:val="FOINaslov2"/>
-        <w:numPr>
-          <w:ilvl w:val="0"/>
-          <w:numId w:val="0"/>
-        </w:numPr>
-        <w:ind w:left="357"/>
-        <w:jc w:val="left"/>
-        <w:rPr>
-          <w:b w:val="0"/>
-          <w:sz w:val="24"/>
-        </w:rPr>
-      </w:pPr>
-    </w:p>
-    <w:p>
-      <w:pPr>
-        <w:pStyle w:val="FOINaslov2"/>
-        <w:numPr>
-          <w:ilvl w:val="0"/>
-          <w:numId w:val="0"/>
-        </w:numPr>
-        <w:rPr>
-          <w:b w:val="0"/>
-          <w:sz w:val="24"/>
-        </w:rPr>
-      </w:pPr>
-      <w:r>
-        <w:rPr>
-          <w:b w:val="0"/>
-          <w:sz w:val="24"/>
-        </w:rPr>
-        <w:lastRenderedPageBreak/>
-        <w:t xml:space="preserve">Na slici možete vidjeti model baze podataka za aplikaciju Dostavi frende. Naime ovo je prva verzija modela napravljena prema funkcionalnostima aplikacije. Tijekom same implementacije aplikacije moguće je da dođe do promijene početnog modela aplikacije. Imamo četri entiteta korisnik, grad, ocjena i korisnik_ocjena. Entitet korisnik povezan je relacijom many to many s entitetom ocjena, budući da jedan korisnik može imati više ocjena (Super, Dobar), te jednu ocjenu može imati više korisnika. Također entitet korisnik je povezan s entitetom gradovi relacijom one to many budući da jedan korisnik može biti samo iz jednog grada, mjesta a jedan grad može imati više korisnika. Entitet korisnik_ocjena osim vanjski ključeva sadži atribut komentar gdje će se spremati korisnikovo zadovoljstvo ili nezadovoljstvo uslugom. </w:t>
-      </w:r>
-    </w:p>
-    <w:p>
-      <w:pPr>
-        <w:pStyle w:val="FOINaslov2"/>
-        <w:numPr>
-          <w:ilvl w:val="0"/>
-          <w:numId w:val="0"/>
-        </w:numPr>
-        <w:ind w:left="357"/>
-        <w:jc w:val="center"/>
-        <w:rPr>
-          <w:b w:val="0"/>
-          <w:sz w:val="24"/>
-        </w:rPr>
-      </w:pPr>
-    </w:p>
-    <w:p>
-      <w:pPr>
-        <w:pStyle w:val="FOINaslov2"/>
-        <w:numPr>
-          <w:ilvl w:val="0"/>
-          <w:numId w:val="0"/>
-        </w:numPr>
-        <w:rPr>
-          <w:b w:val="0"/>
-          <w:sz w:val="24"/>
-        </w:rPr>
-      </w:pPr>
-    </w:p>
-    <w:p>
-      <w:pPr>
-        <w:pStyle w:val="FOINaslov2"/>
-        <w:numPr>
-          <w:ilvl w:val="0"/>
-          <w:numId w:val="0"/>
-        </w:numPr>
-        <w:rPr>
-          <w:b w:val="0"/>
-          <w:sz w:val="24"/>
-        </w:rPr>
-      </w:pPr>
-    </w:p>
-    <w:p>
-      <w:pPr>
-        <w:pStyle w:val="FOINaslov2"/>
-        <w:numPr>
-          <w:ilvl w:val="0"/>
-          <w:numId w:val="0"/>
-        </w:numPr>
-        <w:rPr>
-          <w:b w:val="0"/>
-          <w:sz w:val="24"/>
-        </w:rPr>
-      </w:pPr>
-    </w:p>
-    <w:p>
-      <w:pPr>
-        <w:pStyle w:val="FOINaslov2"/>
-        <w:numPr>
-          <w:ilvl w:val="0"/>
-          <w:numId w:val="0"/>
-        </w:numPr>
-        <w:rPr>
-          <w:b w:val="0"/>
-          <w:sz w:val="24"/>
-        </w:rPr>
-      </w:pPr>
-    </w:p>
-    <w:p>
-      <w:pPr>
-        <w:pStyle w:val="FOINaslov2"/>
-        <w:numPr>
-          <w:ilvl w:val="0"/>
-          <w:numId w:val="0"/>
-        </w:numPr>
-        <w:rPr>
-          <w:b w:val="0"/>
-          <w:sz w:val="24"/>
-        </w:rPr>
-      </w:pPr>
-    </w:p>
-    <w:p>
-      <w:pPr>
-        <w:pStyle w:val="FOINaslov2"/>
-        <w:numPr>
-          <w:ilvl w:val="0"/>
-          <w:numId w:val="0"/>
-        </w:numPr>
-        <w:rPr>
-          <w:b w:val="0"/>
-          <w:sz w:val="24"/>
-        </w:rPr>
-      </w:pPr>
-    </w:p>
-    <w:p>
-      <w:pPr>
-        <w:pStyle w:val="FOINaslov2"/>
-        <w:numPr>
-          <w:ilvl w:val="0"/>
-          <w:numId w:val="0"/>
-        </w:numPr>
-        <w:rPr>
-          <w:b w:val="0"/>
-          <w:sz w:val="24"/>
-        </w:rPr>
-      </w:pPr>
-    </w:p>
-    <w:p>
-      <w:pPr>
-        <w:pStyle w:val="FOINaslov2"/>
-        <w:numPr>
-          <w:ilvl w:val="0"/>
-          <w:numId w:val="0"/>
-        </w:numPr>
-        <w:rPr>
-          <w:b w:val="0"/>
-          <w:sz w:val="24"/>
-        </w:rPr>
-      </w:pPr>
-    </w:p>
-    <w:p>
-      <w:pPr>
-        <w:pStyle w:val="FOINaslov2"/>
-        <w:numPr>
-          <w:ilvl w:val="0"/>
-          <w:numId w:val="0"/>
-        </w:numPr>
-        <w:rPr>
-          <w:b w:val="0"/>
-          <w:sz w:val="24"/>
-        </w:rPr>
-      </w:pPr>
-    </w:p>
-    <w:p>
-      <w:pPr>
-        <w:pStyle w:val="FOINaslov2"/>
-        <w:numPr>
-          <w:ilvl w:val="0"/>
-          <w:numId w:val="0"/>
-        </w:numPr>
-        <w:rPr>
-          <w:b w:val="0"/>
-          <w:sz w:val="24"/>
-        </w:rPr>
-      </w:pPr>
-    </w:p>
-    <w:p>
-      <w:pPr>
-        <w:pStyle w:val="FOINaslov2"/>
-        <w:numPr>
-          <w:ilvl w:val="0"/>
-          <w:numId w:val="0"/>
-        </w:numPr>
-        <w:rPr>
-          <w:b w:val="0"/>
-          <w:sz w:val="24"/>
-        </w:rPr>
-      </w:pPr>
-    </w:p>
-    <w:p>
-      <w:pPr>
-        <w:pStyle w:val="FOINaslov2"/>
-      </w:pPr>
-      <w:r>
-        <w:lastRenderedPageBreak/>
-        <w:t xml:space="preserve">App moduli </w:t>
-      </w:r>
-    </w:p>
-    <w:p>
-      <w:pPr>
-        <w:spacing w:line="360" w:lineRule="auto"/>
-        <w:rPr>
-          <w:rFonts w:ascii="Arial" w:hAnsi="Arial" w:cs="Arial"/>
-        </w:rPr>
-      </w:pPr>
-      <w:r>
-        <w:rPr>
-          <w:rFonts w:ascii="Arial" w:hAnsi="Arial" w:cs="Arial"/>
-        </w:rPr>
-        <w:t>Glavni modul je modul app čija je zadaća da komunicira sa svima ostalima, te unutar njega implemenitirat ćemo funkcionalnosti sustava. Budući da ćemo unutar aplikacije imati prijavu pomoću drugih servisa poput Google, Facebook, stoga nam je potreban i webservice modul. Database modul će nam služiti za implementaciju rukovanja s Firebase bazom, te će se služiti za upotrebu podataka unutar aplikacije.</w:t>
-      </w:r>
-    </w:p>
-    <w:p>
-      <w:pPr>
-        <w:spacing w:line="360" w:lineRule="auto"/>
-        <w:rPr>
-          <w:rFonts w:ascii="Arial" w:hAnsi="Arial" w:cs="Arial"/>
-        </w:rPr>
-      </w:pPr>
-    </w:p>
-    <w:p>
-      <w:pPr>
-        <w:spacing w:line="360" w:lineRule="auto"/>
-        <w:rPr>
-          <w:rFonts w:ascii="Arial" w:hAnsi="Arial" w:cs="Arial"/>
-        </w:rPr>
-      </w:pPr>
-    </w:p>
-    <w:p>
-      <w:pPr>
-        <w:pStyle w:val="FOINaslov2"/>
-        <w:numPr>
-          <w:ilvl w:val="0"/>
-          <w:numId w:val="0"/>
-        </w:numPr>
-        <w:ind w:left="357"/>
-        <w:jc w:val="center"/>
-        <w:rPr>
-          <w:b w:val="0"/>
-        </w:rPr>
-      </w:pPr>
-      <w:r>
-        <w:rPr>
-          <w:noProof/>
-        </w:rPr>
-        <w:drawing>
-          <wp:inline distT="0" distB="0" distL="0" distR="0" wp14:anchorId="749067EE" wp14:editId="2F3BBC77">
-            <wp:extent cx="3105150" cy="2295525"/>
-            <wp:effectExtent l="0" t="0" r="0" b="9525"/>
-            <wp:docPr id="4" name="Picture 4"/>
-            <wp:cNvGraphicFramePr>
-              <a:graphicFrameLocks xmlns:a="http://schemas.openxmlformats.org/drawingml/2006/main" noChangeAspect="1"/>
-            </wp:cNvGraphicFramePr>
-            <a:graphic xmlns:a="http://schemas.openxmlformats.org/drawingml/2006/main">
-              <a:graphicData uri="http://schemas.openxmlformats.org/drawingml/2006/picture">
-                <pic:pic xmlns:pic="http://schemas.openxmlformats.org/drawingml/2006/picture">
-                  <pic:nvPicPr>
-                    <pic:cNvPr id="0" name="Picture 1"/>
-                    <pic:cNvPicPr>
-                      <a:picLocks noChangeAspect="1" noChangeArrowheads="1"/>
-                    </pic:cNvPicPr>
-                  </pic:nvPicPr>
-                  <pic:blipFill>
-                    <a:blip r:embed="rId15">
-                      <a:extLst>
-                        <a:ext uri="{28A0092B-C50C-407E-A947-70E740481C1C}">
-                          <a14:useLocalDpi xmlns:a14="http://schemas.microsoft.com/office/drawing/2010/main" val="0"/>
-                        </a:ext>
-                      </a:extLst>
-                    </a:blip>
-                    <a:srcRect/>
-                    <a:stretch>
-                      <a:fillRect/>
-                    </a:stretch>
-                  </pic:blipFill>
-                  <pic:spPr bwMode="auto">
-                    <a:xfrm>
-                      <a:off x="0" y="0"/>
-                      <a:ext cx="3105150" cy="2295525"/>
-                    </a:xfrm>
-                    <a:prstGeom prst="rect">
-                      <a:avLst/>
-                    </a:prstGeom>
-                    <a:noFill/>
-                    <a:ln>
-                      <a:noFill/>
-                    </a:ln>
-                  </pic:spPr>
-                </pic:pic>
-              </a:graphicData>
-            </a:graphic>
-          </wp:inline>
-        </w:drawing>
-      </w:r>
-    </w:p>
-    <w:p>
-      <w:pPr>
-        <w:pStyle w:val="FOINaslov2"/>
-        <w:numPr>
-          <w:ilvl w:val="0"/>
-          <w:numId w:val="0"/>
-        </w:numPr>
-        <w:ind w:left="357"/>
-        <w:jc w:val="center"/>
-        <w:rPr>
-          <w:b w:val="0"/>
-          <w:sz w:val="24"/>
-        </w:rPr>
-      </w:pPr>
-      <w:r>
-        <w:rPr>
-          <w:b w:val="0"/>
-          <w:sz w:val="24"/>
-        </w:rPr>
-        <w:t>Slika 2. Dijagram modula</w:t>
-      </w:r>
-    </w:p>
-    <w:p>
-      <w:pPr>
-        <w:pStyle w:val="FOINaslov2"/>
-        <w:numPr>
-          <w:ilvl w:val="0"/>
-          <w:numId w:val="0"/>
-        </w:numPr>
-      </w:pPr>
-    </w:p>
-    <w:p>
-      <w:pPr>
-        <w:pStyle w:val="FOINaslov2"/>
-        <w:numPr>
-          <w:ilvl w:val="0"/>
-          <w:numId w:val="0"/>
-        </w:numPr>
-      </w:pPr>
-    </w:p>
-    <w:p>
-      <w:pPr>
-        <w:pStyle w:val="FOINaslov2"/>
-        <w:numPr>
-          <w:ilvl w:val="0"/>
-          <w:numId w:val="0"/>
-        </w:numPr>
-      </w:pPr>
-    </w:p>
-    <w:p>
-      <w:pPr>
-        <w:pStyle w:val="FOINaslov2"/>
-        <w:numPr>
-          <w:ilvl w:val="0"/>
-          <w:numId w:val="0"/>
-        </w:numPr>
-      </w:pPr>
-    </w:p>
-    <w:p>
-      <w:pPr>
-        <w:pStyle w:val="FOINaslov2"/>
-        <w:numPr>
-          <w:ilvl w:val="0"/>
-          <w:numId w:val="0"/>
-        </w:numPr>
-      </w:pPr>
-    </w:p>
-    <w:p>
-      <w:pPr>
-        <w:pStyle w:val="FOINaslov2"/>
-        <w:numPr>
-          <w:ilvl w:val="0"/>
-          <w:numId w:val="0"/>
-        </w:numPr>
-      </w:pPr>
-    </w:p>
-    <w:p>
-      <w:pPr>
-        <w:pStyle w:val="FOINaslov2"/>
-      </w:pPr>
-      <w:r>
-        <w:lastRenderedPageBreak/>
-        <w:t>Dijagram klasa</w:t>
-      </w:r>
+      </w:pPr>
     </w:p>
     <w:sectPr>
       <w:footerReference w:type="default" r:id="rId16"/>
@@ -2616,7 +2430,7 @@
 </file>
 
 <file path=word/endnotes.xml><?xml version="1.0" encoding="utf-8"?>
-<w:endnotes xmlns:wpc="http://schemas.microsoft.com/office/word/2010/wordprocessingCanvas" xmlns:cx="http://schemas.microsoft.com/office/drawing/2014/chartex" xmlns:cx1="http://schemas.microsoft.com/office/drawing/2015/9/8/chartex" xmlns:cx2="http://schemas.microsoft.com/office/drawing/2015/10/21/chartex" xmlns:cx3="http://schemas.microsoft.com/office/drawing/2016/5/9/chartex" xmlns:cx4="http://schemas.microsoft.com/office/drawing/2016/5/10/chartex" xmlns:cx5="http://schemas.microsoft.com/office/drawing/2016/5/11/chartex" xmlns:cx6="http://schemas.microsoft.com/office/drawing/2016/5/12/chartex" xmlns:cx7="http://schemas.microsoft.com/office/drawing/2016/5/13/chartex" xmlns:cx8="http://schemas.microsoft.com/office/drawing/2016/5/14/chartex" xmlns:mc="http://schemas.openxmlformats.org/markup-compatibility/2006" xmlns:aink="http://schemas.microsoft.com/office/drawing/2016/ink" xmlns:am3d="http://schemas.microsoft.com/office/drawing/2017/model3d" xmlns:o="urn:schemas-microsoft-com:office:office" xmlns:r="http://schemas.openxmlformats.org/officeDocument/2006/relationships" xmlns:m="http://schemas.openxmlformats.org/officeDocument/2006/math" xmlns:v="urn:schemas-microsoft-com:vml" xmlns:wp14="http://schemas.microsoft.com/office/word/2010/wordprocessingDrawing" xmlns:wp="http://schemas.openxmlformats.org/drawingml/2006/wordprocessingDrawing" xmlns:w10="urn:schemas-microsoft-com:office:word" xmlns:w="http://schemas.openxmlformats.org/wordprocessingml/2006/main" xmlns:w14="http://schemas.microsoft.com/office/word/2010/wordml" xmlns:w15="http://schemas.microsoft.com/office/word/2012/wordml" xmlns:w16cid="http://schemas.microsoft.com/office/word/2016/wordml/cid" xmlns:w16se="http://schemas.microsoft.com/office/word/2015/wordml/symex" xmlns:wpg="http://schemas.microsoft.com/office/word/2010/wordprocessingGroup" xmlns:wpi="http://schemas.microsoft.com/office/word/2010/wordprocessingInk" xmlns:wne="http://schemas.microsoft.com/office/word/2006/wordml" xmlns:wps="http://schemas.microsoft.com/office/word/2010/wordprocessingShape" mc:Ignorable="w14 w15 w16se w16cid wp14">
+<w:endnotes xmlns:wpc="http://schemas.microsoft.com/office/word/2010/wordprocessingCanvas" xmlns:mc="http://schemas.openxmlformats.org/markup-compatibility/2006" xmlns:o="urn:schemas-microsoft-com:office:office" xmlns:r="http://schemas.openxmlformats.org/officeDocument/2006/relationships" xmlns:m="http://schemas.openxmlformats.org/officeDocument/2006/math" xmlns:v="urn:schemas-microsoft-com:vml" xmlns:wp14="http://schemas.microsoft.com/office/word/2010/wordprocessingDrawing" xmlns:wp="http://schemas.openxmlformats.org/drawingml/2006/wordprocessingDrawing" xmlns:w10="urn:schemas-microsoft-com:office:word" xmlns:w="http://schemas.openxmlformats.org/wordprocessingml/2006/main" xmlns:w14="http://schemas.microsoft.com/office/word/2010/wordml" xmlns:wpg="http://schemas.microsoft.com/office/word/2010/wordprocessingGroup" xmlns:wpi="http://schemas.microsoft.com/office/word/2010/wordprocessingInk" xmlns:wne="http://schemas.microsoft.com/office/word/2006/wordml" xmlns:wps="http://schemas.microsoft.com/office/word/2010/wordprocessingShape" mc:Ignorable="w14 wp14">
   <w:endnote w:type="separator" w:id="-1">
     <w:p>
       <w:r>
@@ -2635,7 +2449,7 @@
 </file>
 
 <file path=word/footer1.xml><?xml version="1.0" encoding="utf-8"?>
-<w:ftr xmlns:wpc="http://schemas.microsoft.com/office/word/2010/wordprocessingCanvas" xmlns:cx="http://schemas.microsoft.com/office/drawing/2014/chartex" xmlns:cx1="http://schemas.microsoft.com/office/drawing/2015/9/8/chartex" xmlns:cx2="http://schemas.microsoft.com/office/drawing/2015/10/21/chartex" xmlns:cx3="http://schemas.microsoft.com/office/drawing/2016/5/9/chartex" xmlns:cx4="http://schemas.microsoft.com/office/drawing/2016/5/10/chartex" xmlns:cx5="http://schemas.microsoft.com/office/drawing/2016/5/11/chartex" xmlns:cx6="http://schemas.microsoft.com/office/drawing/2016/5/12/chartex" xmlns:cx7="http://schemas.microsoft.com/office/drawing/2016/5/13/chartex" xmlns:cx8="http://schemas.microsoft.com/office/drawing/2016/5/14/chartex" xmlns:mc="http://schemas.openxmlformats.org/markup-compatibility/2006" xmlns:aink="http://schemas.microsoft.com/office/drawing/2016/ink" xmlns:am3d="http://schemas.microsoft.com/office/drawing/2017/model3d" xmlns:o="urn:schemas-microsoft-com:office:office" xmlns:r="http://schemas.openxmlformats.org/officeDocument/2006/relationships" xmlns:m="http://schemas.openxmlformats.org/officeDocument/2006/math" xmlns:v="urn:schemas-microsoft-com:vml" xmlns:wp14="http://schemas.microsoft.com/office/word/2010/wordprocessingDrawing" xmlns:wp="http://schemas.openxmlformats.org/drawingml/2006/wordprocessingDrawing" xmlns:w10="urn:schemas-microsoft-com:office:word" xmlns:w="http://schemas.openxmlformats.org/wordprocessingml/2006/main" xmlns:w14="http://schemas.microsoft.com/office/word/2010/wordml" xmlns:w15="http://schemas.microsoft.com/office/word/2012/wordml" xmlns:w16cid="http://schemas.microsoft.com/office/word/2016/wordml/cid" xmlns:w16se="http://schemas.microsoft.com/office/word/2015/wordml/symex" xmlns:wpg="http://schemas.microsoft.com/office/word/2010/wordprocessingGroup" xmlns:wpi="http://schemas.microsoft.com/office/word/2010/wordprocessingInk" xmlns:wne="http://schemas.microsoft.com/office/word/2006/wordml" xmlns:wps="http://schemas.microsoft.com/office/word/2010/wordprocessingShape" mc:Ignorable="w14 w15 w16se w16cid wp14">
+<w:ftr xmlns:wpc="http://schemas.microsoft.com/office/word/2010/wordprocessingCanvas" xmlns:mc="http://schemas.openxmlformats.org/markup-compatibility/2006" xmlns:o="urn:schemas-microsoft-com:office:office" xmlns:r="http://schemas.openxmlformats.org/officeDocument/2006/relationships" xmlns:m="http://schemas.openxmlformats.org/officeDocument/2006/math" xmlns:v="urn:schemas-microsoft-com:vml" xmlns:wp14="http://schemas.microsoft.com/office/word/2010/wordprocessingDrawing" xmlns:wp="http://schemas.openxmlformats.org/drawingml/2006/wordprocessingDrawing" xmlns:w10="urn:schemas-microsoft-com:office:word" xmlns:w="http://schemas.openxmlformats.org/wordprocessingml/2006/main" xmlns:w14="http://schemas.microsoft.com/office/word/2010/wordml" xmlns:wpg="http://schemas.microsoft.com/office/word/2010/wordprocessingGroup" xmlns:wpi="http://schemas.microsoft.com/office/word/2010/wordprocessingInk" xmlns:wne="http://schemas.microsoft.com/office/word/2006/wordml" xmlns:wps="http://schemas.microsoft.com/office/word/2010/wordprocessingShape" mc:Ignorable="w14 wp14">
   <w:p>
     <w:pPr>
       <w:pStyle w:val="Footer"/>
@@ -2651,7 +2465,7 @@
 </file>
 
 <file path=word/footer2.xml><?xml version="1.0" encoding="utf-8"?>
-<w:ftr xmlns:wpc="http://schemas.microsoft.com/office/word/2010/wordprocessingCanvas" xmlns:cx="http://schemas.microsoft.com/office/drawing/2014/chartex" xmlns:cx1="http://schemas.microsoft.com/office/drawing/2015/9/8/chartex" xmlns:cx2="http://schemas.microsoft.com/office/drawing/2015/10/21/chartex" xmlns:cx3="http://schemas.microsoft.com/office/drawing/2016/5/9/chartex" xmlns:cx4="http://schemas.microsoft.com/office/drawing/2016/5/10/chartex" xmlns:cx5="http://schemas.microsoft.com/office/drawing/2016/5/11/chartex" xmlns:cx6="http://schemas.microsoft.com/office/drawing/2016/5/12/chartex" xmlns:cx7="http://schemas.microsoft.com/office/drawing/2016/5/13/chartex" xmlns:cx8="http://schemas.microsoft.com/office/drawing/2016/5/14/chartex" xmlns:mc="http://schemas.openxmlformats.org/markup-compatibility/2006" xmlns:aink="http://schemas.microsoft.com/office/drawing/2016/ink" xmlns:am3d="http://schemas.microsoft.com/office/drawing/2017/model3d" xmlns:o="urn:schemas-microsoft-com:office:office" xmlns:r="http://schemas.openxmlformats.org/officeDocument/2006/relationships" xmlns:m="http://schemas.openxmlformats.org/officeDocument/2006/math" xmlns:v="urn:schemas-microsoft-com:vml" xmlns:wp14="http://schemas.microsoft.com/office/word/2010/wordprocessingDrawing" xmlns:wp="http://schemas.openxmlformats.org/drawingml/2006/wordprocessingDrawing" xmlns:w10="urn:schemas-microsoft-com:office:word" xmlns:w="http://schemas.openxmlformats.org/wordprocessingml/2006/main" xmlns:w14="http://schemas.microsoft.com/office/word/2010/wordml" xmlns:w15="http://schemas.microsoft.com/office/word/2012/wordml" xmlns:w16cid="http://schemas.microsoft.com/office/word/2016/wordml/cid" xmlns:w16se="http://schemas.microsoft.com/office/word/2015/wordml/symex" xmlns:wpg="http://schemas.microsoft.com/office/word/2010/wordprocessingGroup" xmlns:wpi="http://schemas.microsoft.com/office/word/2010/wordprocessingInk" xmlns:wne="http://schemas.microsoft.com/office/word/2006/wordml" xmlns:wps="http://schemas.microsoft.com/office/word/2010/wordprocessingShape" mc:Ignorable="w14 w15 w16se w16cid wp14">
+<w:ftr xmlns:wpc="http://schemas.microsoft.com/office/word/2010/wordprocessingCanvas" xmlns:mc="http://schemas.openxmlformats.org/markup-compatibility/2006" xmlns:o="urn:schemas-microsoft-com:office:office" xmlns:r="http://schemas.openxmlformats.org/officeDocument/2006/relationships" xmlns:m="http://schemas.openxmlformats.org/officeDocument/2006/math" xmlns:v="urn:schemas-microsoft-com:vml" xmlns:wp14="http://schemas.microsoft.com/office/word/2010/wordprocessingDrawing" xmlns:wp="http://schemas.openxmlformats.org/drawingml/2006/wordprocessingDrawing" xmlns:w10="urn:schemas-microsoft-com:office:word" xmlns:w="http://schemas.openxmlformats.org/wordprocessingml/2006/main" xmlns:w14="http://schemas.microsoft.com/office/word/2010/wordml" xmlns:wpg="http://schemas.microsoft.com/office/word/2010/wordprocessingGroup" xmlns:wpi="http://schemas.microsoft.com/office/word/2010/wordprocessingInk" xmlns:wne="http://schemas.microsoft.com/office/word/2006/wordml" xmlns:wps="http://schemas.microsoft.com/office/word/2010/wordprocessingShape" mc:Ignorable="w14 wp14">
   <w:p>
     <w:pPr>
       <w:pStyle w:val="Footer"/>
@@ -2667,7 +2481,7 @@
 </file>
 
 <file path=word/footer3.xml><?xml version="1.0" encoding="utf-8"?>
-<w:ftr xmlns:wpc="http://schemas.microsoft.com/office/word/2010/wordprocessingCanvas" xmlns:cx="http://schemas.microsoft.com/office/drawing/2014/chartex" xmlns:cx1="http://schemas.microsoft.com/office/drawing/2015/9/8/chartex" xmlns:cx2="http://schemas.microsoft.com/office/drawing/2015/10/21/chartex" xmlns:cx3="http://schemas.microsoft.com/office/drawing/2016/5/9/chartex" xmlns:cx4="http://schemas.microsoft.com/office/drawing/2016/5/10/chartex" xmlns:cx5="http://schemas.microsoft.com/office/drawing/2016/5/11/chartex" xmlns:cx6="http://schemas.microsoft.com/office/drawing/2016/5/12/chartex" xmlns:cx7="http://schemas.microsoft.com/office/drawing/2016/5/13/chartex" xmlns:cx8="http://schemas.microsoft.com/office/drawing/2016/5/14/chartex" xmlns:mc="http://schemas.openxmlformats.org/markup-compatibility/2006" xmlns:aink="http://schemas.microsoft.com/office/drawing/2016/ink" xmlns:am3d="http://schemas.microsoft.com/office/drawing/2017/model3d" xmlns:o="urn:schemas-microsoft-com:office:office" xmlns:r="http://schemas.openxmlformats.org/officeDocument/2006/relationships" xmlns:m="http://schemas.openxmlformats.org/officeDocument/2006/math" xmlns:v="urn:schemas-microsoft-com:vml" xmlns:wp14="http://schemas.microsoft.com/office/word/2010/wordprocessingDrawing" xmlns:wp="http://schemas.openxmlformats.org/drawingml/2006/wordprocessingDrawing" xmlns:w10="urn:schemas-microsoft-com:office:word" xmlns:w="http://schemas.openxmlformats.org/wordprocessingml/2006/main" xmlns:w14="http://schemas.microsoft.com/office/word/2010/wordml" xmlns:w15="http://schemas.microsoft.com/office/word/2012/wordml" xmlns:w16cid="http://schemas.microsoft.com/office/word/2016/wordml/cid" xmlns:w16se="http://schemas.microsoft.com/office/word/2015/wordml/symex" xmlns:wpg="http://schemas.microsoft.com/office/word/2010/wordprocessingGroup" xmlns:wpi="http://schemas.microsoft.com/office/word/2010/wordprocessingInk" xmlns:wne="http://schemas.microsoft.com/office/word/2006/wordml" xmlns:wps="http://schemas.microsoft.com/office/word/2010/wordprocessingShape" mc:Ignorable="w14 w15 w16se w16cid wp14">
+<w:ftr xmlns:wpc="http://schemas.microsoft.com/office/word/2010/wordprocessingCanvas" xmlns:mc="http://schemas.openxmlformats.org/markup-compatibility/2006" xmlns:o="urn:schemas-microsoft-com:office:office" xmlns:r="http://schemas.openxmlformats.org/officeDocument/2006/relationships" xmlns:m="http://schemas.openxmlformats.org/officeDocument/2006/math" xmlns:v="urn:schemas-microsoft-com:vml" xmlns:wp14="http://schemas.microsoft.com/office/word/2010/wordprocessingDrawing" xmlns:wp="http://schemas.openxmlformats.org/drawingml/2006/wordprocessingDrawing" xmlns:w10="urn:schemas-microsoft-com:office:word" xmlns:w="http://schemas.openxmlformats.org/wordprocessingml/2006/main" xmlns:w14="http://schemas.microsoft.com/office/word/2010/wordml" xmlns:wpg="http://schemas.microsoft.com/office/word/2010/wordprocessingGroup" xmlns:wpi="http://schemas.microsoft.com/office/word/2010/wordprocessingInk" xmlns:wne="http://schemas.microsoft.com/office/word/2006/wordml" xmlns:wps="http://schemas.microsoft.com/office/word/2010/wordprocessingShape" mc:Ignorable="w14 wp14">
   <w:sdt>
     <w:sdtPr>
       <w:id w:val="-2132701547"/>
@@ -2748,7 +2562,7 @@
 </file>
 
 <file path=word/footer4.xml><?xml version="1.0" encoding="utf-8"?>
-<w:ftr xmlns:wpc="http://schemas.microsoft.com/office/word/2010/wordprocessingCanvas" xmlns:cx="http://schemas.microsoft.com/office/drawing/2014/chartex" xmlns:cx1="http://schemas.microsoft.com/office/drawing/2015/9/8/chartex" xmlns:cx2="http://schemas.microsoft.com/office/drawing/2015/10/21/chartex" xmlns:cx3="http://schemas.microsoft.com/office/drawing/2016/5/9/chartex" xmlns:cx4="http://schemas.microsoft.com/office/drawing/2016/5/10/chartex" xmlns:cx5="http://schemas.microsoft.com/office/drawing/2016/5/11/chartex" xmlns:cx6="http://schemas.microsoft.com/office/drawing/2016/5/12/chartex" xmlns:cx7="http://schemas.microsoft.com/office/drawing/2016/5/13/chartex" xmlns:cx8="http://schemas.microsoft.com/office/drawing/2016/5/14/chartex" xmlns:mc="http://schemas.openxmlformats.org/markup-compatibility/2006" xmlns:aink="http://schemas.microsoft.com/office/drawing/2016/ink" xmlns:am3d="http://schemas.microsoft.com/office/drawing/2017/model3d" xmlns:o="urn:schemas-microsoft-com:office:office" xmlns:r="http://schemas.openxmlformats.org/officeDocument/2006/relationships" xmlns:m="http://schemas.openxmlformats.org/officeDocument/2006/math" xmlns:v="urn:schemas-microsoft-com:vml" xmlns:wp14="http://schemas.microsoft.com/office/word/2010/wordprocessingDrawing" xmlns:wp="http://schemas.openxmlformats.org/drawingml/2006/wordprocessingDrawing" xmlns:w10="urn:schemas-microsoft-com:office:word" xmlns:w="http://schemas.openxmlformats.org/wordprocessingml/2006/main" xmlns:w14="http://schemas.microsoft.com/office/word/2010/wordml" xmlns:w15="http://schemas.microsoft.com/office/word/2012/wordml" xmlns:w16cid="http://schemas.microsoft.com/office/word/2016/wordml/cid" xmlns:w16se="http://schemas.microsoft.com/office/word/2015/wordml/symex" xmlns:wpg="http://schemas.microsoft.com/office/word/2010/wordprocessingGroup" xmlns:wpi="http://schemas.microsoft.com/office/word/2010/wordprocessingInk" xmlns:wne="http://schemas.microsoft.com/office/word/2006/wordml" xmlns:wps="http://schemas.microsoft.com/office/word/2010/wordprocessingShape" mc:Ignorable="w14 w15 w16se w16cid wp14">
+<w:ftr xmlns:wpc="http://schemas.microsoft.com/office/word/2010/wordprocessingCanvas" xmlns:mc="http://schemas.openxmlformats.org/markup-compatibility/2006" xmlns:o="urn:schemas-microsoft-com:office:office" xmlns:r="http://schemas.openxmlformats.org/officeDocument/2006/relationships" xmlns:m="http://schemas.openxmlformats.org/officeDocument/2006/math" xmlns:v="urn:schemas-microsoft-com:vml" xmlns:wp14="http://schemas.microsoft.com/office/word/2010/wordprocessingDrawing" xmlns:wp="http://schemas.openxmlformats.org/drawingml/2006/wordprocessingDrawing" xmlns:w10="urn:schemas-microsoft-com:office:word" xmlns:w="http://schemas.openxmlformats.org/wordprocessingml/2006/main" xmlns:w14="http://schemas.microsoft.com/office/word/2010/wordml" xmlns:wpg="http://schemas.microsoft.com/office/word/2010/wordprocessingGroup" xmlns:wpi="http://schemas.microsoft.com/office/word/2010/wordprocessingInk" xmlns:wne="http://schemas.microsoft.com/office/word/2006/wordml" xmlns:wps="http://schemas.microsoft.com/office/word/2010/wordprocessingShape" mc:Ignorable="w14 wp14">
   <w:sdt>
     <w:sdtPr>
       <w:id w:val="21073647"/>
@@ -2806,7 +2620,7 @@
             <w:sz w:val="18"/>
             <w:szCs w:val="18"/>
           </w:rPr>
-          <w:t>13</w:t>
+          <w:t>4</w:t>
         </w:r>
         <w:r>
           <w:rPr>
@@ -2829,7 +2643,7 @@
 </file>
 
 <file path=word/footnotes.xml><?xml version="1.0" encoding="utf-8"?>
-<w:footnotes xmlns:wpc="http://schemas.microsoft.com/office/word/2010/wordprocessingCanvas" xmlns:cx="http://schemas.microsoft.com/office/drawing/2014/chartex" xmlns:cx1="http://schemas.microsoft.com/office/drawing/2015/9/8/chartex" xmlns:cx2="http://schemas.microsoft.com/office/drawing/2015/10/21/chartex" xmlns:cx3="http://schemas.microsoft.com/office/drawing/2016/5/9/chartex" xmlns:cx4="http://schemas.microsoft.com/office/drawing/2016/5/10/chartex" xmlns:cx5="http://schemas.microsoft.com/office/drawing/2016/5/11/chartex" xmlns:cx6="http://schemas.microsoft.com/office/drawing/2016/5/12/chartex" xmlns:cx7="http://schemas.microsoft.com/office/drawing/2016/5/13/chartex" xmlns:cx8="http://schemas.microsoft.com/office/drawing/2016/5/14/chartex" xmlns:mc="http://schemas.openxmlformats.org/markup-compatibility/2006" xmlns:aink="http://schemas.microsoft.com/office/drawing/2016/ink" xmlns:am3d="http://schemas.microsoft.com/office/drawing/2017/model3d" xmlns:o="urn:schemas-microsoft-com:office:office" xmlns:r="http://schemas.openxmlformats.org/officeDocument/2006/relationships" xmlns:m="http://schemas.openxmlformats.org/officeDocument/2006/math" xmlns:v="urn:schemas-microsoft-com:vml" xmlns:wp14="http://schemas.microsoft.com/office/word/2010/wordprocessingDrawing" xmlns:wp="http://schemas.openxmlformats.org/drawingml/2006/wordprocessingDrawing" xmlns:w10="urn:schemas-microsoft-com:office:word" xmlns:w="http://schemas.openxmlformats.org/wordprocessingml/2006/main" xmlns:w14="http://schemas.microsoft.com/office/word/2010/wordml" xmlns:w15="http://schemas.microsoft.com/office/word/2012/wordml" xmlns:w16cid="http://schemas.microsoft.com/office/word/2016/wordml/cid" xmlns:w16se="http://schemas.microsoft.com/office/word/2015/wordml/symex" xmlns:wpg="http://schemas.microsoft.com/office/word/2010/wordprocessingGroup" xmlns:wpi="http://schemas.microsoft.com/office/word/2010/wordprocessingInk" xmlns:wne="http://schemas.microsoft.com/office/word/2006/wordml" xmlns:wps="http://schemas.microsoft.com/office/word/2010/wordprocessingShape" mc:Ignorable="w14 w15 w16se w16cid wp14">
+<w:footnotes xmlns:wpc="http://schemas.microsoft.com/office/word/2010/wordprocessingCanvas" xmlns:mc="http://schemas.openxmlformats.org/markup-compatibility/2006" xmlns:o="urn:schemas-microsoft-com:office:office" xmlns:r="http://schemas.openxmlformats.org/officeDocument/2006/relationships" xmlns:m="http://schemas.openxmlformats.org/officeDocument/2006/math" xmlns:v="urn:schemas-microsoft-com:vml" xmlns:wp14="http://schemas.microsoft.com/office/word/2010/wordprocessingDrawing" xmlns:wp="http://schemas.openxmlformats.org/drawingml/2006/wordprocessingDrawing" xmlns:w10="urn:schemas-microsoft-com:office:word" xmlns:w="http://schemas.openxmlformats.org/wordprocessingml/2006/main" xmlns:w14="http://schemas.microsoft.com/office/word/2010/wordml" xmlns:wpg="http://schemas.microsoft.com/office/word/2010/wordprocessingGroup" xmlns:wpi="http://schemas.microsoft.com/office/word/2010/wordprocessingInk" xmlns:wne="http://schemas.microsoft.com/office/word/2006/wordml" xmlns:wps="http://schemas.microsoft.com/office/word/2010/wordprocessingShape" mc:Ignorable="w14 wp14">
   <w:footnote w:type="separator" w:id="-1">
     <w:p>
       <w:r>
@@ -2848,8 +2662,8 @@
 </file>
 
 <file path=word/numbering.xml><?xml version="1.0" encoding="utf-8"?>
-<w:numbering xmlns:wpc="http://schemas.microsoft.com/office/word/2010/wordprocessingCanvas" xmlns:cx="http://schemas.microsoft.com/office/drawing/2014/chartex" xmlns:cx1="http://schemas.microsoft.com/office/drawing/2015/9/8/chartex" xmlns:cx2="http://schemas.microsoft.com/office/drawing/2015/10/21/chartex" xmlns:cx3="http://schemas.microsoft.com/office/drawing/2016/5/9/chartex" xmlns:cx4="http://schemas.microsoft.com/office/drawing/2016/5/10/chartex" xmlns:cx5="http://schemas.microsoft.com/office/drawing/2016/5/11/chartex" xmlns:cx6="http://schemas.microsoft.com/office/drawing/2016/5/12/chartex" xmlns:cx7="http://schemas.microsoft.com/office/drawing/2016/5/13/chartex" xmlns:cx8="http://schemas.microsoft.com/office/drawing/2016/5/14/chartex" xmlns:mc="http://schemas.openxmlformats.org/markup-compatibility/2006" xmlns:aink="http://schemas.microsoft.com/office/drawing/2016/ink" xmlns:am3d="http://schemas.microsoft.com/office/drawing/2017/model3d" xmlns:o="urn:schemas-microsoft-com:office:office" xmlns:r="http://schemas.openxmlformats.org/officeDocument/2006/relationships" xmlns:m="http://schemas.openxmlformats.org/officeDocument/2006/math" xmlns:v="urn:schemas-microsoft-com:vml" xmlns:wp14="http://schemas.microsoft.com/office/word/2010/wordprocessingDrawing" xmlns:wp="http://schemas.openxmlformats.org/drawingml/2006/wordprocessingDrawing" xmlns:w10="urn:schemas-microsoft-com:office:word" xmlns:w="http://schemas.openxmlformats.org/wordprocessingml/2006/main" xmlns:w14="http://schemas.microsoft.com/office/word/2010/wordml" xmlns:w15="http://schemas.microsoft.com/office/word/2012/wordml" xmlns:w16cid="http://schemas.microsoft.com/office/word/2016/wordml/cid" xmlns:w16se="http://schemas.microsoft.com/office/word/2015/wordml/symex" xmlns:wpg="http://schemas.microsoft.com/office/word/2010/wordprocessingGroup" xmlns:wpi="http://schemas.microsoft.com/office/word/2010/wordprocessingInk" xmlns:wne="http://schemas.microsoft.com/office/word/2006/wordml" xmlns:wps="http://schemas.microsoft.com/office/word/2010/wordprocessingShape" mc:Ignorable="w14 w15 w16se w16cid wp14">
-  <w:abstractNum w:abstractNumId="0" w15:restartNumberingAfterBreak="0">
+<w:numbering xmlns:wpc="http://schemas.microsoft.com/office/word/2010/wordprocessingCanvas" xmlns:mc="http://schemas.openxmlformats.org/markup-compatibility/2006" xmlns:o="urn:schemas-microsoft-com:office:office" xmlns:r="http://schemas.openxmlformats.org/officeDocument/2006/relationships" xmlns:m="http://schemas.openxmlformats.org/officeDocument/2006/math" xmlns:v="urn:schemas-microsoft-com:vml" xmlns:wp14="http://schemas.microsoft.com/office/word/2010/wordprocessingDrawing" xmlns:wp="http://schemas.openxmlformats.org/drawingml/2006/wordprocessingDrawing" xmlns:w10="urn:schemas-microsoft-com:office:word" xmlns:w="http://schemas.openxmlformats.org/wordprocessingml/2006/main" xmlns:w14="http://schemas.microsoft.com/office/word/2010/wordml" xmlns:wpg="http://schemas.microsoft.com/office/word/2010/wordprocessingGroup" xmlns:wpi="http://schemas.microsoft.com/office/word/2010/wordprocessingInk" xmlns:wne="http://schemas.microsoft.com/office/word/2006/wordml" xmlns:wps="http://schemas.microsoft.com/office/word/2010/wordprocessingShape" mc:Ignorable="w14 wp14">
+  <w:abstractNum w:abstractNumId="0">
     <w:nsid w:val="00C36962"/>
     <w:multiLevelType w:val="hybridMultilevel"/>
     <w:tmpl w:val="5198ACB8"/>
@@ -2962,7 +2776,7 @@
       </w:rPr>
     </w:lvl>
   </w:abstractNum>
-  <w:abstractNum w:abstractNumId="1" w15:restartNumberingAfterBreak="0">
+  <w:abstractNum w:abstractNumId="1">
     <w:nsid w:val="0FD77119"/>
     <w:multiLevelType w:val="hybridMultilevel"/>
     <w:tmpl w:val="258E0460"/>
@@ -3079,7 +2893,7 @@
       </w:rPr>
     </w:lvl>
   </w:abstractNum>
-  <w:abstractNum w:abstractNumId="2" w15:restartNumberingAfterBreak="0">
+  <w:abstractNum w:abstractNumId="2">
     <w:nsid w:val="103D3011"/>
     <w:multiLevelType w:val="hybridMultilevel"/>
     <w:tmpl w:val="1A06B1E2"/>
@@ -3168,7 +2982,7 @@
       </w:pPr>
     </w:lvl>
   </w:abstractNum>
-  <w:abstractNum w:abstractNumId="3" w15:restartNumberingAfterBreak="0">
+  <w:abstractNum w:abstractNumId="3">
     <w:nsid w:val="1D2660BE"/>
     <w:multiLevelType w:val="hybridMultilevel"/>
     <w:tmpl w:val="329A8E0E"/>
@@ -3257,7 +3071,7 @@
       </w:pPr>
     </w:lvl>
   </w:abstractNum>
-  <w:abstractNum w:abstractNumId="4" w15:restartNumberingAfterBreak="0">
+  <w:abstractNum w:abstractNumId="4">
     <w:nsid w:val="2479621F"/>
     <w:multiLevelType w:val="hybridMultilevel"/>
     <w:tmpl w:val="BB9AB3C4"/>
@@ -3370,7 +3184,7 @@
       </w:rPr>
     </w:lvl>
   </w:abstractNum>
-  <w:abstractNum w:abstractNumId="5" w15:restartNumberingAfterBreak="0">
+  <w:abstractNum w:abstractNumId="5">
     <w:nsid w:val="267B73EE"/>
     <w:multiLevelType w:val="hybridMultilevel"/>
     <w:tmpl w:val="828E0142"/>
@@ -3483,7 +3297,7 @@
       </w:rPr>
     </w:lvl>
   </w:abstractNum>
-  <w:abstractNum w:abstractNumId="6" w15:restartNumberingAfterBreak="0">
+  <w:abstractNum w:abstractNumId="6">
     <w:nsid w:val="2CD64B1E"/>
     <w:multiLevelType w:val="multilevel"/>
     <w:tmpl w:val="0B4E0E28"/>
@@ -3632,7 +3446,7 @@
       </w:rPr>
     </w:lvl>
   </w:abstractNum>
-  <w:abstractNum w:abstractNumId="7" w15:restartNumberingAfterBreak="0">
+  <w:abstractNum w:abstractNumId="7">
     <w:nsid w:val="3D09409F"/>
     <w:multiLevelType w:val="hybridMultilevel"/>
     <w:tmpl w:val="C45CB832"/>
@@ -3749,7 +3563,7 @@
       </w:pPr>
     </w:lvl>
   </w:abstractNum>
-  <w:abstractNum w:abstractNumId="8" w15:restartNumberingAfterBreak="0">
+  <w:abstractNum w:abstractNumId="8">
     <w:nsid w:val="4E9317CD"/>
     <w:multiLevelType w:val="hybridMultilevel"/>
     <w:tmpl w:val="4B6AA4BE"/>
@@ -3838,7 +3652,7 @@
       </w:pPr>
     </w:lvl>
   </w:abstractNum>
-  <w:abstractNum w:abstractNumId="9" w15:restartNumberingAfterBreak="0">
+  <w:abstractNum w:abstractNumId="9">
     <w:nsid w:val="556C65F1"/>
     <w:multiLevelType w:val="hybridMultilevel"/>
     <w:tmpl w:val="7FC4F5D0"/>
@@ -3958,7 +3772,7 @@
       </w:pPr>
     </w:lvl>
   </w:abstractNum>
-  <w:abstractNum w:abstractNumId="10" w15:restartNumberingAfterBreak="0">
+  <w:abstractNum w:abstractNumId="10">
     <w:nsid w:val="55DA4BB1"/>
     <w:multiLevelType w:val="hybridMultilevel"/>
     <w:tmpl w:val="3800B5D4"/>
@@ -4071,7 +3885,7 @@
       </w:rPr>
     </w:lvl>
   </w:abstractNum>
-  <w:abstractNum w:abstractNumId="11" w15:restartNumberingAfterBreak="0">
+  <w:abstractNum w:abstractNumId="11">
     <w:nsid w:val="67C2432D"/>
     <w:multiLevelType w:val="hybridMultilevel"/>
     <w:tmpl w:val="1E80A032"/>
@@ -4184,7 +3998,7 @@
       </w:rPr>
     </w:lvl>
   </w:abstractNum>
-  <w:abstractNum w:abstractNumId="12" w15:restartNumberingAfterBreak="0">
+  <w:abstractNum w:abstractNumId="12">
     <w:nsid w:val="69832197"/>
     <w:multiLevelType w:val="multilevel"/>
     <w:tmpl w:val="B136135E"/>
@@ -4310,7 +4124,7 @@
       </w:rPr>
     </w:lvl>
   </w:abstractNum>
-  <w:abstractNum w:abstractNumId="13" w15:restartNumberingAfterBreak="0">
+  <w:abstractNum w:abstractNumId="13">
     <w:nsid w:val="743E3B89"/>
     <w:multiLevelType w:val="hybridMultilevel"/>
     <w:tmpl w:val="6A665AA6"/>
@@ -4399,7 +4213,7 @@
       </w:pPr>
     </w:lvl>
   </w:abstractNum>
-  <w:abstractNum w:abstractNumId="14" w15:restartNumberingAfterBreak="0">
+  <w:abstractNum w:abstractNumId="14">
     <w:nsid w:val="74693A42"/>
     <w:multiLevelType w:val="hybridMultilevel"/>
     <w:tmpl w:val="4C384F1C"/>
@@ -4488,7 +4302,7 @@
       </w:pPr>
     </w:lvl>
   </w:abstractNum>
-  <w:abstractNum w:abstractNumId="15" w15:restartNumberingAfterBreak="0">
+  <w:abstractNum w:abstractNumId="15">
     <w:nsid w:val="750B74D3"/>
     <w:multiLevelType w:val="hybridMultilevel"/>
     <w:tmpl w:val="4992D1FC"/>
@@ -4601,7 +4415,7 @@
       </w:rPr>
     </w:lvl>
   </w:abstractNum>
-  <w:abstractNum w:abstractNumId="16" w15:restartNumberingAfterBreak="0">
+  <w:abstractNum w:abstractNumId="16">
     <w:nsid w:val="789F2EDA"/>
     <w:multiLevelType w:val="hybridMultilevel"/>
     <w:tmpl w:val="2E7483BA"/>
@@ -4714,7 +4528,7 @@
       </w:rPr>
     </w:lvl>
   </w:abstractNum>
-  <w:abstractNum w:abstractNumId="17" w15:restartNumberingAfterBreak="0">
+  <w:abstractNum w:abstractNumId="17">
     <w:nsid w:val="797E25BB"/>
     <w:multiLevelType w:val="hybridMultilevel"/>
     <w:tmpl w:val="6B62F332"/>
@@ -4835,7 +4649,7 @@
       </w:pPr>
     </w:lvl>
   </w:abstractNum>
-  <w:abstractNum w:abstractNumId="18" w15:restartNumberingAfterBreak="0">
+  <w:abstractNum w:abstractNumId="18">
     <w:nsid w:val="7F3C6A54"/>
     <w:multiLevelType w:val="hybridMultilevel"/>
     <w:tmpl w:val="EB88613A"/>
@@ -5087,7 +4901,7 @@
 </file>
 
 <file path=word/styles.xml><?xml version="1.0" encoding="utf-8"?>
-<w:styles xmlns:mc="http://schemas.openxmlformats.org/markup-compatibility/2006" xmlns:r="http://schemas.openxmlformats.org/officeDocument/2006/relationships" xmlns:w="http://schemas.openxmlformats.org/wordprocessingml/2006/main" xmlns:w14="http://schemas.microsoft.com/office/word/2010/wordml" xmlns:w15="http://schemas.microsoft.com/office/word/2012/wordml" xmlns:w16cid="http://schemas.microsoft.com/office/word/2016/wordml/cid" xmlns:w16se="http://schemas.microsoft.com/office/word/2015/wordml/symex" mc:Ignorable="w14 w15 w16se w16cid">
+<w:styles xmlns:mc="http://schemas.openxmlformats.org/markup-compatibility/2006" xmlns:r="http://schemas.openxmlformats.org/officeDocument/2006/relationships" xmlns:w="http://schemas.openxmlformats.org/wordprocessingml/2006/main" xmlns:w14="http://schemas.microsoft.com/office/word/2010/wordml" mc:Ignorable="w14">
   <w:docDefaults>
     <w:rPrDefault>
       <w:rPr>
@@ -5103,382 +4917,145 @@
       </w:pPr>
     </w:pPrDefault>
   </w:docDefaults>
-  <w:latentStyles w:defLockedState="0" w:defUIPriority="99" w:defSemiHidden="0" w:defUnhideWhenUsed="0" w:defQFormat="0" w:count="375">
-    <w:lsdException w:name="Normal" w:uiPriority="0" w:qFormat="1"/>
-    <w:lsdException w:name="heading 1" w:uiPriority="9" w:qFormat="1"/>
-    <w:lsdException w:name="heading 2" w:semiHidden="1" w:uiPriority="9" w:unhideWhenUsed="1" w:qFormat="1"/>
-    <w:lsdException w:name="heading 3" w:semiHidden="1" w:uiPriority="9" w:unhideWhenUsed="1" w:qFormat="1"/>
-    <w:lsdException w:name="heading 4" w:semiHidden="1" w:uiPriority="9" w:unhideWhenUsed="1" w:qFormat="1"/>
-    <w:lsdException w:name="heading 5" w:semiHidden="1" w:uiPriority="9" w:unhideWhenUsed="1" w:qFormat="1"/>
-    <w:lsdException w:name="heading 6" w:semiHidden="1" w:uiPriority="9" w:unhideWhenUsed="1" w:qFormat="1"/>
-    <w:lsdException w:name="heading 7" w:semiHidden="1" w:uiPriority="9" w:unhideWhenUsed="1" w:qFormat="1"/>
-    <w:lsdException w:name="heading 8" w:semiHidden="1" w:uiPriority="9" w:unhideWhenUsed="1" w:qFormat="1"/>
-    <w:lsdException w:name="heading 9" w:semiHidden="1" w:uiPriority="9" w:unhideWhenUsed="1" w:qFormat="1"/>
-    <w:lsdException w:name="index 1" w:semiHidden="1" w:unhideWhenUsed="1"/>
-    <w:lsdException w:name="index 2" w:semiHidden="1" w:unhideWhenUsed="1"/>
-    <w:lsdException w:name="index 3" w:semiHidden="1" w:unhideWhenUsed="1"/>
-    <w:lsdException w:name="index 4" w:semiHidden="1" w:unhideWhenUsed="1"/>
-    <w:lsdException w:name="index 5" w:semiHidden="1" w:unhideWhenUsed="1"/>
-    <w:lsdException w:name="index 6" w:semiHidden="1" w:unhideWhenUsed="1"/>
-    <w:lsdException w:name="index 7" w:semiHidden="1" w:unhideWhenUsed="1"/>
-    <w:lsdException w:name="index 8" w:semiHidden="1" w:unhideWhenUsed="1"/>
-    <w:lsdException w:name="index 9" w:semiHidden="1" w:unhideWhenUsed="1"/>
-    <w:lsdException w:name="toc 1" w:semiHidden="1" w:uiPriority="39" w:unhideWhenUsed="1"/>
-    <w:lsdException w:name="toc 2" w:semiHidden="1" w:uiPriority="39" w:unhideWhenUsed="1"/>
-    <w:lsdException w:name="toc 3" w:semiHidden="1" w:uiPriority="39" w:unhideWhenUsed="1"/>
-    <w:lsdException w:name="toc 4" w:semiHidden="1" w:uiPriority="39" w:unhideWhenUsed="1"/>
-    <w:lsdException w:name="toc 5" w:semiHidden="1" w:uiPriority="39" w:unhideWhenUsed="1"/>
-    <w:lsdException w:name="toc 6" w:semiHidden="1" w:uiPriority="39" w:unhideWhenUsed="1"/>
-    <w:lsdException w:name="toc 7" w:semiHidden="1" w:uiPriority="39" w:unhideWhenUsed="1"/>
-    <w:lsdException w:name="toc 8" w:semiHidden="1" w:uiPriority="39" w:unhideWhenUsed="1"/>
-    <w:lsdException w:name="toc 9" w:semiHidden="1" w:uiPriority="39" w:unhideWhenUsed="1"/>
-    <w:lsdException w:name="Normal Indent" w:semiHidden="1" w:unhideWhenUsed="1"/>
-    <w:lsdException w:name="footnote text" w:semiHidden="1" w:unhideWhenUsed="1"/>
-    <w:lsdException w:name="annotation text" w:semiHidden="1" w:unhideWhenUsed="1"/>
-    <w:lsdException w:name="header" w:semiHidden="1" w:unhideWhenUsed="1"/>
-    <w:lsdException w:name="footer" w:semiHidden="1" w:unhideWhenUsed="1"/>
-    <w:lsdException w:name="index heading" w:semiHidden="1" w:unhideWhenUsed="1"/>
-    <w:lsdException w:name="caption" w:semiHidden="1" w:uiPriority="35" w:unhideWhenUsed="1" w:qFormat="1"/>
-    <w:lsdException w:name="table of figures" w:semiHidden="1" w:unhideWhenUsed="1"/>
-    <w:lsdException w:name="envelope address" w:semiHidden="1" w:unhideWhenUsed="1"/>
-    <w:lsdException w:name="envelope return" w:semiHidden="1" w:unhideWhenUsed="1"/>
-    <w:lsdException w:name="footnote reference" w:semiHidden="1" w:unhideWhenUsed="1"/>
-    <w:lsdException w:name="annotation reference" w:semiHidden="1" w:unhideWhenUsed="1"/>
-    <w:lsdException w:name="line number" w:semiHidden="1" w:unhideWhenUsed="1"/>
-    <w:lsdException w:name="page number" w:semiHidden="1" w:unhideWhenUsed="1"/>
-    <w:lsdException w:name="endnote reference" w:semiHidden="1" w:unhideWhenUsed="1"/>
-    <w:lsdException w:name="endnote text" w:semiHidden="1" w:unhideWhenUsed="1"/>
-    <w:lsdException w:name="table of authorities" w:semiHidden="1" w:unhideWhenUsed="1"/>
-    <w:lsdException w:name="macro" w:semiHidden="1" w:unhideWhenUsed="1"/>
-    <w:lsdException w:name="toa heading" w:semiHidden="1" w:unhideWhenUsed="1"/>
-    <w:lsdException w:name="List" w:semiHidden="1" w:unhideWhenUsed="1"/>
-    <w:lsdException w:name="List Bullet" w:semiHidden="1" w:unhideWhenUsed="1"/>
-    <w:lsdException w:name="List Number" w:semiHidden="1" w:unhideWhenUsed="1"/>
-    <w:lsdException w:name="List 2" w:semiHidden="1" w:unhideWhenUsed="1"/>
-    <w:lsdException w:name="List 3" w:semiHidden="1" w:unhideWhenUsed="1"/>
-    <w:lsdException w:name="List 4" w:semiHidden="1" w:unhideWhenUsed="1"/>
-    <w:lsdException w:name="List 5" w:semiHidden="1" w:unhideWhenUsed="1"/>
-    <w:lsdException w:name="List Bullet 2" w:semiHidden="1" w:unhideWhenUsed="1"/>
-    <w:lsdException w:name="List Bullet 3" w:semiHidden="1" w:unhideWhenUsed="1"/>
-    <w:lsdException w:name="List Bullet 4" w:semiHidden="1" w:unhideWhenUsed="1"/>
-    <w:lsdException w:name="List Bullet 5" w:semiHidden="1" w:unhideWhenUsed="1"/>
-    <w:lsdException w:name="List Number 2" w:semiHidden="1" w:unhideWhenUsed="1"/>
-    <w:lsdException w:name="List Number 3" w:semiHidden="1" w:unhideWhenUsed="1"/>
-    <w:lsdException w:name="List Number 4" w:semiHidden="1" w:unhideWhenUsed="1"/>
-    <w:lsdException w:name="List Number 5" w:semiHidden="1" w:unhideWhenUsed="1"/>
-    <w:lsdException w:name="Title" w:uiPriority="10" w:qFormat="1"/>
-    <w:lsdException w:name="Closing" w:semiHidden="1" w:unhideWhenUsed="1"/>
-    <w:lsdException w:name="Signature" w:semiHidden="1" w:unhideWhenUsed="1"/>
-    <w:lsdException w:name="Default Paragraph Font" w:semiHidden="1" w:uiPriority="1" w:unhideWhenUsed="1"/>
-    <w:lsdException w:name="Body Text" w:semiHidden="1" w:unhideWhenUsed="1"/>
-    <w:lsdException w:name="Body Text Indent" w:semiHidden="1" w:unhideWhenUsed="1"/>
-    <w:lsdException w:name="List Continue" w:semiHidden="1" w:unhideWhenUsed="1"/>
-    <w:lsdException w:name="List Continue 2" w:semiHidden="1" w:unhideWhenUsed="1"/>
-    <w:lsdException w:name="List Continue 3" w:semiHidden="1" w:unhideWhenUsed="1"/>
-    <w:lsdException w:name="List Continue 4" w:semiHidden="1" w:unhideWhenUsed="1"/>
-    <w:lsdException w:name="List Continue 5" w:semiHidden="1" w:unhideWhenUsed="1"/>
-    <w:lsdException w:name="Message Header" w:semiHidden="1" w:unhideWhenUsed="1"/>
-    <w:lsdException w:name="Subtitle" w:uiPriority="11" w:qFormat="1"/>
-    <w:lsdException w:name="Salutation" w:semiHidden="1" w:unhideWhenUsed="1"/>
-    <w:lsdException w:name="Date" w:semiHidden="1" w:unhideWhenUsed="1"/>
-    <w:lsdException w:name="Body Text First Indent" w:semiHidden="1" w:unhideWhenUsed="1"/>
-    <w:lsdException w:name="Body Text First Indent 2" w:semiHidden="1" w:unhideWhenUsed="1"/>
-    <w:lsdException w:name="Note Heading" w:semiHidden="1" w:unhideWhenUsed="1"/>
-    <w:lsdException w:name="Body Text 2" w:semiHidden="1" w:unhideWhenUsed="1"/>
-    <w:lsdException w:name="Body Text 3" w:semiHidden="1" w:unhideWhenUsed="1"/>
-    <w:lsdException w:name="Body Text Indent 2" w:semiHidden="1" w:unhideWhenUsed="1"/>
-    <w:lsdException w:name="Body Text Indent 3" w:semiHidden="1" w:unhideWhenUsed="1"/>
-    <w:lsdException w:name="Block Text" w:semiHidden="1" w:unhideWhenUsed="1"/>
-    <w:lsdException w:name="Hyperlink" w:semiHidden="1" w:unhideWhenUsed="1"/>
-    <w:lsdException w:name="FollowedHyperlink" w:semiHidden="1" w:unhideWhenUsed="1"/>
-    <w:lsdException w:name="Strong" w:uiPriority="22" w:qFormat="1"/>
-    <w:lsdException w:name="Emphasis" w:uiPriority="20" w:qFormat="1"/>
-    <w:lsdException w:name="Document Map" w:semiHidden="1" w:unhideWhenUsed="1"/>
-    <w:lsdException w:name="Plain Text" w:semiHidden="1" w:uiPriority="0" w:unhideWhenUsed="1"/>
-    <w:lsdException w:name="E-mail Signature" w:semiHidden="1" w:unhideWhenUsed="1"/>
-    <w:lsdException w:name="HTML Top of Form" w:semiHidden="1" w:unhideWhenUsed="1"/>
-    <w:lsdException w:name="HTML Bottom of Form" w:semiHidden="1" w:unhideWhenUsed="1"/>
-    <w:lsdException w:name="Normal (Web)" w:semiHidden="1" w:unhideWhenUsed="1"/>
-    <w:lsdException w:name="HTML Acronym" w:semiHidden="1" w:unhideWhenUsed="1"/>
-    <w:lsdException w:name="HTML Address" w:semiHidden="1" w:unhideWhenUsed="1"/>
-    <w:lsdException w:name="HTML Cite" w:semiHidden="1" w:unhideWhenUsed="1"/>
-    <w:lsdException w:name="HTML Code" w:semiHidden="1" w:unhideWhenUsed="1"/>
-    <w:lsdException w:name="HTML Definition" w:semiHidden="1" w:unhideWhenUsed="1"/>
-    <w:lsdException w:name="HTML Keyboard" w:semiHidden="1" w:unhideWhenUsed="1"/>
-    <w:lsdException w:name="HTML Preformatted" w:semiHidden="1" w:unhideWhenUsed="1"/>
-    <w:lsdException w:name="HTML Sample" w:semiHidden="1" w:unhideWhenUsed="1"/>
-    <w:lsdException w:name="HTML Typewriter" w:semiHidden="1" w:unhideWhenUsed="1"/>
-    <w:lsdException w:name="HTML Variable" w:semiHidden="1" w:unhideWhenUsed="1"/>
-    <w:lsdException w:name="Normal Table" w:semiHidden="1" w:unhideWhenUsed="1"/>
-    <w:lsdException w:name="annotation subject" w:semiHidden="1" w:unhideWhenUsed="1"/>
-    <w:lsdException w:name="No List" w:semiHidden="1" w:unhideWhenUsed="1"/>
-    <w:lsdException w:name="Outline List 1" w:semiHidden="1" w:unhideWhenUsed="1"/>
-    <w:lsdException w:name="Outline List 2" w:semiHidden="1" w:unhideWhenUsed="1"/>
-    <w:lsdException w:name="Outline List 3" w:semiHidden="1" w:unhideWhenUsed="1"/>
-    <w:lsdException w:name="Table Simple 1" w:semiHidden="1" w:unhideWhenUsed="1"/>
-    <w:lsdException w:name="Table Simple 2" w:semiHidden="1" w:unhideWhenUsed="1"/>
-    <w:lsdException w:name="Table Simple 3" w:semiHidden="1" w:unhideWhenUsed="1"/>
-    <w:lsdException w:name="Table Classic 1" w:semiHidden="1" w:unhideWhenUsed="1"/>
-    <w:lsdException w:name="Table Classic 2" w:semiHidden="1" w:unhideWhenUsed="1"/>
-    <w:lsdException w:name="Table Classic 3" w:semiHidden="1" w:unhideWhenUsed="1"/>
-    <w:lsdException w:name="Table Classic 4" w:semiHidden="1" w:unhideWhenUsed="1"/>
-    <w:lsdException w:name="Table Colorful 1" w:semiHidden="1" w:unhideWhenUsed="1"/>
-    <w:lsdException w:name="Table Colorful 2" w:semiHidden="1" w:unhideWhenUsed="1"/>
-    <w:lsdException w:name="Table Colorful 3" w:semiHidden="1" w:unhideWhenUsed="1"/>
-    <w:lsdException w:name="Table Columns 1" w:semiHidden="1" w:unhideWhenUsed="1"/>
-    <w:lsdException w:name="Table Columns 2" w:semiHidden="1" w:unhideWhenUsed="1"/>
-    <w:lsdException w:name="Table Columns 3" w:semiHidden="1" w:unhideWhenUsed="1"/>
-    <w:lsdException w:name="Table Columns 4" w:semiHidden="1" w:unhideWhenUsed="1"/>
-    <w:lsdException w:name="Table Columns 5" w:semiHidden="1" w:unhideWhenUsed="1"/>
-    <w:lsdException w:name="Table Grid 1" w:semiHidden="1" w:unhideWhenUsed="1"/>
-    <w:lsdException w:name="Table Grid 2" w:semiHidden="1" w:unhideWhenUsed="1"/>
-    <w:lsdException w:name="Table Grid 3" w:semiHidden="1" w:unhideWhenUsed="1"/>
-    <w:lsdException w:name="Table Grid 4" w:semiHidden="1" w:unhideWhenUsed="1"/>
-    <w:lsdException w:name="Table Grid 5" w:semiHidden="1" w:unhideWhenUsed="1"/>
-    <w:lsdException w:name="Table Grid 6" w:semiHidden="1" w:unhideWhenUsed="1"/>
-    <w:lsdException w:name="Table Grid 7" w:semiHidden="1" w:unhideWhenUsed="1"/>
-    <w:lsdException w:name="Table Grid 8" w:semiHidden="1" w:unhideWhenUsed="1"/>
-    <w:lsdException w:name="Table List 1" w:semiHidden="1" w:unhideWhenUsed="1"/>
-    <w:lsdException w:name="Table List 2" w:semiHidden="1" w:unhideWhenUsed="1"/>
-    <w:lsdException w:name="Table List 3" w:semiHidden="1" w:unhideWhenUsed="1"/>
-    <w:lsdException w:name="Table List 4" w:semiHidden="1" w:unhideWhenUsed="1"/>
-    <w:lsdException w:name="Table List 5" w:semiHidden="1" w:unhideWhenUsed="1"/>
-    <w:lsdException w:name="Table List 6" w:semiHidden="1" w:unhideWhenUsed="1"/>
-    <w:lsdException w:name="Table List 7" w:semiHidden="1" w:unhideWhenUsed="1"/>
-    <w:lsdException w:name="Table List 8" w:semiHidden="1" w:unhideWhenUsed="1"/>
-    <w:lsdException w:name="Table 3D effects 1" w:semiHidden="1" w:unhideWhenUsed="1"/>
-    <w:lsdException w:name="Table 3D effects 2" w:semiHidden="1" w:unhideWhenUsed="1"/>
-    <w:lsdException w:name="Table 3D effects 3" w:semiHidden="1" w:unhideWhenUsed="1"/>
-    <w:lsdException w:name="Table Contemporary" w:semiHidden="1" w:unhideWhenUsed="1"/>
-    <w:lsdException w:name="Table Elegant" w:semiHidden="1" w:unhideWhenUsed="1"/>
-    <w:lsdException w:name="Table Professional" w:semiHidden="1" w:unhideWhenUsed="1"/>
-    <w:lsdException w:name="Table Subtle 1" w:semiHidden="1" w:unhideWhenUsed="1"/>
-    <w:lsdException w:name="Table Subtle 2" w:semiHidden="1" w:unhideWhenUsed="1"/>
-    <w:lsdException w:name="Table Web 1" w:semiHidden="1" w:unhideWhenUsed="1"/>
-    <w:lsdException w:name="Table Web 2" w:semiHidden="1" w:unhideWhenUsed="1"/>
-    <w:lsdException w:name="Table Web 3" w:semiHidden="1" w:unhideWhenUsed="1"/>
-    <w:lsdException w:name="Balloon Text" w:semiHidden="1" w:unhideWhenUsed="1"/>
-    <w:lsdException w:name="Table Grid" w:uiPriority="59"/>
-    <w:lsdException w:name="Table Theme" w:semiHidden="1" w:unhideWhenUsed="1"/>
-    <w:lsdException w:name="Placeholder Text" w:semiHidden="1"/>
-    <w:lsdException w:name="No Spacing" w:uiPriority="1" w:qFormat="1"/>
-    <w:lsdException w:name="Light Shading" w:uiPriority="60"/>
-    <w:lsdException w:name="Light List" w:uiPriority="61"/>
-    <w:lsdException w:name="Light Grid" w:uiPriority="62"/>
-    <w:lsdException w:name="Medium Shading 1" w:uiPriority="63"/>
-    <w:lsdException w:name="Medium Shading 2" w:uiPriority="64"/>
-    <w:lsdException w:name="Medium List 1" w:uiPriority="65"/>
-    <w:lsdException w:name="Medium List 2" w:uiPriority="66"/>
-    <w:lsdException w:name="Medium Grid 1" w:uiPriority="67"/>
-    <w:lsdException w:name="Medium Grid 2" w:uiPriority="68"/>
-    <w:lsdException w:name="Medium Grid 3" w:uiPriority="69"/>
-    <w:lsdException w:name="Dark List" w:uiPriority="70"/>
-    <w:lsdException w:name="Colorful Shading" w:uiPriority="71"/>
-    <w:lsdException w:name="Colorful List" w:uiPriority="72"/>
-    <w:lsdException w:name="Colorful Grid" w:uiPriority="73"/>
-    <w:lsdException w:name="Light Shading Accent 1" w:uiPriority="60"/>
-    <w:lsdException w:name="Light List Accent 1" w:uiPriority="61"/>
-    <w:lsdException w:name="Light Grid Accent 1" w:uiPriority="62"/>
-    <w:lsdException w:name="Medium Shading 1 Accent 1" w:uiPriority="63"/>
-    <w:lsdException w:name="Medium Shading 2 Accent 1" w:uiPriority="64"/>
-    <w:lsdException w:name="Medium List 1 Accent 1" w:uiPriority="65"/>
-    <w:lsdException w:name="Revision" w:semiHidden="1"/>
-    <w:lsdException w:name="List Paragraph" w:uiPriority="34" w:qFormat="1"/>
-    <w:lsdException w:name="Quote" w:uiPriority="29" w:qFormat="1"/>
-    <w:lsdException w:name="Intense Quote" w:uiPriority="30" w:qFormat="1"/>
-    <w:lsdException w:name="Medium List 2 Accent 1" w:uiPriority="66"/>
-    <w:lsdException w:name="Medium Grid 1 Accent 1" w:uiPriority="67"/>
-    <w:lsdException w:name="Medium Grid 2 Accent 1" w:uiPriority="68"/>
-    <w:lsdException w:name="Medium Grid 3 Accent 1" w:uiPriority="69"/>
-    <w:lsdException w:name="Dark List Accent 1" w:uiPriority="70"/>
-    <w:lsdException w:name="Colorful Shading Accent 1" w:uiPriority="71"/>
-    <w:lsdException w:name="Colorful List Accent 1" w:uiPriority="72"/>
-    <w:lsdException w:name="Colorful Grid Accent 1" w:uiPriority="73"/>
-    <w:lsdException w:name="Light Shading Accent 2" w:uiPriority="60"/>
-    <w:lsdException w:name="Light List Accent 2" w:uiPriority="61"/>
-    <w:lsdException w:name="Light Grid Accent 2" w:uiPriority="62"/>
-    <w:lsdException w:name="Medium Shading 1 Accent 2" w:uiPriority="63"/>
-    <w:lsdException w:name="Medium Shading 2 Accent 2" w:uiPriority="64"/>
-    <w:lsdException w:name="Medium List 1 Accent 2" w:uiPriority="65"/>
-    <w:lsdException w:name="Medium List 2 Accent 2" w:uiPriority="66"/>
-    <w:lsdException w:name="Medium Grid 1 Accent 2" w:uiPriority="67"/>
-    <w:lsdException w:name="Medium Grid 2 Accent 2" w:uiPriority="68"/>
-    <w:lsdException w:name="Medium Grid 3 Accent 2" w:uiPriority="69"/>
-    <w:lsdException w:name="Dark List Accent 2" w:uiPriority="70"/>
-    <w:lsdException w:name="Colorful Shading Accent 2" w:uiPriority="71"/>
-    <w:lsdException w:name="Colorful List Accent 2" w:uiPriority="72"/>
-    <w:lsdException w:name="Colorful Grid Accent 2" w:uiPriority="73"/>
-    <w:lsdException w:name="Light Shading Accent 3" w:uiPriority="60"/>
-    <w:lsdException w:name="Light List Accent 3" w:uiPriority="61"/>
-    <w:lsdException w:name="Light Grid Accent 3" w:uiPriority="62"/>
-    <w:lsdException w:name="Medium Shading 1 Accent 3" w:uiPriority="63"/>
-    <w:lsdException w:name="Medium Shading 2 Accent 3" w:uiPriority="64"/>
-    <w:lsdException w:name="Medium List 1 Accent 3" w:uiPriority="65"/>
-    <w:lsdException w:name="Medium List 2 Accent 3" w:uiPriority="66"/>
-    <w:lsdException w:name="Medium Grid 1 Accent 3" w:uiPriority="67"/>
-    <w:lsdException w:name="Medium Grid 2 Accent 3" w:uiPriority="68"/>
-    <w:lsdException w:name="Medium Grid 3 Accent 3" w:uiPriority="69"/>
-    <w:lsdException w:name="Dark List Accent 3" w:uiPriority="70"/>
-    <w:lsdException w:name="Colorful Shading Accent 3" w:uiPriority="71"/>
-    <w:lsdException w:name="Colorful List Accent 3" w:uiPriority="72"/>
-    <w:lsdException w:name="Colorful Grid Accent 3" w:uiPriority="73"/>
-    <w:lsdException w:name="Light Shading Accent 4" w:uiPriority="60"/>
-    <w:lsdException w:name="Light List Accent 4" w:uiPriority="61"/>
-    <w:lsdException w:name="Light Grid Accent 4" w:uiPriority="62"/>
-    <w:lsdException w:name="Medium Shading 1 Accent 4" w:uiPriority="63"/>
-    <w:lsdException w:name="Medium Shading 2 Accent 4" w:uiPriority="64"/>
-    <w:lsdException w:name="Medium List 1 Accent 4" w:uiPriority="65"/>
-    <w:lsdException w:name="Medium List 2 Accent 4" w:uiPriority="66"/>
-    <w:lsdException w:name="Medium Grid 1 Accent 4" w:uiPriority="67"/>
-    <w:lsdException w:name="Medium Grid 2 Accent 4" w:uiPriority="68"/>
-    <w:lsdException w:name="Medium Grid 3 Accent 4" w:uiPriority="69"/>
-    <w:lsdException w:name="Dark List Accent 4" w:uiPriority="70"/>
-    <w:lsdException w:name="Colorful Shading Accent 4" w:uiPriority="71"/>
-    <w:lsdException w:name="Colorful List Accent 4" w:uiPriority="72"/>
-    <w:lsdException w:name="Colorful Grid Accent 4" w:uiPriority="73"/>
-    <w:lsdException w:name="Light Shading Accent 5" w:uiPriority="60"/>
-    <w:lsdException w:name="Light List Accent 5" w:uiPriority="61"/>
-    <w:lsdException w:name="Light Grid Accent 5" w:uiPriority="62"/>
-    <w:lsdException w:name="Medium Shading 1 Accent 5" w:uiPriority="63"/>
-    <w:lsdException w:name="Medium Shading 2 Accent 5" w:uiPriority="64"/>
-    <w:lsdException w:name="Medium List 1 Accent 5" w:uiPriority="65"/>
-    <w:lsdException w:name="Medium List 2 Accent 5" w:uiPriority="66"/>
-    <w:lsdException w:name="Medium Grid 1 Accent 5" w:uiPriority="67"/>
-    <w:lsdException w:name="Medium Grid 2 Accent 5" w:uiPriority="68"/>
-    <w:lsdException w:name="Medium Grid 3 Accent 5" w:uiPriority="69"/>
-    <w:lsdException w:name="Dark List Accent 5" w:uiPriority="70"/>
-    <w:lsdException w:name="Colorful Shading Accent 5" w:uiPriority="71"/>
-    <w:lsdException w:name="Colorful List Accent 5" w:uiPriority="72"/>
-    <w:lsdException w:name="Colorful Grid Accent 5" w:uiPriority="73"/>
-    <w:lsdException w:name="Light Shading Accent 6" w:uiPriority="60"/>
-    <w:lsdException w:name="Light List Accent 6" w:uiPriority="61"/>
-    <w:lsdException w:name="Light Grid Accent 6" w:uiPriority="62"/>
-    <w:lsdException w:name="Medium Shading 1 Accent 6" w:uiPriority="63"/>
-    <w:lsdException w:name="Medium Shading 2 Accent 6" w:uiPriority="64"/>
-    <w:lsdException w:name="Medium List 1 Accent 6" w:uiPriority="65"/>
-    <w:lsdException w:name="Medium List 2 Accent 6" w:uiPriority="66"/>
-    <w:lsdException w:name="Medium Grid 1 Accent 6" w:uiPriority="67"/>
-    <w:lsdException w:name="Medium Grid 2 Accent 6" w:uiPriority="68"/>
-    <w:lsdException w:name="Medium Grid 3 Accent 6" w:uiPriority="69"/>
-    <w:lsdException w:name="Dark List Accent 6" w:uiPriority="70"/>
-    <w:lsdException w:name="Colorful Shading Accent 6" w:uiPriority="71"/>
-    <w:lsdException w:name="Colorful List Accent 6" w:uiPriority="72"/>
-    <w:lsdException w:name="Colorful Grid Accent 6" w:uiPriority="73"/>
-    <w:lsdException w:name="Subtle Emphasis" w:uiPriority="19" w:qFormat="1"/>
-    <w:lsdException w:name="Intense Emphasis" w:uiPriority="21" w:qFormat="1"/>
-    <w:lsdException w:name="Subtle Reference" w:uiPriority="31" w:qFormat="1"/>
-    <w:lsdException w:name="Intense Reference" w:uiPriority="32" w:qFormat="1"/>
-    <w:lsdException w:name="Book Title" w:uiPriority="33" w:qFormat="1"/>
-    <w:lsdException w:name="Bibliography" w:semiHidden="1" w:uiPriority="37" w:unhideWhenUsed="1"/>
-    <w:lsdException w:name="TOC Heading" w:semiHidden="1" w:uiPriority="39" w:unhideWhenUsed="1" w:qFormat="1"/>
-    <w:lsdException w:name="Plain Table 1" w:uiPriority="41"/>
-    <w:lsdException w:name="Plain Table 2" w:uiPriority="42"/>
-    <w:lsdException w:name="Plain Table 3" w:uiPriority="43"/>
-    <w:lsdException w:name="Plain Table 4" w:uiPriority="44"/>
-    <w:lsdException w:name="Plain Table 5" w:uiPriority="45"/>
-    <w:lsdException w:name="Grid Table Light" w:uiPriority="40"/>
-    <w:lsdException w:name="Grid Table 1 Light" w:uiPriority="46"/>
-    <w:lsdException w:name="Grid Table 2" w:uiPriority="47"/>
-    <w:lsdException w:name="Grid Table 3" w:uiPriority="48"/>
-    <w:lsdException w:name="Grid Table 4" w:uiPriority="49"/>
-    <w:lsdException w:name="Grid Table 5 Dark" w:uiPriority="50"/>
-    <w:lsdException w:name="Grid Table 6 Colorful" w:uiPriority="51"/>
-    <w:lsdException w:name="Grid Table 7 Colorful" w:uiPriority="52"/>
-    <w:lsdException w:name="Grid Table 1 Light Accent 1" w:uiPriority="46"/>
-    <w:lsdException w:name="Grid Table 2 Accent 1" w:uiPriority="47"/>
-    <w:lsdException w:name="Grid Table 3 Accent 1" w:uiPriority="48"/>
-    <w:lsdException w:name="Grid Table 4 Accent 1" w:uiPriority="49"/>
-    <w:lsdException w:name="Grid Table 5 Dark Accent 1" w:uiPriority="50"/>
-    <w:lsdException w:name="Grid Table 6 Colorful Accent 1" w:uiPriority="51"/>
-    <w:lsdException w:name="Grid Table 7 Colorful Accent 1" w:uiPriority="52"/>
-    <w:lsdException w:name="Grid Table 1 Light Accent 2" w:uiPriority="46"/>
-    <w:lsdException w:name="Grid Table 2 Accent 2" w:uiPriority="47"/>
-    <w:lsdException w:name="Grid Table 3 Accent 2" w:uiPriority="48"/>
-    <w:lsdException w:name="Grid Table 4 Accent 2" w:uiPriority="49"/>
-    <w:lsdException w:name="Grid Table 5 Dark Accent 2" w:uiPriority="50"/>
-    <w:lsdException w:name="Grid Table 6 Colorful Accent 2" w:uiPriority="51"/>
-    <w:lsdException w:name="Grid Table 7 Colorful Accent 2" w:uiPriority="52"/>
-    <w:lsdException w:name="Grid Table 1 Light Accent 3" w:uiPriority="46"/>
-    <w:lsdException w:name="Grid Table 2 Accent 3" w:uiPriority="47"/>
-    <w:lsdException w:name="Grid Table 3 Accent 3" w:uiPriority="48"/>
-    <w:lsdException w:name="Grid Table 4 Accent 3" w:uiPriority="49"/>
-    <w:lsdException w:name="Grid Table 5 Dark Accent 3" w:uiPriority="50"/>
-    <w:lsdException w:name="Grid Table 6 Colorful Accent 3" w:uiPriority="51"/>
-    <w:lsdException w:name="Grid Table 7 Colorful Accent 3" w:uiPriority="52"/>
-    <w:lsdException w:name="Grid Table 1 Light Accent 4" w:uiPriority="46"/>
-    <w:lsdException w:name="Grid Table 2 Accent 4" w:uiPriority="47"/>
-    <w:lsdException w:name="Grid Table 3 Accent 4" w:uiPriority="48"/>
-    <w:lsdException w:name="Grid Table 4 Accent 4" w:uiPriority="49"/>
-    <w:lsdException w:name="Grid Table 5 Dark Accent 4" w:uiPriority="50"/>
-    <w:lsdException w:name="Grid Table 6 Colorful Accent 4" w:uiPriority="51"/>
-    <w:lsdException w:name="Grid Table 7 Colorful Accent 4" w:uiPriority="52"/>
-    <w:lsdException w:name="Grid Table 1 Light Accent 5" w:uiPriority="46"/>
-    <w:lsdException w:name="Grid Table 2 Accent 5" w:uiPriority="47"/>
-    <w:lsdException w:name="Grid Table 3 Accent 5" w:uiPriority="48"/>
-    <w:lsdException w:name="Grid Table 4 Accent 5" w:uiPriority="49"/>
-    <w:lsdException w:name="Grid Table 5 Dark Accent 5" w:uiPriority="50"/>
-    <w:lsdException w:name="Grid Table 6 Colorful Accent 5" w:uiPriority="51"/>
-    <w:lsdException w:name="Grid Table 7 Colorful Accent 5" w:uiPriority="52"/>
-    <w:lsdException w:name="Grid Table 1 Light Accent 6" w:uiPriority="46"/>
-    <w:lsdException w:name="Grid Table 2 Accent 6" w:uiPriority="47"/>
-    <w:lsdException w:name="Grid Table 3 Accent 6" w:uiPriority="48"/>
-    <w:lsdException w:name="Grid Table 4 Accent 6" w:uiPriority="49"/>
-    <w:lsdException w:name="Grid Table 5 Dark Accent 6" w:uiPriority="50"/>
-    <w:lsdException w:name="Grid Table 6 Colorful Accent 6" w:uiPriority="51"/>
-    <w:lsdException w:name="Grid Table 7 Colorful Accent 6" w:uiPriority="52"/>
-    <w:lsdException w:name="List Table 1 Light" w:uiPriority="46"/>
-    <w:lsdException w:name="List Table 2" w:uiPriority="47"/>
-    <w:lsdException w:name="List Table 3" w:uiPriority="48"/>
-    <w:lsdException w:name="List Table 4" w:uiPriority="49"/>
-    <w:lsdException w:name="List Table 5 Dark" w:uiPriority="50"/>
-    <w:lsdException w:name="List Table 6 Colorful" w:uiPriority="51"/>
-    <w:lsdException w:name="List Table 7 Colorful" w:uiPriority="52"/>
-    <w:lsdException w:name="List Table 1 Light Accent 1" w:uiPriority="46"/>
-    <w:lsdException w:name="List Table 2 Accent 1" w:uiPriority="47"/>
-    <w:lsdException w:name="List Table 3 Accent 1" w:uiPriority="48"/>
-    <w:lsdException w:name="List Table 4 Accent 1" w:uiPriority="49"/>
-    <w:lsdException w:name="List Table 5 Dark Accent 1" w:uiPriority="50"/>
-    <w:lsdException w:name="List Table 6 Colorful Accent 1" w:uiPriority="51"/>
-    <w:lsdException w:name="List Table 7 Colorful Accent 1" w:uiPriority="52"/>
-    <w:lsdException w:name="List Table 1 Light Accent 2" w:uiPriority="46"/>
-    <w:lsdException w:name="List Table 2 Accent 2" w:uiPriority="47"/>
-    <w:lsdException w:name="List Table 3 Accent 2" w:uiPriority="48"/>
-    <w:lsdException w:name="List Table 4 Accent 2" w:uiPriority="49"/>
-    <w:lsdException w:name="List Table 5 Dark Accent 2" w:uiPriority="50"/>
-    <w:lsdException w:name="List Table 6 Colorful Accent 2" w:uiPriority="51"/>
-    <w:lsdException w:name="List Table 7 Colorful Accent 2" w:uiPriority="52"/>
-    <w:lsdException w:name="List Table 1 Light Accent 3" w:uiPriority="46"/>
-    <w:lsdException w:name="List Table 2 Accent 3" w:uiPriority="47"/>
-    <w:lsdException w:name="List Table 3 Accent 3" w:uiPriority="48"/>
-    <w:lsdException w:name="List Table 4 Accent 3" w:uiPriority="49"/>
-    <w:lsdException w:name="List Table 5 Dark Accent 3" w:uiPriority="50"/>
-    <w:lsdException w:name="List Table 6 Colorful Accent 3" w:uiPriority="51"/>
-    <w:lsdException w:name="List Table 7 Colorful Accent 3" w:uiPriority="52"/>
-    <w:lsdException w:name="List Table 1 Light Accent 4" w:uiPriority="46"/>
-    <w:lsdException w:name="List Table 2 Accent 4" w:uiPriority="47"/>
-    <w:lsdException w:name="List Table 3 Accent 4" w:uiPriority="48"/>
-    <w:lsdException w:name="List Table 4 Accent 4" w:uiPriority="49"/>
-    <w:lsdException w:name="List Table 5 Dark Accent 4" w:uiPriority="50"/>
-    <w:lsdException w:name="List Table 6 Colorful Accent 4" w:uiPriority="51"/>
-    <w:lsdException w:name="List Table 7 Colorful Accent 4" w:uiPriority="52"/>
-    <w:lsdException w:name="List Table 1 Light Accent 5" w:uiPriority="46"/>
-    <w:lsdException w:name="List Table 2 Accent 5" w:uiPriority="47"/>
-    <w:lsdException w:name="List Table 3 Accent 5" w:uiPriority="48"/>
-    <w:lsdException w:name="List Table 4 Accent 5" w:uiPriority="49"/>
-    <w:lsdException w:name="List Table 5 Dark Accent 5" w:uiPriority="50"/>
-    <w:lsdException w:name="List Table 6 Colorful Accent 5" w:uiPriority="51"/>
-    <w:lsdException w:name="List Table 7 Colorful Accent 5" w:uiPriority="52"/>
-    <w:lsdException w:name="List Table 1 Light Accent 6" w:uiPriority="46"/>
-    <w:lsdException w:name="List Table 2 Accent 6" w:uiPriority="47"/>
-    <w:lsdException w:name="List Table 3 Accent 6" w:uiPriority="48"/>
-    <w:lsdException w:name="List Table 4 Accent 6" w:uiPriority="49"/>
-    <w:lsdException w:name="List Table 5 Dark Accent 6" w:uiPriority="50"/>
-    <w:lsdException w:name="List Table 6 Colorful Accent 6" w:uiPriority="51"/>
-    <w:lsdException w:name="List Table 7 Colorful Accent 6" w:uiPriority="52"/>
-    <w:lsdException w:name="Mention" w:semiHidden="1" w:unhideWhenUsed="1"/>
-    <w:lsdException w:name="Smart Hyperlink" w:semiHidden="1" w:unhideWhenUsed="1"/>
-    <w:lsdException w:name="Hashtag" w:semiHidden="1" w:unhideWhenUsed="1"/>
-    <w:lsdException w:name="Unresolved Mention" w:semiHidden="1" w:unhideWhenUsed="1"/>
+  <w:latentStyles w:defLockedState="0" w:defUIPriority="99" w:defSemiHidden="1" w:defUnhideWhenUsed="1" w:defQFormat="0" w:count="267">
+    <w:lsdException w:name="Normal" w:semiHidden="0" w:uiPriority="0" w:unhideWhenUsed="0" w:qFormat="1"/>
+    <w:lsdException w:name="heading 1" w:semiHidden="0" w:uiPriority="9" w:unhideWhenUsed="0" w:qFormat="1"/>
+    <w:lsdException w:name="heading 2" w:uiPriority="9" w:qFormat="1"/>
+    <w:lsdException w:name="heading 3" w:uiPriority="9" w:qFormat="1"/>
+    <w:lsdException w:name="heading 4" w:uiPriority="9" w:qFormat="1"/>
+    <w:lsdException w:name="heading 5" w:uiPriority="9" w:qFormat="1"/>
+    <w:lsdException w:name="heading 6" w:uiPriority="9" w:qFormat="1"/>
+    <w:lsdException w:name="heading 7" w:uiPriority="9" w:qFormat="1"/>
+    <w:lsdException w:name="heading 8" w:uiPriority="9" w:qFormat="1"/>
+    <w:lsdException w:name="heading 9" w:uiPriority="9" w:qFormat="1"/>
+    <w:lsdException w:name="toc 1" w:uiPriority="39"/>
+    <w:lsdException w:name="toc 2" w:uiPriority="39"/>
+    <w:lsdException w:name="toc 3" w:uiPriority="39"/>
+    <w:lsdException w:name="toc 4" w:uiPriority="39"/>
+    <w:lsdException w:name="toc 5" w:uiPriority="39"/>
+    <w:lsdException w:name="toc 6" w:uiPriority="39"/>
+    <w:lsdException w:name="toc 7" w:uiPriority="39"/>
+    <w:lsdException w:name="toc 8" w:uiPriority="39"/>
+    <w:lsdException w:name="toc 9" w:uiPriority="39"/>
+    <w:lsdException w:name="caption" w:uiPriority="35" w:qFormat="1"/>
+    <w:lsdException w:name="Title" w:semiHidden="0" w:uiPriority="10" w:unhideWhenUsed="0" w:qFormat="1"/>
+    <w:lsdException w:name="Default Paragraph Font" w:uiPriority="1"/>
+    <w:lsdException w:name="Subtitle" w:semiHidden="0" w:uiPriority="11" w:unhideWhenUsed="0" w:qFormat="1"/>
+    <w:lsdException w:name="Strong" w:semiHidden="0" w:uiPriority="22" w:unhideWhenUsed="0" w:qFormat="1"/>
+    <w:lsdException w:name="Emphasis" w:semiHidden="0" w:uiPriority="20" w:unhideWhenUsed="0" w:qFormat="1"/>
+    <w:lsdException w:name="Plain Text" w:uiPriority="0"/>
+    <w:lsdException w:name="Table Grid" w:semiHidden="0" w:uiPriority="59" w:unhideWhenUsed="0"/>
+    <w:lsdException w:name="Placeholder Text" w:unhideWhenUsed="0"/>
+    <w:lsdException w:name="No Spacing" w:semiHidden="0" w:uiPriority="1" w:unhideWhenUsed="0" w:qFormat="1"/>
+    <w:lsdException w:name="Light Shading" w:semiHidden="0" w:uiPriority="60" w:unhideWhenUsed="0"/>
+    <w:lsdException w:name="Light List" w:semiHidden="0" w:uiPriority="61" w:unhideWhenUsed="0"/>
+    <w:lsdException w:name="Light Grid" w:semiHidden="0" w:uiPriority="62" w:unhideWhenUsed="0"/>
+    <w:lsdException w:name="Medium Shading 1" w:semiHidden="0" w:uiPriority="63" w:unhideWhenUsed="0"/>
+    <w:lsdException w:name="Medium Shading 2" w:semiHidden="0" w:uiPriority="64" w:unhideWhenUsed="0"/>
+    <w:lsdException w:name="Medium List 1" w:semiHidden="0" w:uiPriority="65" w:unhideWhenUsed="0"/>
+    <w:lsdException w:name="Medium List 2" w:semiHidden="0" w:uiPriority="66" w:unhideWhenUsed="0"/>
+    <w:lsdException w:name="Medium Grid 1" w:semiHidden="0" w:uiPriority="67" w:unhideWhenUsed="0"/>
+    <w:lsdException w:name="Medium Grid 2" w:semiHidden="0" w:uiPriority="68" w:unhideWhenUsed="0"/>
+    <w:lsdException w:name="Medium Grid 3" w:semiHidden="0" w:uiPriority="69" w:unhideWhenUsed="0"/>
+    <w:lsdException w:name="Dark List" w:semiHidden="0" w:uiPriority="70" w:unhideWhenUsed="0"/>
+    <w:lsdException w:name="Colorful Shading" w:semiHidden="0" w:uiPriority="71" w:unhideWhenUsed="0"/>
+    <w:lsdException w:name="Colorful List" w:semiHidden="0" w:uiPriority="72" w:unhideWhenUsed="0"/>
+    <w:lsdException w:name="Colorful Grid" w:semiHidden="0" w:uiPriority="73" w:unhideWhenUsed="0"/>
+    <w:lsdException w:name="Light Shading Accent 1" w:semiHidden="0" w:uiPriority="60" w:unhideWhenUsed="0"/>
+    <w:lsdException w:name="Light List Accent 1" w:semiHidden="0" w:uiPriority="61" w:unhideWhenUsed="0"/>
+    <w:lsdException w:name="Light Grid Accent 1" w:semiHidden="0" w:uiPriority="62" w:unhideWhenUsed="0"/>
+    <w:lsdException w:name="Medium Shading 1 Accent 1" w:semiHidden="0" w:uiPriority="63" w:unhideWhenUsed="0"/>
+    <w:lsdException w:name="Medium Shading 2 Accent 1" w:semiHidden="0" w:uiPriority="64" w:unhideWhenUsed="0"/>
+    <w:lsdException w:name="Medium List 1 Accent 1" w:semiHidden="0" w:uiPriority="65" w:unhideWhenUsed="0"/>
+    <w:lsdException w:name="Revision" w:unhideWhenUsed="0"/>
+    <w:lsdException w:name="List Paragraph" w:semiHidden="0" w:uiPriority="34" w:unhideWhenUsed="0" w:qFormat="1"/>
+    <w:lsdException w:name="Quote" w:semiHidden="0" w:uiPriority="29" w:unhideWhenUsed="0" w:qFormat="1"/>
+    <w:lsdException w:name="Intense Quote" w:semiHidden="0" w:uiPriority="30" w:unhideWhenUsed="0" w:qFormat="1"/>
+    <w:lsdException w:name="Medium List 2 Accent 1" w:semiHidden="0" w:uiPriority="66" w:unhideWhenUsed="0"/>
+    <w:lsdException w:name="Medium Grid 1 Accent 1" w:semiHidden="0" w:uiPriority="67" w:unhideWhenUsed="0"/>
+    <w:lsdException w:name="Medium Grid 2 Accent 1" w:semiHidden="0" w:uiPriority="68" w:unhideWhenUsed="0"/>
+    <w:lsdException w:name="Medium Grid 3 Accent 1" w:semiHidden="0" w:uiPriority="69" w:unhideWhenUsed="0"/>
+    <w:lsdException w:name="Dark List Accent 1" w:semiHidden="0" w:uiPriority="70" w:unhideWhenUsed="0"/>
+    <w:lsdException w:name="Colorful Shading Accent 1" w:semiHidden="0" w:uiPriority="71" w:unhideWhenUsed="0"/>
+    <w:lsdException w:name="Colorful List Accent 1" w:semiHidden="0" w:uiPriority="72" w:unhideWhenUsed="0"/>
+    <w:lsdException w:name="Colorful Grid Accent 1" w:semiHidden="0" w:uiPriority="73" w:unhideWhenUsed="0"/>
+    <w:lsdException w:name="Light Shading Accent 2" w:semiHidden="0" w:uiPriority="60" w:unhideWhenUsed="0"/>
+    <w:lsdException w:name="Light List Accent 2" w:semiHidden="0" w:uiPriority="61" w:unhideWhenUsed="0"/>
+    <w:lsdException w:name="Light Grid Accent 2" w:semiHidden="0" w:uiPriority="62" w:unhideWhenUsed="0"/>
+    <w:lsdException w:name="Medium Shading 1 Accent 2" w:semiHidden="0" w:uiPriority="63" w:unhideWhenUsed="0"/>
+    <w:lsdException w:name="Medium Shading 2 Accent 2" w:semiHidden="0" w:uiPriority="64" w:unhideWhenUsed="0"/>
+    <w:lsdException w:name="Medium List 1 Accent 2" w:semiHidden="0" w:uiPriority="65" w:unhideWhenUsed="0"/>
+    <w:lsdException w:name="Medium List 2 Accent 2" w:semiHidden="0" w:uiPriority="66" w:unhideWhenUsed="0"/>
+    <w:lsdException w:name="Medium Grid 1 Accent 2" w:semiHidden="0" w:uiPriority="67" w:unhideWhenUsed="0"/>
+    <w:lsdException w:name="Medium Grid 2 Accent 2" w:semiHidden="0" w:uiPriority="68" w:unhideWhenUsed="0"/>
+    <w:lsdException w:name="Medium Grid 3 Accent 2" w:semiHidden="0" w:uiPriority="69" w:unhideWhenUsed="0"/>
+    <w:lsdException w:name="Dark List Accent 2" w:semiHidden="0" w:uiPriority="70" w:unhideWhenUsed="0"/>
+    <w:lsdException w:name="Colorful Shading Accent 2" w:semiHidden="0" w:uiPriority="71" w:unhideWhenUsed="0"/>
+    <w:lsdException w:name="Colorful List Accent 2" w:semiHidden="0" w:uiPriority="72" w:unhideWhenUsed="0"/>
+    <w:lsdException w:name="Colorful Grid Accent 2" w:semiHidden="0" w:uiPriority="73" w:unhideWhenUsed="0"/>
+    <w:lsdException w:name="Light Shading Accent 3" w:semiHidden="0" w:uiPriority="60" w:unhideWhenUsed="0"/>
+    <w:lsdException w:name="Light List Accent 3" w:semiHidden="0" w:uiPriority="61" w:unhideWhenUsed="0"/>
+    <w:lsdException w:name="Light Grid Accent 3" w:semiHidden="0" w:uiPriority="62" w:unhideWhenUsed="0"/>
+    <w:lsdException w:name="Medium Shading 1 Accent 3" w:semiHidden="0" w:uiPriority="63" w:unhideWhenUsed="0"/>
+    <w:lsdException w:name="Medium Shading 2 Accent 3" w:semiHidden="0" w:uiPriority="64" w:unhideWhenUsed="0"/>
+    <w:lsdException w:name="Medium List 1 Accent 3" w:semiHidden="0" w:uiPriority="65" w:unhideWhenUsed="0"/>
+    <w:lsdException w:name="Medium List 2 Accent 3" w:semiHidden="0" w:uiPriority="66" w:unhideWhenUsed="0"/>
+    <w:lsdException w:name="Medium Grid 1 Accent 3" w:semiHidden="0" w:uiPriority="67" w:unhideWhenUsed="0"/>
+    <w:lsdException w:name="Medium Grid 2 Accent 3" w:semiHidden="0" w:uiPriority="68" w:unhideWhenUsed="0"/>
+    <w:lsdException w:name="Medium Grid 3 Accent 3" w:semiHidden="0" w:uiPriority="69" w:unhideWhenUsed="0"/>
+    <w:lsdException w:name="Dark List Accent 3" w:semiHidden="0" w:uiPriority="70" w:unhideWhenUsed="0"/>
+    <w:lsdException w:name="Colorful Shading Accent 3" w:semiHidden="0" w:uiPriority="71" w:unhideWhenUsed="0"/>
+    <w:lsdException w:name="Colorful List Accent 3" w:semiHidden="0" w:uiPriority="72" w:unhideWhenUsed="0"/>
+    <w:lsdException w:name="Colorful Grid Accent 3" w:semiHidden="0" w:uiPriority="73" w:unhideWhenUsed="0"/>
+    <w:lsdException w:name="Light Shading Accent 4" w:semiHidden="0" w:uiPriority="60" w:unhideWhenUsed="0"/>
+    <w:lsdException w:name="Light List Accent 4" w:semiHidden="0" w:uiPriority="61" w:unhideWhenUsed="0"/>
+    <w:lsdException w:name="Light Grid Accent 4" w:semiHidden="0" w:uiPriority="62" w:unhideWhenUsed="0"/>
+    <w:lsdException w:name="Medium Shading 1 Accent 4" w:semiHidden="0" w:uiPriority="63" w:unhideWhenUsed="0"/>
+    <w:lsdException w:name="Medium Shading 2 Accent 4" w:semiHidden="0" w:uiPriority="64" w:unhideWhenUsed="0"/>
+    <w:lsdException w:name="Medium List 1 Accent 4" w:semiHidden="0" w:uiPriority="65" w:unhideWhenUsed="0"/>
+    <w:lsdException w:name="Medium List 2 Accent 4" w:semiHidden="0" w:uiPriority="66" w:unhideWhenUsed="0"/>
+    <w:lsdException w:name="Medium Grid 1 Accent 4" w:semiHidden="0" w:uiPriority="67" w:unhideWhenUsed="0"/>
+    <w:lsdException w:name="Medium Grid 2 Accent 4" w:semiHidden="0" w:uiPriority="68" w:unhideWhenUsed="0"/>
+    <w:lsdException w:name="Medium Grid 3 Accent 4" w:semiHidden="0" w:uiPriority="69" w:unhideWhenUsed="0"/>
+    <w:lsdException w:name="Dark List Accent 4" w:semiHidden="0" w:uiPriority="70" w:unhideWhenUsed="0"/>
+    <w:lsdException w:name="Colorful Shading Accent 4" w:semiHidden="0" w:uiPriority="71" w:unhideWhenUsed="0"/>
+    <w:lsdException w:name="Colorful List Accent 4" w:semiHidden="0" w:uiPriority="72" w:unhideWhenUsed="0"/>
+    <w:lsdException w:name="Colorful Grid Accent 4" w:semiHidden="0" w:uiPriority="73" w:unhideWhenUsed="0"/>
+    <w:lsdException w:name="Light Shading Accent 5" w:semiHidden="0" w:uiPriority="60" w:unhideWhenUsed="0"/>
+    <w:lsdException w:name="Light List Accent 5" w:semiHidden="0" w:uiPriority="61" w:unhideWhenUsed="0"/>
+    <w:lsdException w:name="Light Grid Accent 5" w:semiHidden="0" w:uiPriority="62" w:unhideWhenUsed="0"/>
+    <w:lsdException w:name="Medium Shading 1 Accent 5" w:semiHidden="0" w:uiPriority="63" w:unhideWhenUsed="0"/>
+    <w:lsdException w:name="Medium Shading 2 Accent 5" w:semiHidden="0" w:uiPriority="64" w:unhideWhenUsed="0"/>
+    <w:lsdException w:name="Medium List 1 Accent 5" w:semiHidden="0" w:uiPriority="65" w:unhideWhenUsed="0"/>
+    <w:lsdException w:name="Medium List 2 Accent 5" w:semiHidden="0" w:uiPriority="66" w:unhideWhenUsed="0"/>
+    <w:lsdException w:name="Medium Grid 1 Accent 5" w:semiHidden="0" w:uiPriority="67" w:unhideWhenUsed="0"/>
+    <w:lsdException w:name="Medium Grid 2 Accent 5" w:semiHidden="0" w:uiPriority="68" w:unhideWhenUsed="0"/>
+    <w:lsdException w:name="Medium Grid 3 Accent 5" w:semiHidden="0" w:uiPriority="69" w:unhideWhenUsed="0"/>
+    <w:lsdException w:name="Dark List Accent 5" w:semiHidden="0" w:uiPriority="70" w:unhideWhenUsed="0"/>
+    <w:lsdException w:name="Colorful Shading Accent 5" w:semiHidden="0" w:uiPriority="71" w:unhideWhenUsed="0"/>
+    <w:lsdException w:name="Colorful List Accent 5" w:semiHidden="0" w:uiPriority="72" w:unhideWhenUsed="0"/>
+    <w:lsdException w:name="Colorful Grid Accent 5" w:semiHidden="0" w:uiPriority="73" w:unhideWhenUsed="0"/>
+    <w:lsdException w:name="Light Shading Accent 6" w:semiHidden="0" w:uiPriority="60" w:unhideWhenUsed="0"/>
+    <w:lsdException w:name="Light List Accent 6" w:semiHidden="0" w:uiPriority="61" w:unhideWhenUsed="0"/>
+    <w:lsdException w:name="Light Grid Accent 6" w:semiHidden="0" w:uiPriority="62" w:unhideWhenUsed="0"/>
+    <w:lsdException w:name="Medium Shading 1 Accent 6" w:semiHidden="0" w:uiPriority="63" w:unhideWhenUsed="0"/>
+    <w:lsdException w:name="Medium Shading 2 Accent 6" w:semiHidden="0" w:uiPriority="64" w:unhideWhenUsed="0"/>
+    <w:lsdException w:name="Medium List 1 Accent 6" w:semiHidden="0" w:uiPriority="65" w:unhideWhenUsed="0"/>
+    <w:lsdException w:name="Medium List 2 Accent 6" w:semiHidden="0" w:uiPriority="66" w:unhideWhenUsed="0"/>
+    <w:lsdException w:name="Medium Grid 1 Accent 6" w:semiHidden="0" w:uiPriority="67" w:unhideWhenUsed="0"/>
+    <w:lsdException w:name="Medium Grid 2 Accent 6" w:semiHidden="0" w:uiPriority="68" w:unhideWhenUsed="0"/>
+    <w:lsdException w:name="Medium Grid 3 Accent 6" w:semiHidden="0" w:uiPriority="69" w:unhideWhenUsed="0"/>
+    <w:lsdException w:name="Dark List Accent 6" w:semiHidden="0" w:uiPriority="70" w:unhideWhenUsed="0"/>
+    <w:lsdException w:name="Colorful Shading Accent 6" w:semiHidden="0" w:uiPriority="71" w:unhideWhenUsed="0"/>
+    <w:lsdException w:name="Colorful List Accent 6" w:semiHidden="0" w:uiPriority="72" w:unhideWhenUsed="0"/>
+    <w:lsdException w:name="Colorful Grid Accent 6" w:semiHidden="0" w:uiPriority="73" w:unhideWhenUsed="0"/>
+    <w:lsdException w:name="Subtle Emphasis" w:semiHidden="0" w:uiPriority="19" w:unhideWhenUsed="0" w:qFormat="1"/>
+    <w:lsdException w:name="Intense Emphasis" w:semiHidden="0" w:uiPriority="21" w:unhideWhenUsed="0" w:qFormat="1"/>
+    <w:lsdException w:name="Subtle Reference" w:semiHidden="0" w:uiPriority="31" w:unhideWhenUsed="0" w:qFormat="1"/>
+    <w:lsdException w:name="Intense Reference" w:semiHidden="0" w:uiPriority="32" w:unhideWhenUsed="0" w:qFormat="1"/>
+    <w:lsdException w:name="Book Title" w:semiHidden="0" w:uiPriority="33" w:unhideWhenUsed="0" w:qFormat="1"/>
+    <w:lsdException w:name="Bibliography" w:uiPriority="37"/>
+    <w:lsdException w:name="TOC Heading" w:uiPriority="39" w:qFormat="1"/>
   </w:latentStyles>
   <w:style w:type="paragraph" w:default="1" w:styleId="Normal">
     <w:name w:val="Normal"/>
@@ -6231,6 +5808,7 @@
       <w:spacing w:after="0" w:line="240" w:lineRule="auto"/>
     </w:pPr>
     <w:tblPr>
+      <w:tblInd w:w="0" w:type="dxa"/>
       <w:tblBorders>
         <w:top w:val="single" w:sz="4" w:space="0" w:color="auto"/>
         <w:left w:val="single" w:sz="4" w:space="0" w:color="auto"/>
@@ -6239,6 +5817,12 @@
         <w:insideH w:val="single" w:sz="4" w:space="0" w:color="auto"/>
         <w:insideV w:val="single" w:sz="4" w:space="0" w:color="auto"/>
       </w:tblBorders>
+      <w:tblCellMar>
+        <w:top w:w="0" w:type="dxa"/>
+        <w:left w:w="108" w:type="dxa"/>
+        <w:bottom w:w="0" w:type="dxa"/>
+        <w:right w:w="108" w:type="dxa"/>
+      </w:tblCellMar>
     </w:tblPr>
   </w:style>
   <w:style w:type="paragraph" w:styleId="HTMLPreformatted">
@@ -6359,7 +5943,7 @@
       <w:lang w:eastAsia="hr-HR"/>
     </w:rPr>
   </w:style>
-  <w:style w:type="table" w:styleId="PlainTable1">
+  <w:style w:type="table" w:customStyle="1" w:styleId="PlainTable1">
     <w:name w:val="Plain Table 1"/>
     <w:basedOn w:val="TableNormal"/>
     <w:uiPriority w:val="41"/>
@@ -6370,6 +5954,7 @@
     <w:tblPr>
       <w:tblStyleRowBandSize w:val="1"/>
       <w:tblStyleColBandSize w:val="1"/>
+      <w:tblInd w:w="0" w:type="dxa"/>
       <w:tblBorders>
         <w:top w:val="single" w:sz="4" w:space="0" w:color="BFBFBF" w:themeColor="background1" w:themeShade="BF"/>
         <w:left w:val="single" w:sz="4" w:space="0" w:color="BFBFBF" w:themeColor="background1" w:themeShade="BF"/>
@@ -6378,6 +5963,12 @@
         <w:insideH w:val="single" w:sz="4" w:space="0" w:color="BFBFBF" w:themeColor="background1" w:themeShade="BF"/>
         <w:insideV w:val="single" w:sz="4" w:space="0" w:color="BFBFBF" w:themeColor="background1" w:themeShade="BF"/>
       </w:tblBorders>
+      <w:tblCellMar>
+        <w:top w:w="0" w:type="dxa"/>
+        <w:left w:w="108" w:type="dxa"/>
+        <w:bottom w:w="0" w:type="dxa"/>
+        <w:right w:w="108" w:type="dxa"/>
+      </w:tblCellMar>
     </w:tblPr>
     <w:tblStylePr w:type="firstRow">
       <w:rPr>
@@ -6422,7 +6013,7 @@
       </w:tcPr>
     </w:tblStylePr>
   </w:style>
-  <w:style w:type="table" w:styleId="GridTable4-Accent1">
+  <w:style w:type="table" w:customStyle="1" w:styleId="GridTable4Accent1">
     <w:name w:val="Grid Table 4 Accent 1"/>
     <w:basedOn w:val="TableNormal"/>
     <w:uiPriority w:val="49"/>
@@ -6433,6 +6024,7 @@
     <w:tblPr>
       <w:tblStyleRowBandSize w:val="1"/>
       <w:tblStyleColBandSize w:val="1"/>
+      <w:tblInd w:w="0" w:type="dxa"/>
       <w:tblBorders>
         <w:top w:val="single" w:sz="4" w:space="0" w:color="95B3D7" w:themeColor="accent1" w:themeTint="99"/>
         <w:left w:val="single" w:sz="4" w:space="0" w:color="95B3D7" w:themeColor="accent1" w:themeTint="99"/>
@@ -6441,6 +6033,12 @@
         <w:insideH w:val="single" w:sz="4" w:space="0" w:color="95B3D7" w:themeColor="accent1" w:themeTint="99"/>
         <w:insideV w:val="single" w:sz="4" w:space="0" w:color="95B3D7" w:themeColor="accent1" w:themeTint="99"/>
       </w:tblBorders>
+      <w:tblCellMar>
+        <w:top w:w="0" w:type="dxa"/>
+        <w:left w:w="108" w:type="dxa"/>
+        <w:bottom w:w="0" w:type="dxa"/>
+        <w:right w:w="108" w:type="dxa"/>
+      </w:tblCellMar>
     </w:tblPr>
     <w:tblStylePr w:type="firstRow">
       <w:rPr>
@@ -6498,7 +6096,7 @@
       </w:tcPr>
     </w:tblStylePr>
   </w:style>
-  <w:style w:type="table" w:styleId="GridTable4-Accent2">
+  <w:style w:type="table" w:customStyle="1" w:styleId="GridTable4Accent2">
     <w:name w:val="Grid Table 4 Accent 2"/>
     <w:basedOn w:val="TableNormal"/>
     <w:uiPriority w:val="49"/>
@@ -6509,6 +6107,7 @@
     <w:tblPr>
       <w:tblStyleRowBandSize w:val="1"/>
       <w:tblStyleColBandSize w:val="1"/>
+      <w:tblInd w:w="0" w:type="dxa"/>
       <w:tblBorders>
         <w:top w:val="single" w:sz="4" w:space="0" w:color="D99594" w:themeColor="accent2" w:themeTint="99"/>
         <w:left w:val="single" w:sz="4" w:space="0" w:color="D99594" w:themeColor="accent2" w:themeTint="99"/>
@@ -6517,6 +6116,12 @@
         <w:insideH w:val="single" w:sz="4" w:space="0" w:color="D99594" w:themeColor="accent2" w:themeTint="99"/>
         <w:insideV w:val="single" w:sz="4" w:space="0" w:color="D99594" w:themeColor="accent2" w:themeTint="99"/>
       </w:tblBorders>
+      <w:tblCellMar>
+        <w:top w:w="0" w:type="dxa"/>
+        <w:left w:w="108" w:type="dxa"/>
+        <w:bottom w:w="0" w:type="dxa"/>
+        <w:right w:w="108" w:type="dxa"/>
+      </w:tblCellMar>
     </w:tblPr>
     <w:tblStylePr w:type="firstRow">
       <w:rPr>
@@ -6574,7 +6179,7 @@
       </w:tcPr>
     </w:tblStylePr>
   </w:style>
-  <w:style w:type="table" w:styleId="GridTable5Dark-Accent1">
+  <w:style w:type="table" w:customStyle="1" w:styleId="GridTable5DarkAccent1">
     <w:name w:val="Grid Table 5 Dark Accent 1"/>
     <w:basedOn w:val="TableNormal"/>
     <w:uiPriority w:val="50"/>
@@ -6585,6 +6190,7 @@
     <w:tblPr>
       <w:tblStyleRowBandSize w:val="1"/>
       <w:tblStyleColBandSize w:val="1"/>
+      <w:tblInd w:w="0" w:type="dxa"/>
       <w:tblBorders>
         <w:top w:val="single" w:sz="4" w:space="0" w:color="FFFFFF" w:themeColor="background1"/>
         <w:left w:val="single" w:sz="4" w:space="0" w:color="FFFFFF" w:themeColor="background1"/>
@@ -6593,6 +6199,12 @@
         <w:insideH w:val="single" w:sz="4" w:space="0" w:color="FFFFFF" w:themeColor="background1"/>
         <w:insideV w:val="single" w:sz="4" w:space="0" w:color="FFFFFF" w:themeColor="background1"/>
       </w:tblBorders>
+      <w:tblCellMar>
+        <w:top w:w="0" w:type="dxa"/>
+        <w:left w:w="108" w:type="dxa"/>
+        <w:bottom w:w="0" w:type="dxa"/>
+        <w:right w:w="108" w:type="dxa"/>
+      </w:tblCellMar>
     </w:tblPr>
     <w:tcPr>
       <w:shd w:val="clear" w:color="auto" w:fill="DBE5F1" w:themeFill="accent1" w:themeFillTint="33"/>
@@ -6680,7 +6292,7 @@
       </w:tcPr>
     </w:tblStylePr>
   </w:style>
-  <w:style w:type="table" w:styleId="GridTable2">
+  <w:style w:type="table" w:customStyle="1" w:styleId="GridTable2">
     <w:name w:val="Grid Table 2"/>
     <w:basedOn w:val="TableNormal"/>
     <w:uiPriority w:val="47"/>
@@ -6691,12 +6303,19 @@
     <w:tblPr>
       <w:tblStyleRowBandSize w:val="1"/>
       <w:tblStyleColBandSize w:val="1"/>
+      <w:tblInd w:w="0" w:type="dxa"/>
       <w:tblBorders>
         <w:top w:val="single" w:sz="2" w:space="0" w:color="666666" w:themeColor="text1" w:themeTint="99"/>
         <w:bottom w:val="single" w:sz="2" w:space="0" w:color="666666" w:themeColor="text1" w:themeTint="99"/>
         <w:insideH w:val="single" w:sz="2" w:space="0" w:color="666666" w:themeColor="text1" w:themeTint="99"/>
         <w:insideV w:val="single" w:sz="2" w:space="0" w:color="666666" w:themeColor="text1" w:themeTint="99"/>
       </w:tblBorders>
+      <w:tblCellMar>
+        <w:top w:w="0" w:type="dxa"/>
+        <w:left w:w="108" w:type="dxa"/>
+        <w:bottom w:w="0" w:type="dxa"/>
+        <w:right w:w="108" w:type="dxa"/>
+      </w:tblCellMar>
     </w:tblPr>
     <w:tblStylePr w:type="firstRow">
       <w:rPr>
@@ -6755,7 +6374,7 @@
       </w:tcPr>
     </w:tblStylePr>
   </w:style>
-  <w:style w:type="character" w:styleId="UnresolvedMention">
+  <w:style w:type="character" w:customStyle="1" w:styleId="UnresolvedMention">
     <w:name w:val="Unresolved Mention"/>
     <w:basedOn w:val="DefaultParagraphFont"/>
     <w:uiPriority w:val="99"/>
@@ -6765,6 +6384,1527 @@
     <w:rPr>
       <w:color w:val="605E5C"/>
       <w:shd w:val="clear" w:color="auto" w:fill="E1DFDD"/>
+    </w:rPr>
+  </w:style>
+  <w:style w:type="paragraph" w:customStyle="1" w:styleId="Default">
+    <w:name w:val="Default"/>
+    <w:rsid w:val="00310349"/>
+    <w:pPr>
+      <w:autoSpaceDE w:val="0"/>
+      <w:autoSpaceDN w:val="0"/>
+      <w:adjustRightInd w:val="0"/>
+      <w:spacing w:after="0" w:line="240" w:lineRule="auto"/>
+    </w:pPr>
+    <w:rPr>
+      <w:rFonts w:ascii="Times New Roman" w:hAnsi="Times New Roman" w:cs="Times New Roman"/>
+      <w:color w:val="000000"/>
+      <w:sz w:val="24"/>
+      <w:szCs w:val="24"/>
+    </w:rPr>
+  </w:style>
+</w:styles>
+</file>
+
+<file path=word/stylesWithEffects.xml><?xml version="1.0" encoding="utf-8"?>
+<w:styles xmlns:wpc="http://schemas.microsoft.com/office/word/2010/wordprocessingCanvas" xmlns:mc="http://schemas.openxmlformats.org/markup-compatibility/2006" xmlns:o="urn:schemas-microsoft-com:office:office" xmlns:r="http://schemas.openxmlformats.org/officeDocument/2006/relationships" xmlns:m="http://schemas.openxmlformats.org/officeDocument/2006/math" xmlns:v="urn:schemas-microsoft-com:vml" xmlns:wp14="http://schemas.microsoft.com/office/word/2010/wordprocessingDrawing" xmlns:wp="http://schemas.openxmlformats.org/drawingml/2006/wordprocessingDrawing" xmlns:w10="urn:schemas-microsoft-com:office:word" xmlns:w="http://schemas.openxmlformats.org/wordprocessingml/2006/main" xmlns:w14="http://schemas.microsoft.com/office/word/2010/wordml" xmlns:wpg="http://schemas.microsoft.com/office/word/2010/wordprocessingGroup" xmlns:wpi="http://schemas.microsoft.com/office/word/2010/wordprocessingInk" xmlns:wne="http://schemas.microsoft.com/office/word/2006/wordml" xmlns:wps="http://schemas.microsoft.com/office/word/2010/wordprocessingShape" mc:Ignorable="w14 wp14">
+  <w:docDefaults>
+    <w:rPrDefault>
+      <w:rPr>
+        <w:rFonts w:asciiTheme="minorHAnsi" w:eastAsiaTheme="minorHAnsi" w:hAnsiTheme="minorHAnsi" w:cstheme="minorBidi"/>
+        <w:sz w:val="22"/>
+        <w:szCs w:val="22"/>
+        <w:lang w:val="hr-HR" w:eastAsia="en-US" w:bidi="ar-SA"/>
+      </w:rPr>
+    </w:rPrDefault>
+    <w:pPrDefault>
+      <w:pPr>
+        <w:spacing w:after="200" w:line="276" w:lineRule="auto"/>
+      </w:pPr>
+    </w:pPrDefault>
+  </w:docDefaults>
+  <w:latentStyles w:defLockedState="0" w:defUIPriority="99" w:defSemiHidden="1" w:defUnhideWhenUsed="1" w:defQFormat="0" w:count="267">
+    <w:lsdException w:name="Normal" w:semiHidden="0" w:uiPriority="0" w:unhideWhenUsed="0" w:qFormat="1"/>
+    <w:lsdException w:name="heading 1" w:semiHidden="0" w:uiPriority="9" w:unhideWhenUsed="0" w:qFormat="1"/>
+    <w:lsdException w:name="heading 2" w:uiPriority="9" w:qFormat="1"/>
+    <w:lsdException w:name="heading 3" w:uiPriority="9" w:qFormat="1"/>
+    <w:lsdException w:name="heading 4" w:uiPriority="9" w:qFormat="1"/>
+    <w:lsdException w:name="heading 5" w:uiPriority="9" w:qFormat="1"/>
+    <w:lsdException w:name="heading 6" w:uiPriority="9" w:qFormat="1"/>
+    <w:lsdException w:name="heading 7" w:uiPriority="9" w:qFormat="1"/>
+    <w:lsdException w:name="heading 8" w:uiPriority="9" w:qFormat="1"/>
+    <w:lsdException w:name="heading 9" w:uiPriority="9" w:qFormat="1"/>
+    <w:lsdException w:name="toc 1" w:uiPriority="39"/>
+    <w:lsdException w:name="toc 2" w:uiPriority="39"/>
+    <w:lsdException w:name="toc 3" w:uiPriority="39"/>
+    <w:lsdException w:name="toc 4" w:uiPriority="39"/>
+    <w:lsdException w:name="toc 5" w:uiPriority="39"/>
+    <w:lsdException w:name="toc 6" w:uiPriority="39"/>
+    <w:lsdException w:name="toc 7" w:uiPriority="39"/>
+    <w:lsdException w:name="toc 8" w:uiPriority="39"/>
+    <w:lsdException w:name="toc 9" w:uiPriority="39"/>
+    <w:lsdException w:name="caption" w:uiPriority="35" w:qFormat="1"/>
+    <w:lsdException w:name="Title" w:semiHidden="0" w:uiPriority="10" w:unhideWhenUsed="0" w:qFormat="1"/>
+    <w:lsdException w:name="Default Paragraph Font" w:uiPriority="1"/>
+    <w:lsdException w:name="Subtitle" w:semiHidden="0" w:uiPriority="11" w:unhideWhenUsed="0" w:qFormat="1"/>
+    <w:lsdException w:name="Strong" w:semiHidden="0" w:uiPriority="22" w:unhideWhenUsed="0" w:qFormat="1"/>
+    <w:lsdException w:name="Emphasis" w:semiHidden="0" w:uiPriority="20" w:unhideWhenUsed="0" w:qFormat="1"/>
+    <w:lsdException w:name="Plain Text" w:uiPriority="0"/>
+    <w:lsdException w:name="Table Grid" w:semiHidden="0" w:uiPriority="59" w:unhideWhenUsed="0"/>
+    <w:lsdException w:name="Placeholder Text" w:unhideWhenUsed="0"/>
+    <w:lsdException w:name="No Spacing" w:semiHidden="0" w:uiPriority="1" w:unhideWhenUsed="0" w:qFormat="1"/>
+    <w:lsdException w:name="Light Shading" w:semiHidden="0" w:uiPriority="60" w:unhideWhenUsed="0"/>
+    <w:lsdException w:name="Light List" w:semiHidden="0" w:uiPriority="61" w:unhideWhenUsed="0"/>
+    <w:lsdException w:name="Light Grid" w:semiHidden="0" w:uiPriority="62" w:unhideWhenUsed="0"/>
+    <w:lsdException w:name="Medium Shading 1" w:semiHidden="0" w:uiPriority="63" w:unhideWhenUsed="0"/>
+    <w:lsdException w:name="Medium Shading 2" w:semiHidden="0" w:uiPriority="64" w:unhideWhenUsed="0"/>
+    <w:lsdException w:name="Medium List 1" w:semiHidden="0" w:uiPriority="65" w:unhideWhenUsed="0"/>
+    <w:lsdException w:name="Medium List 2" w:semiHidden="0" w:uiPriority="66" w:unhideWhenUsed="0"/>
+    <w:lsdException w:name="Medium Grid 1" w:semiHidden="0" w:uiPriority="67" w:unhideWhenUsed="0"/>
+    <w:lsdException w:name="Medium Grid 2" w:semiHidden="0" w:uiPriority="68" w:unhideWhenUsed="0"/>
+    <w:lsdException w:name="Medium Grid 3" w:semiHidden="0" w:uiPriority="69" w:unhideWhenUsed="0"/>
+    <w:lsdException w:name="Dark List" w:semiHidden="0" w:uiPriority="70" w:unhideWhenUsed="0"/>
+    <w:lsdException w:name="Colorful Shading" w:semiHidden="0" w:uiPriority="71" w:unhideWhenUsed="0"/>
+    <w:lsdException w:name="Colorful List" w:semiHidden="0" w:uiPriority="72" w:unhideWhenUsed="0"/>
+    <w:lsdException w:name="Colorful Grid" w:semiHidden="0" w:uiPriority="73" w:unhideWhenUsed="0"/>
+    <w:lsdException w:name="Light Shading Accent 1" w:semiHidden="0" w:uiPriority="60" w:unhideWhenUsed="0"/>
+    <w:lsdException w:name="Light List Accent 1" w:semiHidden="0" w:uiPriority="61" w:unhideWhenUsed="0"/>
+    <w:lsdException w:name="Light Grid Accent 1" w:semiHidden="0" w:uiPriority="62" w:unhideWhenUsed="0"/>
+    <w:lsdException w:name="Medium Shading 1 Accent 1" w:semiHidden="0" w:uiPriority="63" w:unhideWhenUsed="0"/>
+    <w:lsdException w:name="Medium Shading 2 Accent 1" w:semiHidden="0" w:uiPriority="64" w:unhideWhenUsed="0"/>
+    <w:lsdException w:name="Medium List 1 Accent 1" w:semiHidden="0" w:uiPriority="65" w:unhideWhenUsed="0"/>
+    <w:lsdException w:name="Revision" w:unhideWhenUsed="0"/>
+    <w:lsdException w:name="List Paragraph" w:semiHidden="0" w:uiPriority="34" w:unhideWhenUsed="0" w:qFormat="1"/>
+    <w:lsdException w:name="Quote" w:semiHidden="0" w:uiPriority="29" w:unhideWhenUsed="0" w:qFormat="1"/>
+    <w:lsdException w:name="Intense Quote" w:semiHidden="0" w:uiPriority="30" w:unhideWhenUsed="0" w:qFormat="1"/>
+    <w:lsdException w:name="Medium List 2 Accent 1" w:semiHidden="0" w:uiPriority="66" w:unhideWhenUsed="0"/>
+    <w:lsdException w:name="Medium Grid 1 Accent 1" w:semiHidden="0" w:uiPriority="67" w:unhideWhenUsed="0"/>
+    <w:lsdException w:name="Medium Grid 2 Accent 1" w:semiHidden="0" w:uiPriority="68" w:unhideWhenUsed="0"/>
+    <w:lsdException w:name="Medium Grid 3 Accent 1" w:semiHidden="0" w:uiPriority="69" w:unhideWhenUsed="0"/>
+    <w:lsdException w:name="Dark List Accent 1" w:semiHidden="0" w:uiPriority="70" w:unhideWhenUsed="0"/>
+    <w:lsdException w:name="Colorful Shading Accent 1" w:semiHidden="0" w:uiPriority="71" w:unhideWhenUsed="0"/>
+    <w:lsdException w:name="Colorful List Accent 1" w:semiHidden="0" w:uiPriority="72" w:unhideWhenUsed="0"/>
+    <w:lsdException w:name="Colorful Grid Accent 1" w:semiHidden="0" w:uiPriority="73" w:unhideWhenUsed="0"/>
+    <w:lsdException w:name="Light Shading Accent 2" w:semiHidden="0" w:uiPriority="60" w:unhideWhenUsed="0"/>
+    <w:lsdException w:name="Light List Accent 2" w:semiHidden="0" w:uiPriority="61" w:unhideWhenUsed="0"/>
+    <w:lsdException w:name="Light Grid Accent 2" w:semiHidden="0" w:uiPriority="62" w:unhideWhenUsed="0"/>
+    <w:lsdException w:name="Medium Shading 1 Accent 2" w:semiHidden="0" w:uiPriority="63" w:unhideWhenUsed="0"/>
+    <w:lsdException w:name="Medium Shading 2 Accent 2" w:semiHidden="0" w:uiPriority="64" w:unhideWhenUsed="0"/>
+    <w:lsdException w:name="Medium List 1 Accent 2" w:semiHidden="0" w:uiPriority="65" w:unhideWhenUsed="0"/>
+    <w:lsdException w:name="Medium List 2 Accent 2" w:semiHidden="0" w:uiPriority="66" w:unhideWhenUsed="0"/>
+    <w:lsdException w:name="Medium Grid 1 Accent 2" w:semiHidden="0" w:uiPriority="67" w:unhideWhenUsed="0"/>
+    <w:lsdException w:name="Medium Grid 2 Accent 2" w:semiHidden="0" w:uiPriority="68" w:unhideWhenUsed="0"/>
+    <w:lsdException w:name="Medium Grid 3 Accent 2" w:semiHidden="0" w:uiPriority="69" w:unhideWhenUsed="0"/>
+    <w:lsdException w:name="Dark List Accent 2" w:semiHidden="0" w:uiPriority="70" w:unhideWhenUsed="0"/>
+    <w:lsdException w:name="Colorful Shading Accent 2" w:semiHidden="0" w:uiPriority="71" w:unhideWhenUsed="0"/>
+    <w:lsdException w:name="Colorful List Accent 2" w:semiHidden="0" w:uiPriority="72" w:unhideWhenUsed="0"/>
+    <w:lsdException w:name="Colorful Grid Accent 2" w:semiHidden="0" w:uiPriority="73" w:unhideWhenUsed="0"/>
+    <w:lsdException w:name="Light Shading Accent 3" w:semiHidden="0" w:uiPriority="60" w:unhideWhenUsed="0"/>
+    <w:lsdException w:name="Light List Accent 3" w:semiHidden="0" w:uiPriority="61" w:unhideWhenUsed="0"/>
+    <w:lsdException w:name="Light Grid Accent 3" w:semiHidden="0" w:uiPriority="62" w:unhideWhenUsed="0"/>
+    <w:lsdException w:name="Medium Shading 1 Accent 3" w:semiHidden="0" w:uiPriority="63" w:unhideWhenUsed="0"/>
+    <w:lsdException w:name="Medium Shading 2 Accent 3" w:semiHidden="0" w:uiPriority="64" w:unhideWhenUsed="0"/>
+    <w:lsdException w:name="Medium List 1 Accent 3" w:semiHidden="0" w:uiPriority="65" w:unhideWhenUsed="0"/>
+    <w:lsdException w:name="Medium List 2 Accent 3" w:semiHidden="0" w:uiPriority="66" w:unhideWhenUsed="0"/>
+    <w:lsdException w:name="Medium Grid 1 Accent 3" w:semiHidden="0" w:uiPriority="67" w:unhideWhenUsed="0"/>
+    <w:lsdException w:name="Medium Grid 2 Accent 3" w:semiHidden="0" w:uiPriority="68" w:unhideWhenUsed="0"/>
+    <w:lsdException w:name="Medium Grid 3 Accent 3" w:semiHidden="0" w:uiPriority="69" w:unhideWhenUsed="0"/>
+    <w:lsdException w:name="Dark List Accent 3" w:semiHidden="0" w:uiPriority="70" w:unhideWhenUsed="0"/>
+    <w:lsdException w:name="Colorful Shading Accent 3" w:semiHidden="0" w:uiPriority="71" w:unhideWhenUsed="0"/>
+    <w:lsdException w:name="Colorful List Accent 3" w:semiHidden="0" w:uiPriority="72" w:unhideWhenUsed="0"/>
+    <w:lsdException w:name="Colorful Grid Accent 3" w:semiHidden="0" w:uiPriority="73" w:unhideWhenUsed="0"/>
+    <w:lsdException w:name="Light Shading Accent 4" w:semiHidden="0" w:uiPriority="60" w:unhideWhenUsed="0"/>
+    <w:lsdException w:name="Light List Accent 4" w:semiHidden="0" w:uiPriority="61" w:unhideWhenUsed="0"/>
+    <w:lsdException w:name="Light Grid Accent 4" w:semiHidden="0" w:uiPriority="62" w:unhideWhenUsed="0"/>
+    <w:lsdException w:name="Medium Shading 1 Accent 4" w:semiHidden="0" w:uiPriority="63" w:unhideWhenUsed="0"/>
+    <w:lsdException w:name="Medium Shading 2 Accent 4" w:semiHidden="0" w:uiPriority="64" w:unhideWhenUsed="0"/>
+    <w:lsdException w:name="Medium List 1 Accent 4" w:semiHidden="0" w:uiPriority="65" w:unhideWhenUsed="0"/>
+    <w:lsdException w:name="Medium List 2 Accent 4" w:semiHidden="0" w:uiPriority="66" w:unhideWhenUsed="0"/>
+    <w:lsdException w:name="Medium Grid 1 Accent 4" w:semiHidden="0" w:uiPriority="67" w:unhideWhenUsed="0"/>
+    <w:lsdException w:name="Medium Grid 2 Accent 4" w:semiHidden="0" w:uiPriority="68" w:unhideWhenUsed="0"/>
+    <w:lsdException w:name="Medium Grid 3 Accent 4" w:semiHidden="0" w:uiPriority="69" w:unhideWhenUsed="0"/>
+    <w:lsdException w:name="Dark List Accent 4" w:semiHidden="0" w:uiPriority="70" w:unhideWhenUsed="0"/>
+    <w:lsdException w:name="Colorful Shading Accent 4" w:semiHidden="0" w:uiPriority="71" w:unhideWhenUsed="0"/>
+    <w:lsdException w:name="Colorful List Accent 4" w:semiHidden="0" w:uiPriority="72" w:unhideWhenUsed="0"/>
+    <w:lsdException w:name="Colorful Grid Accent 4" w:semiHidden="0" w:uiPriority="73" w:unhideWhenUsed="0"/>
+    <w:lsdException w:name="Light Shading Accent 5" w:semiHidden="0" w:uiPriority="60" w:unhideWhenUsed="0"/>
+    <w:lsdException w:name="Light List Accent 5" w:semiHidden="0" w:uiPriority="61" w:unhideWhenUsed="0"/>
+    <w:lsdException w:name="Light Grid Accent 5" w:semiHidden="0" w:uiPriority="62" w:unhideWhenUsed="0"/>
+    <w:lsdException w:name="Medium Shading 1 Accent 5" w:semiHidden="0" w:uiPriority="63" w:unhideWhenUsed="0"/>
+    <w:lsdException w:name="Medium Shading 2 Accent 5" w:semiHidden="0" w:uiPriority="64" w:unhideWhenUsed="0"/>
+    <w:lsdException w:name="Medium List 1 Accent 5" w:semiHidden="0" w:uiPriority="65" w:unhideWhenUsed="0"/>
+    <w:lsdException w:name="Medium List 2 Accent 5" w:semiHidden="0" w:uiPriority="66" w:unhideWhenUsed="0"/>
+    <w:lsdException w:name="Medium Grid 1 Accent 5" w:semiHidden="0" w:uiPriority="67" w:unhideWhenUsed="0"/>
+    <w:lsdException w:name="Medium Grid 2 Accent 5" w:semiHidden="0" w:uiPriority="68" w:unhideWhenUsed="0"/>
+    <w:lsdException w:name="Medium Grid 3 Accent 5" w:semiHidden="0" w:uiPriority="69" w:unhideWhenUsed="0"/>
+    <w:lsdException w:name="Dark List Accent 5" w:semiHidden="0" w:uiPriority="70" w:unhideWhenUsed="0"/>
+    <w:lsdException w:name="Colorful Shading Accent 5" w:semiHidden="0" w:uiPriority="71" w:unhideWhenUsed="0"/>
+    <w:lsdException w:name="Colorful List Accent 5" w:semiHidden="0" w:uiPriority="72" w:unhideWhenUsed="0"/>
+    <w:lsdException w:name="Colorful Grid Accent 5" w:semiHidden="0" w:uiPriority="73" w:unhideWhenUsed="0"/>
+    <w:lsdException w:name="Light Shading Accent 6" w:semiHidden="0" w:uiPriority="60" w:unhideWhenUsed="0"/>
+    <w:lsdException w:name="Light List Accent 6" w:semiHidden="0" w:uiPriority="61" w:unhideWhenUsed="0"/>
+    <w:lsdException w:name="Light Grid Accent 6" w:semiHidden="0" w:uiPriority="62" w:unhideWhenUsed="0"/>
+    <w:lsdException w:name="Medium Shading 1 Accent 6" w:semiHidden="0" w:uiPriority="63" w:unhideWhenUsed="0"/>
+    <w:lsdException w:name="Medium Shading 2 Accent 6" w:semiHidden="0" w:uiPriority="64" w:unhideWhenUsed="0"/>
+    <w:lsdException w:name="Medium List 1 Accent 6" w:semiHidden="0" w:uiPriority="65" w:unhideWhenUsed="0"/>
+    <w:lsdException w:name="Medium List 2 Accent 6" w:semiHidden="0" w:uiPriority="66" w:unhideWhenUsed="0"/>
+    <w:lsdException w:name="Medium Grid 1 Accent 6" w:semiHidden="0" w:uiPriority="67" w:unhideWhenUsed="0"/>
+    <w:lsdException w:name="Medium Grid 2 Accent 6" w:semiHidden="0" w:uiPriority="68" w:unhideWhenUsed="0"/>
+    <w:lsdException w:name="Medium Grid 3 Accent 6" w:semiHidden="0" w:uiPriority="69" w:unhideWhenUsed="0"/>
+    <w:lsdException w:name="Dark List Accent 6" w:semiHidden="0" w:uiPriority="70" w:unhideWhenUsed="0"/>
+    <w:lsdException w:name="Colorful Shading Accent 6" w:semiHidden="0" w:uiPriority="71" w:unhideWhenUsed="0"/>
+    <w:lsdException w:name="Colorful List Accent 6" w:semiHidden="0" w:uiPriority="72" w:unhideWhenUsed="0"/>
+    <w:lsdException w:name="Colorful Grid Accent 6" w:semiHidden="0" w:uiPriority="73" w:unhideWhenUsed="0"/>
+    <w:lsdException w:name="Subtle Emphasis" w:semiHidden="0" w:uiPriority="19" w:unhideWhenUsed="0" w:qFormat="1"/>
+    <w:lsdException w:name="Intense Emphasis" w:semiHidden="0" w:uiPriority="21" w:unhideWhenUsed="0" w:qFormat="1"/>
+    <w:lsdException w:name="Subtle Reference" w:semiHidden="0" w:uiPriority="31" w:unhideWhenUsed="0" w:qFormat="1"/>
+    <w:lsdException w:name="Intense Reference" w:semiHidden="0" w:uiPriority="32" w:unhideWhenUsed="0" w:qFormat="1"/>
+    <w:lsdException w:name="Book Title" w:semiHidden="0" w:uiPriority="33" w:unhideWhenUsed="0" w:qFormat="1"/>
+    <w:lsdException w:name="Bibliography" w:uiPriority="37"/>
+    <w:lsdException w:name="TOC Heading" w:uiPriority="39" w:qFormat="1"/>
+  </w:latentStyles>
+  <w:style w:type="paragraph" w:default="1" w:styleId="Normal">
+    <w:name w:val="Normal"/>
+    <w:qFormat/>
+    <w:rsid w:val="00365B40"/>
+    <w:pPr>
+      <w:spacing w:after="0" w:line="240" w:lineRule="auto"/>
+    </w:pPr>
+    <w:rPr>
+      <w:rFonts w:ascii="Times New Roman" w:eastAsia="Times New Roman" w:hAnsi="Times New Roman" w:cs="Times New Roman"/>
+      <w:sz w:val="24"/>
+      <w:szCs w:val="24"/>
+      <w:lang w:eastAsia="hr-HR"/>
+    </w:rPr>
+  </w:style>
+  <w:style w:type="paragraph" w:styleId="Heading1">
+    <w:name w:val="heading 1"/>
+    <w:basedOn w:val="Normal"/>
+    <w:next w:val="Normal"/>
+    <w:link w:val="Heading1Char"/>
+    <w:uiPriority w:val="9"/>
+    <w:qFormat/>
+    <w:rsid w:val="00EA7310"/>
+    <w:pPr>
+      <w:keepNext/>
+      <w:keepLines/>
+      <w:spacing w:before="480"/>
+      <w:outlineLvl w:val="0"/>
+    </w:pPr>
+    <w:rPr>
+      <w:rFonts w:asciiTheme="majorHAnsi" w:eastAsiaTheme="majorEastAsia" w:hAnsiTheme="majorHAnsi" w:cstheme="majorBidi"/>
+      <w:b/>
+      <w:bCs/>
+      <w:color w:val="365F91" w:themeColor="accent1" w:themeShade="BF"/>
+      <w:sz w:val="28"/>
+      <w:szCs w:val="28"/>
+    </w:rPr>
+  </w:style>
+  <w:style w:type="paragraph" w:styleId="Heading2">
+    <w:name w:val="heading 2"/>
+    <w:basedOn w:val="Normal"/>
+    <w:next w:val="Normal"/>
+    <w:link w:val="Heading2Char"/>
+    <w:uiPriority w:val="9"/>
+    <w:semiHidden/>
+    <w:unhideWhenUsed/>
+    <w:qFormat/>
+    <w:rsid w:val="00EA7310"/>
+    <w:pPr>
+      <w:keepNext/>
+      <w:keepLines/>
+      <w:spacing w:before="200"/>
+      <w:outlineLvl w:val="1"/>
+    </w:pPr>
+    <w:rPr>
+      <w:rFonts w:asciiTheme="majorHAnsi" w:eastAsiaTheme="majorEastAsia" w:hAnsiTheme="majorHAnsi" w:cstheme="majorBidi"/>
+      <w:b/>
+      <w:bCs/>
+      <w:color w:val="4F81BD" w:themeColor="accent1"/>
+      <w:sz w:val="26"/>
+      <w:szCs w:val="26"/>
+    </w:rPr>
+  </w:style>
+  <w:style w:type="paragraph" w:styleId="Heading3">
+    <w:name w:val="heading 3"/>
+    <w:basedOn w:val="Normal"/>
+    <w:next w:val="Normal"/>
+    <w:link w:val="Heading3Char"/>
+    <w:uiPriority w:val="9"/>
+    <w:semiHidden/>
+    <w:unhideWhenUsed/>
+    <w:qFormat/>
+    <w:rsid w:val="00EA7310"/>
+    <w:pPr>
+      <w:keepNext/>
+      <w:keepLines/>
+      <w:spacing w:before="200"/>
+      <w:outlineLvl w:val="2"/>
+    </w:pPr>
+    <w:rPr>
+      <w:rFonts w:asciiTheme="majorHAnsi" w:eastAsiaTheme="majorEastAsia" w:hAnsiTheme="majorHAnsi" w:cstheme="majorBidi"/>
+      <w:b/>
+      <w:bCs/>
+      <w:color w:val="4F81BD" w:themeColor="accent1"/>
+    </w:rPr>
+  </w:style>
+  <w:style w:type="character" w:default="1" w:styleId="DefaultParagraphFont">
+    <w:name w:val="Default Paragraph Font"/>
+    <w:uiPriority w:val="1"/>
+    <w:semiHidden/>
+    <w:unhideWhenUsed/>
+  </w:style>
+  <w:style w:type="table" w:default="1" w:styleId="TableNormal">
+    <w:name w:val="Normal Table"/>
+    <w:uiPriority w:val="99"/>
+    <w:semiHidden/>
+    <w:unhideWhenUsed/>
+    <w:tblPr>
+      <w:tblInd w:w="0" w:type="dxa"/>
+      <w:tblCellMar>
+        <w:top w:w="0" w:type="dxa"/>
+        <w:left w:w="108" w:type="dxa"/>
+        <w:bottom w:w="0" w:type="dxa"/>
+        <w:right w:w="108" w:type="dxa"/>
+      </w:tblCellMar>
+    </w:tblPr>
+  </w:style>
+  <w:style w:type="numbering" w:default="1" w:styleId="NoList">
+    <w:name w:val="No List"/>
+    <w:uiPriority w:val="99"/>
+    <w:semiHidden/>
+    <w:unhideWhenUsed/>
+  </w:style>
+  <w:style w:type="paragraph" w:customStyle="1" w:styleId="Nazivinstitucije">
+    <w:name w:val="Naziv institucije"/>
+    <w:basedOn w:val="Normal"/>
+    <w:link w:val="NazivinstitucijeChar"/>
+    <w:rsid w:val="00365B40"/>
+    <w:pPr>
+      <w:jc w:val="center"/>
+    </w:pPr>
+    <w:rPr>
+      <w:b/>
+      <w:bCs/>
+    </w:rPr>
+  </w:style>
+  <w:style w:type="paragraph" w:customStyle="1" w:styleId="Imeiprezimekandidata">
+    <w:name w:val="Ime i prezime kandidata"/>
+    <w:basedOn w:val="Normal"/>
+    <w:rsid w:val="00365B40"/>
+    <w:pPr>
+      <w:spacing w:before="120" w:line="360" w:lineRule="auto"/>
+      <w:jc w:val="both"/>
+    </w:pPr>
+    <w:rPr>
+      <w:b/>
+      <w:sz w:val="28"/>
+    </w:rPr>
+  </w:style>
+  <w:style w:type="paragraph" w:customStyle="1" w:styleId="Naslovzavrnograda">
+    <w:name w:val="Naslov završnog rada"/>
+    <w:basedOn w:val="Normal"/>
+    <w:rsid w:val="00365B40"/>
+    <w:pPr>
+      <w:jc w:val="center"/>
+    </w:pPr>
+    <w:rPr>
+      <w:rFonts w:ascii="Arial" w:hAnsi="Arial"/>
+      <w:b/>
+      <w:sz w:val="36"/>
+    </w:rPr>
+  </w:style>
+  <w:style w:type="paragraph" w:customStyle="1" w:styleId="ZAVRNIRAD">
+    <w:name w:val="&quot;ZAVRŠNI RAD&quot;"/>
+    <w:basedOn w:val="Nazivinstitucije"/>
+    <w:rsid w:val="00365B40"/>
+    <w:rPr>
+      <w:caps/>
+    </w:rPr>
+  </w:style>
+  <w:style w:type="paragraph" w:customStyle="1" w:styleId="Mjesto">
+    <w:name w:val="Mjesto"/>
+    <w:aliases w:val="godina završnog rada"/>
+    <w:basedOn w:val="Nazivinstitucije"/>
+    <w:link w:val="MjestoChar"/>
+    <w:rsid w:val="00365B40"/>
+  </w:style>
+  <w:style w:type="paragraph" w:customStyle="1" w:styleId="Podaciokandidatu">
+    <w:name w:val="Podaci o kandidatu"/>
+    <w:basedOn w:val="Normal"/>
+    <w:rsid w:val="00365B40"/>
+    <w:pPr>
+      <w:spacing w:before="120"/>
+    </w:pPr>
+    <w:rPr>
+      <w:b/>
+    </w:rPr>
+  </w:style>
+  <w:style w:type="paragraph" w:customStyle="1" w:styleId="Mentor">
+    <w:name w:val="&quot;Mentor:&quot;"/>
+    <w:basedOn w:val="Normal"/>
+    <w:rsid w:val="00365B40"/>
+    <w:pPr>
+      <w:spacing w:before="120" w:line="360" w:lineRule="auto"/>
+      <w:ind w:left="4956"/>
+      <w:jc w:val="both"/>
+    </w:pPr>
+    <w:rPr>
+      <w:b/>
+      <w:bCs/>
+    </w:rPr>
+  </w:style>
+  <w:style w:type="paragraph" w:customStyle="1" w:styleId="Podaciomentoru">
+    <w:name w:val="Podaci o mentoru"/>
+    <w:basedOn w:val="Normal"/>
+    <w:rsid w:val="00365B40"/>
+    <w:pPr>
+      <w:spacing w:line="360" w:lineRule="auto"/>
+      <w:ind w:left="4956"/>
+      <w:jc w:val="both"/>
+    </w:pPr>
+  </w:style>
+  <w:style w:type="paragraph" w:customStyle="1" w:styleId="FOINaslov1">
+    <w:name w:val="FOI Naslov 1"/>
+    <w:basedOn w:val="Mjesto"/>
+    <w:link w:val="FOINaslov1Char"/>
+    <w:autoRedefine/>
+    <w:qFormat/>
+    <w:rsid w:val="00AF37E6"/>
+    <w:pPr>
+      <w:numPr>
+        <w:numId w:val="1"/>
+      </w:numPr>
+      <w:tabs>
+        <w:tab w:val="left" w:pos="426"/>
+      </w:tabs>
+      <w:spacing w:after="360" w:line="360" w:lineRule="auto"/>
+      <w:ind w:left="0" w:firstLine="0"/>
+    </w:pPr>
+    <w:rPr>
+      <w:rFonts w:ascii="Arial" w:hAnsi="Arial" w:cs="Arial"/>
+      <w:sz w:val="36"/>
+    </w:rPr>
+  </w:style>
+  <w:style w:type="paragraph" w:styleId="ListParagraph">
+    <w:name w:val="List Paragraph"/>
+    <w:basedOn w:val="Normal"/>
+    <w:link w:val="ListParagraphChar"/>
+    <w:uiPriority w:val="34"/>
+    <w:qFormat/>
+    <w:rsid w:val="00FE7A9A"/>
+    <w:pPr>
+      <w:ind w:left="720"/>
+      <w:contextualSpacing/>
+    </w:pPr>
+  </w:style>
+  <w:style w:type="character" w:customStyle="1" w:styleId="NazivinstitucijeChar">
+    <w:name w:val="Naziv institucije Char"/>
+    <w:basedOn w:val="DefaultParagraphFont"/>
+    <w:link w:val="Nazivinstitucije"/>
+    <w:rsid w:val="00FD0CD5"/>
+    <w:rPr>
+      <w:rFonts w:ascii="Times New Roman" w:eastAsia="Times New Roman" w:hAnsi="Times New Roman" w:cs="Times New Roman"/>
+      <w:b/>
+      <w:bCs/>
+      <w:sz w:val="24"/>
+      <w:szCs w:val="24"/>
+      <w:lang w:eastAsia="hr-HR"/>
+    </w:rPr>
+  </w:style>
+  <w:style w:type="character" w:customStyle="1" w:styleId="MjestoChar">
+    <w:name w:val="Mjesto Char"/>
+    <w:aliases w:val="godina završnog rada Char"/>
+    <w:basedOn w:val="NazivinstitucijeChar"/>
+    <w:link w:val="Mjesto"/>
+    <w:rsid w:val="00FD0CD5"/>
+    <w:rPr>
+      <w:rFonts w:ascii="Times New Roman" w:eastAsia="Times New Roman" w:hAnsi="Times New Roman" w:cs="Times New Roman"/>
+      <w:b/>
+      <w:bCs/>
+      <w:sz w:val="24"/>
+      <w:szCs w:val="24"/>
+      <w:lang w:eastAsia="hr-HR"/>
+    </w:rPr>
+  </w:style>
+  <w:style w:type="character" w:customStyle="1" w:styleId="FOINaslov1Char">
+    <w:name w:val="FOI Naslov 1 Char"/>
+    <w:basedOn w:val="MjestoChar"/>
+    <w:link w:val="FOINaslov1"/>
+    <w:rsid w:val="00AF37E6"/>
+    <w:rPr>
+      <w:rFonts w:ascii="Arial" w:eastAsia="Times New Roman" w:hAnsi="Arial" w:cs="Arial"/>
+      <w:b/>
+      <w:bCs/>
+      <w:sz w:val="36"/>
+      <w:szCs w:val="24"/>
+      <w:lang w:eastAsia="hr-HR"/>
+    </w:rPr>
+  </w:style>
+  <w:style w:type="paragraph" w:customStyle="1" w:styleId="FOINaslov2">
+    <w:name w:val="FOI Naslov 2"/>
+    <w:basedOn w:val="ListParagraph"/>
+    <w:link w:val="FOINaslov2Char"/>
+    <w:qFormat/>
+    <w:rsid w:val="00051850"/>
+    <w:pPr>
+      <w:numPr>
+        <w:ilvl w:val="1"/>
+        <w:numId w:val="1"/>
+      </w:numPr>
+      <w:spacing w:before="360" w:after="240" w:line="360" w:lineRule="auto"/>
+      <w:ind w:left="357" w:hanging="357"/>
+      <w:contextualSpacing w:val="0"/>
+      <w:jc w:val="both"/>
+    </w:pPr>
+    <w:rPr>
+      <w:rFonts w:ascii="Arial" w:hAnsi="Arial" w:cs="Arial"/>
+      <w:b/>
+      <w:sz w:val="32"/>
+    </w:rPr>
+  </w:style>
+  <w:style w:type="paragraph" w:customStyle="1" w:styleId="FOINaslov3">
+    <w:name w:val="FOI Naslov 3"/>
+    <w:basedOn w:val="ListParagraph"/>
+    <w:link w:val="FOINaslov3Char"/>
+    <w:qFormat/>
+    <w:rsid w:val="00051850"/>
+    <w:pPr>
+      <w:numPr>
+        <w:ilvl w:val="2"/>
+        <w:numId w:val="1"/>
+      </w:numPr>
+      <w:spacing w:before="240" w:after="120" w:line="360" w:lineRule="auto"/>
+      <w:ind w:left="709" w:hanging="709"/>
+      <w:jc w:val="both"/>
+    </w:pPr>
+    <w:rPr>
+      <w:rFonts w:ascii="Arial" w:hAnsi="Arial" w:cs="Arial"/>
+      <w:b/>
+      <w:sz w:val="28"/>
+    </w:rPr>
+  </w:style>
+  <w:style w:type="character" w:customStyle="1" w:styleId="ListParagraphChar">
+    <w:name w:val="List Paragraph Char"/>
+    <w:basedOn w:val="DefaultParagraphFont"/>
+    <w:link w:val="ListParagraph"/>
+    <w:uiPriority w:val="34"/>
+    <w:rsid w:val="000A11F1"/>
+    <w:rPr>
+      <w:rFonts w:ascii="Times New Roman" w:eastAsia="Times New Roman" w:hAnsi="Times New Roman" w:cs="Times New Roman"/>
+      <w:sz w:val="24"/>
+      <w:szCs w:val="24"/>
+      <w:lang w:eastAsia="hr-HR"/>
+    </w:rPr>
+  </w:style>
+  <w:style w:type="character" w:customStyle="1" w:styleId="FOINaslov2Char">
+    <w:name w:val="FOI Naslov 2 Char"/>
+    <w:basedOn w:val="ListParagraphChar"/>
+    <w:link w:val="FOINaslov2"/>
+    <w:rsid w:val="00051850"/>
+    <w:rPr>
+      <w:rFonts w:ascii="Arial" w:eastAsia="Times New Roman" w:hAnsi="Arial" w:cs="Arial"/>
+      <w:b/>
+      <w:sz w:val="32"/>
+      <w:szCs w:val="24"/>
+      <w:lang w:eastAsia="hr-HR"/>
+    </w:rPr>
+  </w:style>
+  <w:style w:type="paragraph" w:customStyle="1" w:styleId="FOINaslov4">
+    <w:name w:val="FOI Naslov 4"/>
+    <w:basedOn w:val="ListParagraph"/>
+    <w:link w:val="FOINaslov4Char"/>
+    <w:qFormat/>
+    <w:rsid w:val="000A11F1"/>
+    <w:pPr>
+      <w:numPr>
+        <w:ilvl w:val="3"/>
+        <w:numId w:val="1"/>
+      </w:numPr>
+      <w:spacing w:before="240" w:after="120"/>
+      <w:ind w:left="851" w:hanging="851"/>
+      <w:contextualSpacing w:val="0"/>
+      <w:jc w:val="both"/>
+    </w:pPr>
+    <w:rPr>
+      <w:b/>
+    </w:rPr>
+  </w:style>
+  <w:style w:type="character" w:customStyle="1" w:styleId="FOINaslov3Char">
+    <w:name w:val="FOI Naslov 3 Char"/>
+    <w:basedOn w:val="ListParagraphChar"/>
+    <w:link w:val="FOINaslov3"/>
+    <w:rsid w:val="00051850"/>
+    <w:rPr>
+      <w:rFonts w:ascii="Arial" w:eastAsia="Times New Roman" w:hAnsi="Arial" w:cs="Arial"/>
+      <w:b/>
+      <w:sz w:val="28"/>
+      <w:szCs w:val="24"/>
+      <w:lang w:eastAsia="hr-HR"/>
+    </w:rPr>
+  </w:style>
+  <w:style w:type="character" w:customStyle="1" w:styleId="FOINaslov4Char">
+    <w:name w:val="FOI Naslov 4 Char"/>
+    <w:basedOn w:val="ListParagraphChar"/>
+    <w:link w:val="FOINaslov4"/>
+    <w:rsid w:val="000A11F1"/>
+    <w:rPr>
+      <w:rFonts w:ascii="Times New Roman" w:eastAsia="Times New Roman" w:hAnsi="Times New Roman" w:cs="Times New Roman"/>
+      <w:b/>
+      <w:sz w:val="24"/>
+      <w:szCs w:val="24"/>
+      <w:lang w:eastAsia="hr-HR"/>
+    </w:rPr>
+  </w:style>
+  <w:style w:type="paragraph" w:styleId="NormalWeb">
+    <w:name w:val="Normal (Web)"/>
+    <w:basedOn w:val="Normal"/>
+    <w:uiPriority w:val="99"/>
+    <w:unhideWhenUsed/>
+    <w:rsid w:val="00A82589"/>
+    <w:pPr>
+      <w:spacing w:before="100" w:beforeAutospacing="1" w:after="100" w:afterAutospacing="1"/>
+    </w:pPr>
+  </w:style>
+  <w:style w:type="paragraph" w:customStyle="1" w:styleId="Brojke">
+    <w:name w:val="Brojke"/>
+    <w:basedOn w:val="Normal"/>
+    <w:rsid w:val="00045E57"/>
+    <w:pPr>
+      <w:numPr>
+        <w:numId w:val="4"/>
+      </w:numPr>
+      <w:spacing w:after="120" w:line="360" w:lineRule="auto"/>
+    </w:pPr>
+    <w:rPr>
+      <w:rFonts w:ascii="Arial" w:hAnsi="Arial" w:cs="Arial"/>
+      <w:lang w:eastAsia="en-US"/>
+    </w:rPr>
+  </w:style>
+  <w:style w:type="character" w:customStyle="1" w:styleId="Heading1Char">
+    <w:name w:val="Heading 1 Char"/>
+    <w:basedOn w:val="DefaultParagraphFont"/>
+    <w:link w:val="Heading1"/>
+    <w:uiPriority w:val="9"/>
+    <w:rsid w:val="00EA7310"/>
+    <w:rPr>
+      <w:rFonts w:asciiTheme="majorHAnsi" w:eastAsiaTheme="majorEastAsia" w:hAnsiTheme="majorHAnsi" w:cstheme="majorBidi"/>
+      <w:b/>
+      <w:bCs/>
+      <w:color w:val="365F91" w:themeColor="accent1" w:themeShade="BF"/>
+      <w:sz w:val="28"/>
+      <w:szCs w:val="28"/>
+      <w:lang w:eastAsia="hr-HR"/>
+    </w:rPr>
+  </w:style>
+  <w:style w:type="character" w:customStyle="1" w:styleId="Heading2Char">
+    <w:name w:val="Heading 2 Char"/>
+    <w:basedOn w:val="DefaultParagraphFont"/>
+    <w:link w:val="Heading2"/>
+    <w:uiPriority w:val="9"/>
+    <w:semiHidden/>
+    <w:rsid w:val="00EA7310"/>
+    <w:rPr>
+      <w:rFonts w:asciiTheme="majorHAnsi" w:eastAsiaTheme="majorEastAsia" w:hAnsiTheme="majorHAnsi" w:cstheme="majorBidi"/>
+      <w:b/>
+      <w:bCs/>
+      <w:color w:val="4F81BD" w:themeColor="accent1"/>
+      <w:sz w:val="26"/>
+      <w:szCs w:val="26"/>
+      <w:lang w:eastAsia="hr-HR"/>
+    </w:rPr>
+  </w:style>
+  <w:style w:type="character" w:customStyle="1" w:styleId="Heading3Char">
+    <w:name w:val="Heading 3 Char"/>
+    <w:basedOn w:val="DefaultParagraphFont"/>
+    <w:link w:val="Heading3"/>
+    <w:uiPriority w:val="9"/>
+    <w:semiHidden/>
+    <w:rsid w:val="00EA7310"/>
+    <w:rPr>
+      <w:rFonts w:asciiTheme="majorHAnsi" w:eastAsiaTheme="majorEastAsia" w:hAnsiTheme="majorHAnsi" w:cstheme="majorBidi"/>
+      <w:b/>
+      <w:bCs/>
+      <w:color w:val="4F81BD" w:themeColor="accent1"/>
+      <w:sz w:val="24"/>
+      <w:szCs w:val="24"/>
+      <w:lang w:eastAsia="hr-HR"/>
+    </w:rPr>
+  </w:style>
+  <w:style w:type="paragraph" w:styleId="TOC1">
+    <w:name w:val="toc 1"/>
+    <w:basedOn w:val="Normal"/>
+    <w:next w:val="Normal"/>
+    <w:autoRedefine/>
+    <w:uiPriority w:val="39"/>
+    <w:unhideWhenUsed/>
+    <w:rsid w:val="0015288B"/>
+    <w:pPr>
+      <w:tabs>
+        <w:tab w:val="left" w:pos="284"/>
+        <w:tab w:val="right" w:leader="dot" w:pos="9062"/>
+      </w:tabs>
+      <w:spacing w:after="100"/>
+    </w:pPr>
+  </w:style>
+  <w:style w:type="paragraph" w:styleId="TOC2">
+    <w:name w:val="toc 2"/>
+    <w:basedOn w:val="Normal"/>
+    <w:next w:val="Normal"/>
+    <w:autoRedefine/>
+    <w:uiPriority w:val="39"/>
+    <w:unhideWhenUsed/>
+    <w:rsid w:val="0015288B"/>
+    <w:pPr>
+      <w:tabs>
+        <w:tab w:val="left" w:pos="709"/>
+        <w:tab w:val="right" w:leader="dot" w:pos="9062"/>
+      </w:tabs>
+      <w:spacing w:after="100"/>
+      <w:ind w:left="240"/>
+    </w:pPr>
+  </w:style>
+  <w:style w:type="paragraph" w:styleId="TOC3">
+    <w:name w:val="toc 3"/>
+    <w:basedOn w:val="Normal"/>
+    <w:next w:val="Normal"/>
+    <w:autoRedefine/>
+    <w:uiPriority w:val="39"/>
+    <w:unhideWhenUsed/>
+    <w:rsid w:val="0015288B"/>
+    <w:pPr>
+      <w:tabs>
+        <w:tab w:val="left" w:pos="1134"/>
+        <w:tab w:val="right" w:leader="dot" w:pos="9062"/>
+      </w:tabs>
+      <w:spacing w:after="100"/>
+      <w:ind w:left="480"/>
+    </w:pPr>
+  </w:style>
+  <w:style w:type="paragraph" w:styleId="TOC4">
+    <w:name w:val="toc 4"/>
+    <w:basedOn w:val="Normal"/>
+    <w:next w:val="Normal"/>
+    <w:autoRedefine/>
+    <w:uiPriority w:val="39"/>
+    <w:unhideWhenUsed/>
+    <w:rsid w:val="0015288B"/>
+    <w:pPr>
+      <w:tabs>
+        <w:tab w:val="left" w:pos="1560"/>
+        <w:tab w:val="right" w:leader="dot" w:pos="9062"/>
+      </w:tabs>
+      <w:spacing w:after="100"/>
+      <w:ind w:left="720"/>
+    </w:pPr>
+  </w:style>
+  <w:style w:type="character" w:styleId="Hyperlink">
+    <w:name w:val="Hyperlink"/>
+    <w:basedOn w:val="DefaultParagraphFont"/>
+    <w:uiPriority w:val="99"/>
+    <w:unhideWhenUsed/>
+    <w:rsid w:val="00EA7310"/>
+    <w:rPr>
+      <w:color w:val="0000FF" w:themeColor="hyperlink"/>
+      <w:u w:val="single"/>
+    </w:rPr>
+  </w:style>
+  <w:style w:type="character" w:customStyle="1" w:styleId="apple-converted-space">
+    <w:name w:val="apple-converted-space"/>
+    <w:basedOn w:val="DefaultParagraphFont"/>
+    <w:rsid w:val="00901FB5"/>
+  </w:style>
+  <w:style w:type="paragraph" w:styleId="PlainText">
+    <w:name w:val="Plain Text"/>
+    <w:basedOn w:val="Normal"/>
+    <w:link w:val="PlainTextChar"/>
+    <w:rsid w:val="00DF32E9"/>
+    <w:rPr>
+      <w:rFonts w:ascii="Courier New" w:hAnsi="Courier New"/>
+      <w:sz w:val="20"/>
+      <w:szCs w:val="20"/>
+      <w:lang w:val="en-US" w:eastAsia="en-US"/>
+    </w:rPr>
+  </w:style>
+  <w:style w:type="character" w:customStyle="1" w:styleId="PlainTextChar">
+    <w:name w:val="Plain Text Char"/>
+    <w:basedOn w:val="DefaultParagraphFont"/>
+    <w:link w:val="PlainText"/>
+    <w:rsid w:val="00DF32E9"/>
+    <w:rPr>
+      <w:rFonts w:ascii="Courier New" w:eastAsia="Times New Roman" w:hAnsi="Courier New" w:cs="Times New Roman"/>
+      <w:sz w:val="20"/>
+      <w:szCs w:val="20"/>
+      <w:lang w:val="en-US"/>
+    </w:rPr>
+  </w:style>
+  <w:style w:type="paragraph" w:styleId="TOCHeading">
+    <w:name w:val="TOC Heading"/>
+    <w:basedOn w:val="Heading1"/>
+    <w:next w:val="Normal"/>
+    <w:uiPriority w:val="39"/>
+    <w:unhideWhenUsed/>
+    <w:qFormat/>
+    <w:rsid w:val="00BB2366"/>
+    <w:pPr>
+      <w:spacing w:line="276" w:lineRule="auto"/>
+      <w:outlineLvl w:val="9"/>
+    </w:pPr>
+    <w:rPr>
+      <w:lang w:eastAsia="en-US"/>
+    </w:rPr>
+  </w:style>
+  <w:style w:type="paragraph" w:styleId="BalloonText">
+    <w:name w:val="Balloon Text"/>
+    <w:basedOn w:val="Normal"/>
+    <w:link w:val="BalloonTextChar"/>
+    <w:uiPriority w:val="99"/>
+    <w:semiHidden/>
+    <w:unhideWhenUsed/>
+    <w:rsid w:val="00BB2366"/>
+    <w:rPr>
+      <w:rFonts w:ascii="Tahoma" w:hAnsi="Tahoma" w:cs="Tahoma"/>
+      <w:sz w:val="16"/>
+      <w:szCs w:val="16"/>
+    </w:rPr>
+  </w:style>
+  <w:style w:type="character" w:customStyle="1" w:styleId="BalloonTextChar">
+    <w:name w:val="Balloon Text Char"/>
+    <w:basedOn w:val="DefaultParagraphFont"/>
+    <w:link w:val="BalloonText"/>
+    <w:uiPriority w:val="99"/>
+    <w:semiHidden/>
+    <w:rsid w:val="00BB2366"/>
+    <w:rPr>
+      <w:rFonts w:ascii="Tahoma" w:eastAsia="Times New Roman" w:hAnsi="Tahoma" w:cs="Tahoma"/>
+      <w:sz w:val="16"/>
+      <w:szCs w:val="16"/>
+      <w:lang w:eastAsia="hr-HR"/>
+    </w:rPr>
+  </w:style>
+  <w:style w:type="paragraph" w:styleId="Header">
+    <w:name w:val="header"/>
+    <w:basedOn w:val="Normal"/>
+    <w:link w:val="HeaderChar"/>
+    <w:uiPriority w:val="99"/>
+    <w:unhideWhenUsed/>
+    <w:rsid w:val="0015288B"/>
+    <w:pPr>
+      <w:tabs>
+        <w:tab w:val="center" w:pos="4536"/>
+        <w:tab w:val="right" w:pos="9072"/>
+      </w:tabs>
+    </w:pPr>
+  </w:style>
+  <w:style w:type="character" w:customStyle="1" w:styleId="HeaderChar">
+    <w:name w:val="Header Char"/>
+    <w:basedOn w:val="DefaultParagraphFont"/>
+    <w:link w:val="Header"/>
+    <w:uiPriority w:val="99"/>
+    <w:rsid w:val="0015288B"/>
+    <w:rPr>
+      <w:rFonts w:ascii="Times New Roman" w:eastAsia="Times New Roman" w:hAnsi="Times New Roman" w:cs="Times New Roman"/>
+      <w:sz w:val="24"/>
+      <w:szCs w:val="24"/>
+      <w:lang w:eastAsia="hr-HR"/>
+    </w:rPr>
+  </w:style>
+  <w:style w:type="paragraph" w:styleId="Footer">
+    <w:name w:val="footer"/>
+    <w:basedOn w:val="Normal"/>
+    <w:link w:val="FooterChar"/>
+    <w:uiPriority w:val="99"/>
+    <w:unhideWhenUsed/>
+    <w:rsid w:val="0015288B"/>
+    <w:pPr>
+      <w:tabs>
+        <w:tab w:val="center" w:pos="4536"/>
+        <w:tab w:val="right" w:pos="9072"/>
+      </w:tabs>
+    </w:pPr>
+  </w:style>
+  <w:style w:type="character" w:customStyle="1" w:styleId="FooterChar">
+    <w:name w:val="Footer Char"/>
+    <w:basedOn w:val="DefaultParagraphFont"/>
+    <w:link w:val="Footer"/>
+    <w:uiPriority w:val="99"/>
+    <w:rsid w:val="0015288B"/>
+    <w:rPr>
+      <w:rFonts w:ascii="Times New Roman" w:eastAsia="Times New Roman" w:hAnsi="Times New Roman" w:cs="Times New Roman"/>
+      <w:sz w:val="24"/>
+      <w:szCs w:val="24"/>
+      <w:lang w:eastAsia="hr-HR"/>
+    </w:rPr>
+  </w:style>
+  <w:style w:type="character" w:styleId="CommentReference">
+    <w:name w:val="annotation reference"/>
+    <w:basedOn w:val="DefaultParagraphFont"/>
+    <w:uiPriority w:val="99"/>
+    <w:semiHidden/>
+    <w:unhideWhenUsed/>
+    <w:rsid w:val="0008292E"/>
+    <w:rPr>
+      <w:sz w:val="16"/>
+      <w:szCs w:val="16"/>
+    </w:rPr>
+  </w:style>
+  <w:style w:type="paragraph" w:styleId="CommentText">
+    <w:name w:val="annotation text"/>
+    <w:basedOn w:val="Normal"/>
+    <w:link w:val="CommentTextChar"/>
+    <w:uiPriority w:val="99"/>
+    <w:semiHidden/>
+    <w:unhideWhenUsed/>
+    <w:rsid w:val="0008292E"/>
+    <w:rPr>
+      <w:sz w:val="20"/>
+      <w:szCs w:val="20"/>
+    </w:rPr>
+  </w:style>
+  <w:style w:type="character" w:customStyle="1" w:styleId="CommentTextChar">
+    <w:name w:val="Comment Text Char"/>
+    <w:basedOn w:val="DefaultParagraphFont"/>
+    <w:link w:val="CommentText"/>
+    <w:uiPriority w:val="99"/>
+    <w:semiHidden/>
+    <w:rsid w:val="0008292E"/>
+    <w:rPr>
+      <w:rFonts w:ascii="Times New Roman" w:eastAsia="Times New Roman" w:hAnsi="Times New Roman" w:cs="Times New Roman"/>
+      <w:sz w:val="20"/>
+      <w:szCs w:val="20"/>
+      <w:lang w:eastAsia="hr-HR"/>
+    </w:rPr>
+  </w:style>
+  <w:style w:type="paragraph" w:styleId="CommentSubject">
+    <w:name w:val="annotation subject"/>
+    <w:basedOn w:val="CommentText"/>
+    <w:next w:val="CommentText"/>
+    <w:link w:val="CommentSubjectChar"/>
+    <w:uiPriority w:val="99"/>
+    <w:semiHidden/>
+    <w:unhideWhenUsed/>
+    <w:rsid w:val="0008292E"/>
+    <w:rPr>
+      <w:b/>
+      <w:bCs/>
+    </w:rPr>
+  </w:style>
+  <w:style w:type="character" w:customStyle="1" w:styleId="CommentSubjectChar">
+    <w:name w:val="Comment Subject Char"/>
+    <w:basedOn w:val="CommentTextChar"/>
+    <w:link w:val="CommentSubject"/>
+    <w:uiPriority w:val="99"/>
+    <w:semiHidden/>
+    <w:rsid w:val="0008292E"/>
+    <w:rPr>
+      <w:rFonts w:ascii="Times New Roman" w:eastAsia="Times New Roman" w:hAnsi="Times New Roman" w:cs="Times New Roman"/>
+      <w:b/>
+      <w:bCs/>
+      <w:sz w:val="20"/>
+      <w:szCs w:val="20"/>
+      <w:lang w:eastAsia="hr-HR"/>
+    </w:rPr>
+  </w:style>
+  <w:style w:type="table" w:styleId="TableGrid">
+    <w:name w:val="Table Grid"/>
+    <w:basedOn w:val="TableNormal"/>
+    <w:uiPriority w:val="59"/>
+    <w:rsid w:val="00256DB8"/>
+    <w:pPr>
+      <w:spacing w:after="0" w:line="240" w:lineRule="auto"/>
+    </w:pPr>
+    <w:tblPr>
+      <w:tblInd w:w="0" w:type="dxa"/>
+      <w:tblBorders>
+        <w:top w:val="single" w:sz="4" w:space="0" w:color="auto"/>
+        <w:left w:val="single" w:sz="4" w:space="0" w:color="auto"/>
+        <w:bottom w:val="single" w:sz="4" w:space="0" w:color="auto"/>
+        <w:right w:val="single" w:sz="4" w:space="0" w:color="auto"/>
+        <w:insideH w:val="single" w:sz="4" w:space="0" w:color="auto"/>
+        <w:insideV w:val="single" w:sz="4" w:space="0" w:color="auto"/>
+      </w:tblBorders>
+      <w:tblCellMar>
+        <w:top w:w="0" w:type="dxa"/>
+        <w:left w:w="108" w:type="dxa"/>
+        <w:bottom w:w="0" w:type="dxa"/>
+        <w:right w:w="108" w:type="dxa"/>
+      </w:tblCellMar>
+    </w:tblPr>
+  </w:style>
+  <w:style w:type="paragraph" w:styleId="HTMLPreformatted">
+    <w:name w:val="HTML Preformatted"/>
+    <w:basedOn w:val="Normal"/>
+    <w:link w:val="HTMLPreformattedChar"/>
+    <w:uiPriority w:val="99"/>
+    <w:unhideWhenUsed/>
+    <w:rsid w:val="00D730E6"/>
+    <w:pPr>
+      <w:tabs>
+        <w:tab w:val="left" w:pos="916"/>
+        <w:tab w:val="left" w:pos="1832"/>
+        <w:tab w:val="left" w:pos="2748"/>
+        <w:tab w:val="left" w:pos="3664"/>
+        <w:tab w:val="left" w:pos="4580"/>
+        <w:tab w:val="left" w:pos="5496"/>
+        <w:tab w:val="left" w:pos="6412"/>
+        <w:tab w:val="left" w:pos="7328"/>
+        <w:tab w:val="left" w:pos="8244"/>
+        <w:tab w:val="left" w:pos="9160"/>
+        <w:tab w:val="left" w:pos="10076"/>
+        <w:tab w:val="left" w:pos="10992"/>
+        <w:tab w:val="left" w:pos="11908"/>
+        <w:tab w:val="left" w:pos="12824"/>
+        <w:tab w:val="left" w:pos="13740"/>
+        <w:tab w:val="left" w:pos="14656"/>
+      </w:tabs>
+    </w:pPr>
+    <w:rPr>
+      <w:rFonts w:ascii="Courier New" w:hAnsi="Courier New" w:cs="Courier New"/>
+      <w:sz w:val="20"/>
+      <w:szCs w:val="20"/>
+    </w:rPr>
+  </w:style>
+  <w:style w:type="character" w:customStyle="1" w:styleId="HTMLPreformattedChar">
+    <w:name w:val="HTML Preformatted Char"/>
+    <w:basedOn w:val="DefaultParagraphFont"/>
+    <w:link w:val="HTMLPreformatted"/>
+    <w:uiPriority w:val="99"/>
+    <w:rsid w:val="00D730E6"/>
+    <w:rPr>
+      <w:rFonts w:ascii="Courier New" w:eastAsia="Times New Roman" w:hAnsi="Courier New" w:cs="Courier New"/>
+      <w:sz w:val="20"/>
+      <w:szCs w:val="20"/>
+      <w:lang w:eastAsia="hr-HR"/>
+    </w:rPr>
+  </w:style>
+  <w:style w:type="character" w:customStyle="1" w:styleId="start-tag">
+    <w:name w:val="start-tag"/>
+    <w:basedOn w:val="DefaultParagraphFont"/>
+    <w:rsid w:val="00D730E6"/>
+  </w:style>
+  <w:style w:type="character" w:customStyle="1" w:styleId="attribute-name">
+    <w:name w:val="attribute-name"/>
+    <w:basedOn w:val="DefaultParagraphFont"/>
+    <w:rsid w:val="00D730E6"/>
+  </w:style>
+  <w:style w:type="character" w:customStyle="1" w:styleId="comment">
+    <w:name w:val="comment"/>
+    <w:basedOn w:val="DefaultParagraphFont"/>
+    <w:rsid w:val="00D730E6"/>
+  </w:style>
+  <w:style w:type="character" w:customStyle="1" w:styleId="end-tag">
+    <w:name w:val="end-tag"/>
+    <w:basedOn w:val="DefaultParagraphFont"/>
+    <w:rsid w:val="00D730E6"/>
+  </w:style>
+  <w:style w:type="paragraph" w:customStyle="1" w:styleId="Naslovtablice">
+    <w:name w:val="Naslov tablice"/>
+    <w:basedOn w:val="Normal"/>
+    <w:link w:val="NaslovtabliceChar"/>
+    <w:qFormat/>
+    <w:rsid w:val="001F431B"/>
+    <w:pPr>
+      <w:spacing w:line="360" w:lineRule="auto"/>
+      <w:jc w:val="center"/>
+    </w:pPr>
+    <w:rPr>
+      <w:rFonts w:ascii="Arial" w:hAnsi="Arial" w:cs="Arial"/>
+      <w:sz w:val="22"/>
+      <w:szCs w:val="22"/>
+    </w:rPr>
+  </w:style>
+  <w:style w:type="paragraph" w:customStyle="1" w:styleId="Naslovslike">
+    <w:name w:val="Naslov slike"/>
+    <w:basedOn w:val="Normal"/>
+    <w:link w:val="NaslovslikeChar"/>
+    <w:autoRedefine/>
+    <w:qFormat/>
+    <w:rsid w:val="00BC286B"/>
+    <w:pPr>
+      <w:spacing w:line="360" w:lineRule="auto"/>
+    </w:pPr>
+    <w:rPr>
+      <w:rFonts w:ascii="Arial" w:hAnsi="Arial"/>
+      <w:sz w:val="22"/>
+    </w:rPr>
+  </w:style>
+  <w:style w:type="character" w:customStyle="1" w:styleId="NaslovtabliceChar">
+    <w:name w:val="Naslov tablice Char"/>
+    <w:basedOn w:val="DefaultParagraphFont"/>
+    <w:link w:val="Naslovtablice"/>
+    <w:rsid w:val="001F431B"/>
+    <w:rPr>
+      <w:rFonts w:ascii="Arial" w:eastAsia="Times New Roman" w:hAnsi="Arial" w:cs="Arial"/>
+      <w:lang w:eastAsia="hr-HR"/>
+    </w:rPr>
+  </w:style>
+  <w:style w:type="character" w:customStyle="1" w:styleId="NaslovslikeChar">
+    <w:name w:val="Naslov slike Char"/>
+    <w:basedOn w:val="DefaultParagraphFont"/>
+    <w:link w:val="Naslovslike"/>
+    <w:rsid w:val="00BC286B"/>
+    <w:rPr>
+      <w:rFonts w:ascii="Arial" w:eastAsia="Times New Roman" w:hAnsi="Arial" w:cs="Times New Roman"/>
+      <w:szCs w:val="24"/>
+      <w:lang w:eastAsia="hr-HR"/>
+    </w:rPr>
+  </w:style>
+  <w:style w:type="table" w:customStyle="1" w:styleId="PlainTable1">
+    <w:name w:val="Plain Table 1"/>
+    <w:basedOn w:val="TableNormal"/>
+    <w:uiPriority w:val="41"/>
+    <w:rsid w:val="008A7FC3"/>
+    <w:pPr>
+      <w:spacing w:after="0" w:line="240" w:lineRule="auto"/>
+    </w:pPr>
+    <w:tblPr>
+      <w:tblStyleRowBandSize w:val="1"/>
+      <w:tblStyleColBandSize w:val="1"/>
+      <w:tblInd w:w="0" w:type="dxa"/>
+      <w:tblBorders>
+        <w:top w:val="single" w:sz="4" w:space="0" w:color="BFBFBF" w:themeColor="background1" w:themeShade="BF"/>
+        <w:left w:val="single" w:sz="4" w:space="0" w:color="BFBFBF" w:themeColor="background1" w:themeShade="BF"/>
+        <w:bottom w:val="single" w:sz="4" w:space="0" w:color="BFBFBF" w:themeColor="background1" w:themeShade="BF"/>
+        <w:right w:val="single" w:sz="4" w:space="0" w:color="BFBFBF" w:themeColor="background1" w:themeShade="BF"/>
+        <w:insideH w:val="single" w:sz="4" w:space="0" w:color="BFBFBF" w:themeColor="background1" w:themeShade="BF"/>
+        <w:insideV w:val="single" w:sz="4" w:space="0" w:color="BFBFBF" w:themeColor="background1" w:themeShade="BF"/>
+      </w:tblBorders>
+      <w:tblCellMar>
+        <w:top w:w="0" w:type="dxa"/>
+        <w:left w:w="108" w:type="dxa"/>
+        <w:bottom w:w="0" w:type="dxa"/>
+        <w:right w:w="108" w:type="dxa"/>
+      </w:tblCellMar>
+    </w:tblPr>
+    <w:tblStylePr w:type="firstRow">
+      <w:rPr>
+        <w:b/>
+        <w:bCs/>
+      </w:rPr>
+    </w:tblStylePr>
+    <w:tblStylePr w:type="lastRow">
+      <w:rPr>
+        <w:b/>
+        <w:bCs/>
+      </w:rPr>
+      <w:tblPr/>
+      <w:tcPr>
+        <w:tcBorders>
+          <w:top w:val="double" w:sz="4" w:space="0" w:color="BFBFBF" w:themeColor="background1" w:themeShade="BF"/>
+        </w:tcBorders>
+      </w:tcPr>
+    </w:tblStylePr>
+    <w:tblStylePr w:type="firstCol">
+      <w:rPr>
+        <w:b/>
+        <w:bCs/>
+      </w:rPr>
+    </w:tblStylePr>
+    <w:tblStylePr w:type="lastCol">
+      <w:rPr>
+        <w:b/>
+        <w:bCs/>
+      </w:rPr>
+    </w:tblStylePr>
+    <w:tblStylePr w:type="band1Vert">
+      <w:tblPr/>
+      <w:tcPr>
+        <w:shd w:val="clear" w:color="auto" w:fill="F2F2F2" w:themeFill="background1" w:themeFillShade="F2"/>
+      </w:tcPr>
+    </w:tblStylePr>
+    <w:tblStylePr w:type="band1Horz">
+      <w:tblPr/>
+      <w:tcPr>
+        <w:shd w:val="clear" w:color="auto" w:fill="F2F2F2" w:themeFill="background1" w:themeFillShade="F2"/>
+      </w:tcPr>
+    </w:tblStylePr>
+  </w:style>
+  <w:style w:type="table" w:customStyle="1" w:styleId="GridTable4Accent1">
+    <w:name w:val="Grid Table 4 Accent 1"/>
+    <w:basedOn w:val="TableNormal"/>
+    <w:uiPriority w:val="49"/>
+    <w:rsid w:val="008A7FC3"/>
+    <w:pPr>
+      <w:spacing w:after="0" w:line="240" w:lineRule="auto"/>
+    </w:pPr>
+    <w:tblPr>
+      <w:tblStyleRowBandSize w:val="1"/>
+      <w:tblStyleColBandSize w:val="1"/>
+      <w:tblInd w:w="0" w:type="dxa"/>
+      <w:tblBorders>
+        <w:top w:val="single" w:sz="4" w:space="0" w:color="95B3D7" w:themeColor="accent1" w:themeTint="99"/>
+        <w:left w:val="single" w:sz="4" w:space="0" w:color="95B3D7" w:themeColor="accent1" w:themeTint="99"/>
+        <w:bottom w:val="single" w:sz="4" w:space="0" w:color="95B3D7" w:themeColor="accent1" w:themeTint="99"/>
+        <w:right w:val="single" w:sz="4" w:space="0" w:color="95B3D7" w:themeColor="accent1" w:themeTint="99"/>
+        <w:insideH w:val="single" w:sz="4" w:space="0" w:color="95B3D7" w:themeColor="accent1" w:themeTint="99"/>
+        <w:insideV w:val="single" w:sz="4" w:space="0" w:color="95B3D7" w:themeColor="accent1" w:themeTint="99"/>
+      </w:tblBorders>
+      <w:tblCellMar>
+        <w:top w:w="0" w:type="dxa"/>
+        <w:left w:w="108" w:type="dxa"/>
+        <w:bottom w:w="0" w:type="dxa"/>
+        <w:right w:w="108" w:type="dxa"/>
+      </w:tblCellMar>
+    </w:tblPr>
+    <w:tblStylePr w:type="firstRow">
+      <w:rPr>
+        <w:b/>
+        <w:bCs/>
+        <w:color w:val="FFFFFF" w:themeColor="background1"/>
+      </w:rPr>
+      <w:tblPr/>
+      <w:tcPr>
+        <w:tcBorders>
+          <w:top w:val="single" w:sz="4" w:space="0" w:color="4F81BD" w:themeColor="accent1"/>
+          <w:left w:val="single" w:sz="4" w:space="0" w:color="4F81BD" w:themeColor="accent1"/>
+          <w:bottom w:val="single" w:sz="4" w:space="0" w:color="4F81BD" w:themeColor="accent1"/>
+          <w:right w:val="single" w:sz="4" w:space="0" w:color="4F81BD" w:themeColor="accent1"/>
+          <w:insideH w:val="nil"/>
+          <w:insideV w:val="nil"/>
+        </w:tcBorders>
+        <w:shd w:val="clear" w:color="auto" w:fill="4F81BD" w:themeFill="accent1"/>
+      </w:tcPr>
+    </w:tblStylePr>
+    <w:tblStylePr w:type="lastRow">
+      <w:rPr>
+        <w:b/>
+        <w:bCs/>
+      </w:rPr>
+      <w:tblPr/>
+      <w:tcPr>
+        <w:tcBorders>
+          <w:top w:val="double" w:sz="4" w:space="0" w:color="4F81BD" w:themeColor="accent1"/>
+        </w:tcBorders>
+      </w:tcPr>
+    </w:tblStylePr>
+    <w:tblStylePr w:type="firstCol">
+      <w:rPr>
+        <w:b/>
+        <w:bCs/>
+      </w:rPr>
+    </w:tblStylePr>
+    <w:tblStylePr w:type="lastCol">
+      <w:rPr>
+        <w:b/>
+        <w:bCs/>
+      </w:rPr>
+    </w:tblStylePr>
+    <w:tblStylePr w:type="band1Vert">
+      <w:tblPr/>
+      <w:tcPr>
+        <w:shd w:val="clear" w:color="auto" w:fill="DBE5F1" w:themeFill="accent1" w:themeFillTint="33"/>
+      </w:tcPr>
+    </w:tblStylePr>
+    <w:tblStylePr w:type="band1Horz">
+      <w:tblPr/>
+      <w:tcPr>
+        <w:shd w:val="clear" w:color="auto" w:fill="DBE5F1" w:themeFill="accent1" w:themeFillTint="33"/>
+      </w:tcPr>
+    </w:tblStylePr>
+  </w:style>
+  <w:style w:type="table" w:customStyle="1" w:styleId="GridTable4Accent2">
+    <w:name w:val="Grid Table 4 Accent 2"/>
+    <w:basedOn w:val="TableNormal"/>
+    <w:uiPriority w:val="49"/>
+    <w:rsid w:val="008A7FC3"/>
+    <w:pPr>
+      <w:spacing w:after="0" w:line="240" w:lineRule="auto"/>
+    </w:pPr>
+    <w:tblPr>
+      <w:tblStyleRowBandSize w:val="1"/>
+      <w:tblStyleColBandSize w:val="1"/>
+      <w:tblInd w:w="0" w:type="dxa"/>
+      <w:tblBorders>
+        <w:top w:val="single" w:sz="4" w:space="0" w:color="D99594" w:themeColor="accent2" w:themeTint="99"/>
+        <w:left w:val="single" w:sz="4" w:space="0" w:color="D99594" w:themeColor="accent2" w:themeTint="99"/>
+        <w:bottom w:val="single" w:sz="4" w:space="0" w:color="D99594" w:themeColor="accent2" w:themeTint="99"/>
+        <w:right w:val="single" w:sz="4" w:space="0" w:color="D99594" w:themeColor="accent2" w:themeTint="99"/>
+        <w:insideH w:val="single" w:sz="4" w:space="0" w:color="D99594" w:themeColor="accent2" w:themeTint="99"/>
+        <w:insideV w:val="single" w:sz="4" w:space="0" w:color="D99594" w:themeColor="accent2" w:themeTint="99"/>
+      </w:tblBorders>
+      <w:tblCellMar>
+        <w:top w:w="0" w:type="dxa"/>
+        <w:left w:w="108" w:type="dxa"/>
+        <w:bottom w:w="0" w:type="dxa"/>
+        <w:right w:w="108" w:type="dxa"/>
+      </w:tblCellMar>
+    </w:tblPr>
+    <w:tblStylePr w:type="firstRow">
+      <w:rPr>
+        <w:b/>
+        <w:bCs/>
+        <w:color w:val="FFFFFF" w:themeColor="background1"/>
+      </w:rPr>
+      <w:tblPr/>
+      <w:tcPr>
+        <w:tcBorders>
+          <w:top w:val="single" w:sz="4" w:space="0" w:color="C0504D" w:themeColor="accent2"/>
+          <w:left w:val="single" w:sz="4" w:space="0" w:color="C0504D" w:themeColor="accent2"/>
+          <w:bottom w:val="single" w:sz="4" w:space="0" w:color="C0504D" w:themeColor="accent2"/>
+          <w:right w:val="single" w:sz="4" w:space="0" w:color="C0504D" w:themeColor="accent2"/>
+          <w:insideH w:val="nil"/>
+          <w:insideV w:val="nil"/>
+        </w:tcBorders>
+        <w:shd w:val="clear" w:color="auto" w:fill="C0504D" w:themeFill="accent2"/>
+      </w:tcPr>
+    </w:tblStylePr>
+    <w:tblStylePr w:type="lastRow">
+      <w:rPr>
+        <w:b/>
+        <w:bCs/>
+      </w:rPr>
+      <w:tblPr/>
+      <w:tcPr>
+        <w:tcBorders>
+          <w:top w:val="double" w:sz="4" w:space="0" w:color="C0504D" w:themeColor="accent2"/>
+        </w:tcBorders>
+      </w:tcPr>
+    </w:tblStylePr>
+    <w:tblStylePr w:type="firstCol">
+      <w:rPr>
+        <w:b/>
+        <w:bCs/>
+      </w:rPr>
+    </w:tblStylePr>
+    <w:tblStylePr w:type="lastCol">
+      <w:rPr>
+        <w:b/>
+        <w:bCs/>
+      </w:rPr>
+    </w:tblStylePr>
+    <w:tblStylePr w:type="band1Vert">
+      <w:tblPr/>
+      <w:tcPr>
+        <w:shd w:val="clear" w:color="auto" w:fill="F2DBDB" w:themeFill="accent2" w:themeFillTint="33"/>
+      </w:tcPr>
+    </w:tblStylePr>
+    <w:tblStylePr w:type="band1Horz">
+      <w:tblPr/>
+      <w:tcPr>
+        <w:shd w:val="clear" w:color="auto" w:fill="F2DBDB" w:themeFill="accent2" w:themeFillTint="33"/>
+      </w:tcPr>
+    </w:tblStylePr>
+  </w:style>
+  <w:style w:type="table" w:customStyle="1" w:styleId="GridTable5DarkAccent1">
+    <w:name w:val="Grid Table 5 Dark Accent 1"/>
+    <w:basedOn w:val="TableNormal"/>
+    <w:uiPriority w:val="50"/>
+    <w:rsid w:val="008A7FC3"/>
+    <w:pPr>
+      <w:spacing w:after="0" w:line="240" w:lineRule="auto"/>
+    </w:pPr>
+    <w:tblPr>
+      <w:tblStyleRowBandSize w:val="1"/>
+      <w:tblStyleColBandSize w:val="1"/>
+      <w:tblInd w:w="0" w:type="dxa"/>
+      <w:tblBorders>
+        <w:top w:val="single" w:sz="4" w:space="0" w:color="FFFFFF" w:themeColor="background1"/>
+        <w:left w:val="single" w:sz="4" w:space="0" w:color="FFFFFF" w:themeColor="background1"/>
+        <w:bottom w:val="single" w:sz="4" w:space="0" w:color="FFFFFF" w:themeColor="background1"/>
+        <w:right w:val="single" w:sz="4" w:space="0" w:color="FFFFFF" w:themeColor="background1"/>
+        <w:insideH w:val="single" w:sz="4" w:space="0" w:color="FFFFFF" w:themeColor="background1"/>
+        <w:insideV w:val="single" w:sz="4" w:space="0" w:color="FFFFFF" w:themeColor="background1"/>
+      </w:tblBorders>
+      <w:tblCellMar>
+        <w:top w:w="0" w:type="dxa"/>
+        <w:left w:w="108" w:type="dxa"/>
+        <w:bottom w:w="0" w:type="dxa"/>
+        <w:right w:w="108" w:type="dxa"/>
+      </w:tblCellMar>
+    </w:tblPr>
+    <w:tcPr>
+      <w:shd w:val="clear" w:color="auto" w:fill="DBE5F1" w:themeFill="accent1" w:themeFillTint="33"/>
+    </w:tcPr>
+    <w:tblStylePr w:type="firstRow">
+      <w:rPr>
+        <w:b/>
+        <w:bCs/>
+        <w:color w:val="FFFFFF" w:themeColor="background1"/>
+      </w:rPr>
+      <w:tblPr/>
+      <w:tcPr>
+        <w:tcBorders>
+          <w:top w:val="single" w:sz="4" w:space="0" w:color="FFFFFF" w:themeColor="background1"/>
+          <w:left w:val="single" w:sz="4" w:space="0" w:color="FFFFFF" w:themeColor="background1"/>
+          <w:right w:val="single" w:sz="4" w:space="0" w:color="FFFFFF" w:themeColor="background1"/>
+          <w:insideH w:val="nil"/>
+          <w:insideV w:val="nil"/>
+        </w:tcBorders>
+        <w:shd w:val="clear" w:color="auto" w:fill="4F81BD" w:themeFill="accent1"/>
+      </w:tcPr>
+    </w:tblStylePr>
+    <w:tblStylePr w:type="lastRow">
+      <w:rPr>
+        <w:b/>
+        <w:bCs/>
+        <w:color w:val="FFFFFF" w:themeColor="background1"/>
+      </w:rPr>
+      <w:tblPr/>
+      <w:tcPr>
+        <w:tcBorders>
+          <w:left w:val="single" w:sz="4" w:space="0" w:color="FFFFFF" w:themeColor="background1"/>
+          <w:bottom w:val="single" w:sz="4" w:space="0" w:color="FFFFFF" w:themeColor="background1"/>
+          <w:right w:val="single" w:sz="4" w:space="0" w:color="FFFFFF" w:themeColor="background1"/>
+          <w:insideH w:val="nil"/>
+          <w:insideV w:val="nil"/>
+        </w:tcBorders>
+        <w:shd w:val="clear" w:color="auto" w:fill="4F81BD" w:themeFill="accent1"/>
+      </w:tcPr>
+    </w:tblStylePr>
+    <w:tblStylePr w:type="firstCol">
+      <w:rPr>
+        <w:b/>
+        <w:bCs/>
+        <w:color w:val="FFFFFF" w:themeColor="background1"/>
+      </w:rPr>
+      <w:tblPr/>
+      <w:tcPr>
+        <w:tcBorders>
+          <w:top w:val="single" w:sz="4" w:space="0" w:color="FFFFFF" w:themeColor="background1"/>
+          <w:left w:val="single" w:sz="4" w:space="0" w:color="FFFFFF" w:themeColor="background1"/>
+          <w:bottom w:val="single" w:sz="4" w:space="0" w:color="FFFFFF" w:themeColor="background1"/>
+          <w:insideV w:val="nil"/>
+        </w:tcBorders>
+        <w:shd w:val="clear" w:color="auto" w:fill="4F81BD" w:themeFill="accent1"/>
+      </w:tcPr>
+    </w:tblStylePr>
+    <w:tblStylePr w:type="lastCol">
+      <w:rPr>
+        <w:b/>
+        <w:bCs/>
+        <w:color w:val="FFFFFF" w:themeColor="background1"/>
+      </w:rPr>
+      <w:tblPr/>
+      <w:tcPr>
+        <w:tcBorders>
+          <w:top w:val="single" w:sz="4" w:space="0" w:color="FFFFFF" w:themeColor="background1"/>
+          <w:bottom w:val="single" w:sz="4" w:space="0" w:color="FFFFFF" w:themeColor="background1"/>
+          <w:right w:val="single" w:sz="4" w:space="0" w:color="FFFFFF" w:themeColor="background1"/>
+          <w:insideV w:val="nil"/>
+        </w:tcBorders>
+        <w:shd w:val="clear" w:color="auto" w:fill="4F81BD" w:themeFill="accent1"/>
+      </w:tcPr>
+    </w:tblStylePr>
+    <w:tblStylePr w:type="band1Vert">
+      <w:tblPr/>
+      <w:tcPr>
+        <w:shd w:val="clear" w:color="auto" w:fill="B8CCE4" w:themeFill="accent1" w:themeFillTint="66"/>
+      </w:tcPr>
+    </w:tblStylePr>
+    <w:tblStylePr w:type="band1Horz">
+      <w:tblPr/>
+      <w:tcPr>
+        <w:shd w:val="clear" w:color="auto" w:fill="B8CCE4" w:themeFill="accent1" w:themeFillTint="66"/>
+      </w:tcPr>
+    </w:tblStylePr>
+  </w:style>
+  <w:style w:type="table" w:customStyle="1" w:styleId="GridTable2">
+    <w:name w:val="Grid Table 2"/>
+    <w:basedOn w:val="TableNormal"/>
+    <w:uiPriority w:val="47"/>
+    <w:rsid w:val="00BC286B"/>
+    <w:pPr>
+      <w:spacing w:after="0" w:line="240" w:lineRule="auto"/>
+    </w:pPr>
+    <w:tblPr>
+      <w:tblStyleRowBandSize w:val="1"/>
+      <w:tblStyleColBandSize w:val="1"/>
+      <w:tblInd w:w="0" w:type="dxa"/>
+      <w:tblBorders>
+        <w:top w:val="single" w:sz="2" w:space="0" w:color="666666" w:themeColor="text1" w:themeTint="99"/>
+        <w:bottom w:val="single" w:sz="2" w:space="0" w:color="666666" w:themeColor="text1" w:themeTint="99"/>
+        <w:insideH w:val="single" w:sz="2" w:space="0" w:color="666666" w:themeColor="text1" w:themeTint="99"/>
+        <w:insideV w:val="single" w:sz="2" w:space="0" w:color="666666" w:themeColor="text1" w:themeTint="99"/>
+      </w:tblBorders>
+      <w:tblCellMar>
+        <w:top w:w="0" w:type="dxa"/>
+        <w:left w:w="108" w:type="dxa"/>
+        <w:bottom w:w="0" w:type="dxa"/>
+        <w:right w:w="108" w:type="dxa"/>
+      </w:tblCellMar>
+    </w:tblPr>
+    <w:tblStylePr w:type="firstRow">
+      <w:rPr>
+        <w:b/>
+        <w:bCs/>
+      </w:rPr>
+      <w:tblPr/>
+      <w:tcPr>
+        <w:tcBorders>
+          <w:top w:val="nil"/>
+          <w:bottom w:val="single" w:sz="12" w:space="0" w:color="666666" w:themeColor="text1" w:themeTint="99"/>
+          <w:insideH w:val="nil"/>
+          <w:insideV w:val="nil"/>
+        </w:tcBorders>
+        <w:shd w:val="clear" w:color="auto" w:fill="FFFFFF" w:themeFill="background1"/>
+      </w:tcPr>
+    </w:tblStylePr>
+    <w:tblStylePr w:type="lastRow">
+      <w:rPr>
+        <w:b/>
+        <w:bCs/>
+      </w:rPr>
+      <w:tblPr/>
+      <w:tcPr>
+        <w:tcBorders>
+          <w:top w:val="double" w:sz="2" w:space="0" w:color="666666" w:themeColor="text1" w:themeTint="99"/>
+          <w:bottom w:val="nil"/>
+          <w:insideH w:val="nil"/>
+          <w:insideV w:val="nil"/>
+        </w:tcBorders>
+        <w:shd w:val="clear" w:color="auto" w:fill="FFFFFF" w:themeFill="background1"/>
+      </w:tcPr>
+    </w:tblStylePr>
+    <w:tblStylePr w:type="firstCol">
+      <w:rPr>
+        <w:b/>
+        <w:bCs/>
+      </w:rPr>
+    </w:tblStylePr>
+    <w:tblStylePr w:type="lastCol">
+      <w:rPr>
+        <w:b/>
+        <w:bCs/>
+      </w:rPr>
+    </w:tblStylePr>
+    <w:tblStylePr w:type="band1Vert">
+      <w:tblPr/>
+      <w:tcPr>
+        <w:shd w:val="clear" w:color="auto" w:fill="CCCCCC" w:themeFill="text1" w:themeFillTint="33"/>
+      </w:tcPr>
+    </w:tblStylePr>
+    <w:tblStylePr w:type="band1Horz">
+      <w:tblPr/>
+      <w:tcPr>
+        <w:shd w:val="clear" w:color="auto" w:fill="CCCCCC" w:themeFill="text1" w:themeFillTint="33"/>
+      </w:tcPr>
+    </w:tblStylePr>
+  </w:style>
+  <w:style w:type="character" w:customStyle="1" w:styleId="UnresolvedMention">
+    <w:name w:val="Unresolved Mention"/>
+    <w:basedOn w:val="DefaultParagraphFont"/>
+    <w:uiPriority w:val="99"/>
+    <w:semiHidden/>
+    <w:unhideWhenUsed/>
+    <w:rsid w:val="00D02700"/>
+    <w:rPr>
+      <w:color w:val="605E5C"/>
+      <w:shd w:val="clear" w:color="auto" w:fill="E1DFDD"/>
+    </w:rPr>
+  </w:style>
+  <w:style w:type="paragraph" w:customStyle="1" w:styleId="Default">
+    <w:name w:val="Default"/>
+    <w:rsid w:val="00310349"/>
+    <w:pPr>
+      <w:autoSpaceDE w:val="0"/>
+      <w:autoSpaceDN w:val="0"/>
+      <w:adjustRightInd w:val="0"/>
+      <w:spacing w:after="0" w:line="240" w:lineRule="auto"/>
+    </w:pPr>
+    <w:rPr>
+      <w:rFonts w:ascii="Times New Roman" w:hAnsi="Times New Roman" w:cs="Times New Roman"/>
+      <w:color w:val="000000"/>
+      <w:sz w:val="24"/>
+      <w:szCs w:val="24"/>
     </w:rPr>
   </w:style>
 </w:styles>
@@ -7058,7 +8198,7 @@
 </file>
 
 <file path=customXml/itemProps1.xml><?xml version="1.0" encoding="utf-8"?>
-<ds:datastoreItem xmlns:ds="http://schemas.openxmlformats.org/officeDocument/2006/customXml" ds:itemID="{8972C21B-9CA7-4A0A-87A2-6B7E7C8967AD}">
+<ds:datastoreItem xmlns:ds="http://schemas.openxmlformats.org/officeDocument/2006/customXml" ds:itemID="{96AB8D43-FB8E-424D-A034-C5CCCEE3B893}">
   <ds:schemaRefs>
     <ds:schemaRef ds:uri="http://schemas.openxmlformats.org/officeDocument/2006/bibliography"/>
   </ds:schemaRefs>

</xml_diff>

<commit_message>
Uređivanje dokumentacije, dodan Software Requirements Specification.
</commit_message>
<xml_diff>
--- a/Dokumentacija/AIR1822-TD-Dostavi frende-Bagić-Jerković-Alilović.docx
+++ b/Dokumentacija/AIR1822-TD-Dostavi frende-Bagić-Jerković-Alilović.docx
@@ -11,6 +11,8 @@
           <w:sz w:val="28"/>
         </w:rPr>
       </w:pPr>
+      <w:bookmarkStart w:id="0" w:name="_GoBack"/>
+      <w:bookmarkEnd w:id="0"/>
       <w:r>
         <w:rPr>
           <w:rFonts w:ascii="Arial" w:hAnsi="Arial" w:cs="Arial"/>
@@ -721,15 +723,7 @@
           <w:sz w:val="22"/>
           <w:szCs w:val="22"/>
         </w:rPr>
-        <w:t xml:space="preserve">                                      </w:t>
-      </w:r>
-      <w:r>
-        <w:rPr>
-          <w:rFonts w:ascii="Arial" w:hAnsi="Arial" w:cs="Arial"/>
-          <w:sz w:val="22"/>
-          <w:szCs w:val="22"/>
-        </w:rPr>
-        <w:t xml:space="preserve">                         </w:t>
+        <w:t xml:space="preserve">                                                               </w:t>
       </w:r>
     </w:p>
     <w:p>
@@ -753,39 +747,7 @@
           <w:sz w:val="22"/>
           <w:szCs w:val="22"/>
         </w:rPr>
-        <w:t xml:space="preserve">         </w:t>
-      </w:r>
-      <w:r>
-        <w:rPr>
-          <w:rFonts w:ascii="Arial" w:hAnsi="Arial" w:cs="Arial"/>
-          <w:sz w:val="22"/>
-          <w:szCs w:val="22"/>
-        </w:rPr>
-        <w:t xml:space="preserve">                                    </w:t>
-      </w:r>
-      <w:r>
-        <w:rPr>
-          <w:rFonts w:ascii="Arial" w:hAnsi="Arial" w:cs="Arial"/>
-          <w:sz w:val="22"/>
-          <w:szCs w:val="22"/>
-        </w:rPr>
-        <w:t xml:space="preserve">                   </w:t>
-      </w:r>
-      <w:r>
-        <w:rPr>
-          <w:rFonts w:ascii="Arial" w:hAnsi="Arial" w:cs="Arial"/>
-          <w:sz w:val="22"/>
-          <w:szCs w:val="22"/>
-        </w:rPr>
-        <w:t>M</w:t>
-      </w:r>
-      <w:r>
-        <w:rPr>
-          <w:rFonts w:ascii="Arial" w:hAnsi="Arial" w:cs="Arial"/>
-          <w:sz w:val="22"/>
-          <w:szCs w:val="22"/>
-        </w:rPr>
-        <w:t>entor:</w:t>
+        <w:t xml:space="preserve">                                                                Mentor:</w:t>
       </w:r>
       <w:r>
         <w:rPr>
@@ -921,15 +883,7 @@
           <w:sz w:val="22"/>
           <w:szCs w:val="22"/>
         </w:rPr>
-        <w:t>1</w:t>
-      </w:r>
-      <w:r>
-        <w:rPr>
-          <w:rFonts w:ascii="Arial" w:hAnsi="Arial" w:cs="Arial"/>
-          <w:sz w:val="22"/>
-          <w:szCs w:val="22"/>
-        </w:rPr>
-        <w:t>8.</w:t>
+        <w:t>18.</w:t>
       </w:r>
     </w:p>
     <w:sdt>
@@ -1226,13 +1180,7 @@
             <w:rPr>
               <w:rFonts w:ascii="Arial" w:hAnsi="Arial" w:cs="Arial"/>
             </w:rPr>
-            <w:t>4</w:t>
-          </w:r>
-          <w:r>
-            <w:rPr>
-              <w:rFonts w:ascii="Arial" w:hAnsi="Arial" w:cs="Arial"/>
-            </w:rPr>
-            <w:t>.1. Era model</w:t>
+            <w:t>4.1. Era model</w:t>
           </w:r>
           <w:r>
             <w:rPr>
@@ -1259,25 +1207,7 @@
             <w:rPr>
               <w:rFonts w:ascii="Arial" w:hAnsi="Arial" w:cs="Arial"/>
             </w:rPr>
-            <w:t>4</w:t>
-          </w:r>
-          <w:r>
-            <w:rPr>
-              <w:rFonts w:ascii="Arial" w:hAnsi="Arial" w:cs="Arial"/>
-            </w:rPr>
-            <w:t>.</w:t>
-          </w:r>
-          <w:r>
-            <w:rPr>
-              <w:rFonts w:ascii="Arial" w:hAnsi="Arial" w:cs="Arial"/>
-            </w:rPr>
-            <w:t>2</w:t>
-          </w:r>
-          <w:r>
-            <w:rPr>
-              <w:rFonts w:ascii="Arial" w:hAnsi="Arial" w:cs="Arial"/>
-            </w:rPr>
-            <w:t>. App moduli</w:t>
+            <w:t>4.2. App moduli</w:t>
           </w:r>
           <w:r>
             <w:rPr>
@@ -1343,15 +1273,15 @@
       <w:pPr>
         <w:pStyle w:val="FOINaslov1"/>
       </w:pPr>
-      <w:bookmarkStart w:id="0" w:name="_Toc496683312"/>
-      <w:bookmarkStart w:id="1" w:name="_Hlk530085999"/>
+      <w:bookmarkStart w:id="1" w:name="_Toc496683312"/>
+      <w:bookmarkStart w:id="2" w:name="_Hlk530085999"/>
       <w:r>
         <w:lastRenderedPageBreak/>
         <w:t>Uvod</w:t>
       </w:r>
-      <w:bookmarkEnd w:id="0"/>
-    </w:p>
-    <w:bookmarkEnd w:id="1"/>
+      <w:bookmarkEnd w:id="1"/>
+    </w:p>
+    <w:bookmarkEnd w:id="2"/>
     <w:p>
       <w:pPr>
         <w:pStyle w:val="HTMLPreformatted"/>
@@ -1371,6 +1301,7 @@
           <w:szCs w:val="24"/>
         </w:rPr>
         <w:tab/>
+        <w:t>Kroz dokumentaciju se prikazuju sve važne informacije o ovom projektu, sadrži opis funkcionalnosti aplikacije, tehnologija i alati koji su potrebni za izradu aplikacije.</w:t>
       </w:r>
       <w:r>
         <w:rPr>
@@ -1378,7 +1309,7 @@
           <w:sz w:val="24"/>
           <w:szCs w:val="24"/>
         </w:rPr>
-        <w:t>Kroz dokumentaciju se prikazuju sve važne informacije o ovom projektu</w:t>
+        <w:t xml:space="preserve"> </w:t>
       </w:r>
       <w:r>
         <w:rPr>
@@ -1386,7 +1317,7 @@
           <w:sz w:val="24"/>
           <w:szCs w:val="24"/>
         </w:rPr>
-        <w:t xml:space="preserve">, </w:t>
+        <w:t>Android aplikacija</w:t>
       </w:r>
       <w:r>
         <w:rPr>
@@ -1394,7 +1325,7 @@
           <w:sz w:val="24"/>
           <w:szCs w:val="24"/>
         </w:rPr>
-        <w:t>sadrži opis funkcionalnosti aplikacije, tehnologija i alati koji su potrebni za izradu aplikacije</w:t>
+        <w:t xml:space="preserve"> Dostavi frende </w:t>
       </w:r>
       <w:r>
         <w:rPr>
@@ -1402,7 +1333,7 @@
           <w:sz w:val="24"/>
           <w:szCs w:val="24"/>
         </w:rPr>
-        <w:t>.</w:t>
+        <w:t>namjenjena</w:t>
       </w:r>
       <w:r>
         <w:rPr>
@@ -1410,7 +1341,7 @@
           <w:sz w:val="24"/>
           <w:szCs w:val="24"/>
         </w:rPr>
-        <w:t xml:space="preserve"> </w:t>
+        <w:t xml:space="preserve"> je</w:t>
       </w:r>
       <w:r>
         <w:rPr>
@@ -1418,7 +1349,7 @@
           <w:sz w:val="24"/>
           <w:szCs w:val="24"/>
         </w:rPr>
-        <w:t>Android aplikacija</w:t>
+        <w:t xml:space="preserve"> slobodnoj upotrebi i bazirana je na</w:t>
       </w:r>
       <w:r>
         <w:rPr>
@@ -1426,7 +1357,7 @@
           <w:sz w:val="24"/>
           <w:szCs w:val="24"/>
         </w:rPr>
-        <w:t xml:space="preserve"> Dostavi frende</w:t>
+        <w:t xml:space="preserve"> konceptu ponude i potražnje</w:t>
       </w:r>
       <w:r>
         <w:rPr>
@@ -1434,7 +1365,7 @@
           <w:sz w:val="24"/>
           <w:szCs w:val="24"/>
         </w:rPr>
-        <w:t xml:space="preserve"> </w:t>
+        <w:t>. Aplikacija je pojednostavljeni oblik već postojećih</w:t>
       </w:r>
       <w:r>
         <w:rPr>
@@ -1442,7 +1373,7 @@
           <w:sz w:val="24"/>
           <w:szCs w:val="24"/>
         </w:rPr>
-        <w:t>namjenjena</w:t>
+        <w:t xml:space="preserve"> aplikacija na tržištu koja omogućava dogovor oko dostavljanja namirnica ili nekih drugih potrepština na kućna vrata</w:t>
       </w:r>
       <w:r>
         <w:rPr>
@@ -1450,7 +1381,7 @@
           <w:sz w:val="24"/>
           <w:szCs w:val="24"/>
         </w:rPr>
-        <w:t xml:space="preserve"> je</w:t>
+        <w:t xml:space="preserve">. </w:t>
       </w:r>
       <w:r>
         <w:rPr>
@@ -1458,7 +1389,7 @@
           <w:sz w:val="24"/>
           <w:szCs w:val="24"/>
         </w:rPr>
-        <w:t xml:space="preserve"> slobodnoj upotrebi i bazirana je na</w:t>
+        <w:t>Ovu aplikaciju korisnici</w:t>
       </w:r>
       <w:r>
         <w:rPr>
@@ -1466,47 +1397,72 @@
           <w:sz w:val="24"/>
           <w:szCs w:val="24"/>
         </w:rPr>
-        <w:t xml:space="preserve"> konceptu ponude i potražnje</w:t>
-      </w:r>
-      <w:r>
-        <w:rPr>
-          <w:rFonts w:ascii="Arial" w:hAnsi="Arial" w:cs="Arial"/>
-          <w:sz w:val="24"/>
-          <w:szCs w:val="24"/>
-        </w:rPr>
-        <w:t>. Aplikacija je pojednostavljeni oblik već postojećih</w:t>
-      </w:r>
-      <w:r>
-        <w:rPr>
-          <w:rFonts w:ascii="Arial" w:hAnsi="Arial" w:cs="Arial"/>
-          <w:sz w:val="24"/>
-          <w:szCs w:val="24"/>
-        </w:rPr>
-        <w:t xml:space="preserve"> aplikacija na tržištu koja omogućava dogovor oko dostavljanja namirnica ili nekih drugih potrepština na kućna vrata</w:t>
-      </w:r>
-      <w:r>
-        <w:rPr>
-          <w:rFonts w:ascii="Arial" w:hAnsi="Arial" w:cs="Arial"/>
-          <w:sz w:val="24"/>
-          <w:szCs w:val="24"/>
-        </w:rPr>
-        <w:t xml:space="preserve">. </w:t>
-      </w:r>
-      <w:r>
-        <w:rPr>
-          <w:rFonts w:ascii="Arial" w:hAnsi="Arial" w:cs="Arial"/>
-          <w:sz w:val="24"/>
-          <w:szCs w:val="24"/>
-        </w:rPr>
-        <w:t>Ovu aplikaciju korisnici</w:t>
-      </w:r>
-      <w:r>
-        <w:rPr>
-          <w:rFonts w:ascii="Arial" w:hAnsi="Arial" w:cs="Arial"/>
-          <w:sz w:val="24"/>
-          <w:szCs w:val="24"/>
-        </w:rPr>
         <w:t xml:space="preserve"> mogu slobodno koristiti na svoju odgovornost kroz oslanjanje na pozitivne ocjene korisnika (npr. BlaBlaCar). </w:t>
+      </w:r>
+    </w:p>
+    <w:p>
+      <w:pPr>
+        <w:shd w:val="clear" w:color="auto" w:fill="FFFFFF"/>
+        <w:tabs>
+          <w:tab w:val="left" w:pos="916"/>
+          <w:tab w:val="left" w:pos="1832"/>
+          <w:tab w:val="left" w:pos="2748"/>
+          <w:tab w:val="left" w:pos="3664"/>
+          <w:tab w:val="left" w:pos="4580"/>
+          <w:tab w:val="left" w:pos="5496"/>
+          <w:tab w:val="left" w:pos="6412"/>
+          <w:tab w:val="left" w:pos="7328"/>
+          <w:tab w:val="left" w:pos="8244"/>
+          <w:tab w:val="left" w:pos="9160"/>
+          <w:tab w:val="left" w:pos="10076"/>
+          <w:tab w:val="left" w:pos="10992"/>
+          <w:tab w:val="left" w:pos="11908"/>
+          <w:tab w:val="left" w:pos="12824"/>
+          <w:tab w:val="left" w:pos="13740"/>
+          <w:tab w:val="left" w:pos="14656"/>
+        </w:tabs>
+        <w:spacing w:line="360" w:lineRule="auto"/>
+        <w:rPr>
+          <w:rFonts w:ascii="Arial" w:hAnsi="Arial" w:cs="Arial"/>
+        </w:rPr>
+        <w:sectPr>
+          <w:footerReference w:type="default" r:id="rId14"/>
+          <w:pgSz w:w="11906" w:h="16838"/>
+          <w:pgMar w:top="1417" w:right="1417" w:bottom="1417" w:left="1417" w:header="708" w:footer="709" w:gutter="0"/>
+          <w:pgNumType w:start="1"/>
+          <w:cols w:space="708"/>
+          <w:docGrid w:linePitch="360"/>
+        </w:sectPr>
+      </w:pPr>
+      <w:r>
+        <w:rPr>
+          <w:rFonts w:ascii="Arial" w:hAnsi="Arial" w:cs="Arial"/>
+        </w:rPr>
+        <w:tab/>
+      </w:r>
+      <w:r>
+        <w:rPr>
+          <w:rFonts w:ascii="Arial" w:hAnsi="Arial" w:cs="Arial"/>
+        </w:rPr>
+        <w:t>Kod izrade mobilne aplikacije odlučili smo se na korištenje najpopularnijeg pristupa koja je agilna metodologija razvoja ''SCRUM''. P</w:t>
+      </w:r>
+      <w:r>
+        <w:rPr>
+          <w:rFonts w:ascii="Arial" w:hAnsi="Arial" w:cs="Arial"/>
+        </w:rPr>
+        <w:t>roces je podjeljen na sprintove, a izrada ove aplikacije će trajati tri sprinta</w:t>
+      </w:r>
+      <w:r>
+        <w:rPr>
+          <w:rFonts w:ascii="Arial" w:hAnsi="Arial" w:cs="Arial"/>
+        </w:rPr>
+        <w:t>. Svaki sprint će biti razrađen u</w:t>
+      </w:r>
+      <w:r>
+        <w:rPr>
+          <w:rFonts w:ascii="Arial" w:hAnsi="Arial" w:cs="Arial"/>
+        </w:rPr>
+        <w:t xml:space="preserve"> dogovoru između članova tima i podjednako će se podijeliti funkcionalnosti po svakom sprintu. Za provođenje navedene metodologije koristi se aplikacija Trello, slobodna za besplatno korištenje</w:t>
       </w:r>
     </w:p>
     <w:p>
@@ -1536,96 +1492,64 @@
           <w:rFonts w:ascii="Arial" w:hAnsi="Arial" w:cs="Arial"/>
         </w:rPr>
       </w:pPr>
-      <w:r>
-        <w:rPr>
-          <w:rFonts w:ascii="Arial" w:hAnsi="Arial" w:cs="Arial"/>
-        </w:rPr>
-        <w:tab/>
-      </w:r>
-      <w:r>
-        <w:rPr>
-          <w:rFonts w:ascii="Arial" w:hAnsi="Arial" w:cs="Arial"/>
-        </w:rPr>
-        <w:t>Kod izrade mobilne aplikacije odlučili smo se na korištenje najpopularnijeg pristupa koja je agilna metodologija razvoja ''SCRUM''. P</w:t>
-      </w:r>
-      <w:r>
-        <w:rPr>
-          <w:rFonts w:ascii="Arial" w:hAnsi="Arial" w:cs="Arial"/>
-        </w:rPr>
-        <w:t>roces je podjeljen na sprintove, a izrada ove aplikacije će trajati tri sprinta</w:t>
-      </w:r>
-      <w:r>
-        <w:rPr>
-          <w:rFonts w:ascii="Arial" w:hAnsi="Arial" w:cs="Arial"/>
-        </w:rPr>
-        <w:t>. Svaki sprint će biti razrađen u</w:t>
-      </w:r>
-      <w:r>
-        <w:rPr>
-          <w:rFonts w:ascii="Arial" w:hAnsi="Arial" w:cs="Arial"/>
-        </w:rPr>
-        <w:t xml:space="preserve"> dogovoru između članova tima i podjednako će se podijeliti funkcionalnosti po svakom sprintu. Za provođenje navedene metodologije koristi se </w:t>
-      </w:r>
-      <w:r>
-        <w:rPr>
-          <w:rFonts w:ascii="Arial" w:hAnsi="Arial" w:cs="Arial"/>
-        </w:rPr>
-        <w:t xml:space="preserve">aplikacija </w:t>
-      </w:r>
-      <w:r>
-        <w:rPr>
-          <w:rFonts w:ascii="Arial" w:hAnsi="Arial" w:cs="Arial"/>
-        </w:rPr>
-        <w:t>Trello</w:t>
-      </w:r>
-      <w:r>
-        <w:rPr>
-          <w:rFonts w:ascii="Arial" w:hAnsi="Arial" w:cs="Arial"/>
-        </w:rPr>
-        <w:t xml:space="preserve">, slobodna za besplatno korištenje. </w:t>
-      </w:r>
-    </w:p>
-    <w:p>
-      <w:pPr>
-        <w:shd w:val="clear" w:color="auto" w:fill="FFFFFF"/>
-        <w:tabs>
-          <w:tab w:val="left" w:pos="916"/>
-          <w:tab w:val="left" w:pos="1832"/>
-          <w:tab w:val="left" w:pos="2748"/>
-          <w:tab w:val="left" w:pos="3664"/>
-          <w:tab w:val="left" w:pos="4580"/>
-          <w:tab w:val="left" w:pos="5496"/>
-          <w:tab w:val="left" w:pos="6412"/>
-          <w:tab w:val="left" w:pos="7328"/>
-          <w:tab w:val="left" w:pos="8244"/>
-          <w:tab w:val="left" w:pos="9160"/>
-          <w:tab w:val="left" w:pos="10076"/>
-          <w:tab w:val="left" w:pos="10992"/>
-          <w:tab w:val="left" w:pos="11908"/>
-          <w:tab w:val="left" w:pos="12824"/>
-          <w:tab w:val="left" w:pos="13740"/>
-          <w:tab w:val="left" w:pos="14656"/>
-        </w:tabs>
+    </w:p>
+    <w:p>
+      <w:pPr>
+        <w:pStyle w:val="FOINaslov1"/>
+      </w:pPr>
+      <w:r>
+        <w:t xml:space="preserve">Specifikacija zahtjeva </w:t>
+      </w:r>
+      <w:r>
+        <w:br/>
+        <w:t xml:space="preserve">(eng. </w:t>
+      </w:r>
+      <w:r>
+        <w:rPr>
+          <w:i/>
+        </w:rPr>
+        <w:t>Software Requirements Specification</w:t>
+      </w:r>
+      <w:r>
+        <w:t>)</w:t>
+      </w:r>
+    </w:p>
+    <w:p>
+      <w:pPr>
+        <w:pStyle w:val="FOINaslov2"/>
+      </w:pPr>
+      <w:r>
+        <w:t>Svrha</w:t>
+      </w:r>
+    </w:p>
+    <w:p>
+      <w:pPr>
         <w:spacing w:line="360" w:lineRule="auto"/>
+        <w:ind w:firstLine="357"/>
         <w:jc w:val="both"/>
         <w:rPr>
           <w:rFonts w:ascii="Arial" w:hAnsi="Arial" w:cs="Arial"/>
         </w:rPr>
       </w:pPr>
-      <w:bookmarkStart w:id="2" w:name="_GoBack"/>
-      <w:bookmarkEnd w:id="2"/>
-    </w:p>
-    <w:p>
-      <w:pPr>
-        <w:pStyle w:val="FOINaslov1"/>
-      </w:pPr>
-      <w:r>
-        <w:t>Popis funkcionalnosti</w:t>
+      <w:r>
+        <w:rPr>
+          <w:rFonts w:ascii="Arial" w:hAnsi="Arial" w:cs="Arial"/>
+        </w:rPr>
+        <w:t>U ovom poglavlju specificiramo zahtjeve za aplikaciju Dostavi frende. Aplikacija je prva takva aplikacija koja dopušta slobodno korištenje na odgovornost korisnika na tržištu. Specifikacija je za kompletnu aplikaciju.</w:t>
+      </w:r>
+    </w:p>
+    <w:p>
+      <w:pPr>
+        <w:pStyle w:val="FOINaslov2"/>
+      </w:pPr>
+      <w:r>
+        <w:t>Kome je dokument namijenjen i kako ga koristiti</w:t>
       </w:r>
     </w:p>
     <w:p>
       <w:pPr>
         <w:spacing w:line="360" w:lineRule="auto"/>
+        <w:ind w:firstLine="708"/>
         <w:jc w:val="both"/>
         <w:rPr>
           <w:rFonts w:ascii="Arial" w:hAnsi="Arial" w:cs="Arial"/>
@@ -1635,28 +1559,87 @@
         <w:rPr>
           <w:rFonts w:ascii="Arial" w:hAnsi="Arial" w:cs="Arial"/>
         </w:rPr>
-        <w:t>Na prvom sastanku tima kada je dogovorena ideja aplikacije, definirane su i funckionalnosti aplikacije Dostavi frende.</w:t>
+        <w:t>Dokument je prvenstveno namijenjen razvojnom timu, a i osobama koje imaju želju za dublje razumijevanje funkcioniranja aplikacije Dostavi frende, njezinog dizajna i arhitekture.</w:t>
       </w:r>
     </w:p>
     <w:p>
       <w:pPr>
         <w:spacing w:line="360" w:lineRule="auto"/>
-        <w:rPr>
-          <w:rFonts w:ascii="Arial" w:hAnsi="Arial" w:cs="Arial"/>
-          <w:sz w:val="22"/>
-          <w:szCs w:val="22"/>
-        </w:rPr>
-      </w:pPr>
+        <w:ind w:firstLine="708"/>
+        <w:jc w:val="both"/>
+      </w:pPr>
+      <w:r>
+        <w:t>OPISATI JOŠ OSTATAK POGLAVLJA</w:t>
+      </w:r>
+    </w:p>
+    <w:p>
+      <w:pPr>
+        <w:pStyle w:val="FOINaslov2"/>
+      </w:pPr>
+      <w:r>
+        <w:t>Obujam aplikacije</w:t>
+      </w:r>
     </w:p>
     <w:p>
       <w:pPr>
         <w:spacing w:line="360" w:lineRule="auto"/>
-        <w:rPr>
-          <w:rFonts w:ascii="Arial" w:hAnsi="Arial" w:cs="Arial"/>
-          <w:sz w:val="22"/>
-          <w:szCs w:val="22"/>
-        </w:rPr>
-      </w:pPr>
+        <w:ind w:firstLine="708"/>
+        <w:jc w:val="both"/>
+        <w:rPr>
+          <w:rFonts w:ascii="Arial" w:hAnsi="Arial" w:cs="Arial"/>
+        </w:rPr>
+      </w:pPr>
+      <w:r>
+        <w:rPr>
+          <w:rFonts w:ascii="Arial" w:hAnsi="Arial" w:cs="Arial"/>
+        </w:rPr>
+        <w:t xml:space="preserve">Aplikacija Dostavi frende dopušta </w:t>
+      </w:r>
+      <w:r>
+        <w:rPr>
+          <w:rFonts w:ascii="Arial" w:hAnsi="Arial" w:cs="Arial"/>
+        </w:rPr>
+        <w:t>pregled korisnika koji se ponude za izvršavanje usluge dostavljanja. Korisnik se može javiti svim dostupnim korisnicima i dogovoriti se putem chat-a za uslugu. Jednom kad se dogovor izvrši obje strane mogu potvrditi taj dogovor i pregledavati sve aktivne dogovore. Aktivni dogovor se završava ocijenjivanjem korisnika. Svaka osoba koja je prijavljena također može ponuditi dostavljanje i u bilo kojem trenutku se maknuti s te liste. Detaljniji opis svake funkcionalnosti se može vidjeti iz Tablica 1.</w:t>
+      </w:r>
+    </w:p>
+    <w:p>
+      <w:pPr>
+        <w:pStyle w:val="FOINaslov2"/>
+      </w:pPr>
+      <w:r>
+        <w:t>Perspektiva proizvoda</w:t>
+      </w:r>
+    </w:p>
+    <w:p>
+      <w:pPr>
+        <w:spacing w:line="360" w:lineRule="auto"/>
+        <w:ind w:firstLine="357"/>
+        <w:jc w:val="both"/>
+        <w:rPr>
+          <w:rFonts w:ascii="Arial" w:hAnsi="Arial" w:cs="Arial"/>
+        </w:rPr>
+      </w:pPr>
+      <w:r>
+        <w:rPr>
+          <w:rFonts w:ascii="Arial" w:hAnsi="Arial" w:cs="Arial"/>
+        </w:rPr>
+        <w:t xml:space="preserve">Na domaćem tržištu trenutno ne postoji masovno poznata aplikacija koja nudi opis usluga aplikacije Dostavi frende što je i razlog njenog razvoja. Ideja je bazirana na već postojećoj aplikaciji Postmates koja je dostupna za američko tržište. Aplikacija je dokazano uspješna i  zato je dobra ideja kreirat vlastitu verziju koja bi mogla zaživjet na našem tržištu. Od naše strane aplikacija je potpuno novi proizvod i za </w:t>
+      </w:r>
+      <w:r>
+        <w:rPr>
+          <w:rFonts w:ascii="Arial" w:hAnsi="Arial" w:cs="Arial"/>
+        </w:rPr>
+        <w:lastRenderedPageBreak/>
+        <w:t>razliku od američke verzije nije u vlasništvu nekog poduzeća već se čitav sustav temelji na međusobnom povjerenju i pozitivnim ocjenama. U ovoj verziji nitko nije zaposlenik već svaka osoba ima slobodu nuditi uslugu na temelju svog slobodnog vremena.</w:t>
+      </w:r>
+    </w:p>
+    <w:p>
+      <w:pPr>
+        <w:pStyle w:val="FOINaslov2"/>
+      </w:pPr>
+      <w:r>
+        <w:t>Funkcionalnosti aplikacije</w:t>
+      </w:r>
     </w:p>
     <w:tbl>
       <w:tblPr>
@@ -1847,11 +1830,7 @@
               <w:cnfStyle w:val="000000100000" w:firstRow="0" w:lastRow="0" w:firstColumn="0" w:lastColumn="0" w:oddVBand="0" w:evenVBand="0" w:oddHBand="1" w:evenHBand="0" w:firstRowFirstColumn="0" w:firstRowLastColumn="0" w:lastRowFirstColumn="0" w:lastRowLastColumn="0"/>
             </w:pPr>
             <w:r>
-              <w:t xml:space="preserve">Kada se korisnik prijavi omogućeno mu je pretraživanje slobodnih korisnika za određeni grad na određeni datum. Može </w:t>
-            </w:r>
-            <w:r>
-              <w:lastRenderedPageBreak/>
-              <w:t xml:space="preserve">vidjeti kada koji korisnik može obaviti mu željenu uslugu. </w:t>
+              <w:t>Kada se korisnik prijavi omogućeno mu je pretraživanje slobodnih korisnika za određeni grad. Može vidjeti kada koji korisnik može obaviti mu željenu uslugu. Korisnik se može javiti u razgovor odabranoj osobi. Od korisnika još vidi i njegovu profilnu sliku i ostavljene ocijene.</w:t>
             </w:r>
           </w:p>
         </w:tc>
@@ -1867,7 +1846,6 @@
               <w:pStyle w:val="Naslovslike"/>
             </w:pPr>
             <w:r>
-              <w:lastRenderedPageBreak/>
               <w:t>4.</w:t>
             </w:r>
           </w:p>
@@ -1896,7 +1874,7 @@
               <w:cnfStyle w:val="000000000000" w:firstRow="0" w:lastRow="0" w:firstColumn="0" w:lastColumn="0" w:oddVBand="0" w:evenVBand="0" w:oddHBand="0" w:evenHBand="0" w:firstRowFirstColumn="0" w:firstRowLastColumn="0" w:lastRowFirstColumn="0" w:lastRowLastColumn="0"/>
             </w:pPr>
             <w:r>
-              <w:t xml:space="preserve">Također korisnik može ponuditi da obavi neku uslugu za određeni grad u vrijeme kada je slobodan za određeni datum. </w:t>
+              <w:t>Također korisnik može ponuditi da obavi neku uslugu za određeni grad.</w:t>
             </w:r>
           </w:p>
         </w:tc>
@@ -1943,7 +1921,7 @@
               <w:cnfStyle w:val="000000100000" w:firstRow="0" w:lastRow="0" w:firstColumn="0" w:lastColumn="0" w:oddVBand="0" w:evenVBand="0" w:oddHBand="1" w:evenHBand="0" w:firstRowFirstColumn="0" w:firstRowLastColumn="0" w:lastRowFirstColumn="0" w:lastRowLastColumn="0"/>
             </w:pPr>
             <w:r>
-              <w:t>Chat razgovori služe za uspostavu komunikacije između korisnika za detaljne upute izvršavanja usluge.</w:t>
+              <w:t>Chat razgovori služe za uspostavu komunikacije između korisnika za detaljne upute izvršavanja usluge i iz istog potvrđuje dogovorenu uslugu.</w:t>
             </w:r>
           </w:p>
         </w:tc>
@@ -1987,16 +1965,7 @@
               <w:cnfStyle w:val="000000000000" w:firstRow="0" w:lastRow="0" w:firstColumn="0" w:lastColumn="0" w:oddVBand="0" w:evenVBand="0" w:oddHBand="0" w:evenHBand="0" w:firstRowFirstColumn="0" w:firstRowLastColumn="0" w:lastRowFirstColumn="0" w:lastRowLastColumn="0"/>
             </w:pPr>
             <w:r>
-              <w:t xml:space="preserve">Prilikom uspješno ili neuspješno obavljene usluge korisnici međusobno mogu ostaviti ocijenu i komentar za obavljenu uslugu (npr. Ivo Ivic je uspješno obavio kupovinu namirnica. Preporučam </w:t>
-            </w:r>
-            <w:r>
-              <w:rPr>
-                <w:rFonts w:ascii="Segoe UI Emoji" w:eastAsia="Segoe UI Emoji" w:hAnsi="Segoe UI Emoji" w:cs="Segoe UI Emoji"/>
-              </w:rPr>
-              <w:t>😊</w:t>
-            </w:r>
-            <w:r>
-              <w:t xml:space="preserve"> ) </w:t>
+              <w:t>Prilikom uspješno ili neuspješno obavljene usluge korisnici međusobno moraju ostaviti ocijenu za obavljenu uslugu.</w:t>
             </w:r>
           </w:p>
         </w:tc>
@@ -2043,7 +2012,55 @@
               <w:cnfStyle w:val="000000100000" w:firstRow="0" w:lastRow="0" w:firstColumn="0" w:lastColumn="0" w:oddVBand="0" w:evenVBand="0" w:oddHBand="1" w:evenHBand="0" w:firstRowFirstColumn="0" w:firstRowLastColumn="0" w:lastRowFirstColumn="0" w:lastRowLastColumn="0"/>
             </w:pPr>
             <w:r>
-              <w:t xml:space="preserve">Klikom na profil korisnik može vidjet svoje informacije te ih izmijenjivati. </w:t>
+              <w:t>Klikom na profil korisnik može vidjet svoje informacije, profilnu sliku koju može mijenjati i gumb koji vodi na aktivnost gdje se vide sklopljeni dogovori.</w:t>
+            </w:r>
+          </w:p>
+        </w:tc>
+      </w:tr>
+      <w:tr>
+        <w:tc>
+          <w:tcPr>
+            <w:cnfStyle w:val="001000000000" w:firstRow="0" w:lastRow="0" w:firstColumn="1" w:lastColumn="0" w:oddVBand="0" w:evenVBand="0" w:oddHBand="0" w:evenHBand="0" w:firstRowFirstColumn="0" w:firstRowLastColumn="0" w:lastRowFirstColumn="0" w:lastRowLastColumn="0"/>
+            <w:tcW w:w="400" w:type="dxa"/>
+          </w:tcPr>
+          <w:p>
+            <w:pPr>
+              <w:pStyle w:val="Naslovslike"/>
+            </w:pPr>
+            <w:r>
+              <w:t>8.</w:t>
+            </w:r>
+          </w:p>
+        </w:tc>
+        <w:tc>
+          <w:tcPr>
+            <w:tcW w:w="4275" w:type="dxa"/>
+          </w:tcPr>
+          <w:p>
+            <w:pPr>
+              <w:pStyle w:val="Naslovslike"/>
+              <w:cnfStyle w:val="000000000000" w:firstRow="0" w:lastRow="0" w:firstColumn="0" w:lastColumn="0" w:oddVBand="0" w:evenVBand="0" w:oddHBand="0" w:evenHBand="0" w:firstRowFirstColumn="0" w:firstRowLastColumn="0" w:lastRowFirstColumn="0" w:lastRowLastColumn="0"/>
+            </w:pPr>
+            <w:r>
+              <w:t>Sklopljeni dogovori</w:t>
+            </w:r>
+          </w:p>
+        </w:tc>
+        <w:tc>
+          <w:tcPr>
+            <w:tcW w:w="4387" w:type="dxa"/>
+          </w:tcPr>
+          <w:p>
+            <w:pPr>
+              <w:pStyle w:val="Naslovslike"/>
+              <w:cnfStyle w:val="000000000000" w:firstRow="0" w:lastRow="0" w:firstColumn="0" w:lastColumn="0" w:oddVBand="0" w:evenVBand="0" w:oddHBand="0" w:evenHBand="0" w:firstRowFirstColumn="0" w:firstRowLastColumn="0" w:lastRowFirstColumn="0" w:lastRowLastColumn="0"/>
+            </w:pPr>
+            <w:r>
+              <w:t xml:space="preserve">Korisnik vidi ispis svih sklopljenih </w:t>
+            </w:r>
+            <w:r>
+              <w:lastRenderedPageBreak/>
+              <w:t>dogovora i od tamo za micanje istog mora ocijeniti korisnika po završetku dostave.</w:t>
             </w:r>
           </w:p>
         </w:tc>
@@ -2056,6 +2073,7 @@
         <w:jc w:val="center"/>
       </w:pPr>
       <w:r>
+        <w:lastRenderedPageBreak/>
         <w:t>Tablica 1. Popis funckionalnosti</w:t>
       </w:r>
     </w:p>
@@ -2067,35 +2085,56 @@
     </w:p>
     <w:p>
       <w:pPr>
-        <w:pStyle w:val="Naslovslike"/>
-        <w:jc w:val="center"/>
-      </w:pPr>
-    </w:p>
-    <w:p>
-      <w:pPr>
-        <w:pStyle w:val="Naslovslike"/>
-      </w:pPr>
-    </w:p>
-    <w:p>
-      <w:pPr>
-        <w:pStyle w:val="FOINaslov1"/>
-      </w:pPr>
-      <w:r>
-        <w:t>Korišteni alati i tehnologije</w:t>
-      </w:r>
-    </w:p>
-    <w:p>
-      <w:pPr>
         <w:pStyle w:val="FOINaslov2"/>
       </w:pPr>
       <w:r>
+        <w:t>Klase korisnika i njihove karakteristike</w:t>
+      </w:r>
+    </w:p>
+    <w:p>
+      <w:pPr>
+        <w:spacing w:line="360" w:lineRule="auto"/>
+        <w:jc w:val="both"/>
+        <w:rPr>
+          <w:rFonts w:ascii="Arial" w:hAnsi="Arial" w:cs="Arial"/>
+        </w:rPr>
+      </w:pPr>
+      <w:r>
+        <w:rPr>
+          <w:rFonts w:ascii="Arial" w:hAnsi="Arial" w:cs="Arial"/>
+        </w:rPr>
+        <w:t>Korisnike dijelimo na registrirane korisnike i neregistrirane. Neregistriranom korisniku je vidljiv samo prikaz aktivnih korisnika za dostavu</w:t>
+      </w:r>
+      <w:r>
+        <w:rPr>
+          <w:rFonts w:ascii="Arial" w:hAnsi="Arial" w:cs="Arial"/>
+        </w:rPr>
+        <w:t xml:space="preserve"> i ne može koristiti ostale dijelove aplikacije</w:t>
+      </w:r>
+      <w:r>
+        <w:rPr>
+          <w:rFonts w:ascii="Arial" w:hAnsi="Arial" w:cs="Arial"/>
+        </w:rPr>
+        <w:t>. Registrirani korisnik može obavljati sve funkcionalnosti aplikacije</w:t>
+      </w:r>
+      <w:r>
+        <w:rPr>
+          <w:rFonts w:ascii="Arial" w:hAnsi="Arial" w:cs="Arial"/>
+        </w:rPr>
+        <w:t xml:space="preserve"> koje su prethodno navedene. Neregistrirani korisnik postaje registrirani nakon uspješne registracije putem obrasca.</w:t>
+      </w:r>
+    </w:p>
+    <w:p>
+      <w:pPr>
+        <w:pStyle w:val="FOINaslov2"/>
+      </w:pPr>
+      <w:r>
         <w:t>Razvojno okruženje</w:t>
       </w:r>
     </w:p>
     <w:p>
       <w:pPr>
         <w:spacing w:line="360" w:lineRule="auto"/>
-        <w:ind w:left="360"/>
         <w:jc w:val="both"/>
         <w:rPr>
           <w:rFonts w:ascii="Arial" w:hAnsi="Arial" w:cs="Arial"/>
@@ -2105,104 +2144,15 @@
         <w:rPr>
           <w:rFonts w:ascii="Arial" w:hAnsi="Arial" w:cs="Arial"/>
         </w:rPr>
-        <w:t>Za razvoj programskog proizvoda koristit ćemo Android Studio, u jezicima Java, XML i Gradle Script te operacijski sustav Androdi za koji je aplikacija namijenjena.</w:t>
-      </w:r>
-    </w:p>
-    <w:p>
-      <w:pPr>
-        <w:spacing w:line="360" w:lineRule="auto"/>
-        <w:ind w:left="360"/>
-        <w:jc w:val="both"/>
-        <w:rPr>
-          <w:rFonts w:ascii="Arial" w:hAnsi="Arial" w:cs="Arial"/>
-        </w:rPr>
-      </w:pPr>
-      <w:r>
-        <w:rPr>
-          <w:rFonts w:ascii="Arial" w:hAnsi="Arial" w:cs="Arial"/>
-        </w:rPr>
-        <w:t>Za bazu podataka služit ćemo se Firebaseom.</w:t>
-      </w:r>
-    </w:p>
-    <w:p>
-      <w:pPr>
-        <w:spacing w:line="360" w:lineRule="auto"/>
-        <w:ind w:left="360"/>
-        <w:jc w:val="both"/>
-        <w:rPr>
-          <w:rFonts w:ascii="Arial" w:hAnsi="Arial" w:cs="Arial"/>
-        </w:rPr>
-      </w:pPr>
-      <w:r>
-        <w:rPr>
-          <w:rFonts w:ascii="Arial" w:hAnsi="Arial" w:cs="Arial"/>
-        </w:rPr>
-        <w:t>Za</w:t>
-      </w:r>
-      <w:r>
-        <w:rPr>
-          <w:rFonts w:ascii="Arial" w:hAnsi="Arial" w:cs="Arial"/>
-        </w:rPr>
-        <w:t xml:space="preserve"> samo</w:t>
-      </w:r>
-      <w:r>
-        <w:rPr>
-          <w:rFonts w:ascii="Arial" w:hAnsi="Arial" w:cs="Arial"/>
-        </w:rPr>
-        <w:t xml:space="preserve"> tesiranje aplikacije koristit ćemo Android Virtual Device sa verzijom Androida 8.0.0.</w:t>
+        <w:t>Programski proizvod radi se u razvojnom okruženju Android Studio. Koriste se jezici Java, XML i Gradle Script te operacijski sustav Android za koji je namijenjea aplikacija. Aplikacija komunicira s bazom podataka. Za bazu podataka služit ćemo se Firebaseom. Za samo tesiranje aplikacije koristit ćemo Android Virtual Device sa verzijom Androida 8.0.0. i izravno testiranje preko Samsung Galaxy S9 uređaja.</w:t>
       </w:r>
     </w:p>
     <w:p>
       <w:pPr>
         <w:pStyle w:val="FOINaslov2"/>
       </w:pPr>
-      <w:bookmarkStart w:id="4" w:name="_Toc504343452"/>
-      <w:r>
-        <w:t>Verzioniranje</w:t>
-      </w:r>
-      <w:bookmarkEnd w:id="4"/>
-    </w:p>
-    <w:p>
-      <w:pPr>
-        <w:spacing w:after="120" w:line="360" w:lineRule="auto"/>
-        <w:ind w:firstLine="357"/>
-        <w:rPr>
-          <w:rFonts w:ascii="Arial" w:hAnsi="Arial" w:cs="Arial"/>
-          <w:b/>
-        </w:rPr>
-      </w:pPr>
-      <w:r>
-        <w:rPr>
-          <w:rFonts w:ascii="Arial" w:hAnsi="Arial" w:cs="Arial"/>
-        </w:rPr>
-        <w:t>Verzioniranje koda obavlja se putem Github servisa. Adresa git repozitorija nalazi se na sljedećem linku</w:t>
-      </w:r>
-      <w:r>
-        <w:rPr>
-          <w:rFonts w:ascii="Arial" w:hAnsi="Arial" w:cs="Arial"/>
-        </w:rPr>
-        <w:t xml:space="preserve"> </w:t>
-      </w:r>
-      <w:r>
-        <w:rPr>
-          <w:rFonts w:ascii="Arial" w:hAnsi="Arial" w:cs="Arial"/>
-        </w:rPr>
-        <w:t xml:space="preserve"> </w:t>
-      </w:r>
-      <w:hyperlink r:id="rId14" w:history="1">
-        <w:r>
-          <w:rPr>
-            <w:rStyle w:val="Hyperlink"/>
-            <w:rFonts w:ascii="Arial" w:hAnsi="Arial" w:cs="Arial"/>
-          </w:rPr>
-          <w:t>https://github.com/lucbagic/Dostavi-frende</w:t>
-        </w:r>
-      </w:hyperlink>
-      <w:r>
-        <w:rPr>
-          <w:rFonts w:ascii="Arial" w:hAnsi="Arial" w:cs="Arial"/>
-        </w:rPr>
-        <w:t xml:space="preserve"> </w:t>
+      <w:r>
+        <w:t>Ostali nefunkcionalni zahtjevi</w:t>
       </w:r>
     </w:p>
     <w:p>
@@ -2265,47 +2215,23 @@
     <w:p>
       <w:pPr>
         <w:pStyle w:val="FOINaslov1"/>
-        <w:numPr>
-          <w:ilvl w:val="0"/>
-          <w:numId w:val="0"/>
-        </w:numPr>
-        <w:jc w:val="left"/>
-      </w:pPr>
-    </w:p>
-    <w:p>
-      <w:pPr>
-        <w:pStyle w:val="FOINaslov1"/>
-        <w:numPr>
-          <w:ilvl w:val="0"/>
-          <w:numId w:val="0"/>
-        </w:numPr>
-        <w:jc w:val="left"/>
-      </w:pPr>
-    </w:p>
-    <w:p>
-      <w:pPr>
-        <w:pStyle w:val="FOINaslov1"/>
-        <w:numPr>
-          <w:ilvl w:val="0"/>
-          <w:numId w:val="0"/>
-        </w:numPr>
-        <w:jc w:val="left"/>
-      </w:pPr>
-    </w:p>
-    <w:p>
-      <w:pPr>
-        <w:pStyle w:val="FOINaslov1"/>
-      </w:pPr>
-      <w:r>
-        <w:t>Struktura aplikacije</w:t>
-      </w:r>
-    </w:p>
-    <w:p>
-      <w:pPr>
-        <w:pStyle w:val="FOINaslov2"/>
-      </w:pPr>
-      <w:r>
-        <w:t>Realtime Firebase baza</w:t>
+      </w:pPr>
+      <w:r>
+        <w:lastRenderedPageBreak/>
+        <w:t>Specifikacija dizajna</w:t>
+      </w:r>
+      <w:r>
+        <w:br/>
+        <w:t>(</w:t>
+      </w:r>
+      <w:r>
+        <w:rPr>
+          <w:i/>
+        </w:rPr>
+        <w:t>Software design specification</w:t>
+      </w:r>
+      <w:r>
+        <w:t>)</w:t>
       </w:r>
     </w:p>
     <w:p>
@@ -2315,49 +2241,11 @@
           <w:ilvl w:val="0"/>
           <w:numId w:val="0"/>
         </w:numPr>
-        <w:ind w:left="357"/>
-      </w:pPr>
-      <w:r>
-        <w:rPr>
-          <w:noProof/>
-        </w:rPr>
-        <w:lastRenderedPageBreak/>
-        <w:drawing>
-          <wp:inline distT="0" distB="0" distL="0" distR="0" wp14:anchorId="0E5C3F8B" wp14:editId="03FE7A30">
-            <wp:extent cx="3307080" cy="3215640"/>
-            <wp:effectExtent l="0" t="0" r="7620" b="3810"/>
-            <wp:docPr id="1" name="Picture 1"/>
-            <wp:cNvGraphicFramePr>
-              <a:graphicFrameLocks xmlns:a="http://schemas.openxmlformats.org/drawingml/2006/main" noChangeAspect="1"/>
-            </wp:cNvGraphicFramePr>
-            <a:graphic xmlns:a="http://schemas.openxmlformats.org/drawingml/2006/main">
-              <a:graphicData uri="http://schemas.openxmlformats.org/drawingml/2006/picture">
-                <pic:pic xmlns:pic="http://schemas.openxmlformats.org/drawingml/2006/picture">
-                  <pic:nvPicPr>
-                    <pic:cNvPr id="0" name=""/>
-                    <pic:cNvPicPr/>
-                  </pic:nvPicPr>
-                  <pic:blipFill>
-                    <a:blip r:embed="rId15"/>
-                    <a:stretch>
-                      <a:fillRect/>
-                    </a:stretch>
-                  </pic:blipFill>
-                  <pic:spPr>
-                    <a:xfrm>
-                      <a:off x="0" y="0"/>
-                      <a:ext cx="3307080" cy="3215640"/>
-                    </a:xfrm>
-                    <a:prstGeom prst="rect">
-                      <a:avLst/>
-                    </a:prstGeom>
-                  </pic:spPr>
-                </pic:pic>
-              </a:graphicData>
-            </a:graphic>
-          </wp:inline>
-        </w:drawing>
-      </w:r>
+        <w:rPr>
+          <w:b w:val="0"/>
+          <w:sz w:val="24"/>
+        </w:rPr>
+      </w:pPr>
     </w:p>
     <w:p>
       <w:pPr>
@@ -2366,59 +2254,11 @@
           <w:ilvl w:val="0"/>
           <w:numId w:val="0"/>
         </w:numPr>
-        <w:ind w:left="357"/>
-        <w:jc w:val="center"/>
-        <w:rPr>
-          <w:b w:val="0"/>
-          <w:sz w:val="24"/>
-        </w:rPr>
-      </w:pPr>
-      <w:r>
-        <w:rPr>
-          <w:b w:val="0"/>
-          <w:sz w:val="24"/>
-        </w:rPr>
-        <w:t xml:space="preserve">Slika 1. </w:t>
-      </w:r>
-      <w:r>
-        <w:rPr>
-          <w:b w:val="0"/>
-          <w:sz w:val="24"/>
-        </w:rPr>
-        <w:t>Snimka strukture</w:t>
-      </w:r>
-      <w:r>
-        <w:rPr>
-          <w:b w:val="0"/>
-          <w:sz w:val="24"/>
-        </w:rPr>
-        <w:t xml:space="preserve"> </w:t>
-      </w:r>
-    </w:p>
-    <w:p>
-      <w:pPr>
-        <w:pStyle w:val="FOINaslov2"/>
-        <w:numPr>
-          <w:ilvl w:val="0"/>
-          <w:numId w:val="0"/>
-        </w:numPr>
-        <w:rPr>
-          <w:b w:val="0"/>
-          <w:sz w:val="24"/>
-        </w:rPr>
-      </w:pPr>
-    </w:p>
-    <w:p>
-      <w:pPr>
-        <w:pStyle w:val="FOINaslov2"/>
-        <w:numPr>
-          <w:ilvl w:val="0"/>
-          <w:numId w:val="0"/>
-        </w:numPr>
-      </w:pPr>
-    </w:p>
+      </w:pPr>
+    </w:p>
+    <w:p/>
     <w:sectPr>
-      <w:footerReference w:type="default" r:id="rId16"/>
+      <w:footerReference w:type="default" r:id="rId15"/>
       <w:pgSz w:w="11906" w:h="16838"/>
       <w:pgMar w:top="1417" w:right="1417" w:bottom="1417" w:left="1417" w:header="708" w:footer="709" w:gutter="0"/>
       <w:pgNumType w:start="1"/>
@@ -2565,7 +2405,7 @@
 <w:ftr xmlns:wpc="http://schemas.microsoft.com/office/word/2010/wordprocessingCanvas" xmlns:mc="http://schemas.openxmlformats.org/markup-compatibility/2006" xmlns:o="urn:schemas-microsoft-com:office:office" xmlns:r="http://schemas.openxmlformats.org/officeDocument/2006/relationships" xmlns:m="http://schemas.openxmlformats.org/officeDocument/2006/math" xmlns:v="urn:schemas-microsoft-com:vml" xmlns:wp14="http://schemas.microsoft.com/office/word/2010/wordprocessingDrawing" xmlns:wp="http://schemas.openxmlformats.org/drawingml/2006/wordprocessingDrawing" xmlns:w10="urn:schemas-microsoft-com:office:word" xmlns:w="http://schemas.openxmlformats.org/wordprocessingml/2006/main" xmlns:w14="http://schemas.microsoft.com/office/word/2010/wordml" xmlns:wpg="http://schemas.microsoft.com/office/word/2010/wordprocessingGroup" xmlns:wpi="http://schemas.microsoft.com/office/word/2010/wordprocessingInk" xmlns:wne="http://schemas.microsoft.com/office/word/2006/wordml" xmlns:wps="http://schemas.microsoft.com/office/word/2010/wordprocessingShape" mc:Ignorable="w14 wp14">
   <w:sdt>
     <w:sdtPr>
-      <w:id w:val="21073647"/>
+      <w:id w:val="1732971724"/>
       <w:docPartObj>
         <w:docPartGallery w:val="Page Numbers (Bottom of Page)"/>
         <w:docPartUnique/>
@@ -2620,7 +2460,88 @@
             <w:sz w:val="18"/>
             <w:szCs w:val="18"/>
           </w:rPr>
-          <w:t>4</w:t>
+          <w:t>1</w:t>
+        </w:r>
+        <w:r>
+          <w:rPr>
+            <w:rFonts w:ascii="Arial" w:hAnsi="Arial" w:cs="Arial"/>
+            <w:noProof/>
+            <w:sz w:val="18"/>
+            <w:szCs w:val="18"/>
+          </w:rPr>
+          <w:fldChar w:fldCharType="end"/>
+        </w:r>
+      </w:p>
+    </w:sdtContent>
+  </w:sdt>
+  <w:p>
+    <w:pPr>
+      <w:pStyle w:val="Footer"/>
+    </w:pPr>
+  </w:p>
+</w:ftr>
+</file>
+
+<file path=word/footer5.xml><?xml version="1.0" encoding="utf-8"?>
+<w:ftr xmlns:wpc="http://schemas.microsoft.com/office/word/2010/wordprocessingCanvas" xmlns:mc="http://schemas.openxmlformats.org/markup-compatibility/2006" xmlns:o="urn:schemas-microsoft-com:office:office" xmlns:r="http://schemas.openxmlformats.org/officeDocument/2006/relationships" xmlns:m="http://schemas.openxmlformats.org/officeDocument/2006/math" xmlns:v="urn:schemas-microsoft-com:vml" xmlns:wp14="http://schemas.microsoft.com/office/word/2010/wordprocessingDrawing" xmlns:wp="http://schemas.openxmlformats.org/drawingml/2006/wordprocessingDrawing" xmlns:w10="urn:schemas-microsoft-com:office:word" xmlns:w="http://schemas.openxmlformats.org/wordprocessingml/2006/main" xmlns:w14="http://schemas.microsoft.com/office/word/2010/wordml" xmlns:wpg="http://schemas.microsoft.com/office/word/2010/wordprocessingGroup" xmlns:wpi="http://schemas.microsoft.com/office/word/2010/wordprocessingInk" xmlns:wne="http://schemas.microsoft.com/office/word/2006/wordml" xmlns:wps="http://schemas.microsoft.com/office/word/2010/wordprocessingShape" mc:Ignorable="w14 wp14">
+  <w:sdt>
+    <w:sdtPr>
+      <w:id w:val="21073647"/>
+      <w:docPartObj>
+        <w:docPartGallery w:val="Page Numbers (Bottom of Page)"/>
+        <w:docPartUnique/>
+      </w:docPartObj>
+    </w:sdtPr>
+    <w:sdtEndPr>
+      <w:rPr>
+        <w:rFonts w:ascii="Arial" w:hAnsi="Arial" w:cs="Arial"/>
+        <w:sz w:val="18"/>
+        <w:szCs w:val="18"/>
+      </w:rPr>
+    </w:sdtEndPr>
+    <w:sdtContent>
+      <w:p>
+        <w:pPr>
+          <w:pStyle w:val="Footer"/>
+          <w:jc w:val="right"/>
+          <w:rPr>
+            <w:rFonts w:ascii="Arial" w:hAnsi="Arial" w:cs="Arial"/>
+            <w:sz w:val="18"/>
+            <w:szCs w:val="18"/>
+          </w:rPr>
+        </w:pPr>
+        <w:r>
+          <w:rPr>
+            <w:rFonts w:ascii="Arial" w:hAnsi="Arial" w:cs="Arial"/>
+            <w:sz w:val="18"/>
+            <w:szCs w:val="18"/>
+          </w:rPr>
+          <w:fldChar w:fldCharType="begin"/>
+        </w:r>
+        <w:r>
+          <w:rPr>
+            <w:rFonts w:ascii="Arial" w:hAnsi="Arial" w:cs="Arial"/>
+            <w:sz w:val="18"/>
+            <w:szCs w:val="18"/>
+          </w:rPr>
+          <w:instrText xml:space="preserve"> PAGE   \* MERGEFORMAT </w:instrText>
+        </w:r>
+        <w:r>
+          <w:rPr>
+            <w:rFonts w:ascii="Arial" w:hAnsi="Arial" w:cs="Arial"/>
+            <w:sz w:val="18"/>
+            <w:szCs w:val="18"/>
+          </w:rPr>
+          <w:fldChar w:fldCharType="separate"/>
+        </w:r>
+        <w:r>
+          <w:rPr>
+            <w:rFonts w:ascii="Arial" w:hAnsi="Arial" w:cs="Arial"/>
+            <w:noProof/>
+            <w:sz w:val="18"/>
+            <w:szCs w:val="18"/>
+          </w:rPr>
+          <w:t>1</w:t>
         </w:r>
         <w:r>
           <w:rPr>
@@ -8198,7 +8119,7 @@
 </file>
 
 <file path=customXml/itemProps1.xml><?xml version="1.0" encoding="utf-8"?>
-<ds:datastoreItem xmlns:ds="http://schemas.openxmlformats.org/officeDocument/2006/customXml" ds:itemID="{96AB8D43-FB8E-424D-A034-C5CCCEE3B893}">
+<ds:datastoreItem xmlns:ds="http://schemas.openxmlformats.org/officeDocument/2006/customXml" ds:itemID="{9A23E679-BCD9-4AEC-82BE-AB8A0F991836}">
   <ds:schemaRefs>
     <ds:schemaRef ds:uri="http://schemas.openxmlformats.org/officeDocument/2006/bibliography"/>
   </ds:schemaRefs>

</xml_diff>

<commit_message>
Dodani mock-up prikazi aplikacije te njihovi opisi
</commit_message>
<xml_diff>
--- a/Dokumentacija/AIR1822-TD-Dostavi frende-Bagić-Jerković-Alilović.docx
+++ b/Dokumentacija/AIR1822-TD-Dostavi frende-Bagić-Jerković-Alilović.docx
@@ -1,6 +1,6 @@
 
 <file path=word/document.xml><?xml version="1.0" encoding="utf-8"?>
-<w:document xmlns:wpc="http://schemas.microsoft.com/office/word/2010/wordprocessingCanvas" xmlns:mc="http://schemas.openxmlformats.org/markup-compatibility/2006" xmlns:o="urn:schemas-microsoft-com:office:office" xmlns:r="http://schemas.openxmlformats.org/officeDocument/2006/relationships" xmlns:m="http://schemas.openxmlformats.org/officeDocument/2006/math" xmlns:v="urn:schemas-microsoft-com:vml" xmlns:wp14="http://schemas.microsoft.com/office/word/2010/wordprocessingDrawing" xmlns:wp="http://schemas.openxmlformats.org/drawingml/2006/wordprocessingDrawing" xmlns:w10="urn:schemas-microsoft-com:office:word" xmlns:w="http://schemas.openxmlformats.org/wordprocessingml/2006/main" xmlns:w14="http://schemas.microsoft.com/office/word/2010/wordml" xmlns:wpg="http://schemas.microsoft.com/office/word/2010/wordprocessingGroup" xmlns:wpi="http://schemas.microsoft.com/office/word/2010/wordprocessingInk" xmlns:wne="http://schemas.microsoft.com/office/word/2006/wordml" xmlns:wps="http://schemas.microsoft.com/office/word/2010/wordprocessingShape" mc:Ignorable="w14 wp14">
+<w:document xmlns:wpc="http://schemas.microsoft.com/office/word/2010/wordprocessingCanvas" xmlns:cx="http://schemas.microsoft.com/office/drawing/2014/chartex" xmlns:cx1="http://schemas.microsoft.com/office/drawing/2015/9/8/chartex" xmlns:cx2="http://schemas.microsoft.com/office/drawing/2015/10/21/chartex" xmlns:cx3="http://schemas.microsoft.com/office/drawing/2016/5/9/chartex" xmlns:cx4="http://schemas.microsoft.com/office/drawing/2016/5/10/chartex" xmlns:cx5="http://schemas.microsoft.com/office/drawing/2016/5/11/chartex" xmlns:cx6="http://schemas.microsoft.com/office/drawing/2016/5/12/chartex" xmlns:cx7="http://schemas.microsoft.com/office/drawing/2016/5/13/chartex" xmlns:cx8="http://schemas.microsoft.com/office/drawing/2016/5/14/chartex" xmlns:mc="http://schemas.openxmlformats.org/markup-compatibility/2006" xmlns:aink="http://schemas.microsoft.com/office/drawing/2016/ink" xmlns:am3d="http://schemas.microsoft.com/office/drawing/2017/model3d" xmlns:o="urn:schemas-microsoft-com:office:office" xmlns:r="http://schemas.openxmlformats.org/officeDocument/2006/relationships" xmlns:m="http://schemas.openxmlformats.org/officeDocument/2006/math" xmlns:v="urn:schemas-microsoft-com:vml" xmlns:wp14="http://schemas.microsoft.com/office/word/2010/wordprocessingDrawing" xmlns:wp="http://schemas.openxmlformats.org/drawingml/2006/wordprocessingDrawing" xmlns:w10="urn:schemas-microsoft-com:office:word" xmlns:w="http://schemas.openxmlformats.org/wordprocessingml/2006/main" xmlns:w14="http://schemas.microsoft.com/office/word/2010/wordml" xmlns:w15="http://schemas.microsoft.com/office/word/2012/wordml" xmlns:w16cid="http://schemas.microsoft.com/office/word/2016/wordml/cid" xmlns:w16se="http://schemas.microsoft.com/office/word/2015/wordml/symex" xmlns:wpg="http://schemas.microsoft.com/office/word/2010/wordprocessingGroup" xmlns:wpi="http://schemas.microsoft.com/office/word/2010/wordprocessingInk" xmlns:wne="http://schemas.microsoft.com/office/word/2006/wordml" xmlns:wps="http://schemas.microsoft.com/office/word/2010/wordprocessingShape" mc:Ignorable="w14 w15 w16se w16cid wp14">
   <w:body>
     <w:p>
       <w:pPr>
@@ -11,8 +11,6 @@
           <w:sz w:val="28"/>
         </w:rPr>
       </w:pPr>
-      <w:bookmarkStart w:id="0" w:name="_GoBack"/>
-      <w:bookmarkEnd w:id="0"/>
       <w:r>
         <w:rPr>
           <w:rFonts w:ascii="Arial" w:hAnsi="Arial" w:cs="Arial"/>
@@ -555,7 +553,7 @@
         </w:rPr>
         <w:t xml:space="preserve">:  </w:t>
       </w:r>
-      <w:hyperlink r:id="rId9" w:history="1">
+      <w:hyperlink r:id="rId8" w:history="1">
         <w:r>
           <w:rPr>
             <w:rStyle w:val="Hyperlink"/>
@@ -593,7 +591,7 @@
         </w:rPr>
         <w:t xml:space="preserve">Trello link: </w:t>
       </w:r>
-      <w:hyperlink r:id="rId10" w:history="1">
+      <w:hyperlink r:id="rId9" w:history="1">
         <w:r>
           <w:rPr>
             <w:rStyle w:val="Hyperlink"/>
@@ -859,8 +857,8 @@
           <w:szCs w:val="22"/>
         </w:rPr>
         <w:sectPr>
-          <w:footerReference w:type="default" r:id="rId11"/>
-          <w:footerReference w:type="first" r:id="rId12"/>
+          <w:footerReference w:type="default" r:id="rId10"/>
+          <w:footerReference w:type="first" r:id="rId11"/>
           <w:pgSz w:w="11906" w:h="16838"/>
           <w:pgMar w:top="1418" w:right="1418" w:bottom="1418" w:left="1701" w:header="709" w:footer="709" w:gutter="0"/>
           <w:pgNumType w:fmt="lowerRoman" w:start="1"/>
@@ -903,6 +901,7 @@
           <w:docPartUnique/>
         </w:docPartObj>
       </w:sdtPr>
+      <w:sdtEndPr/>
       <w:sdtContent>
         <w:p>
           <w:pPr>
@@ -1254,7 +1253,7 @@
           <w:rFonts w:ascii="Arial" w:hAnsi="Arial" w:cs="Arial"/>
         </w:rPr>
         <w:sectPr>
-          <w:footerReference w:type="default" r:id="rId13"/>
+          <w:footerReference w:type="default" r:id="rId12"/>
           <w:pgSz w:w="11906" w:h="16838"/>
           <w:pgMar w:top="1417" w:right="1417" w:bottom="1417" w:left="1417" w:header="708" w:footer="708" w:gutter="0"/>
           <w:pgNumType w:fmt="lowerRoman"/>
@@ -1273,15 +1272,15 @@
       <w:pPr>
         <w:pStyle w:val="FOINaslov1"/>
       </w:pPr>
-      <w:bookmarkStart w:id="1" w:name="_Toc496683312"/>
-      <w:bookmarkStart w:id="2" w:name="_Hlk530085999"/>
+      <w:bookmarkStart w:id="0" w:name="_Toc496683312"/>
+      <w:bookmarkStart w:id="1" w:name="_Hlk530085999"/>
       <w:r>
         <w:lastRenderedPageBreak/>
         <w:t>Uvod</w:t>
       </w:r>
-      <w:bookmarkEnd w:id="1"/>
-    </w:p>
-    <w:bookmarkEnd w:id="2"/>
+      <w:bookmarkEnd w:id="0"/>
+    </w:p>
+    <w:bookmarkEnd w:id="1"/>
     <w:p>
       <w:pPr>
         <w:pStyle w:val="HTMLPreformatted"/>
@@ -1426,7 +1425,7 @@
           <w:rFonts w:ascii="Arial" w:hAnsi="Arial" w:cs="Arial"/>
         </w:rPr>
         <w:sectPr>
-          <w:footerReference w:type="default" r:id="rId14"/>
+          <w:footerReference w:type="default" r:id="rId13"/>
           <w:pgSz w:w="11906" w:h="16838"/>
           <w:pgMar w:top="1417" w:right="1417" w:bottom="1417" w:left="1417" w:header="708" w:footer="709" w:gutter="0"/>
           <w:pgNumType w:start="1"/>
@@ -1643,7 +1642,7 @@
     </w:p>
     <w:tbl>
       <w:tblPr>
-        <w:tblStyle w:val="GridTable2"/>
+        <w:tblStyle w:val="GridTable21"/>
         <w:tblW w:w="0" w:type="auto"/>
         <w:tblLook w:val="04A0" w:firstRow="1" w:lastRow="0" w:firstColumn="1" w:lastColumn="0" w:noHBand="0" w:noVBand="1"/>
       </w:tblPr>
@@ -1665,7 +1664,7 @@
             <w:pPr>
               <w:pStyle w:val="Naslovslike"/>
             </w:pPr>
-            <w:bookmarkStart w:id="3" w:name="_Hlk529466407"/>
+            <w:bookmarkStart w:id="2" w:name="_Hlk529466407"/>
           </w:p>
         </w:tc>
         <w:tc>
@@ -2066,7 +2065,7 @@
         </w:tc>
       </w:tr>
     </w:tbl>
-    <w:bookmarkEnd w:id="3"/>
+    <w:bookmarkEnd w:id="2"/>
     <w:p>
       <w:pPr>
         <w:pStyle w:val="Naslovslike"/>
@@ -2228,6 +2227,12 @@
         <w:rPr>
           <w:i/>
         </w:rPr>
+        <w:t xml:space="preserve">eng. </w:t>
+      </w:r>
+      <w:r>
+        <w:rPr>
+          <w:i/>
+        </w:rPr>
         <w:t>Software design specification</w:t>
       </w:r>
       <w:r>
@@ -2237,28 +2242,932 @@
     <w:p>
       <w:pPr>
         <w:pStyle w:val="FOINaslov2"/>
-        <w:numPr>
-          <w:ilvl w:val="0"/>
-          <w:numId w:val="0"/>
-        </w:numPr>
-        <w:rPr>
-          <w:b w:val="0"/>
-          <w:sz w:val="24"/>
-        </w:rPr>
-      </w:pPr>
-    </w:p>
-    <w:p>
-      <w:pPr>
-        <w:pStyle w:val="FOINaslov2"/>
-        <w:numPr>
-          <w:ilvl w:val="0"/>
-          <w:numId w:val="0"/>
-        </w:numPr>
-      </w:pPr>
+      </w:pPr>
+      <w:r>
+        <w:t xml:space="preserve">Mock-up prikazi </w:t>
+      </w:r>
     </w:p>
     <w:p/>
+    <w:p>
+      <w:pPr>
+        <w:ind w:left="3540" w:firstLine="708"/>
+        <w:rPr>
+          <w:rFonts w:ascii="Arial" w:hAnsi="Arial" w:cs="Arial"/>
+          <w:b/>
+        </w:rPr>
+      </w:pPr>
+      <w:r>
+        <w:rPr>
+          <w:noProof/>
+        </w:rPr>
+        <w:drawing>
+          <wp:anchor distT="0" distB="0" distL="114300" distR="114300" simplePos="0" relativeHeight="251651584" behindDoc="0" locked="0" layoutInCell="1" allowOverlap="1" wp14:anchorId="07405A0D" wp14:editId="21D0890F">
+            <wp:simplePos x="0" y="0"/>
+            <wp:positionH relativeFrom="column">
+              <wp:posOffset>0</wp:posOffset>
+            </wp:positionH>
+            <wp:positionV relativeFrom="paragraph">
+              <wp:posOffset>46990</wp:posOffset>
+            </wp:positionV>
+            <wp:extent cx="1946908" cy="3908794"/>
+            <wp:effectExtent l="0" t="0" r="0" b="0"/>
+            <wp:wrapSquare wrapText="bothSides"/>
+            <wp:docPr id="3" name="Picture 3"/>
+            <wp:cNvGraphicFramePr>
+              <a:graphicFrameLocks xmlns:a="http://schemas.openxmlformats.org/drawingml/2006/main" noChangeAspect="1"/>
+            </wp:cNvGraphicFramePr>
+            <a:graphic xmlns:a="http://schemas.openxmlformats.org/drawingml/2006/main">
+              <a:graphicData uri="http://schemas.openxmlformats.org/drawingml/2006/picture">
+                <pic:pic xmlns:pic="http://schemas.openxmlformats.org/drawingml/2006/picture">
+                  <pic:nvPicPr>
+                    <pic:cNvPr id="0" name="Picture 4"/>
+                    <pic:cNvPicPr>
+                      <a:picLocks noChangeAspect="1" noChangeArrowheads="1"/>
+                    </pic:cNvPicPr>
+                  </pic:nvPicPr>
+                  <pic:blipFill>
+                    <a:blip r:embed="rId14">
+                      <a:extLst>
+                        <a:ext uri="{28A0092B-C50C-407E-A947-70E740481C1C}">
+                          <a14:useLocalDpi xmlns:a14="http://schemas.microsoft.com/office/drawing/2010/main" val="0"/>
+                        </a:ext>
+                      </a:extLst>
+                    </a:blip>
+                    <a:srcRect/>
+                    <a:stretch>
+                      <a:fillRect/>
+                    </a:stretch>
+                  </pic:blipFill>
+                  <pic:spPr bwMode="auto">
+                    <a:xfrm>
+                      <a:off x="0" y="0"/>
+                      <a:ext cx="1946908" cy="3908794"/>
+                    </a:xfrm>
+                    <a:prstGeom prst="rect">
+                      <a:avLst/>
+                    </a:prstGeom>
+                    <a:noFill/>
+                    <a:ln>
+                      <a:noFill/>
+                    </a:ln>
+                  </pic:spPr>
+                </pic:pic>
+              </a:graphicData>
+            </a:graphic>
+          </wp:anchor>
+        </w:drawing>
+      </w:r>
+      <w:r>
+        <w:rPr>
+          <w:rFonts w:ascii="Arial" w:hAnsi="Arial" w:cs="Arial"/>
+          <w:b/>
+        </w:rPr>
+        <w:t>Početni zaslon</w:t>
+      </w:r>
+    </w:p>
+    <w:p>
+      <w:pPr>
+        <w:rPr>
+          <w:b/>
+        </w:rPr>
+      </w:pPr>
+      <w:bookmarkStart w:id="3" w:name="_GoBack"/>
+      <w:bookmarkEnd w:id="3"/>
+    </w:p>
+    <w:p>
+      <w:pPr>
+        <w:spacing w:line="360" w:lineRule="auto"/>
+        <w:ind w:left="4320"/>
+        <w:jc w:val="both"/>
+        <w:rPr>
+          <w:rFonts w:ascii="Arial" w:hAnsi="Arial" w:cs="Arial"/>
+        </w:rPr>
+      </w:pPr>
+      <w:r>
+        <w:rPr>
+          <w:rFonts w:ascii="Arial" w:hAnsi="Arial" w:cs="Arial"/>
+        </w:rPr>
+        <w:t xml:space="preserve">Prilikom pokretanja aplikacija korisniku se prikazuje početni zaslon(Home Page) na kojem su vidljivi korisnici za grad za koji odabire sam korisnik.  Prikazuju se profilne slike korisnika njihovo ime i prezime, te prosječna ocjena za sve obavljene zadatke. Korisniki su vidljivi i ostali dijelovi navigacije poput Ponudi, Razgovori te Profil. No ukoliko korisniki nije registriran klikom na jedan od tih tabova korisnika se preusmjerava ga na Prijavu ili Registraciju. Ukoliko korisnik nema kreiran korisnički račun najprije je potrebno obaviti registraciju, a potom prijavu za samo korištenje aplikacije. </w:t>
+      </w:r>
+    </w:p>
+    <w:p/>
+    <w:p>
+      <w:pPr>
+        <w:sectPr>
+          <w:footerReference w:type="default" r:id="rId15"/>
+          <w:pgSz w:w="11906" w:h="16838"/>
+          <w:pgMar w:top="1417" w:right="1417" w:bottom="1417" w:left="1417" w:header="708" w:footer="709" w:gutter="0"/>
+          <w:pgNumType w:start="1"/>
+          <w:cols w:space="708"/>
+          <w:docGrid w:linePitch="360"/>
+        </w:sectPr>
+      </w:pPr>
+    </w:p>
+    <w:p>
+      <w:pPr>
+        <w:ind w:left="3540" w:firstLine="708"/>
+        <w:rPr>
+          <w:rFonts w:ascii="Arial" w:hAnsi="Arial" w:cs="Arial"/>
+          <w:b/>
+        </w:rPr>
+      </w:pPr>
+      <w:r>
+        <w:rPr>
+          <w:b/>
+          <w:noProof/>
+        </w:rPr>
+        <w:lastRenderedPageBreak/>
+        <w:drawing>
+          <wp:anchor distT="0" distB="0" distL="114300" distR="114300" simplePos="0" relativeHeight="251653632" behindDoc="0" locked="0" layoutInCell="1" allowOverlap="1" wp14:anchorId="037C56CE" wp14:editId="0893EF30">
+            <wp:simplePos x="0" y="0"/>
+            <wp:positionH relativeFrom="margin">
+              <wp:posOffset>79375</wp:posOffset>
+            </wp:positionH>
+            <wp:positionV relativeFrom="paragraph">
+              <wp:posOffset>635</wp:posOffset>
+            </wp:positionV>
+            <wp:extent cx="1925955" cy="3867785"/>
+            <wp:effectExtent l="0" t="0" r="0" b="0"/>
+            <wp:wrapSquare wrapText="bothSides"/>
+            <wp:docPr id="1" name="Picture 1"/>
+            <wp:cNvGraphicFramePr>
+              <a:graphicFrameLocks xmlns:a="http://schemas.openxmlformats.org/drawingml/2006/main" noChangeAspect="1"/>
+            </wp:cNvGraphicFramePr>
+            <a:graphic xmlns:a="http://schemas.openxmlformats.org/drawingml/2006/main">
+              <a:graphicData uri="http://schemas.openxmlformats.org/drawingml/2006/picture">
+                <pic:pic xmlns:pic="http://schemas.openxmlformats.org/drawingml/2006/picture">
+                  <pic:nvPicPr>
+                    <pic:cNvPr id="0" name="Picture 1"/>
+                    <pic:cNvPicPr>
+                      <a:picLocks noChangeAspect="1" noChangeArrowheads="1"/>
+                    </pic:cNvPicPr>
+                  </pic:nvPicPr>
+                  <pic:blipFill>
+                    <a:blip r:embed="rId16">
+                      <a:extLst>
+                        <a:ext uri="{28A0092B-C50C-407E-A947-70E740481C1C}">
+                          <a14:useLocalDpi xmlns:a14="http://schemas.microsoft.com/office/drawing/2010/main" val="0"/>
+                        </a:ext>
+                      </a:extLst>
+                    </a:blip>
+                    <a:srcRect/>
+                    <a:stretch>
+                      <a:fillRect/>
+                    </a:stretch>
+                  </pic:blipFill>
+                  <pic:spPr bwMode="auto">
+                    <a:xfrm>
+                      <a:off x="0" y="0"/>
+                      <a:ext cx="1925955" cy="3867785"/>
+                    </a:xfrm>
+                    <a:prstGeom prst="rect">
+                      <a:avLst/>
+                    </a:prstGeom>
+                    <a:noFill/>
+                    <a:ln>
+                      <a:noFill/>
+                    </a:ln>
+                  </pic:spPr>
+                </pic:pic>
+              </a:graphicData>
+            </a:graphic>
+            <wp14:sizeRelH relativeFrom="margin">
+              <wp14:pctWidth>0</wp14:pctWidth>
+            </wp14:sizeRelH>
+            <wp14:sizeRelV relativeFrom="margin">
+              <wp14:pctHeight>0</wp14:pctHeight>
+            </wp14:sizeRelV>
+          </wp:anchor>
+        </w:drawing>
+      </w:r>
+      <w:r>
+        <w:rPr>
+          <w:rFonts w:ascii="Arial" w:hAnsi="Arial" w:cs="Arial"/>
+          <w:b/>
+        </w:rPr>
+        <w:t>Registracija korisnika</w:t>
+      </w:r>
+    </w:p>
+    <w:p>
+      <w:pPr>
+        <w:rPr>
+          <w:b/>
+        </w:rPr>
+      </w:pPr>
+    </w:p>
+    <w:p>
+      <w:pPr>
+        <w:rPr>
+          <w:b/>
+        </w:rPr>
+      </w:pPr>
+    </w:p>
+    <w:p>
+      <w:pPr>
+        <w:spacing w:line="360" w:lineRule="auto"/>
+        <w:ind w:left="4320"/>
+        <w:jc w:val="both"/>
+        <w:rPr>
+          <w:rFonts w:ascii="Arial" w:hAnsi="Arial" w:cs="Arial"/>
+        </w:rPr>
+      </w:pPr>
+      <w:r>
+        <w:rPr>
+          <w:rFonts w:ascii="Arial" w:hAnsi="Arial" w:cs="Arial"/>
+        </w:rPr>
+        <w:t xml:space="preserve">Registracija na aplikaciju Dostavi frende krajnje je jednostavna. Sve što je potrebno je popuniti osnovne podatke o korisniku Ime, Prezime, Godina rođenja, Email, Lozinka te Potvrda lozinke. Od korisnika se zahtjeva da ispuni sva polja registracije. Također registracijom korisnik potvrđuje da se slaže sa uvjetima korištenja aplikacije Dostavi frende. Klikom na gumb Registriraj se podaci se spremaju u Firebase bazu podataka, te korisniku omogućava automatsku prijavu u aplikaciju. Korisniku su vidljivi preostali zasloni koji su neregistriranim korisnicima nedostupni. </w:t>
+      </w:r>
+    </w:p>
+    <w:p>
+      <w:pPr>
+        <w:spacing w:line="360" w:lineRule="auto"/>
+        <w:ind w:left="4320"/>
+        <w:jc w:val="both"/>
+        <w:rPr>
+          <w:rFonts w:ascii="Arial" w:hAnsi="Arial" w:cs="Arial"/>
+          <w:sz w:val="28"/>
+        </w:rPr>
+      </w:pPr>
+    </w:p>
+    <w:p>
+      <w:pPr>
+        <w:spacing w:line="360" w:lineRule="auto"/>
+        <w:ind w:left="4320"/>
+        <w:jc w:val="both"/>
+        <w:rPr>
+          <w:rFonts w:ascii="Arial" w:hAnsi="Arial" w:cs="Arial"/>
+          <w:sz w:val="28"/>
+        </w:rPr>
+      </w:pPr>
+    </w:p>
+    <w:p>
+      <w:pPr>
+        <w:ind w:left="3540" w:firstLine="708"/>
+        <w:rPr>
+          <w:rFonts w:ascii="Arial" w:hAnsi="Arial" w:cs="Arial"/>
+          <w:b/>
+        </w:rPr>
+      </w:pPr>
+      <w:r>
+        <w:rPr>
+          <w:rFonts w:ascii="Arial" w:hAnsi="Arial" w:cs="Arial"/>
+          <w:b/>
+        </w:rPr>
+        <w:t>Prijava korisnika</w:t>
+      </w:r>
+    </w:p>
+    <w:p>
+      <w:r>
+        <w:rPr>
+          <w:noProof/>
+        </w:rPr>
+        <w:drawing>
+          <wp:anchor distT="0" distB="0" distL="114300" distR="114300" simplePos="0" relativeHeight="251654656" behindDoc="0" locked="0" layoutInCell="1" allowOverlap="1" wp14:anchorId="2197172E" wp14:editId="3C60FE5A">
+            <wp:simplePos x="914400" y="1201479"/>
+            <wp:positionH relativeFrom="column">
+              <wp:align>left</wp:align>
+            </wp:positionH>
+            <wp:positionV relativeFrom="paragraph">
+              <wp:align>top</wp:align>
+            </wp:positionV>
+            <wp:extent cx="2000746" cy="4018930"/>
+            <wp:effectExtent l="0" t="0" r="0" b="635"/>
+            <wp:wrapSquare wrapText="bothSides"/>
+            <wp:docPr id="5" name="Picture 5"/>
+            <wp:cNvGraphicFramePr>
+              <a:graphicFrameLocks xmlns:a="http://schemas.openxmlformats.org/drawingml/2006/main" noChangeAspect="1"/>
+            </wp:cNvGraphicFramePr>
+            <a:graphic xmlns:a="http://schemas.openxmlformats.org/drawingml/2006/main">
+              <a:graphicData uri="http://schemas.openxmlformats.org/drawingml/2006/picture">
+                <pic:pic xmlns:pic="http://schemas.openxmlformats.org/drawingml/2006/picture">
+                  <pic:nvPicPr>
+                    <pic:cNvPr id="0" name="Picture 7"/>
+                    <pic:cNvPicPr>
+                      <a:picLocks noChangeAspect="1" noChangeArrowheads="1"/>
+                    </pic:cNvPicPr>
+                  </pic:nvPicPr>
+                  <pic:blipFill>
+                    <a:blip r:embed="rId17">
+                      <a:extLst>
+                        <a:ext uri="{28A0092B-C50C-407E-A947-70E740481C1C}">
+                          <a14:useLocalDpi xmlns:a14="http://schemas.microsoft.com/office/drawing/2010/main" val="0"/>
+                        </a:ext>
+                      </a:extLst>
+                    </a:blip>
+                    <a:srcRect/>
+                    <a:stretch>
+                      <a:fillRect/>
+                    </a:stretch>
+                  </pic:blipFill>
+                  <pic:spPr bwMode="auto">
+                    <a:xfrm>
+                      <a:off x="0" y="0"/>
+                      <a:ext cx="2000746" cy="4018930"/>
+                    </a:xfrm>
+                    <a:prstGeom prst="rect">
+                      <a:avLst/>
+                    </a:prstGeom>
+                    <a:noFill/>
+                    <a:ln>
+                      <a:noFill/>
+                    </a:ln>
+                  </pic:spPr>
+                </pic:pic>
+              </a:graphicData>
+            </a:graphic>
+          </wp:anchor>
+        </w:drawing>
+      </w:r>
+    </w:p>
+    <w:p/>
+    <w:p>
+      <w:pPr>
+        <w:spacing w:line="360" w:lineRule="auto"/>
+        <w:ind w:left="4320"/>
+        <w:jc w:val="both"/>
+        <w:rPr>
+          <w:rFonts w:ascii="Arial" w:hAnsi="Arial" w:cs="Arial"/>
+        </w:rPr>
+      </w:pPr>
+      <w:r>
+        <w:rPr>
+          <w:rFonts w:ascii="Arial" w:hAnsi="Arial" w:cs="Arial"/>
+        </w:rPr>
+        <w:t>Za prijavu korisnika potrebno je ispuniti polja email  i lozinku. Firebase funkcija za prijavu provodi samu validaciju, te nije moguće se prijaviti ukoliko korisnik nema korisnički račun.Klikom na gumb korisnika se preusmjerava se na početnu stranicu za registriranog korisnika (omogućeni su mu razgovori, mogućnost prikaza vlastitog profila te da napravi ponudu.)</w:t>
+      </w:r>
+    </w:p>
+    <w:p>
+      <w:pPr>
+        <w:tabs>
+          <w:tab w:val="left" w:pos="1407"/>
+        </w:tabs>
+      </w:pPr>
+      <w:r>
+        <w:br/>
+      </w:r>
+    </w:p>
+    <w:p>
+      <w:pPr>
+        <w:tabs>
+          <w:tab w:val="left" w:pos="1407"/>
+        </w:tabs>
+      </w:pPr>
+      <w:r>
+        <w:br w:type="textWrapping" w:clear="all"/>
+      </w:r>
+    </w:p>
+    <w:p>
+      <w:pPr>
+        <w:tabs>
+          <w:tab w:val="left" w:pos="1407"/>
+        </w:tabs>
+        <w:rPr>
+          <w:rFonts w:ascii="Arial" w:hAnsi="Arial" w:cs="Arial"/>
+          <w:b/>
+        </w:rPr>
+      </w:pPr>
+      <w:r>
+        <w:rPr>
+          <w:rFonts w:ascii="Arial" w:hAnsi="Arial" w:cs="Arial"/>
+          <w:b/>
+        </w:rPr>
+        <w:tab/>
+      </w:r>
+      <w:r>
+        <w:rPr>
+          <w:rFonts w:ascii="Arial" w:hAnsi="Arial" w:cs="Arial"/>
+          <w:b/>
+        </w:rPr>
+        <w:tab/>
+      </w:r>
+      <w:r>
+        <w:rPr>
+          <w:rFonts w:ascii="Arial" w:hAnsi="Arial" w:cs="Arial"/>
+          <w:b/>
+        </w:rPr>
+        <w:tab/>
+      </w:r>
+      <w:r>
+        <w:rPr>
+          <w:rFonts w:ascii="Arial" w:hAnsi="Arial" w:cs="Arial"/>
+          <w:b/>
+        </w:rPr>
+        <w:tab/>
+      </w:r>
+      <w:r>
+        <w:rPr>
+          <w:rFonts w:ascii="Arial" w:hAnsi="Arial" w:cs="Arial"/>
+          <w:b/>
+        </w:rPr>
+        <w:tab/>
+      </w:r>
+      <w:r>
+        <w:rPr>
+          <w:rFonts w:ascii="Arial" w:hAnsi="Arial" w:cs="Arial"/>
+          <w:b/>
+        </w:rPr>
+        <w:tab/>
+      </w:r>
+      <w:r>
+        <w:rPr>
+          <w:rFonts w:ascii="Arial" w:hAnsi="Arial" w:cs="Arial"/>
+          <w:b/>
+        </w:rPr>
+        <w:t>Profil korisnika</w:t>
+      </w:r>
+    </w:p>
+    <w:p>
+      <w:pPr>
+        <w:tabs>
+          <w:tab w:val="left" w:pos="1407"/>
+        </w:tabs>
+        <w:rPr>
+          <w:b/>
+        </w:rPr>
+      </w:pPr>
+      <w:r>
+        <w:rPr>
+          <w:noProof/>
+        </w:rPr>
+        <w:drawing>
+          <wp:anchor distT="0" distB="0" distL="114300" distR="114300" simplePos="0" relativeHeight="251655680" behindDoc="1" locked="0" layoutInCell="1" allowOverlap="1" wp14:anchorId="700A96D6" wp14:editId="299C183C">
+            <wp:simplePos x="0" y="0"/>
+            <wp:positionH relativeFrom="column">
+              <wp:posOffset>0</wp:posOffset>
+            </wp:positionH>
+            <wp:positionV relativeFrom="paragraph">
+              <wp:posOffset>4179</wp:posOffset>
+            </wp:positionV>
+            <wp:extent cx="1904551" cy="3825701"/>
+            <wp:effectExtent l="0" t="0" r="635" b="3810"/>
+            <wp:wrapTight wrapText="bothSides">
+              <wp:wrapPolygon edited="0">
+                <wp:start x="0" y="0"/>
+                <wp:lineTo x="0" y="21514"/>
+                <wp:lineTo x="21391" y="21514"/>
+                <wp:lineTo x="21391" y="0"/>
+                <wp:lineTo x="0" y="0"/>
+              </wp:wrapPolygon>
+            </wp:wrapTight>
+            <wp:docPr id="6" name="Picture 6"/>
+            <wp:cNvGraphicFramePr>
+              <a:graphicFrameLocks xmlns:a="http://schemas.openxmlformats.org/drawingml/2006/main" noChangeAspect="1"/>
+            </wp:cNvGraphicFramePr>
+            <a:graphic xmlns:a="http://schemas.openxmlformats.org/drawingml/2006/main">
+              <a:graphicData uri="http://schemas.openxmlformats.org/drawingml/2006/picture">
+                <pic:pic xmlns:pic="http://schemas.openxmlformats.org/drawingml/2006/picture">
+                  <pic:nvPicPr>
+                    <pic:cNvPr id="0" name="Picture 9"/>
+                    <pic:cNvPicPr>
+                      <a:picLocks noChangeAspect="1" noChangeArrowheads="1"/>
+                    </pic:cNvPicPr>
+                  </pic:nvPicPr>
+                  <pic:blipFill>
+                    <a:blip r:embed="rId18">
+                      <a:extLst>
+                        <a:ext uri="{28A0092B-C50C-407E-A947-70E740481C1C}">
+                          <a14:useLocalDpi xmlns:a14="http://schemas.microsoft.com/office/drawing/2010/main" val="0"/>
+                        </a:ext>
+                      </a:extLst>
+                    </a:blip>
+                    <a:srcRect/>
+                    <a:stretch>
+                      <a:fillRect/>
+                    </a:stretch>
+                  </pic:blipFill>
+                  <pic:spPr bwMode="auto">
+                    <a:xfrm>
+                      <a:off x="0" y="0"/>
+                      <a:ext cx="1904551" cy="3825701"/>
+                    </a:xfrm>
+                    <a:prstGeom prst="rect">
+                      <a:avLst/>
+                    </a:prstGeom>
+                    <a:noFill/>
+                    <a:ln>
+                      <a:noFill/>
+                    </a:ln>
+                  </pic:spPr>
+                </pic:pic>
+              </a:graphicData>
+            </a:graphic>
+          </wp:anchor>
+        </w:drawing>
+      </w:r>
+    </w:p>
+    <w:p/>
+    <w:p>
+      <w:pPr>
+        <w:spacing w:line="360" w:lineRule="auto"/>
+        <w:ind w:left="4320"/>
+        <w:jc w:val="both"/>
+        <w:rPr>
+          <w:rFonts w:ascii="Arial" w:hAnsi="Arial" w:cs="Arial"/>
+        </w:rPr>
+      </w:pPr>
+      <w:r>
+        <w:rPr>
+          <w:rFonts w:ascii="Arial" w:hAnsi="Arial" w:cs="Arial"/>
+        </w:rPr>
+        <w:t xml:space="preserve">Svaki registirani korisnik ima mogućnost uvida u svoj profi. Na svom korisničkom profilu može dodati profilnu sliku, te je može izmjenjivati. Tu su podaci poput ime i prezime, email adresa, starosna dob, ocjena korisnika koje je dobio od drugih korisnika na temelju obavljenih dogovora. Također klikom na Moji dogovori ima mogućnost vidjet povijest dogovora s drugim korisnicima. Tu se još nalazi i gumb Odjavi se te klikom na njega prestaje aktivnost korisnika i briše se sesija. </w:t>
+      </w:r>
+    </w:p>
+    <w:p>
+      <w:pPr>
+        <w:spacing w:line="360" w:lineRule="auto"/>
+        <w:ind w:left="4320"/>
+        <w:jc w:val="both"/>
+        <w:rPr>
+          <w:rFonts w:ascii="Arial" w:hAnsi="Arial" w:cs="Arial"/>
+        </w:rPr>
+      </w:pPr>
+    </w:p>
+    <w:p>
+      <w:pPr>
+        <w:spacing w:line="360" w:lineRule="auto"/>
+        <w:ind w:left="4320"/>
+        <w:jc w:val="both"/>
+        <w:rPr>
+          <w:rFonts w:ascii="Arial" w:hAnsi="Arial" w:cs="Arial"/>
+        </w:rPr>
+      </w:pPr>
+    </w:p>
+    <w:p>
+      <w:pPr>
+        <w:ind w:left="3540" w:firstLine="708"/>
+        <w:rPr>
+          <w:rFonts w:ascii="Arial" w:hAnsi="Arial" w:cs="Arial"/>
+          <w:b/>
+        </w:rPr>
+      </w:pPr>
+      <w:r>
+        <w:rPr>
+          <w:noProof/>
+        </w:rPr>
+        <w:drawing>
+          <wp:anchor distT="0" distB="0" distL="114300" distR="114300" simplePos="0" relativeHeight="251658752" behindDoc="0" locked="0" layoutInCell="1" allowOverlap="1" wp14:anchorId="5E0A29E6" wp14:editId="36F1FFC6">
+            <wp:simplePos x="0" y="0"/>
+            <wp:positionH relativeFrom="column">
+              <wp:posOffset>0</wp:posOffset>
+            </wp:positionH>
+            <wp:positionV relativeFrom="paragraph">
+              <wp:posOffset>184150</wp:posOffset>
+            </wp:positionV>
+            <wp:extent cx="1947545" cy="3912235"/>
+            <wp:effectExtent l="0" t="0" r="0" b="0"/>
+            <wp:wrapSquare wrapText="bothSides"/>
+            <wp:docPr id="7" name="Picture 7"/>
+            <wp:cNvGraphicFramePr>
+              <a:graphicFrameLocks xmlns:a="http://schemas.openxmlformats.org/drawingml/2006/main" noChangeAspect="1"/>
+            </wp:cNvGraphicFramePr>
+            <a:graphic xmlns:a="http://schemas.openxmlformats.org/drawingml/2006/main">
+              <a:graphicData uri="http://schemas.openxmlformats.org/drawingml/2006/picture">
+                <pic:pic xmlns:pic="http://schemas.openxmlformats.org/drawingml/2006/picture">
+                  <pic:nvPicPr>
+                    <pic:cNvPr id="0" name="Picture 11"/>
+                    <pic:cNvPicPr>
+                      <a:picLocks noChangeAspect="1" noChangeArrowheads="1"/>
+                    </pic:cNvPicPr>
+                  </pic:nvPicPr>
+                  <pic:blipFill>
+                    <a:blip r:embed="rId19">
+                      <a:extLst>
+                        <a:ext uri="{28A0092B-C50C-407E-A947-70E740481C1C}">
+                          <a14:useLocalDpi xmlns:a14="http://schemas.microsoft.com/office/drawing/2010/main" val="0"/>
+                        </a:ext>
+                      </a:extLst>
+                    </a:blip>
+                    <a:srcRect/>
+                    <a:stretch>
+                      <a:fillRect/>
+                    </a:stretch>
+                  </pic:blipFill>
+                  <pic:spPr bwMode="auto">
+                    <a:xfrm>
+                      <a:off x="0" y="0"/>
+                      <a:ext cx="1947545" cy="3912235"/>
+                    </a:xfrm>
+                    <a:prstGeom prst="rect">
+                      <a:avLst/>
+                    </a:prstGeom>
+                    <a:noFill/>
+                    <a:ln>
+                      <a:noFill/>
+                    </a:ln>
+                  </pic:spPr>
+                </pic:pic>
+              </a:graphicData>
+            </a:graphic>
+          </wp:anchor>
+        </w:drawing>
+      </w:r>
+    </w:p>
+    <w:p>
+      <w:pPr>
+        <w:ind w:left="3540" w:firstLine="708"/>
+        <w:rPr>
+          <w:rFonts w:ascii="Arial" w:hAnsi="Arial" w:cs="Arial"/>
+          <w:b/>
+        </w:rPr>
+      </w:pPr>
+      <w:r>
+        <w:rPr>
+          <w:rFonts w:ascii="Arial" w:hAnsi="Arial" w:cs="Arial"/>
+          <w:b/>
+        </w:rPr>
+        <w:t>Chat</w:t>
+      </w:r>
+    </w:p>
+    <w:p>
+      <w:pPr>
+        <w:rPr>
+          <w:b/>
+        </w:rPr>
+      </w:pPr>
+    </w:p>
+    <w:p>
+      <w:pPr>
+        <w:rPr>
+          <w:b/>
+        </w:rPr>
+      </w:pPr>
+    </w:p>
+    <w:p>
+      <w:pPr>
+        <w:spacing w:line="360" w:lineRule="auto"/>
+        <w:ind w:left="4320"/>
+        <w:jc w:val="both"/>
+        <w:rPr>
+          <w:rFonts w:ascii="Arial" w:hAnsi="Arial" w:cs="Arial"/>
+        </w:rPr>
+      </w:pPr>
+      <w:r>
+        <w:rPr>
+          <w:rFonts w:ascii="Arial" w:hAnsi="Arial" w:cs="Arial"/>
+        </w:rPr>
+        <w:t>Chat zaslon omogućava korisnicima izmjenjivanje poruka, gdje se međusobno mogu dogovoriti za detalje izvršavanja dogovorene usluge. Korisnici preko poruka dogovaraju vrstu usluge, cijenu, mjesto isporuke te ostale detalje. U gornje desnom kutu se nalazi gumb za potvrdu da je dostava dogovorena. Potrebno je da obe strane potvrde da je dostava dogovorena.</w:t>
+      </w:r>
+    </w:p>
+    <w:p>
+      <w:r>
+        <w:br/>
+      </w:r>
+    </w:p>
+    <w:p/>
+    <w:p/>
+    <w:p/>
+    <w:p/>
+    <w:p/>
+    <w:p/>
+    <w:p>
+      <w:pPr>
+        <w:ind w:left="3540" w:firstLine="708"/>
+        <w:rPr>
+          <w:rFonts w:ascii="Arial" w:hAnsi="Arial" w:cs="Arial"/>
+          <w:b/>
+        </w:rPr>
+      </w:pPr>
+    </w:p>
+    <w:p>
+      <w:pPr>
+        <w:ind w:left="3540" w:firstLine="708"/>
+        <w:rPr>
+          <w:rFonts w:ascii="Arial" w:hAnsi="Arial" w:cs="Arial"/>
+          <w:b/>
+        </w:rPr>
+      </w:pPr>
+      <w:r>
+        <w:rPr>
+          <w:b/>
+          <w:noProof/>
+        </w:rPr>
+        <w:drawing>
+          <wp:anchor distT="0" distB="0" distL="114300" distR="114300" simplePos="0" relativeHeight="251662848" behindDoc="0" locked="0" layoutInCell="1" allowOverlap="1" wp14:anchorId="70661D48" wp14:editId="0F653A98">
+            <wp:simplePos x="0" y="0"/>
+            <wp:positionH relativeFrom="column">
+              <wp:posOffset>0</wp:posOffset>
+            </wp:positionH>
+            <wp:positionV relativeFrom="paragraph">
+              <wp:posOffset>14605</wp:posOffset>
+            </wp:positionV>
+            <wp:extent cx="1825597" cy="3667106"/>
+            <wp:effectExtent l="0" t="0" r="3810" b="0"/>
+            <wp:wrapSquare wrapText="bothSides"/>
+            <wp:docPr id="8" name="Picture 8"/>
+            <wp:cNvGraphicFramePr>
+              <a:graphicFrameLocks xmlns:a="http://schemas.openxmlformats.org/drawingml/2006/main" noChangeAspect="1"/>
+            </wp:cNvGraphicFramePr>
+            <a:graphic xmlns:a="http://schemas.openxmlformats.org/drawingml/2006/main">
+              <a:graphicData uri="http://schemas.openxmlformats.org/drawingml/2006/picture">
+                <pic:pic xmlns:pic="http://schemas.openxmlformats.org/drawingml/2006/picture">
+                  <pic:nvPicPr>
+                    <pic:cNvPr id="0" name="Picture 13"/>
+                    <pic:cNvPicPr>
+                      <a:picLocks noChangeAspect="1" noChangeArrowheads="1"/>
+                    </pic:cNvPicPr>
+                  </pic:nvPicPr>
+                  <pic:blipFill>
+                    <a:blip r:embed="rId20">
+                      <a:extLst>
+                        <a:ext uri="{28A0092B-C50C-407E-A947-70E740481C1C}">
+                          <a14:useLocalDpi xmlns:a14="http://schemas.microsoft.com/office/drawing/2010/main" val="0"/>
+                        </a:ext>
+                      </a:extLst>
+                    </a:blip>
+                    <a:srcRect/>
+                    <a:stretch>
+                      <a:fillRect/>
+                    </a:stretch>
+                  </pic:blipFill>
+                  <pic:spPr bwMode="auto">
+                    <a:xfrm>
+                      <a:off x="0" y="0"/>
+                      <a:ext cx="1825597" cy="3667106"/>
+                    </a:xfrm>
+                    <a:prstGeom prst="rect">
+                      <a:avLst/>
+                    </a:prstGeom>
+                    <a:noFill/>
+                    <a:ln>
+                      <a:noFill/>
+                    </a:ln>
+                  </pic:spPr>
+                </pic:pic>
+              </a:graphicData>
+            </a:graphic>
+          </wp:anchor>
+        </w:drawing>
+      </w:r>
+      <w:r>
+        <w:rPr>
+          <w:rFonts w:ascii="Arial" w:hAnsi="Arial" w:cs="Arial"/>
+          <w:b/>
+        </w:rPr>
+        <w:t>Moji razgovori (Inbox)</w:t>
+      </w:r>
+    </w:p>
+    <w:p>
+      <w:pPr>
+        <w:ind w:left="3540" w:firstLine="708"/>
+        <w:rPr>
+          <w:rFonts w:ascii="Arial" w:hAnsi="Arial" w:cs="Arial"/>
+          <w:b/>
+        </w:rPr>
+      </w:pPr>
+    </w:p>
+    <w:p>
+      <w:pPr>
+        <w:rPr>
+          <w:b/>
+        </w:rPr>
+      </w:pPr>
+    </w:p>
+    <w:p>
+      <w:pPr>
+        <w:spacing w:line="360" w:lineRule="auto"/>
+        <w:ind w:left="4320"/>
+        <w:jc w:val="both"/>
+        <w:rPr>
+          <w:rFonts w:ascii="Arial" w:hAnsi="Arial" w:cs="Arial"/>
+        </w:rPr>
+      </w:pPr>
+      <w:r>
+        <w:rPr>
+          <w:rFonts w:ascii="Arial" w:hAnsi="Arial" w:cs="Arial"/>
+        </w:rPr>
+        <w:t xml:space="preserve">Korisniku je moguć uvid u njegove razgovore s ostalim korisnicima. Klikom na željenog korisnika prikaže se povijest razgovora. Moji razgovori predstavljaju zapravo Inbox svakog korisnika. </w:t>
+      </w:r>
+    </w:p>
+    <w:p/>
+    <w:p/>
+    <w:p/>
+    <w:p/>
+    <w:p/>
+    <w:p/>
+    <w:p/>
+    <w:p/>
+    <w:p/>
+    <w:p/>
+    <w:p/>
+    <w:p/>
+    <w:p/>
+    <w:p/>
+    <w:p>
+      <w:r>
+        <w:rPr>
+          <w:b/>
+          <w:noProof/>
+        </w:rPr>
+        <w:drawing>
+          <wp:anchor distT="0" distB="0" distL="114300" distR="114300" simplePos="0" relativeHeight="251665920" behindDoc="0" locked="0" layoutInCell="1" allowOverlap="1" wp14:anchorId="3E5144A0" wp14:editId="1D42A048">
+            <wp:simplePos x="0" y="0"/>
+            <wp:positionH relativeFrom="column">
+              <wp:posOffset>-9525</wp:posOffset>
+            </wp:positionH>
+            <wp:positionV relativeFrom="paragraph">
+              <wp:posOffset>187960</wp:posOffset>
+            </wp:positionV>
+            <wp:extent cx="1963694" cy="3944502"/>
+            <wp:effectExtent l="0" t="0" r="0" b="0"/>
+            <wp:wrapSquare wrapText="bothSides"/>
+            <wp:docPr id="9" name="Picture 9"/>
+            <wp:cNvGraphicFramePr>
+              <a:graphicFrameLocks xmlns:a="http://schemas.openxmlformats.org/drawingml/2006/main" noChangeAspect="1"/>
+            </wp:cNvGraphicFramePr>
+            <a:graphic xmlns:a="http://schemas.openxmlformats.org/drawingml/2006/main">
+              <a:graphicData uri="http://schemas.openxmlformats.org/drawingml/2006/picture">
+                <pic:pic xmlns:pic="http://schemas.openxmlformats.org/drawingml/2006/picture">
+                  <pic:nvPicPr>
+                    <pic:cNvPr id="0" name="Picture 14"/>
+                    <pic:cNvPicPr>
+                      <a:picLocks noChangeAspect="1" noChangeArrowheads="1"/>
+                    </pic:cNvPicPr>
+                  </pic:nvPicPr>
+                  <pic:blipFill>
+                    <a:blip r:embed="rId21">
+                      <a:extLst>
+                        <a:ext uri="{28A0092B-C50C-407E-A947-70E740481C1C}">
+                          <a14:useLocalDpi xmlns:a14="http://schemas.microsoft.com/office/drawing/2010/main" val="0"/>
+                        </a:ext>
+                      </a:extLst>
+                    </a:blip>
+                    <a:srcRect/>
+                    <a:stretch>
+                      <a:fillRect/>
+                    </a:stretch>
+                  </pic:blipFill>
+                  <pic:spPr bwMode="auto">
+                    <a:xfrm>
+                      <a:off x="0" y="0"/>
+                      <a:ext cx="1963694" cy="3944502"/>
+                    </a:xfrm>
+                    <a:prstGeom prst="rect">
+                      <a:avLst/>
+                    </a:prstGeom>
+                    <a:noFill/>
+                    <a:ln>
+                      <a:noFill/>
+                    </a:ln>
+                  </pic:spPr>
+                </pic:pic>
+              </a:graphicData>
+            </a:graphic>
+          </wp:anchor>
+        </w:drawing>
+      </w:r>
+    </w:p>
+    <w:p>
+      <w:pPr>
+        <w:ind w:left="3540" w:firstLine="708"/>
+        <w:rPr>
+          <w:rFonts w:ascii="Arial" w:hAnsi="Arial" w:cs="Arial"/>
+          <w:b/>
+        </w:rPr>
+      </w:pPr>
+      <w:r>
+        <w:rPr>
+          <w:rFonts w:ascii="Arial" w:hAnsi="Arial" w:cs="Arial"/>
+          <w:b/>
+        </w:rPr>
+        <w:t xml:space="preserve">Moji dogovori </w:t>
+      </w:r>
+    </w:p>
+    <w:p>
+      <w:pPr>
+        <w:ind w:left="3540" w:firstLine="708"/>
+        <w:rPr>
+          <w:rFonts w:ascii="Arial" w:hAnsi="Arial" w:cs="Arial"/>
+          <w:b/>
+        </w:rPr>
+      </w:pPr>
+    </w:p>
+    <w:p>
+      <w:pPr>
+        <w:rPr>
+          <w:b/>
+        </w:rPr>
+      </w:pPr>
+    </w:p>
+    <w:p>
+      <w:pPr>
+        <w:spacing w:line="360" w:lineRule="auto"/>
+        <w:ind w:left="4248"/>
+        <w:jc w:val="both"/>
+      </w:pPr>
+      <w:r>
+        <w:rPr>
+          <w:rFonts w:ascii="Arial" w:hAnsi="Arial" w:cs="Arial"/>
+        </w:rPr>
+        <w:t>Moji dogovori su predstavlja popis svih dogovorenih usluga s drugim korisnicima. Prikazuje se s kojim korisnikom smo ostvarili suradnju te datum i vrijeme. Klikom na dogovor ponudi nam se opcija da ocijenimo korisnika ocjenom od 1 do 5. Potrebno je ocjeniti svakog korisnika kako bi se dogovor označio kao izvršena usluga. Te ocjenjivanjem dogovor se briše i uklanja s popisa Moji dogovori. Ocjenjivanje korisnika služi i tome da ostali korisnici imaju bolji uvid za ostale korisnike da li ispunjavaju odgovorno i na vrijeme zakazane usluge ili</w:t>
+      </w:r>
+      <w:r>
+        <w:rPr>
+          <w:rFonts w:ascii="Arial" w:hAnsi="Arial" w:cs="Arial"/>
+        </w:rPr>
+        <w:t xml:space="preserve"> ne.</w:t>
+      </w:r>
+    </w:p>
     <w:sectPr>
-      <w:footerReference w:type="default" r:id="rId15"/>
       <w:pgSz w:w="11906" w:h="16838"/>
       <w:pgMar w:top="1417" w:right="1417" w:bottom="1417" w:left="1417" w:header="708" w:footer="709" w:gutter="0"/>
       <w:pgNumType w:start="1"/>
@@ -2270,7 +3179,7 @@
 </file>
 
 <file path=word/endnotes.xml><?xml version="1.0" encoding="utf-8"?>
-<w:endnotes xmlns:wpc="http://schemas.microsoft.com/office/word/2010/wordprocessingCanvas" xmlns:mc="http://schemas.openxmlformats.org/markup-compatibility/2006" xmlns:o="urn:schemas-microsoft-com:office:office" xmlns:r="http://schemas.openxmlformats.org/officeDocument/2006/relationships" xmlns:m="http://schemas.openxmlformats.org/officeDocument/2006/math" xmlns:v="urn:schemas-microsoft-com:vml" xmlns:wp14="http://schemas.microsoft.com/office/word/2010/wordprocessingDrawing" xmlns:wp="http://schemas.openxmlformats.org/drawingml/2006/wordprocessingDrawing" xmlns:w10="urn:schemas-microsoft-com:office:word" xmlns:w="http://schemas.openxmlformats.org/wordprocessingml/2006/main" xmlns:w14="http://schemas.microsoft.com/office/word/2010/wordml" xmlns:wpg="http://schemas.microsoft.com/office/word/2010/wordprocessingGroup" xmlns:wpi="http://schemas.microsoft.com/office/word/2010/wordprocessingInk" xmlns:wne="http://schemas.microsoft.com/office/word/2006/wordml" xmlns:wps="http://schemas.microsoft.com/office/word/2010/wordprocessingShape" mc:Ignorable="w14 wp14">
+<w:endnotes xmlns:wpc="http://schemas.microsoft.com/office/word/2010/wordprocessingCanvas" xmlns:cx="http://schemas.microsoft.com/office/drawing/2014/chartex" xmlns:cx1="http://schemas.microsoft.com/office/drawing/2015/9/8/chartex" xmlns:cx2="http://schemas.microsoft.com/office/drawing/2015/10/21/chartex" xmlns:cx3="http://schemas.microsoft.com/office/drawing/2016/5/9/chartex" xmlns:cx4="http://schemas.microsoft.com/office/drawing/2016/5/10/chartex" xmlns:cx5="http://schemas.microsoft.com/office/drawing/2016/5/11/chartex" xmlns:cx6="http://schemas.microsoft.com/office/drawing/2016/5/12/chartex" xmlns:cx7="http://schemas.microsoft.com/office/drawing/2016/5/13/chartex" xmlns:cx8="http://schemas.microsoft.com/office/drawing/2016/5/14/chartex" xmlns:mc="http://schemas.openxmlformats.org/markup-compatibility/2006" xmlns:aink="http://schemas.microsoft.com/office/drawing/2016/ink" xmlns:am3d="http://schemas.microsoft.com/office/drawing/2017/model3d" xmlns:o="urn:schemas-microsoft-com:office:office" xmlns:r="http://schemas.openxmlformats.org/officeDocument/2006/relationships" xmlns:m="http://schemas.openxmlformats.org/officeDocument/2006/math" xmlns:v="urn:schemas-microsoft-com:vml" xmlns:wp14="http://schemas.microsoft.com/office/word/2010/wordprocessingDrawing" xmlns:wp="http://schemas.openxmlformats.org/drawingml/2006/wordprocessingDrawing" xmlns:w10="urn:schemas-microsoft-com:office:word" xmlns:w="http://schemas.openxmlformats.org/wordprocessingml/2006/main" xmlns:w14="http://schemas.microsoft.com/office/word/2010/wordml" xmlns:w15="http://schemas.microsoft.com/office/word/2012/wordml" xmlns:w16cid="http://schemas.microsoft.com/office/word/2016/wordml/cid" xmlns:w16se="http://schemas.microsoft.com/office/word/2015/wordml/symex" xmlns:wpg="http://schemas.microsoft.com/office/word/2010/wordprocessingGroup" xmlns:wpi="http://schemas.microsoft.com/office/word/2010/wordprocessingInk" xmlns:wne="http://schemas.microsoft.com/office/word/2006/wordml" xmlns:wps="http://schemas.microsoft.com/office/word/2010/wordprocessingShape" mc:Ignorable="w14 w15 w16se w16cid wp14">
   <w:endnote w:type="separator" w:id="-1">
     <w:p>
       <w:r>
@@ -2289,7 +3198,7 @@
 </file>
 
 <file path=word/footer1.xml><?xml version="1.0" encoding="utf-8"?>
-<w:ftr xmlns:wpc="http://schemas.microsoft.com/office/word/2010/wordprocessingCanvas" xmlns:mc="http://schemas.openxmlformats.org/markup-compatibility/2006" xmlns:o="urn:schemas-microsoft-com:office:office" xmlns:r="http://schemas.openxmlformats.org/officeDocument/2006/relationships" xmlns:m="http://schemas.openxmlformats.org/officeDocument/2006/math" xmlns:v="urn:schemas-microsoft-com:vml" xmlns:wp14="http://schemas.microsoft.com/office/word/2010/wordprocessingDrawing" xmlns:wp="http://schemas.openxmlformats.org/drawingml/2006/wordprocessingDrawing" xmlns:w10="urn:schemas-microsoft-com:office:word" xmlns:w="http://schemas.openxmlformats.org/wordprocessingml/2006/main" xmlns:w14="http://schemas.microsoft.com/office/word/2010/wordml" xmlns:wpg="http://schemas.microsoft.com/office/word/2010/wordprocessingGroup" xmlns:wpi="http://schemas.microsoft.com/office/word/2010/wordprocessingInk" xmlns:wne="http://schemas.microsoft.com/office/word/2006/wordml" xmlns:wps="http://schemas.microsoft.com/office/word/2010/wordprocessingShape" mc:Ignorable="w14 wp14">
+<w:ftr xmlns:wpc="http://schemas.microsoft.com/office/word/2010/wordprocessingCanvas" xmlns:cx="http://schemas.microsoft.com/office/drawing/2014/chartex" xmlns:cx1="http://schemas.microsoft.com/office/drawing/2015/9/8/chartex" xmlns:cx2="http://schemas.microsoft.com/office/drawing/2015/10/21/chartex" xmlns:cx3="http://schemas.microsoft.com/office/drawing/2016/5/9/chartex" xmlns:cx4="http://schemas.microsoft.com/office/drawing/2016/5/10/chartex" xmlns:cx5="http://schemas.microsoft.com/office/drawing/2016/5/11/chartex" xmlns:cx6="http://schemas.microsoft.com/office/drawing/2016/5/12/chartex" xmlns:cx7="http://schemas.microsoft.com/office/drawing/2016/5/13/chartex" xmlns:cx8="http://schemas.microsoft.com/office/drawing/2016/5/14/chartex" xmlns:mc="http://schemas.openxmlformats.org/markup-compatibility/2006" xmlns:aink="http://schemas.microsoft.com/office/drawing/2016/ink" xmlns:am3d="http://schemas.microsoft.com/office/drawing/2017/model3d" xmlns:o="urn:schemas-microsoft-com:office:office" xmlns:r="http://schemas.openxmlformats.org/officeDocument/2006/relationships" xmlns:m="http://schemas.openxmlformats.org/officeDocument/2006/math" xmlns:v="urn:schemas-microsoft-com:vml" xmlns:wp14="http://schemas.microsoft.com/office/word/2010/wordprocessingDrawing" xmlns:wp="http://schemas.openxmlformats.org/drawingml/2006/wordprocessingDrawing" xmlns:w10="urn:schemas-microsoft-com:office:word" xmlns:w="http://schemas.openxmlformats.org/wordprocessingml/2006/main" xmlns:w14="http://schemas.microsoft.com/office/word/2010/wordml" xmlns:w15="http://schemas.microsoft.com/office/word/2012/wordml" xmlns:w16cid="http://schemas.microsoft.com/office/word/2016/wordml/cid" xmlns:w16se="http://schemas.microsoft.com/office/word/2015/wordml/symex" xmlns:wpg="http://schemas.microsoft.com/office/word/2010/wordprocessingGroup" xmlns:wpi="http://schemas.microsoft.com/office/word/2010/wordprocessingInk" xmlns:wne="http://schemas.microsoft.com/office/word/2006/wordml" xmlns:wps="http://schemas.microsoft.com/office/word/2010/wordprocessingShape" mc:Ignorable="w14 w15 w16se w16cid wp14">
   <w:p>
     <w:pPr>
       <w:pStyle w:val="Footer"/>
@@ -2305,7 +3214,7 @@
 </file>
 
 <file path=word/footer2.xml><?xml version="1.0" encoding="utf-8"?>
-<w:ftr xmlns:wpc="http://schemas.microsoft.com/office/word/2010/wordprocessingCanvas" xmlns:mc="http://schemas.openxmlformats.org/markup-compatibility/2006" xmlns:o="urn:schemas-microsoft-com:office:office" xmlns:r="http://schemas.openxmlformats.org/officeDocument/2006/relationships" xmlns:m="http://schemas.openxmlformats.org/officeDocument/2006/math" xmlns:v="urn:schemas-microsoft-com:vml" xmlns:wp14="http://schemas.microsoft.com/office/word/2010/wordprocessingDrawing" xmlns:wp="http://schemas.openxmlformats.org/drawingml/2006/wordprocessingDrawing" xmlns:w10="urn:schemas-microsoft-com:office:word" xmlns:w="http://schemas.openxmlformats.org/wordprocessingml/2006/main" xmlns:w14="http://schemas.microsoft.com/office/word/2010/wordml" xmlns:wpg="http://schemas.microsoft.com/office/word/2010/wordprocessingGroup" xmlns:wpi="http://schemas.microsoft.com/office/word/2010/wordprocessingInk" xmlns:wne="http://schemas.microsoft.com/office/word/2006/wordml" xmlns:wps="http://schemas.microsoft.com/office/word/2010/wordprocessingShape" mc:Ignorable="w14 wp14">
+<w:ftr xmlns:wpc="http://schemas.microsoft.com/office/word/2010/wordprocessingCanvas" xmlns:cx="http://schemas.microsoft.com/office/drawing/2014/chartex" xmlns:cx1="http://schemas.microsoft.com/office/drawing/2015/9/8/chartex" xmlns:cx2="http://schemas.microsoft.com/office/drawing/2015/10/21/chartex" xmlns:cx3="http://schemas.microsoft.com/office/drawing/2016/5/9/chartex" xmlns:cx4="http://schemas.microsoft.com/office/drawing/2016/5/10/chartex" xmlns:cx5="http://schemas.microsoft.com/office/drawing/2016/5/11/chartex" xmlns:cx6="http://schemas.microsoft.com/office/drawing/2016/5/12/chartex" xmlns:cx7="http://schemas.microsoft.com/office/drawing/2016/5/13/chartex" xmlns:cx8="http://schemas.microsoft.com/office/drawing/2016/5/14/chartex" xmlns:mc="http://schemas.openxmlformats.org/markup-compatibility/2006" xmlns:aink="http://schemas.microsoft.com/office/drawing/2016/ink" xmlns:am3d="http://schemas.microsoft.com/office/drawing/2017/model3d" xmlns:o="urn:schemas-microsoft-com:office:office" xmlns:r="http://schemas.openxmlformats.org/officeDocument/2006/relationships" xmlns:m="http://schemas.openxmlformats.org/officeDocument/2006/math" xmlns:v="urn:schemas-microsoft-com:vml" xmlns:wp14="http://schemas.microsoft.com/office/word/2010/wordprocessingDrawing" xmlns:wp="http://schemas.openxmlformats.org/drawingml/2006/wordprocessingDrawing" xmlns:w10="urn:schemas-microsoft-com:office:word" xmlns:w="http://schemas.openxmlformats.org/wordprocessingml/2006/main" xmlns:w14="http://schemas.microsoft.com/office/word/2010/wordml" xmlns:w15="http://schemas.microsoft.com/office/word/2012/wordml" xmlns:w16cid="http://schemas.microsoft.com/office/word/2016/wordml/cid" xmlns:w16se="http://schemas.microsoft.com/office/word/2015/wordml/symex" xmlns:wpg="http://schemas.microsoft.com/office/word/2010/wordprocessingGroup" xmlns:wpi="http://schemas.microsoft.com/office/word/2010/wordprocessingInk" xmlns:wne="http://schemas.microsoft.com/office/word/2006/wordml" xmlns:wps="http://schemas.microsoft.com/office/word/2010/wordprocessingShape" mc:Ignorable="w14 w15 w16se w16cid wp14">
   <w:p>
     <w:pPr>
       <w:pStyle w:val="Footer"/>
@@ -2321,7 +3230,7 @@
 </file>
 
 <file path=word/footer3.xml><?xml version="1.0" encoding="utf-8"?>
-<w:ftr xmlns:wpc="http://schemas.microsoft.com/office/word/2010/wordprocessingCanvas" xmlns:mc="http://schemas.openxmlformats.org/markup-compatibility/2006" xmlns:o="urn:schemas-microsoft-com:office:office" xmlns:r="http://schemas.openxmlformats.org/officeDocument/2006/relationships" xmlns:m="http://schemas.openxmlformats.org/officeDocument/2006/math" xmlns:v="urn:schemas-microsoft-com:vml" xmlns:wp14="http://schemas.microsoft.com/office/word/2010/wordprocessingDrawing" xmlns:wp="http://schemas.openxmlformats.org/drawingml/2006/wordprocessingDrawing" xmlns:w10="urn:schemas-microsoft-com:office:word" xmlns:w="http://schemas.openxmlformats.org/wordprocessingml/2006/main" xmlns:w14="http://schemas.microsoft.com/office/word/2010/wordml" xmlns:wpg="http://schemas.microsoft.com/office/word/2010/wordprocessingGroup" xmlns:wpi="http://schemas.microsoft.com/office/word/2010/wordprocessingInk" xmlns:wne="http://schemas.microsoft.com/office/word/2006/wordml" xmlns:wps="http://schemas.microsoft.com/office/word/2010/wordprocessingShape" mc:Ignorable="w14 wp14">
+<w:ftr xmlns:wpc="http://schemas.microsoft.com/office/word/2010/wordprocessingCanvas" xmlns:cx="http://schemas.microsoft.com/office/drawing/2014/chartex" xmlns:cx1="http://schemas.microsoft.com/office/drawing/2015/9/8/chartex" xmlns:cx2="http://schemas.microsoft.com/office/drawing/2015/10/21/chartex" xmlns:cx3="http://schemas.microsoft.com/office/drawing/2016/5/9/chartex" xmlns:cx4="http://schemas.microsoft.com/office/drawing/2016/5/10/chartex" xmlns:cx5="http://schemas.microsoft.com/office/drawing/2016/5/11/chartex" xmlns:cx6="http://schemas.microsoft.com/office/drawing/2016/5/12/chartex" xmlns:cx7="http://schemas.microsoft.com/office/drawing/2016/5/13/chartex" xmlns:cx8="http://schemas.microsoft.com/office/drawing/2016/5/14/chartex" xmlns:mc="http://schemas.openxmlformats.org/markup-compatibility/2006" xmlns:aink="http://schemas.microsoft.com/office/drawing/2016/ink" xmlns:am3d="http://schemas.microsoft.com/office/drawing/2017/model3d" xmlns:o="urn:schemas-microsoft-com:office:office" xmlns:r="http://schemas.openxmlformats.org/officeDocument/2006/relationships" xmlns:m="http://schemas.openxmlformats.org/officeDocument/2006/math" xmlns:v="urn:schemas-microsoft-com:vml" xmlns:wp14="http://schemas.microsoft.com/office/word/2010/wordprocessingDrawing" xmlns:wp="http://schemas.openxmlformats.org/drawingml/2006/wordprocessingDrawing" xmlns:w10="urn:schemas-microsoft-com:office:word" xmlns:w="http://schemas.openxmlformats.org/wordprocessingml/2006/main" xmlns:w14="http://schemas.microsoft.com/office/word/2010/wordml" xmlns:w15="http://schemas.microsoft.com/office/word/2012/wordml" xmlns:w16cid="http://schemas.microsoft.com/office/word/2016/wordml/cid" xmlns:w16se="http://schemas.microsoft.com/office/word/2015/wordml/symex" xmlns:wpg="http://schemas.microsoft.com/office/word/2010/wordprocessingGroup" xmlns:wpi="http://schemas.microsoft.com/office/word/2010/wordprocessingInk" xmlns:wne="http://schemas.microsoft.com/office/word/2006/wordml" xmlns:wps="http://schemas.microsoft.com/office/word/2010/wordprocessingShape" mc:Ignorable="w14 w15 w16se w16cid wp14">
   <w:sdt>
     <w:sdtPr>
       <w:id w:val="-2132701547"/>
@@ -2402,7 +3311,7 @@
 </file>
 
 <file path=word/footer4.xml><?xml version="1.0" encoding="utf-8"?>
-<w:ftr xmlns:wpc="http://schemas.microsoft.com/office/word/2010/wordprocessingCanvas" xmlns:mc="http://schemas.openxmlformats.org/markup-compatibility/2006" xmlns:o="urn:schemas-microsoft-com:office:office" xmlns:r="http://schemas.openxmlformats.org/officeDocument/2006/relationships" xmlns:m="http://schemas.openxmlformats.org/officeDocument/2006/math" xmlns:v="urn:schemas-microsoft-com:vml" xmlns:wp14="http://schemas.microsoft.com/office/word/2010/wordprocessingDrawing" xmlns:wp="http://schemas.openxmlformats.org/drawingml/2006/wordprocessingDrawing" xmlns:w10="urn:schemas-microsoft-com:office:word" xmlns:w="http://schemas.openxmlformats.org/wordprocessingml/2006/main" xmlns:w14="http://schemas.microsoft.com/office/word/2010/wordml" xmlns:wpg="http://schemas.microsoft.com/office/word/2010/wordprocessingGroup" xmlns:wpi="http://schemas.microsoft.com/office/word/2010/wordprocessingInk" xmlns:wne="http://schemas.microsoft.com/office/word/2006/wordml" xmlns:wps="http://schemas.microsoft.com/office/word/2010/wordprocessingShape" mc:Ignorable="w14 wp14">
+<w:ftr xmlns:wpc="http://schemas.microsoft.com/office/word/2010/wordprocessingCanvas" xmlns:cx="http://schemas.microsoft.com/office/drawing/2014/chartex" xmlns:cx1="http://schemas.microsoft.com/office/drawing/2015/9/8/chartex" xmlns:cx2="http://schemas.microsoft.com/office/drawing/2015/10/21/chartex" xmlns:cx3="http://schemas.microsoft.com/office/drawing/2016/5/9/chartex" xmlns:cx4="http://schemas.microsoft.com/office/drawing/2016/5/10/chartex" xmlns:cx5="http://schemas.microsoft.com/office/drawing/2016/5/11/chartex" xmlns:cx6="http://schemas.microsoft.com/office/drawing/2016/5/12/chartex" xmlns:cx7="http://schemas.microsoft.com/office/drawing/2016/5/13/chartex" xmlns:cx8="http://schemas.microsoft.com/office/drawing/2016/5/14/chartex" xmlns:mc="http://schemas.openxmlformats.org/markup-compatibility/2006" xmlns:aink="http://schemas.microsoft.com/office/drawing/2016/ink" xmlns:am3d="http://schemas.microsoft.com/office/drawing/2017/model3d" xmlns:o="urn:schemas-microsoft-com:office:office" xmlns:r="http://schemas.openxmlformats.org/officeDocument/2006/relationships" xmlns:m="http://schemas.openxmlformats.org/officeDocument/2006/math" xmlns:v="urn:schemas-microsoft-com:vml" xmlns:wp14="http://schemas.microsoft.com/office/word/2010/wordprocessingDrawing" xmlns:wp="http://schemas.openxmlformats.org/drawingml/2006/wordprocessingDrawing" xmlns:w10="urn:schemas-microsoft-com:office:word" xmlns:w="http://schemas.openxmlformats.org/wordprocessingml/2006/main" xmlns:w14="http://schemas.microsoft.com/office/word/2010/wordml" xmlns:w15="http://schemas.microsoft.com/office/word/2012/wordml" xmlns:w16cid="http://schemas.microsoft.com/office/word/2016/wordml/cid" xmlns:w16se="http://schemas.microsoft.com/office/word/2015/wordml/symex" xmlns:wpg="http://schemas.microsoft.com/office/word/2010/wordprocessingGroup" xmlns:wpi="http://schemas.microsoft.com/office/word/2010/wordprocessingInk" xmlns:wne="http://schemas.microsoft.com/office/word/2006/wordml" xmlns:wps="http://schemas.microsoft.com/office/word/2010/wordprocessingShape" mc:Ignorable="w14 w15 w16se w16cid wp14">
   <w:sdt>
     <w:sdtPr>
       <w:id w:val="1732971724"/>
@@ -2483,7 +3392,7 @@
 </file>
 
 <file path=word/footer5.xml><?xml version="1.0" encoding="utf-8"?>
-<w:ftr xmlns:wpc="http://schemas.microsoft.com/office/word/2010/wordprocessingCanvas" xmlns:mc="http://schemas.openxmlformats.org/markup-compatibility/2006" xmlns:o="urn:schemas-microsoft-com:office:office" xmlns:r="http://schemas.openxmlformats.org/officeDocument/2006/relationships" xmlns:m="http://schemas.openxmlformats.org/officeDocument/2006/math" xmlns:v="urn:schemas-microsoft-com:vml" xmlns:wp14="http://schemas.microsoft.com/office/word/2010/wordprocessingDrawing" xmlns:wp="http://schemas.openxmlformats.org/drawingml/2006/wordprocessingDrawing" xmlns:w10="urn:schemas-microsoft-com:office:word" xmlns:w="http://schemas.openxmlformats.org/wordprocessingml/2006/main" xmlns:w14="http://schemas.microsoft.com/office/word/2010/wordml" xmlns:wpg="http://schemas.microsoft.com/office/word/2010/wordprocessingGroup" xmlns:wpi="http://schemas.microsoft.com/office/word/2010/wordprocessingInk" xmlns:wne="http://schemas.microsoft.com/office/word/2006/wordml" xmlns:wps="http://schemas.microsoft.com/office/word/2010/wordprocessingShape" mc:Ignorable="w14 wp14">
+<w:ftr xmlns:wpc="http://schemas.microsoft.com/office/word/2010/wordprocessingCanvas" xmlns:cx="http://schemas.microsoft.com/office/drawing/2014/chartex" xmlns:cx1="http://schemas.microsoft.com/office/drawing/2015/9/8/chartex" xmlns:cx2="http://schemas.microsoft.com/office/drawing/2015/10/21/chartex" xmlns:cx3="http://schemas.microsoft.com/office/drawing/2016/5/9/chartex" xmlns:cx4="http://schemas.microsoft.com/office/drawing/2016/5/10/chartex" xmlns:cx5="http://schemas.microsoft.com/office/drawing/2016/5/11/chartex" xmlns:cx6="http://schemas.microsoft.com/office/drawing/2016/5/12/chartex" xmlns:cx7="http://schemas.microsoft.com/office/drawing/2016/5/13/chartex" xmlns:cx8="http://schemas.microsoft.com/office/drawing/2016/5/14/chartex" xmlns:mc="http://schemas.openxmlformats.org/markup-compatibility/2006" xmlns:aink="http://schemas.microsoft.com/office/drawing/2016/ink" xmlns:am3d="http://schemas.microsoft.com/office/drawing/2017/model3d" xmlns:o="urn:schemas-microsoft-com:office:office" xmlns:r="http://schemas.openxmlformats.org/officeDocument/2006/relationships" xmlns:m="http://schemas.openxmlformats.org/officeDocument/2006/math" xmlns:v="urn:schemas-microsoft-com:vml" xmlns:wp14="http://schemas.microsoft.com/office/word/2010/wordprocessingDrawing" xmlns:wp="http://schemas.openxmlformats.org/drawingml/2006/wordprocessingDrawing" xmlns:w10="urn:schemas-microsoft-com:office:word" xmlns:w="http://schemas.openxmlformats.org/wordprocessingml/2006/main" xmlns:w14="http://schemas.microsoft.com/office/word/2010/wordml" xmlns:w15="http://schemas.microsoft.com/office/word/2012/wordml" xmlns:w16cid="http://schemas.microsoft.com/office/word/2016/wordml/cid" xmlns:w16se="http://schemas.microsoft.com/office/word/2015/wordml/symex" xmlns:wpg="http://schemas.microsoft.com/office/word/2010/wordprocessingGroup" xmlns:wpi="http://schemas.microsoft.com/office/word/2010/wordprocessingInk" xmlns:wne="http://schemas.microsoft.com/office/word/2006/wordml" xmlns:wps="http://schemas.microsoft.com/office/word/2010/wordprocessingShape" mc:Ignorable="w14 w15 w16se w16cid wp14">
   <w:sdt>
     <w:sdtPr>
       <w:id w:val="21073647"/>
@@ -2564,7 +3473,7 @@
 </file>
 
 <file path=word/footnotes.xml><?xml version="1.0" encoding="utf-8"?>
-<w:footnotes xmlns:wpc="http://schemas.microsoft.com/office/word/2010/wordprocessingCanvas" xmlns:mc="http://schemas.openxmlformats.org/markup-compatibility/2006" xmlns:o="urn:schemas-microsoft-com:office:office" xmlns:r="http://schemas.openxmlformats.org/officeDocument/2006/relationships" xmlns:m="http://schemas.openxmlformats.org/officeDocument/2006/math" xmlns:v="urn:schemas-microsoft-com:vml" xmlns:wp14="http://schemas.microsoft.com/office/word/2010/wordprocessingDrawing" xmlns:wp="http://schemas.openxmlformats.org/drawingml/2006/wordprocessingDrawing" xmlns:w10="urn:schemas-microsoft-com:office:word" xmlns:w="http://schemas.openxmlformats.org/wordprocessingml/2006/main" xmlns:w14="http://schemas.microsoft.com/office/word/2010/wordml" xmlns:wpg="http://schemas.microsoft.com/office/word/2010/wordprocessingGroup" xmlns:wpi="http://schemas.microsoft.com/office/word/2010/wordprocessingInk" xmlns:wne="http://schemas.microsoft.com/office/word/2006/wordml" xmlns:wps="http://schemas.microsoft.com/office/word/2010/wordprocessingShape" mc:Ignorable="w14 wp14">
+<w:footnotes xmlns:wpc="http://schemas.microsoft.com/office/word/2010/wordprocessingCanvas" xmlns:cx="http://schemas.microsoft.com/office/drawing/2014/chartex" xmlns:cx1="http://schemas.microsoft.com/office/drawing/2015/9/8/chartex" xmlns:cx2="http://schemas.microsoft.com/office/drawing/2015/10/21/chartex" xmlns:cx3="http://schemas.microsoft.com/office/drawing/2016/5/9/chartex" xmlns:cx4="http://schemas.microsoft.com/office/drawing/2016/5/10/chartex" xmlns:cx5="http://schemas.microsoft.com/office/drawing/2016/5/11/chartex" xmlns:cx6="http://schemas.microsoft.com/office/drawing/2016/5/12/chartex" xmlns:cx7="http://schemas.microsoft.com/office/drawing/2016/5/13/chartex" xmlns:cx8="http://schemas.microsoft.com/office/drawing/2016/5/14/chartex" xmlns:mc="http://schemas.openxmlformats.org/markup-compatibility/2006" xmlns:aink="http://schemas.microsoft.com/office/drawing/2016/ink" xmlns:am3d="http://schemas.microsoft.com/office/drawing/2017/model3d" xmlns:o="urn:schemas-microsoft-com:office:office" xmlns:r="http://schemas.openxmlformats.org/officeDocument/2006/relationships" xmlns:m="http://schemas.openxmlformats.org/officeDocument/2006/math" xmlns:v="urn:schemas-microsoft-com:vml" xmlns:wp14="http://schemas.microsoft.com/office/word/2010/wordprocessingDrawing" xmlns:wp="http://schemas.openxmlformats.org/drawingml/2006/wordprocessingDrawing" xmlns:w10="urn:schemas-microsoft-com:office:word" xmlns:w="http://schemas.openxmlformats.org/wordprocessingml/2006/main" xmlns:w14="http://schemas.microsoft.com/office/word/2010/wordml" xmlns:w15="http://schemas.microsoft.com/office/word/2012/wordml" xmlns:w16cid="http://schemas.microsoft.com/office/word/2016/wordml/cid" xmlns:w16se="http://schemas.microsoft.com/office/word/2015/wordml/symex" xmlns:wpg="http://schemas.microsoft.com/office/word/2010/wordprocessingGroup" xmlns:wpi="http://schemas.microsoft.com/office/word/2010/wordprocessingInk" xmlns:wne="http://schemas.microsoft.com/office/word/2006/wordml" xmlns:wps="http://schemas.microsoft.com/office/word/2010/wordprocessingShape" mc:Ignorable="w14 w15 w16se w16cid wp14">
   <w:footnote w:type="separator" w:id="-1">
     <w:p>
       <w:r>
@@ -2583,8 +3492,8 @@
 </file>
 
 <file path=word/numbering.xml><?xml version="1.0" encoding="utf-8"?>
-<w:numbering xmlns:wpc="http://schemas.microsoft.com/office/word/2010/wordprocessingCanvas" xmlns:mc="http://schemas.openxmlformats.org/markup-compatibility/2006" xmlns:o="urn:schemas-microsoft-com:office:office" xmlns:r="http://schemas.openxmlformats.org/officeDocument/2006/relationships" xmlns:m="http://schemas.openxmlformats.org/officeDocument/2006/math" xmlns:v="urn:schemas-microsoft-com:vml" xmlns:wp14="http://schemas.microsoft.com/office/word/2010/wordprocessingDrawing" xmlns:wp="http://schemas.openxmlformats.org/drawingml/2006/wordprocessingDrawing" xmlns:w10="urn:schemas-microsoft-com:office:word" xmlns:w="http://schemas.openxmlformats.org/wordprocessingml/2006/main" xmlns:w14="http://schemas.microsoft.com/office/word/2010/wordml" xmlns:wpg="http://schemas.microsoft.com/office/word/2010/wordprocessingGroup" xmlns:wpi="http://schemas.microsoft.com/office/word/2010/wordprocessingInk" xmlns:wne="http://schemas.microsoft.com/office/word/2006/wordml" xmlns:wps="http://schemas.microsoft.com/office/word/2010/wordprocessingShape" mc:Ignorable="w14 wp14">
-  <w:abstractNum w:abstractNumId="0">
+<w:numbering xmlns:wpc="http://schemas.microsoft.com/office/word/2010/wordprocessingCanvas" xmlns:cx="http://schemas.microsoft.com/office/drawing/2014/chartex" xmlns:cx1="http://schemas.microsoft.com/office/drawing/2015/9/8/chartex" xmlns:cx2="http://schemas.microsoft.com/office/drawing/2015/10/21/chartex" xmlns:cx3="http://schemas.microsoft.com/office/drawing/2016/5/9/chartex" xmlns:cx4="http://schemas.microsoft.com/office/drawing/2016/5/10/chartex" xmlns:cx5="http://schemas.microsoft.com/office/drawing/2016/5/11/chartex" xmlns:cx6="http://schemas.microsoft.com/office/drawing/2016/5/12/chartex" xmlns:cx7="http://schemas.microsoft.com/office/drawing/2016/5/13/chartex" xmlns:cx8="http://schemas.microsoft.com/office/drawing/2016/5/14/chartex" xmlns:mc="http://schemas.openxmlformats.org/markup-compatibility/2006" xmlns:aink="http://schemas.microsoft.com/office/drawing/2016/ink" xmlns:am3d="http://schemas.microsoft.com/office/drawing/2017/model3d" xmlns:o="urn:schemas-microsoft-com:office:office" xmlns:r="http://schemas.openxmlformats.org/officeDocument/2006/relationships" xmlns:m="http://schemas.openxmlformats.org/officeDocument/2006/math" xmlns:v="urn:schemas-microsoft-com:vml" xmlns:wp14="http://schemas.microsoft.com/office/word/2010/wordprocessingDrawing" xmlns:wp="http://schemas.openxmlformats.org/drawingml/2006/wordprocessingDrawing" xmlns:w10="urn:schemas-microsoft-com:office:word" xmlns:w="http://schemas.openxmlformats.org/wordprocessingml/2006/main" xmlns:w14="http://schemas.microsoft.com/office/word/2010/wordml" xmlns:w15="http://schemas.microsoft.com/office/word/2012/wordml" xmlns:w16cid="http://schemas.microsoft.com/office/word/2016/wordml/cid" xmlns:w16se="http://schemas.microsoft.com/office/word/2015/wordml/symex" xmlns:wpg="http://schemas.microsoft.com/office/word/2010/wordprocessingGroup" xmlns:wpi="http://schemas.microsoft.com/office/word/2010/wordprocessingInk" xmlns:wne="http://schemas.microsoft.com/office/word/2006/wordml" xmlns:wps="http://schemas.microsoft.com/office/word/2010/wordprocessingShape" mc:Ignorable="w14 w15 w16se w16cid wp14">
+  <w:abstractNum w:abstractNumId="0" w15:restartNumberingAfterBreak="0">
     <w:nsid w:val="00C36962"/>
     <w:multiLevelType w:val="hybridMultilevel"/>
     <w:tmpl w:val="5198ACB8"/>
@@ -2697,7 +3606,7 @@
       </w:rPr>
     </w:lvl>
   </w:abstractNum>
-  <w:abstractNum w:abstractNumId="1">
+  <w:abstractNum w:abstractNumId="1" w15:restartNumberingAfterBreak="0">
     <w:nsid w:val="0FD77119"/>
     <w:multiLevelType w:val="hybridMultilevel"/>
     <w:tmpl w:val="258E0460"/>
@@ -2814,7 +3723,7 @@
       </w:rPr>
     </w:lvl>
   </w:abstractNum>
-  <w:abstractNum w:abstractNumId="2">
+  <w:abstractNum w:abstractNumId="2" w15:restartNumberingAfterBreak="0">
     <w:nsid w:val="103D3011"/>
     <w:multiLevelType w:val="hybridMultilevel"/>
     <w:tmpl w:val="1A06B1E2"/>
@@ -2903,7 +3812,7 @@
       </w:pPr>
     </w:lvl>
   </w:abstractNum>
-  <w:abstractNum w:abstractNumId="3">
+  <w:abstractNum w:abstractNumId="3" w15:restartNumberingAfterBreak="0">
     <w:nsid w:val="1D2660BE"/>
     <w:multiLevelType w:val="hybridMultilevel"/>
     <w:tmpl w:val="329A8E0E"/>
@@ -2992,7 +3901,7 @@
       </w:pPr>
     </w:lvl>
   </w:abstractNum>
-  <w:abstractNum w:abstractNumId="4">
+  <w:abstractNum w:abstractNumId="4" w15:restartNumberingAfterBreak="0">
     <w:nsid w:val="2479621F"/>
     <w:multiLevelType w:val="hybridMultilevel"/>
     <w:tmpl w:val="BB9AB3C4"/>
@@ -3105,7 +4014,7 @@
       </w:rPr>
     </w:lvl>
   </w:abstractNum>
-  <w:abstractNum w:abstractNumId="5">
+  <w:abstractNum w:abstractNumId="5" w15:restartNumberingAfterBreak="0">
     <w:nsid w:val="267B73EE"/>
     <w:multiLevelType w:val="hybridMultilevel"/>
     <w:tmpl w:val="828E0142"/>
@@ -3218,7 +4127,7 @@
       </w:rPr>
     </w:lvl>
   </w:abstractNum>
-  <w:abstractNum w:abstractNumId="6">
+  <w:abstractNum w:abstractNumId="6" w15:restartNumberingAfterBreak="0">
     <w:nsid w:val="2CD64B1E"/>
     <w:multiLevelType w:val="multilevel"/>
     <w:tmpl w:val="0B4E0E28"/>
@@ -3367,7 +4276,7 @@
       </w:rPr>
     </w:lvl>
   </w:abstractNum>
-  <w:abstractNum w:abstractNumId="7">
+  <w:abstractNum w:abstractNumId="7" w15:restartNumberingAfterBreak="0">
     <w:nsid w:val="3D09409F"/>
     <w:multiLevelType w:val="hybridMultilevel"/>
     <w:tmpl w:val="C45CB832"/>
@@ -3484,7 +4393,7 @@
       </w:pPr>
     </w:lvl>
   </w:abstractNum>
-  <w:abstractNum w:abstractNumId="8">
+  <w:abstractNum w:abstractNumId="8" w15:restartNumberingAfterBreak="0">
     <w:nsid w:val="4E9317CD"/>
     <w:multiLevelType w:val="hybridMultilevel"/>
     <w:tmpl w:val="4B6AA4BE"/>
@@ -3573,7 +4482,7 @@
       </w:pPr>
     </w:lvl>
   </w:abstractNum>
-  <w:abstractNum w:abstractNumId="9">
+  <w:abstractNum w:abstractNumId="9" w15:restartNumberingAfterBreak="0">
     <w:nsid w:val="556C65F1"/>
     <w:multiLevelType w:val="hybridMultilevel"/>
     <w:tmpl w:val="7FC4F5D0"/>
@@ -3693,7 +4602,7 @@
       </w:pPr>
     </w:lvl>
   </w:abstractNum>
-  <w:abstractNum w:abstractNumId="10">
+  <w:abstractNum w:abstractNumId="10" w15:restartNumberingAfterBreak="0">
     <w:nsid w:val="55DA4BB1"/>
     <w:multiLevelType w:val="hybridMultilevel"/>
     <w:tmpl w:val="3800B5D4"/>
@@ -3806,7 +4715,7 @@
       </w:rPr>
     </w:lvl>
   </w:abstractNum>
-  <w:abstractNum w:abstractNumId="11">
+  <w:abstractNum w:abstractNumId="11" w15:restartNumberingAfterBreak="0">
     <w:nsid w:val="67C2432D"/>
     <w:multiLevelType w:val="hybridMultilevel"/>
     <w:tmpl w:val="1E80A032"/>
@@ -3919,7 +4828,7 @@
       </w:rPr>
     </w:lvl>
   </w:abstractNum>
-  <w:abstractNum w:abstractNumId="12">
+  <w:abstractNum w:abstractNumId="12" w15:restartNumberingAfterBreak="0">
     <w:nsid w:val="69832197"/>
     <w:multiLevelType w:val="multilevel"/>
     <w:tmpl w:val="B136135E"/>
@@ -4045,7 +4954,7 @@
       </w:rPr>
     </w:lvl>
   </w:abstractNum>
-  <w:abstractNum w:abstractNumId="13">
+  <w:abstractNum w:abstractNumId="13" w15:restartNumberingAfterBreak="0">
     <w:nsid w:val="743E3B89"/>
     <w:multiLevelType w:val="hybridMultilevel"/>
     <w:tmpl w:val="6A665AA6"/>
@@ -4134,7 +5043,7 @@
       </w:pPr>
     </w:lvl>
   </w:abstractNum>
-  <w:abstractNum w:abstractNumId="14">
+  <w:abstractNum w:abstractNumId="14" w15:restartNumberingAfterBreak="0">
     <w:nsid w:val="74693A42"/>
     <w:multiLevelType w:val="hybridMultilevel"/>
     <w:tmpl w:val="4C384F1C"/>
@@ -4223,7 +5132,7 @@
       </w:pPr>
     </w:lvl>
   </w:abstractNum>
-  <w:abstractNum w:abstractNumId="15">
+  <w:abstractNum w:abstractNumId="15" w15:restartNumberingAfterBreak="0">
     <w:nsid w:val="750B74D3"/>
     <w:multiLevelType w:val="hybridMultilevel"/>
     <w:tmpl w:val="4992D1FC"/>
@@ -4336,7 +5245,7 @@
       </w:rPr>
     </w:lvl>
   </w:abstractNum>
-  <w:abstractNum w:abstractNumId="16">
+  <w:abstractNum w:abstractNumId="16" w15:restartNumberingAfterBreak="0">
     <w:nsid w:val="789F2EDA"/>
     <w:multiLevelType w:val="hybridMultilevel"/>
     <w:tmpl w:val="2E7483BA"/>
@@ -4449,7 +5358,7 @@
       </w:rPr>
     </w:lvl>
   </w:abstractNum>
-  <w:abstractNum w:abstractNumId="17">
+  <w:abstractNum w:abstractNumId="17" w15:restartNumberingAfterBreak="0">
     <w:nsid w:val="797E25BB"/>
     <w:multiLevelType w:val="hybridMultilevel"/>
     <w:tmpl w:val="6B62F332"/>
@@ -4570,7 +5479,7 @@
       </w:pPr>
     </w:lvl>
   </w:abstractNum>
-  <w:abstractNum w:abstractNumId="18">
+  <w:abstractNum w:abstractNumId="18" w15:restartNumberingAfterBreak="0">
     <w:nsid w:val="7F3C6A54"/>
     <w:multiLevelType w:val="hybridMultilevel"/>
     <w:tmpl w:val="EB88613A"/>
@@ -4822,7 +5731,7 @@
 </file>
 
 <file path=word/styles.xml><?xml version="1.0" encoding="utf-8"?>
-<w:styles xmlns:mc="http://schemas.openxmlformats.org/markup-compatibility/2006" xmlns:r="http://schemas.openxmlformats.org/officeDocument/2006/relationships" xmlns:w="http://schemas.openxmlformats.org/wordprocessingml/2006/main" xmlns:w14="http://schemas.microsoft.com/office/word/2010/wordml" mc:Ignorable="w14">
+<w:styles xmlns:mc="http://schemas.openxmlformats.org/markup-compatibility/2006" xmlns:r="http://schemas.openxmlformats.org/officeDocument/2006/relationships" xmlns:w="http://schemas.openxmlformats.org/wordprocessingml/2006/main" xmlns:w14="http://schemas.microsoft.com/office/word/2010/wordml" xmlns:w15="http://schemas.microsoft.com/office/word/2012/wordml" xmlns:w16cid="http://schemas.microsoft.com/office/word/2016/wordml/cid" xmlns:w16se="http://schemas.microsoft.com/office/word/2015/wordml/symex" mc:Ignorable="w14 w15 w16se w16cid">
   <w:docDefaults>
     <w:rPrDefault>
       <w:rPr>
@@ -4838,145 +5747,382 @@
       </w:pPr>
     </w:pPrDefault>
   </w:docDefaults>
-  <w:latentStyles w:defLockedState="0" w:defUIPriority="99" w:defSemiHidden="1" w:defUnhideWhenUsed="1" w:defQFormat="0" w:count="267">
-    <w:lsdException w:name="Normal" w:semiHidden="0" w:uiPriority="0" w:unhideWhenUsed="0" w:qFormat="1"/>
-    <w:lsdException w:name="heading 1" w:semiHidden="0" w:uiPriority="9" w:unhideWhenUsed="0" w:qFormat="1"/>
-    <w:lsdException w:name="heading 2" w:uiPriority="9" w:qFormat="1"/>
-    <w:lsdException w:name="heading 3" w:uiPriority="9" w:qFormat="1"/>
-    <w:lsdException w:name="heading 4" w:uiPriority="9" w:qFormat="1"/>
-    <w:lsdException w:name="heading 5" w:uiPriority="9" w:qFormat="1"/>
-    <w:lsdException w:name="heading 6" w:uiPriority="9" w:qFormat="1"/>
-    <w:lsdException w:name="heading 7" w:uiPriority="9" w:qFormat="1"/>
-    <w:lsdException w:name="heading 8" w:uiPriority="9" w:qFormat="1"/>
-    <w:lsdException w:name="heading 9" w:uiPriority="9" w:qFormat="1"/>
-    <w:lsdException w:name="toc 1" w:uiPriority="39"/>
-    <w:lsdException w:name="toc 2" w:uiPriority="39"/>
-    <w:lsdException w:name="toc 3" w:uiPriority="39"/>
-    <w:lsdException w:name="toc 4" w:uiPriority="39"/>
-    <w:lsdException w:name="toc 5" w:uiPriority="39"/>
-    <w:lsdException w:name="toc 6" w:uiPriority="39"/>
-    <w:lsdException w:name="toc 7" w:uiPriority="39"/>
-    <w:lsdException w:name="toc 8" w:uiPriority="39"/>
-    <w:lsdException w:name="toc 9" w:uiPriority="39"/>
-    <w:lsdException w:name="caption" w:uiPriority="35" w:qFormat="1"/>
-    <w:lsdException w:name="Title" w:semiHidden="0" w:uiPriority="10" w:unhideWhenUsed="0" w:qFormat="1"/>
-    <w:lsdException w:name="Default Paragraph Font" w:uiPriority="1"/>
-    <w:lsdException w:name="Subtitle" w:semiHidden="0" w:uiPriority="11" w:unhideWhenUsed="0" w:qFormat="1"/>
-    <w:lsdException w:name="Strong" w:semiHidden="0" w:uiPriority="22" w:unhideWhenUsed="0" w:qFormat="1"/>
-    <w:lsdException w:name="Emphasis" w:semiHidden="0" w:uiPriority="20" w:unhideWhenUsed="0" w:qFormat="1"/>
-    <w:lsdException w:name="Plain Text" w:uiPriority="0"/>
-    <w:lsdException w:name="Table Grid" w:semiHidden="0" w:uiPriority="59" w:unhideWhenUsed="0"/>
-    <w:lsdException w:name="Placeholder Text" w:unhideWhenUsed="0"/>
-    <w:lsdException w:name="No Spacing" w:semiHidden="0" w:uiPriority="1" w:unhideWhenUsed="0" w:qFormat="1"/>
-    <w:lsdException w:name="Light Shading" w:semiHidden="0" w:uiPriority="60" w:unhideWhenUsed="0"/>
-    <w:lsdException w:name="Light List" w:semiHidden="0" w:uiPriority="61" w:unhideWhenUsed="0"/>
-    <w:lsdException w:name="Light Grid" w:semiHidden="0" w:uiPriority="62" w:unhideWhenUsed="0"/>
-    <w:lsdException w:name="Medium Shading 1" w:semiHidden="0" w:uiPriority="63" w:unhideWhenUsed="0"/>
-    <w:lsdException w:name="Medium Shading 2" w:semiHidden="0" w:uiPriority="64" w:unhideWhenUsed="0"/>
-    <w:lsdException w:name="Medium List 1" w:semiHidden="0" w:uiPriority="65" w:unhideWhenUsed="0"/>
-    <w:lsdException w:name="Medium List 2" w:semiHidden="0" w:uiPriority="66" w:unhideWhenUsed="0"/>
-    <w:lsdException w:name="Medium Grid 1" w:semiHidden="0" w:uiPriority="67" w:unhideWhenUsed="0"/>
-    <w:lsdException w:name="Medium Grid 2" w:semiHidden="0" w:uiPriority="68" w:unhideWhenUsed="0"/>
-    <w:lsdException w:name="Medium Grid 3" w:semiHidden="0" w:uiPriority="69" w:unhideWhenUsed="0"/>
-    <w:lsdException w:name="Dark List" w:semiHidden="0" w:uiPriority="70" w:unhideWhenUsed="0"/>
-    <w:lsdException w:name="Colorful Shading" w:semiHidden="0" w:uiPriority="71" w:unhideWhenUsed="0"/>
-    <w:lsdException w:name="Colorful List" w:semiHidden="0" w:uiPriority="72" w:unhideWhenUsed="0"/>
-    <w:lsdException w:name="Colorful Grid" w:semiHidden="0" w:uiPriority="73" w:unhideWhenUsed="0"/>
-    <w:lsdException w:name="Light Shading Accent 1" w:semiHidden="0" w:uiPriority="60" w:unhideWhenUsed="0"/>
-    <w:lsdException w:name="Light List Accent 1" w:semiHidden="0" w:uiPriority="61" w:unhideWhenUsed="0"/>
-    <w:lsdException w:name="Light Grid Accent 1" w:semiHidden="0" w:uiPriority="62" w:unhideWhenUsed="0"/>
-    <w:lsdException w:name="Medium Shading 1 Accent 1" w:semiHidden="0" w:uiPriority="63" w:unhideWhenUsed="0"/>
-    <w:lsdException w:name="Medium Shading 2 Accent 1" w:semiHidden="0" w:uiPriority="64" w:unhideWhenUsed="0"/>
-    <w:lsdException w:name="Medium List 1 Accent 1" w:semiHidden="0" w:uiPriority="65" w:unhideWhenUsed="0"/>
-    <w:lsdException w:name="Revision" w:unhideWhenUsed="0"/>
-    <w:lsdException w:name="List Paragraph" w:semiHidden="0" w:uiPriority="34" w:unhideWhenUsed="0" w:qFormat="1"/>
-    <w:lsdException w:name="Quote" w:semiHidden="0" w:uiPriority="29" w:unhideWhenUsed="0" w:qFormat="1"/>
-    <w:lsdException w:name="Intense Quote" w:semiHidden="0" w:uiPriority="30" w:unhideWhenUsed="0" w:qFormat="1"/>
-    <w:lsdException w:name="Medium List 2 Accent 1" w:semiHidden="0" w:uiPriority="66" w:unhideWhenUsed="0"/>
-    <w:lsdException w:name="Medium Grid 1 Accent 1" w:semiHidden="0" w:uiPriority="67" w:unhideWhenUsed="0"/>
-    <w:lsdException w:name="Medium Grid 2 Accent 1" w:semiHidden="0" w:uiPriority="68" w:unhideWhenUsed="0"/>
-    <w:lsdException w:name="Medium Grid 3 Accent 1" w:semiHidden="0" w:uiPriority="69" w:unhideWhenUsed="0"/>
-    <w:lsdException w:name="Dark List Accent 1" w:semiHidden="0" w:uiPriority="70" w:unhideWhenUsed="0"/>
-    <w:lsdException w:name="Colorful Shading Accent 1" w:semiHidden="0" w:uiPriority="71" w:unhideWhenUsed="0"/>
-    <w:lsdException w:name="Colorful List Accent 1" w:semiHidden="0" w:uiPriority="72" w:unhideWhenUsed="0"/>
-    <w:lsdException w:name="Colorful Grid Accent 1" w:semiHidden="0" w:uiPriority="73" w:unhideWhenUsed="0"/>
-    <w:lsdException w:name="Light Shading Accent 2" w:semiHidden="0" w:uiPriority="60" w:unhideWhenUsed="0"/>
-    <w:lsdException w:name="Light List Accent 2" w:semiHidden="0" w:uiPriority="61" w:unhideWhenUsed="0"/>
-    <w:lsdException w:name="Light Grid Accent 2" w:semiHidden="0" w:uiPriority="62" w:unhideWhenUsed="0"/>
-    <w:lsdException w:name="Medium Shading 1 Accent 2" w:semiHidden="0" w:uiPriority="63" w:unhideWhenUsed="0"/>
-    <w:lsdException w:name="Medium Shading 2 Accent 2" w:semiHidden="0" w:uiPriority="64" w:unhideWhenUsed="0"/>
-    <w:lsdException w:name="Medium List 1 Accent 2" w:semiHidden="0" w:uiPriority="65" w:unhideWhenUsed="0"/>
-    <w:lsdException w:name="Medium List 2 Accent 2" w:semiHidden="0" w:uiPriority="66" w:unhideWhenUsed="0"/>
-    <w:lsdException w:name="Medium Grid 1 Accent 2" w:semiHidden="0" w:uiPriority="67" w:unhideWhenUsed="0"/>
-    <w:lsdException w:name="Medium Grid 2 Accent 2" w:semiHidden="0" w:uiPriority="68" w:unhideWhenUsed="0"/>
-    <w:lsdException w:name="Medium Grid 3 Accent 2" w:semiHidden="0" w:uiPriority="69" w:unhideWhenUsed="0"/>
-    <w:lsdException w:name="Dark List Accent 2" w:semiHidden="0" w:uiPriority="70" w:unhideWhenUsed="0"/>
-    <w:lsdException w:name="Colorful Shading Accent 2" w:semiHidden="0" w:uiPriority="71" w:unhideWhenUsed="0"/>
-    <w:lsdException w:name="Colorful List Accent 2" w:semiHidden="0" w:uiPriority="72" w:unhideWhenUsed="0"/>
-    <w:lsdException w:name="Colorful Grid Accent 2" w:semiHidden="0" w:uiPriority="73" w:unhideWhenUsed="0"/>
-    <w:lsdException w:name="Light Shading Accent 3" w:semiHidden="0" w:uiPriority="60" w:unhideWhenUsed="0"/>
-    <w:lsdException w:name="Light List Accent 3" w:semiHidden="0" w:uiPriority="61" w:unhideWhenUsed="0"/>
-    <w:lsdException w:name="Light Grid Accent 3" w:semiHidden="0" w:uiPriority="62" w:unhideWhenUsed="0"/>
-    <w:lsdException w:name="Medium Shading 1 Accent 3" w:semiHidden="0" w:uiPriority="63" w:unhideWhenUsed="0"/>
-    <w:lsdException w:name="Medium Shading 2 Accent 3" w:semiHidden="0" w:uiPriority="64" w:unhideWhenUsed="0"/>
-    <w:lsdException w:name="Medium List 1 Accent 3" w:semiHidden="0" w:uiPriority="65" w:unhideWhenUsed="0"/>
-    <w:lsdException w:name="Medium List 2 Accent 3" w:semiHidden="0" w:uiPriority="66" w:unhideWhenUsed="0"/>
-    <w:lsdException w:name="Medium Grid 1 Accent 3" w:semiHidden="0" w:uiPriority="67" w:unhideWhenUsed="0"/>
-    <w:lsdException w:name="Medium Grid 2 Accent 3" w:semiHidden="0" w:uiPriority="68" w:unhideWhenUsed="0"/>
-    <w:lsdException w:name="Medium Grid 3 Accent 3" w:semiHidden="0" w:uiPriority="69" w:unhideWhenUsed="0"/>
-    <w:lsdException w:name="Dark List Accent 3" w:semiHidden="0" w:uiPriority="70" w:unhideWhenUsed="0"/>
-    <w:lsdException w:name="Colorful Shading Accent 3" w:semiHidden="0" w:uiPriority="71" w:unhideWhenUsed="0"/>
-    <w:lsdException w:name="Colorful List Accent 3" w:semiHidden="0" w:uiPriority="72" w:unhideWhenUsed="0"/>
-    <w:lsdException w:name="Colorful Grid Accent 3" w:semiHidden="0" w:uiPriority="73" w:unhideWhenUsed="0"/>
-    <w:lsdException w:name="Light Shading Accent 4" w:semiHidden="0" w:uiPriority="60" w:unhideWhenUsed="0"/>
-    <w:lsdException w:name="Light List Accent 4" w:semiHidden="0" w:uiPriority="61" w:unhideWhenUsed="0"/>
-    <w:lsdException w:name="Light Grid Accent 4" w:semiHidden="0" w:uiPriority="62" w:unhideWhenUsed="0"/>
-    <w:lsdException w:name="Medium Shading 1 Accent 4" w:semiHidden="0" w:uiPriority="63" w:unhideWhenUsed="0"/>
-    <w:lsdException w:name="Medium Shading 2 Accent 4" w:semiHidden="0" w:uiPriority="64" w:unhideWhenUsed="0"/>
-    <w:lsdException w:name="Medium List 1 Accent 4" w:semiHidden="0" w:uiPriority="65" w:unhideWhenUsed="0"/>
-    <w:lsdException w:name="Medium List 2 Accent 4" w:semiHidden="0" w:uiPriority="66" w:unhideWhenUsed="0"/>
-    <w:lsdException w:name="Medium Grid 1 Accent 4" w:semiHidden="0" w:uiPriority="67" w:unhideWhenUsed="0"/>
-    <w:lsdException w:name="Medium Grid 2 Accent 4" w:semiHidden="0" w:uiPriority="68" w:unhideWhenUsed="0"/>
-    <w:lsdException w:name="Medium Grid 3 Accent 4" w:semiHidden="0" w:uiPriority="69" w:unhideWhenUsed="0"/>
-    <w:lsdException w:name="Dark List Accent 4" w:semiHidden="0" w:uiPriority="70" w:unhideWhenUsed="0"/>
-    <w:lsdException w:name="Colorful Shading Accent 4" w:semiHidden="0" w:uiPriority="71" w:unhideWhenUsed="0"/>
-    <w:lsdException w:name="Colorful List Accent 4" w:semiHidden="0" w:uiPriority="72" w:unhideWhenUsed="0"/>
-    <w:lsdException w:name="Colorful Grid Accent 4" w:semiHidden="0" w:uiPriority="73" w:unhideWhenUsed="0"/>
-    <w:lsdException w:name="Light Shading Accent 5" w:semiHidden="0" w:uiPriority="60" w:unhideWhenUsed="0"/>
-    <w:lsdException w:name="Light List Accent 5" w:semiHidden="0" w:uiPriority="61" w:unhideWhenUsed="0"/>
-    <w:lsdException w:name="Light Grid Accent 5" w:semiHidden="0" w:uiPriority="62" w:unhideWhenUsed="0"/>
-    <w:lsdException w:name="Medium Shading 1 Accent 5" w:semiHidden="0" w:uiPriority="63" w:unhideWhenUsed="0"/>
-    <w:lsdException w:name="Medium Shading 2 Accent 5" w:semiHidden="0" w:uiPriority="64" w:unhideWhenUsed="0"/>
-    <w:lsdException w:name="Medium List 1 Accent 5" w:semiHidden="0" w:uiPriority="65" w:unhideWhenUsed="0"/>
-    <w:lsdException w:name="Medium List 2 Accent 5" w:semiHidden="0" w:uiPriority="66" w:unhideWhenUsed="0"/>
-    <w:lsdException w:name="Medium Grid 1 Accent 5" w:semiHidden="0" w:uiPriority="67" w:unhideWhenUsed="0"/>
-    <w:lsdException w:name="Medium Grid 2 Accent 5" w:semiHidden="0" w:uiPriority="68" w:unhideWhenUsed="0"/>
-    <w:lsdException w:name="Medium Grid 3 Accent 5" w:semiHidden="0" w:uiPriority="69" w:unhideWhenUsed="0"/>
-    <w:lsdException w:name="Dark List Accent 5" w:semiHidden="0" w:uiPriority="70" w:unhideWhenUsed="0"/>
-    <w:lsdException w:name="Colorful Shading Accent 5" w:semiHidden="0" w:uiPriority="71" w:unhideWhenUsed="0"/>
-    <w:lsdException w:name="Colorful List Accent 5" w:semiHidden="0" w:uiPriority="72" w:unhideWhenUsed="0"/>
-    <w:lsdException w:name="Colorful Grid Accent 5" w:semiHidden="0" w:uiPriority="73" w:unhideWhenUsed="0"/>
-    <w:lsdException w:name="Light Shading Accent 6" w:semiHidden="0" w:uiPriority="60" w:unhideWhenUsed="0"/>
-    <w:lsdException w:name="Light List Accent 6" w:semiHidden="0" w:uiPriority="61" w:unhideWhenUsed="0"/>
-    <w:lsdException w:name="Light Grid Accent 6" w:semiHidden="0" w:uiPriority="62" w:unhideWhenUsed="0"/>
-    <w:lsdException w:name="Medium Shading 1 Accent 6" w:semiHidden="0" w:uiPriority="63" w:unhideWhenUsed="0"/>
-    <w:lsdException w:name="Medium Shading 2 Accent 6" w:semiHidden="0" w:uiPriority="64" w:unhideWhenUsed="0"/>
-    <w:lsdException w:name="Medium List 1 Accent 6" w:semiHidden="0" w:uiPriority="65" w:unhideWhenUsed="0"/>
-    <w:lsdException w:name="Medium List 2 Accent 6" w:semiHidden="0" w:uiPriority="66" w:unhideWhenUsed="0"/>
-    <w:lsdException w:name="Medium Grid 1 Accent 6" w:semiHidden="0" w:uiPriority="67" w:unhideWhenUsed="0"/>
-    <w:lsdException w:name="Medium Grid 2 Accent 6" w:semiHidden="0" w:uiPriority="68" w:unhideWhenUsed="0"/>
-    <w:lsdException w:name="Medium Grid 3 Accent 6" w:semiHidden="0" w:uiPriority="69" w:unhideWhenUsed="0"/>
-    <w:lsdException w:name="Dark List Accent 6" w:semiHidden="0" w:uiPriority="70" w:unhideWhenUsed="0"/>
-    <w:lsdException w:name="Colorful Shading Accent 6" w:semiHidden="0" w:uiPriority="71" w:unhideWhenUsed="0"/>
-    <w:lsdException w:name="Colorful List Accent 6" w:semiHidden="0" w:uiPriority="72" w:unhideWhenUsed="0"/>
-    <w:lsdException w:name="Colorful Grid Accent 6" w:semiHidden="0" w:uiPriority="73" w:unhideWhenUsed="0"/>
-    <w:lsdException w:name="Subtle Emphasis" w:semiHidden="0" w:uiPriority="19" w:unhideWhenUsed="0" w:qFormat="1"/>
-    <w:lsdException w:name="Intense Emphasis" w:semiHidden="0" w:uiPriority="21" w:unhideWhenUsed="0" w:qFormat="1"/>
-    <w:lsdException w:name="Subtle Reference" w:semiHidden="0" w:uiPriority="31" w:unhideWhenUsed="0" w:qFormat="1"/>
-    <w:lsdException w:name="Intense Reference" w:semiHidden="0" w:uiPriority="32" w:unhideWhenUsed="0" w:qFormat="1"/>
-    <w:lsdException w:name="Book Title" w:semiHidden="0" w:uiPriority="33" w:unhideWhenUsed="0" w:qFormat="1"/>
-    <w:lsdException w:name="Bibliography" w:uiPriority="37"/>
-    <w:lsdException w:name="TOC Heading" w:uiPriority="39" w:qFormat="1"/>
+  <w:latentStyles w:defLockedState="0" w:defUIPriority="99" w:defSemiHidden="0" w:defUnhideWhenUsed="0" w:defQFormat="0" w:count="375">
+    <w:lsdException w:name="Normal" w:uiPriority="0" w:qFormat="1"/>
+    <w:lsdException w:name="heading 1" w:uiPriority="9" w:qFormat="1"/>
+    <w:lsdException w:name="heading 2" w:semiHidden="1" w:uiPriority="9" w:unhideWhenUsed="1" w:qFormat="1"/>
+    <w:lsdException w:name="heading 3" w:semiHidden="1" w:uiPriority="9" w:unhideWhenUsed="1" w:qFormat="1"/>
+    <w:lsdException w:name="heading 4" w:semiHidden="1" w:uiPriority="9" w:unhideWhenUsed="1" w:qFormat="1"/>
+    <w:lsdException w:name="heading 5" w:semiHidden="1" w:uiPriority="9" w:unhideWhenUsed="1" w:qFormat="1"/>
+    <w:lsdException w:name="heading 6" w:semiHidden="1" w:uiPriority="9" w:unhideWhenUsed="1" w:qFormat="1"/>
+    <w:lsdException w:name="heading 7" w:semiHidden="1" w:uiPriority="9" w:unhideWhenUsed="1" w:qFormat="1"/>
+    <w:lsdException w:name="heading 8" w:semiHidden="1" w:uiPriority="9" w:unhideWhenUsed="1" w:qFormat="1"/>
+    <w:lsdException w:name="heading 9" w:semiHidden="1" w:uiPriority="9" w:unhideWhenUsed="1" w:qFormat="1"/>
+    <w:lsdException w:name="index 1" w:semiHidden="1" w:unhideWhenUsed="1"/>
+    <w:lsdException w:name="index 2" w:semiHidden="1" w:unhideWhenUsed="1"/>
+    <w:lsdException w:name="index 3" w:semiHidden="1" w:unhideWhenUsed="1"/>
+    <w:lsdException w:name="index 4" w:semiHidden="1" w:unhideWhenUsed="1"/>
+    <w:lsdException w:name="index 5" w:semiHidden="1" w:unhideWhenUsed="1"/>
+    <w:lsdException w:name="index 6" w:semiHidden="1" w:unhideWhenUsed="1"/>
+    <w:lsdException w:name="index 7" w:semiHidden="1" w:unhideWhenUsed="1"/>
+    <w:lsdException w:name="index 8" w:semiHidden="1" w:unhideWhenUsed="1"/>
+    <w:lsdException w:name="index 9" w:semiHidden="1" w:unhideWhenUsed="1"/>
+    <w:lsdException w:name="toc 1" w:semiHidden="1" w:uiPriority="39" w:unhideWhenUsed="1"/>
+    <w:lsdException w:name="toc 2" w:semiHidden="1" w:uiPriority="39" w:unhideWhenUsed="1"/>
+    <w:lsdException w:name="toc 3" w:semiHidden="1" w:uiPriority="39" w:unhideWhenUsed="1"/>
+    <w:lsdException w:name="toc 4" w:semiHidden="1" w:uiPriority="39" w:unhideWhenUsed="1"/>
+    <w:lsdException w:name="toc 5" w:semiHidden="1" w:uiPriority="39" w:unhideWhenUsed="1"/>
+    <w:lsdException w:name="toc 6" w:semiHidden="1" w:uiPriority="39" w:unhideWhenUsed="1"/>
+    <w:lsdException w:name="toc 7" w:semiHidden="1" w:uiPriority="39" w:unhideWhenUsed="1"/>
+    <w:lsdException w:name="toc 8" w:semiHidden="1" w:uiPriority="39" w:unhideWhenUsed="1"/>
+    <w:lsdException w:name="toc 9" w:semiHidden="1" w:uiPriority="39" w:unhideWhenUsed="1"/>
+    <w:lsdException w:name="Normal Indent" w:semiHidden="1" w:unhideWhenUsed="1"/>
+    <w:lsdException w:name="footnote text" w:semiHidden="1" w:unhideWhenUsed="1"/>
+    <w:lsdException w:name="annotation text" w:semiHidden="1" w:unhideWhenUsed="1"/>
+    <w:lsdException w:name="header" w:semiHidden="1" w:unhideWhenUsed="1"/>
+    <w:lsdException w:name="footer" w:semiHidden="1" w:unhideWhenUsed="1"/>
+    <w:lsdException w:name="index heading" w:semiHidden="1" w:unhideWhenUsed="1"/>
+    <w:lsdException w:name="caption" w:semiHidden="1" w:uiPriority="35" w:unhideWhenUsed="1" w:qFormat="1"/>
+    <w:lsdException w:name="table of figures" w:semiHidden="1" w:unhideWhenUsed="1"/>
+    <w:lsdException w:name="envelope address" w:semiHidden="1" w:unhideWhenUsed="1"/>
+    <w:lsdException w:name="envelope return" w:semiHidden="1" w:unhideWhenUsed="1"/>
+    <w:lsdException w:name="footnote reference" w:semiHidden="1" w:unhideWhenUsed="1"/>
+    <w:lsdException w:name="annotation reference" w:semiHidden="1" w:unhideWhenUsed="1"/>
+    <w:lsdException w:name="line number" w:semiHidden="1" w:unhideWhenUsed="1"/>
+    <w:lsdException w:name="page number" w:semiHidden="1" w:unhideWhenUsed="1"/>
+    <w:lsdException w:name="endnote reference" w:semiHidden="1" w:unhideWhenUsed="1"/>
+    <w:lsdException w:name="endnote text" w:semiHidden="1" w:unhideWhenUsed="1"/>
+    <w:lsdException w:name="table of authorities" w:semiHidden="1" w:unhideWhenUsed="1"/>
+    <w:lsdException w:name="macro" w:semiHidden="1" w:unhideWhenUsed="1"/>
+    <w:lsdException w:name="toa heading" w:semiHidden="1" w:unhideWhenUsed="1"/>
+    <w:lsdException w:name="List" w:semiHidden="1" w:unhideWhenUsed="1"/>
+    <w:lsdException w:name="List Bullet" w:semiHidden="1" w:unhideWhenUsed="1"/>
+    <w:lsdException w:name="List Number" w:semiHidden="1" w:unhideWhenUsed="1"/>
+    <w:lsdException w:name="List 2" w:semiHidden="1" w:unhideWhenUsed="1"/>
+    <w:lsdException w:name="List 3" w:semiHidden="1" w:unhideWhenUsed="1"/>
+    <w:lsdException w:name="List 4" w:semiHidden="1" w:unhideWhenUsed="1"/>
+    <w:lsdException w:name="List 5" w:semiHidden="1" w:unhideWhenUsed="1"/>
+    <w:lsdException w:name="List Bullet 2" w:semiHidden="1" w:unhideWhenUsed="1"/>
+    <w:lsdException w:name="List Bullet 3" w:semiHidden="1" w:unhideWhenUsed="1"/>
+    <w:lsdException w:name="List Bullet 4" w:semiHidden="1" w:unhideWhenUsed="1"/>
+    <w:lsdException w:name="List Bullet 5" w:semiHidden="1" w:unhideWhenUsed="1"/>
+    <w:lsdException w:name="List Number 2" w:semiHidden="1" w:unhideWhenUsed="1"/>
+    <w:lsdException w:name="List Number 3" w:semiHidden="1" w:unhideWhenUsed="1"/>
+    <w:lsdException w:name="List Number 4" w:semiHidden="1" w:unhideWhenUsed="1"/>
+    <w:lsdException w:name="List Number 5" w:semiHidden="1" w:unhideWhenUsed="1"/>
+    <w:lsdException w:name="Title" w:uiPriority="10" w:qFormat="1"/>
+    <w:lsdException w:name="Closing" w:semiHidden="1" w:unhideWhenUsed="1"/>
+    <w:lsdException w:name="Signature" w:semiHidden="1" w:unhideWhenUsed="1"/>
+    <w:lsdException w:name="Default Paragraph Font" w:semiHidden="1" w:uiPriority="1" w:unhideWhenUsed="1"/>
+    <w:lsdException w:name="Body Text" w:semiHidden="1" w:unhideWhenUsed="1"/>
+    <w:lsdException w:name="Body Text Indent" w:semiHidden="1" w:unhideWhenUsed="1"/>
+    <w:lsdException w:name="List Continue" w:semiHidden="1" w:unhideWhenUsed="1"/>
+    <w:lsdException w:name="List Continue 2" w:semiHidden="1" w:unhideWhenUsed="1"/>
+    <w:lsdException w:name="List Continue 3" w:semiHidden="1" w:unhideWhenUsed="1"/>
+    <w:lsdException w:name="List Continue 4" w:semiHidden="1" w:unhideWhenUsed="1"/>
+    <w:lsdException w:name="List Continue 5" w:semiHidden="1" w:unhideWhenUsed="1"/>
+    <w:lsdException w:name="Message Header" w:semiHidden="1" w:unhideWhenUsed="1"/>
+    <w:lsdException w:name="Subtitle" w:uiPriority="11" w:qFormat="1"/>
+    <w:lsdException w:name="Salutation" w:semiHidden="1" w:unhideWhenUsed="1"/>
+    <w:lsdException w:name="Date" w:semiHidden="1" w:unhideWhenUsed="1"/>
+    <w:lsdException w:name="Body Text First Indent" w:semiHidden="1" w:unhideWhenUsed="1"/>
+    <w:lsdException w:name="Body Text First Indent 2" w:semiHidden="1" w:unhideWhenUsed="1"/>
+    <w:lsdException w:name="Note Heading" w:semiHidden="1" w:unhideWhenUsed="1"/>
+    <w:lsdException w:name="Body Text 2" w:semiHidden="1" w:unhideWhenUsed="1"/>
+    <w:lsdException w:name="Body Text 3" w:semiHidden="1" w:unhideWhenUsed="1"/>
+    <w:lsdException w:name="Body Text Indent 2" w:semiHidden="1" w:unhideWhenUsed="1"/>
+    <w:lsdException w:name="Body Text Indent 3" w:semiHidden="1" w:unhideWhenUsed="1"/>
+    <w:lsdException w:name="Block Text" w:semiHidden="1" w:unhideWhenUsed="1"/>
+    <w:lsdException w:name="Hyperlink" w:semiHidden="1" w:unhideWhenUsed="1"/>
+    <w:lsdException w:name="FollowedHyperlink" w:semiHidden="1" w:unhideWhenUsed="1"/>
+    <w:lsdException w:name="Strong" w:uiPriority="22" w:qFormat="1"/>
+    <w:lsdException w:name="Emphasis" w:uiPriority="20" w:qFormat="1"/>
+    <w:lsdException w:name="Document Map" w:semiHidden="1" w:unhideWhenUsed="1"/>
+    <w:lsdException w:name="Plain Text" w:semiHidden="1" w:uiPriority="0" w:unhideWhenUsed="1"/>
+    <w:lsdException w:name="E-mail Signature" w:semiHidden="1" w:unhideWhenUsed="1"/>
+    <w:lsdException w:name="HTML Top of Form" w:semiHidden="1" w:unhideWhenUsed="1"/>
+    <w:lsdException w:name="HTML Bottom of Form" w:semiHidden="1" w:unhideWhenUsed="1"/>
+    <w:lsdException w:name="Normal (Web)" w:semiHidden="1" w:unhideWhenUsed="1"/>
+    <w:lsdException w:name="HTML Acronym" w:semiHidden="1" w:unhideWhenUsed="1"/>
+    <w:lsdException w:name="HTML Address" w:semiHidden="1" w:unhideWhenUsed="1"/>
+    <w:lsdException w:name="HTML Cite" w:semiHidden="1" w:unhideWhenUsed="1"/>
+    <w:lsdException w:name="HTML Code" w:semiHidden="1" w:unhideWhenUsed="1"/>
+    <w:lsdException w:name="HTML Definition" w:semiHidden="1" w:unhideWhenUsed="1"/>
+    <w:lsdException w:name="HTML Keyboard" w:semiHidden="1" w:unhideWhenUsed="1"/>
+    <w:lsdException w:name="HTML Preformatted" w:semiHidden="1" w:unhideWhenUsed="1"/>
+    <w:lsdException w:name="HTML Sample" w:semiHidden="1" w:unhideWhenUsed="1"/>
+    <w:lsdException w:name="HTML Typewriter" w:semiHidden="1" w:unhideWhenUsed="1"/>
+    <w:lsdException w:name="HTML Variable" w:semiHidden="1" w:unhideWhenUsed="1"/>
+    <w:lsdException w:name="Normal Table" w:semiHidden="1" w:unhideWhenUsed="1"/>
+    <w:lsdException w:name="annotation subject" w:semiHidden="1" w:unhideWhenUsed="1"/>
+    <w:lsdException w:name="No List" w:semiHidden="1" w:unhideWhenUsed="1"/>
+    <w:lsdException w:name="Outline List 1" w:semiHidden="1" w:unhideWhenUsed="1"/>
+    <w:lsdException w:name="Outline List 2" w:semiHidden="1" w:unhideWhenUsed="1"/>
+    <w:lsdException w:name="Outline List 3" w:semiHidden="1" w:unhideWhenUsed="1"/>
+    <w:lsdException w:name="Table Simple 1" w:semiHidden="1" w:unhideWhenUsed="1"/>
+    <w:lsdException w:name="Table Simple 2" w:semiHidden="1" w:unhideWhenUsed="1"/>
+    <w:lsdException w:name="Table Simple 3" w:semiHidden="1" w:unhideWhenUsed="1"/>
+    <w:lsdException w:name="Table Classic 1" w:semiHidden="1" w:unhideWhenUsed="1"/>
+    <w:lsdException w:name="Table Classic 2" w:semiHidden="1" w:unhideWhenUsed="1"/>
+    <w:lsdException w:name="Table Classic 3" w:semiHidden="1" w:unhideWhenUsed="1"/>
+    <w:lsdException w:name="Table Classic 4" w:semiHidden="1" w:unhideWhenUsed="1"/>
+    <w:lsdException w:name="Table Colorful 1" w:semiHidden="1" w:unhideWhenUsed="1"/>
+    <w:lsdException w:name="Table Colorful 2" w:semiHidden="1" w:unhideWhenUsed="1"/>
+    <w:lsdException w:name="Table Colorful 3" w:semiHidden="1" w:unhideWhenUsed="1"/>
+    <w:lsdException w:name="Table Columns 1" w:semiHidden="1" w:unhideWhenUsed="1"/>
+    <w:lsdException w:name="Table Columns 2" w:semiHidden="1" w:unhideWhenUsed="1"/>
+    <w:lsdException w:name="Table Columns 3" w:semiHidden="1" w:unhideWhenUsed="1"/>
+    <w:lsdException w:name="Table Columns 4" w:semiHidden="1" w:unhideWhenUsed="1"/>
+    <w:lsdException w:name="Table Columns 5" w:semiHidden="1" w:unhideWhenUsed="1"/>
+    <w:lsdException w:name="Table Grid 1" w:semiHidden="1" w:unhideWhenUsed="1"/>
+    <w:lsdException w:name="Table Grid 2" w:semiHidden="1" w:unhideWhenUsed="1"/>
+    <w:lsdException w:name="Table Grid 3" w:semiHidden="1" w:unhideWhenUsed="1"/>
+    <w:lsdException w:name="Table Grid 4" w:semiHidden="1" w:unhideWhenUsed="1"/>
+    <w:lsdException w:name="Table Grid 5" w:semiHidden="1" w:unhideWhenUsed="1"/>
+    <w:lsdException w:name="Table Grid 6" w:semiHidden="1" w:unhideWhenUsed="1"/>
+    <w:lsdException w:name="Table Grid 7" w:semiHidden="1" w:unhideWhenUsed="1"/>
+    <w:lsdException w:name="Table Grid 8" w:semiHidden="1" w:unhideWhenUsed="1"/>
+    <w:lsdException w:name="Table List 1" w:semiHidden="1" w:unhideWhenUsed="1"/>
+    <w:lsdException w:name="Table List 2" w:semiHidden="1" w:unhideWhenUsed="1"/>
+    <w:lsdException w:name="Table List 3" w:semiHidden="1" w:unhideWhenUsed="1"/>
+    <w:lsdException w:name="Table List 4" w:semiHidden="1" w:unhideWhenUsed="1"/>
+    <w:lsdException w:name="Table List 5" w:semiHidden="1" w:unhideWhenUsed="1"/>
+    <w:lsdException w:name="Table List 6" w:semiHidden="1" w:unhideWhenUsed="1"/>
+    <w:lsdException w:name="Table List 7" w:semiHidden="1" w:unhideWhenUsed="1"/>
+    <w:lsdException w:name="Table List 8" w:semiHidden="1" w:unhideWhenUsed="1"/>
+    <w:lsdException w:name="Table 3D effects 1" w:semiHidden="1" w:unhideWhenUsed="1"/>
+    <w:lsdException w:name="Table 3D effects 2" w:semiHidden="1" w:unhideWhenUsed="1"/>
+    <w:lsdException w:name="Table 3D effects 3" w:semiHidden="1" w:unhideWhenUsed="1"/>
+    <w:lsdException w:name="Table Contemporary" w:semiHidden="1" w:unhideWhenUsed="1"/>
+    <w:lsdException w:name="Table Elegant" w:semiHidden="1" w:unhideWhenUsed="1"/>
+    <w:lsdException w:name="Table Professional" w:semiHidden="1" w:unhideWhenUsed="1"/>
+    <w:lsdException w:name="Table Subtle 1" w:semiHidden="1" w:unhideWhenUsed="1"/>
+    <w:lsdException w:name="Table Subtle 2" w:semiHidden="1" w:unhideWhenUsed="1"/>
+    <w:lsdException w:name="Table Web 1" w:semiHidden="1" w:unhideWhenUsed="1"/>
+    <w:lsdException w:name="Table Web 2" w:semiHidden="1" w:unhideWhenUsed="1"/>
+    <w:lsdException w:name="Table Web 3" w:semiHidden="1" w:unhideWhenUsed="1"/>
+    <w:lsdException w:name="Balloon Text" w:semiHidden="1" w:unhideWhenUsed="1"/>
+    <w:lsdException w:name="Table Grid" w:semiHidden="1" w:uiPriority="59" w:unhideWhenUsed="1"/>
+    <w:lsdException w:name="Table Theme" w:semiHidden="1" w:unhideWhenUsed="1"/>
+    <w:lsdException w:name="Placeholder Text" w:semiHidden="1"/>
+    <w:lsdException w:name="No Spacing" w:uiPriority="1" w:qFormat="1"/>
+    <w:lsdException w:name="Light Shading" w:uiPriority="60"/>
+    <w:lsdException w:name="Light List" w:uiPriority="61"/>
+    <w:lsdException w:name="Light Grid" w:uiPriority="62"/>
+    <w:lsdException w:name="Medium Shading 1" w:uiPriority="63"/>
+    <w:lsdException w:name="Medium Shading 2" w:uiPriority="64"/>
+    <w:lsdException w:name="Medium List 1" w:uiPriority="65"/>
+    <w:lsdException w:name="Medium List 2" w:uiPriority="66"/>
+    <w:lsdException w:name="Medium Grid 1" w:uiPriority="67"/>
+    <w:lsdException w:name="Medium Grid 2" w:uiPriority="68"/>
+    <w:lsdException w:name="Medium Grid 3" w:uiPriority="69"/>
+    <w:lsdException w:name="Dark List" w:uiPriority="70"/>
+    <w:lsdException w:name="Colorful Shading" w:uiPriority="71"/>
+    <w:lsdException w:name="Colorful List" w:uiPriority="72"/>
+    <w:lsdException w:name="Colorful Grid" w:uiPriority="73"/>
+    <w:lsdException w:name="Light Shading Accent 1" w:uiPriority="60"/>
+    <w:lsdException w:name="Light List Accent 1" w:uiPriority="61"/>
+    <w:lsdException w:name="Light Grid Accent 1" w:uiPriority="62"/>
+    <w:lsdException w:name="Medium Shading 1 Accent 1" w:uiPriority="63"/>
+    <w:lsdException w:name="Medium Shading 2 Accent 1" w:uiPriority="64"/>
+    <w:lsdException w:name="Medium List 1 Accent 1" w:uiPriority="65"/>
+    <w:lsdException w:name="Revision" w:semiHidden="1"/>
+    <w:lsdException w:name="List Paragraph" w:uiPriority="34" w:qFormat="1"/>
+    <w:lsdException w:name="Quote" w:uiPriority="29" w:qFormat="1"/>
+    <w:lsdException w:name="Intense Quote" w:uiPriority="30" w:qFormat="1"/>
+    <w:lsdException w:name="Medium List 2 Accent 1" w:uiPriority="66"/>
+    <w:lsdException w:name="Medium Grid 1 Accent 1" w:uiPriority="67"/>
+    <w:lsdException w:name="Medium Grid 2 Accent 1" w:uiPriority="68"/>
+    <w:lsdException w:name="Medium Grid 3 Accent 1" w:uiPriority="69"/>
+    <w:lsdException w:name="Dark List Accent 1" w:uiPriority="70"/>
+    <w:lsdException w:name="Colorful Shading Accent 1" w:uiPriority="71"/>
+    <w:lsdException w:name="Colorful List Accent 1" w:uiPriority="72"/>
+    <w:lsdException w:name="Colorful Grid Accent 1" w:uiPriority="73"/>
+    <w:lsdException w:name="Light Shading Accent 2" w:uiPriority="60"/>
+    <w:lsdException w:name="Light List Accent 2" w:uiPriority="61"/>
+    <w:lsdException w:name="Light Grid Accent 2" w:uiPriority="62"/>
+    <w:lsdException w:name="Medium Shading 1 Accent 2" w:uiPriority="63"/>
+    <w:lsdException w:name="Medium Shading 2 Accent 2" w:uiPriority="64"/>
+    <w:lsdException w:name="Medium List 1 Accent 2" w:uiPriority="65"/>
+    <w:lsdException w:name="Medium List 2 Accent 2" w:uiPriority="66"/>
+    <w:lsdException w:name="Medium Grid 1 Accent 2" w:uiPriority="67"/>
+    <w:lsdException w:name="Medium Grid 2 Accent 2" w:uiPriority="68"/>
+    <w:lsdException w:name="Medium Grid 3 Accent 2" w:uiPriority="69"/>
+    <w:lsdException w:name="Dark List Accent 2" w:uiPriority="70"/>
+    <w:lsdException w:name="Colorful Shading Accent 2" w:uiPriority="71"/>
+    <w:lsdException w:name="Colorful List Accent 2" w:uiPriority="72"/>
+    <w:lsdException w:name="Colorful Grid Accent 2" w:uiPriority="73"/>
+    <w:lsdException w:name="Light Shading Accent 3" w:uiPriority="60"/>
+    <w:lsdException w:name="Light List Accent 3" w:uiPriority="61"/>
+    <w:lsdException w:name="Light Grid Accent 3" w:uiPriority="62"/>
+    <w:lsdException w:name="Medium Shading 1 Accent 3" w:uiPriority="63"/>
+    <w:lsdException w:name="Medium Shading 2 Accent 3" w:uiPriority="64"/>
+    <w:lsdException w:name="Medium List 1 Accent 3" w:uiPriority="65"/>
+    <w:lsdException w:name="Medium List 2 Accent 3" w:uiPriority="66"/>
+    <w:lsdException w:name="Medium Grid 1 Accent 3" w:uiPriority="67"/>
+    <w:lsdException w:name="Medium Grid 2 Accent 3" w:uiPriority="68"/>
+    <w:lsdException w:name="Medium Grid 3 Accent 3" w:uiPriority="69"/>
+    <w:lsdException w:name="Dark List Accent 3" w:uiPriority="70"/>
+    <w:lsdException w:name="Colorful Shading Accent 3" w:uiPriority="71"/>
+    <w:lsdException w:name="Colorful List Accent 3" w:uiPriority="72"/>
+    <w:lsdException w:name="Colorful Grid Accent 3" w:uiPriority="73"/>
+    <w:lsdException w:name="Light Shading Accent 4" w:uiPriority="60"/>
+    <w:lsdException w:name="Light List Accent 4" w:uiPriority="61"/>
+    <w:lsdException w:name="Light Grid Accent 4" w:uiPriority="62"/>
+    <w:lsdException w:name="Medium Shading 1 Accent 4" w:uiPriority="63"/>
+    <w:lsdException w:name="Medium Shading 2 Accent 4" w:uiPriority="64"/>
+    <w:lsdException w:name="Medium List 1 Accent 4" w:uiPriority="65"/>
+    <w:lsdException w:name="Medium List 2 Accent 4" w:uiPriority="66"/>
+    <w:lsdException w:name="Medium Grid 1 Accent 4" w:uiPriority="67"/>
+    <w:lsdException w:name="Medium Grid 2 Accent 4" w:uiPriority="68"/>
+    <w:lsdException w:name="Medium Grid 3 Accent 4" w:uiPriority="69"/>
+    <w:lsdException w:name="Dark List Accent 4" w:uiPriority="70"/>
+    <w:lsdException w:name="Colorful Shading Accent 4" w:uiPriority="71"/>
+    <w:lsdException w:name="Colorful List Accent 4" w:uiPriority="72"/>
+    <w:lsdException w:name="Colorful Grid Accent 4" w:uiPriority="73"/>
+    <w:lsdException w:name="Light Shading Accent 5" w:uiPriority="60"/>
+    <w:lsdException w:name="Light List Accent 5" w:uiPriority="61"/>
+    <w:lsdException w:name="Light Grid Accent 5" w:uiPriority="62"/>
+    <w:lsdException w:name="Medium Shading 1 Accent 5" w:uiPriority="63"/>
+    <w:lsdException w:name="Medium Shading 2 Accent 5" w:uiPriority="64"/>
+    <w:lsdException w:name="Medium List 1 Accent 5" w:uiPriority="65"/>
+    <w:lsdException w:name="Medium List 2 Accent 5" w:uiPriority="66"/>
+    <w:lsdException w:name="Medium Grid 1 Accent 5" w:uiPriority="67"/>
+    <w:lsdException w:name="Medium Grid 2 Accent 5" w:uiPriority="68"/>
+    <w:lsdException w:name="Medium Grid 3 Accent 5" w:uiPriority="69"/>
+    <w:lsdException w:name="Dark List Accent 5" w:uiPriority="70"/>
+    <w:lsdException w:name="Colorful Shading Accent 5" w:uiPriority="71"/>
+    <w:lsdException w:name="Colorful List Accent 5" w:uiPriority="72"/>
+    <w:lsdException w:name="Colorful Grid Accent 5" w:uiPriority="73"/>
+    <w:lsdException w:name="Light Shading Accent 6" w:uiPriority="60"/>
+    <w:lsdException w:name="Light List Accent 6" w:uiPriority="61"/>
+    <w:lsdException w:name="Light Grid Accent 6" w:uiPriority="62"/>
+    <w:lsdException w:name="Medium Shading 1 Accent 6" w:uiPriority="63"/>
+    <w:lsdException w:name="Medium Shading 2 Accent 6" w:uiPriority="64"/>
+    <w:lsdException w:name="Medium List 1 Accent 6" w:uiPriority="65"/>
+    <w:lsdException w:name="Medium List 2 Accent 6" w:uiPriority="66"/>
+    <w:lsdException w:name="Medium Grid 1 Accent 6" w:uiPriority="67"/>
+    <w:lsdException w:name="Medium Grid 2 Accent 6" w:uiPriority="68"/>
+    <w:lsdException w:name="Medium Grid 3 Accent 6" w:uiPriority="69"/>
+    <w:lsdException w:name="Dark List Accent 6" w:uiPriority="70"/>
+    <w:lsdException w:name="Colorful Shading Accent 6" w:uiPriority="71"/>
+    <w:lsdException w:name="Colorful List Accent 6" w:uiPriority="72"/>
+    <w:lsdException w:name="Colorful Grid Accent 6" w:uiPriority="73"/>
+    <w:lsdException w:name="Subtle Emphasis" w:uiPriority="19" w:qFormat="1"/>
+    <w:lsdException w:name="Intense Emphasis" w:uiPriority="21" w:qFormat="1"/>
+    <w:lsdException w:name="Subtle Reference" w:uiPriority="31" w:qFormat="1"/>
+    <w:lsdException w:name="Intense Reference" w:uiPriority="32" w:qFormat="1"/>
+    <w:lsdException w:name="Book Title" w:uiPriority="33" w:qFormat="1"/>
+    <w:lsdException w:name="Bibliography" w:semiHidden="1" w:uiPriority="37" w:unhideWhenUsed="1"/>
+    <w:lsdException w:name="TOC Heading" w:semiHidden="1" w:uiPriority="39" w:unhideWhenUsed="1" w:qFormat="1"/>
+    <w:lsdException w:name="Plain Table 1" w:uiPriority="41"/>
+    <w:lsdException w:name="Plain Table 2" w:uiPriority="42"/>
+    <w:lsdException w:name="Plain Table 3" w:uiPriority="43"/>
+    <w:lsdException w:name="Plain Table 4" w:uiPriority="44"/>
+    <w:lsdException w:name="Plain Table 5" w:uiPriority="45"/>
+    <w:lsdException w:name="Grid Table Light" w:uiPriority="40"/>
+    <w:lsdException w:name="Grid Table 1 Light" w:uiPriority="46"/>
+    <w:lsdException w:name="Grid Table 2" w:uiPriority="47"/>
+    <w:lsdException w:name="Grid Table 3" w:uiPriority="48"/>
+    <w:lsdException w:name="Grid Table 4" w:uiPriority="49"/>
+    <w:lsdException w:name="Grid Table 5 Dark" w:uiPriority="50"/>
+    <w:lsdException w:name="Grid Table 6 Colorful" w:uiPriority="51"/>
+    <w:lsdException w:name="Grid Table 7 Colorful" w:uiPriority="52"/>
+    <w:lsdException w:name="Grid Table 1 Light Accent 1" w:uiPriority="46"/>
+    <w:lsdException w:name="Grid Table 2 Accent 1" w:uiPriority="47"/>
+    <w:lsdException w:name="Grid Table 3 Accent 1" w:uiPriority="48"/>
+    <w:lsdException w:name="Grid Table 4 Accent 1" w:uiPriority="49"/>
+    <w:lsdException w:name="Grid Table 5 Dark Accent 1" w:uiPriority="50"/>
+    <w:lsdException w:name="Grid Table 6 Colorful Accent 1" w:uiPriority="51"/>
+    <w:lsdException w:name="Grid Table 7 Colorful Accent 1" w:uiPriority="52"/>
+    <w:lsdException w:name="Grid Table 1 Light Accent 2" w:uiPriority="46"/>
+    <w:lsdException w:name="Grid Table 2 Accent 2" w:uiPriority="47"/>
+    <w:lsdException w:name="Grid Table 3 Accent 2" w:uiPriority="48"/>
+    <w:lsdException w:name="Grid Table 4 Accent 2" w:uiPriority="49"/>
+    <w:lsdException w:name="Grid Table 5 Dark Accent 2" w:uiPriority="50"/>
+    <w:lsdException w:name="Grid Table 6 Colorful Accent 2" w:uiPriority="51"/>
+    <w:lsdException w:name="Grid Table 7 Colorful Accent 2" w:uiPriority="52"/>
+    <w:lsdException w:name="Grid Table 1 Light Accent 3" w:uiPriority="46"/>
+    <w:lsdException w:name="Grid Table 2 Accent 3" w:uiPriority="47"/>
+    <w:lsdException w:name="Grid Table 3 Accent 3" w:uiPriority="48"/>
+    <w:lsdException w:name="Grid Table 4 Accent 3" w:uiPriority="49"/>
+    <w:lsdException w:name="Grid Table 5 Dark Accent 3" w:uiPriority="50"/>
+    <w:lsdException w:name="Grid Table 6 Colorful Accent 3" w:uiPriority="51"/>
+    <w:lsdException w:name="Grid Table 7 Colorful Accent 3" w:uiPriority="52"/>
+    <w:lsdException w:name="Grid Table 1 Light Accent 4" w:uiPriority="46"/>
+    <w:lsdException w:name="Grid Table 2 Accent 4" w:uiPriority="47"/>
+    <w:lsdException w:name="Grid Table 3 Accent 4" w:uiPriority="48"/>
+    <w:lsdException w:name="Grid Table 4 Accent 4" w:uiPriority="49"/>
+    <w:lsdException w:name="Grid Table 5 Dark Accent 4" w:uiPriority="50"/>
+    <w:lsdException w:name="Grid Table 6 Colorful Accent 4" w:uiPriority="51"/>
+    <w:lsdException w:name="Grid Table 7 Colorful Accent 4" w:uiPriority="52"/>
+    <w:lsdException w:name="Grid Table 1 Light Accent 5" w:uiPriority="46"/>
+    <w:lsdException w:name="Grid Table 2 Accent 5" w:uiPriority="47"/>
+    <w:lsdException w:name="Grid Table 3 Accent 5" w:uiPriority="48"/>
+    <w:lsdException w:name="Grid Table 4 Accent 5" w:uiPriority="49"/>
+    <w:lsdException w:name="Grid Table 5 Dark Accent 5" w:uiPriority="50"/>
+    <w:lsdException w:name="Grid Table 6 Colorful Accent 5" w:uiPriority="51"/>
+    <w:lsdException w:name="Grid Table 7 Colorful Accent 5" w:uiPriority="52"/>
+    <w:lsdException w:name="Grid Table 1 Light Accent 6" w:uiPriority="46"/>
+    <w:lsdException w:name="Grid Table 2 Accent 6" w:uiPriority="47"/>
+    <w:lsdException w:name="Grid Table 3 Accent 6" w:uiPriority="48"/>
+    <w:lsdException w:name="Grid Table 4 Accent 6" w:uiPriority="49"/>
+    <w:lsdException w:name="Grid Table 5 Dark Accent 6" w:uiPriority="50"/>
+    <w:lsdException w:name="Grid Table 6 Colorful Accent 6" w:uiPriority="51"/>
+    <w:lsdException w:name="Grid Table 7 Colorful Accent 6" w:uiPriority="52"/>
+    <w:lsdException w:name="List Table 1 Light" w:uiPriority="46"/>
+    <w:lsdException w:name="List Table 2" w:uiPriority="47"/>
+    <w:lsdException w:name="List Table 3" w:uiPriority="48"/>
+    <w:lsdException w:name="List Table 4" w:uiPriority="49"/>
+    <w:lsdException w:name="List Table 5 Dark" w:uiPriority="50"/>
+    <w:lsdException w:name="List Table 6 Colorful" w:uiPriority="51"/>
+    <w:lsdException w:name="List Table 7 Colorful" w:uiPriority="52"/>
+    <w:lsdException w:name="List Table 1 Light Accent 1" w:uiPriority="46"/>
+    <w:lsdException w:name="List Table 2 Accent 1" w:uiPriority="47"/>
+    <w:lsdException w:name="List Table 3 Accent 1" w:uiPriority="48"/>
+    <w:lsdException w:name="List Table 4 Accent 1" w:uiPriority="49"/>
+    <w:lsdException w:name="List Table 5 Dark Accent 1" w:uiPriority="50"/>
+    <w:lsdException w:name="List Table 6 Colorful Accent 1" w:uiPriority="51"/>
+    <w:lsdException w:name="List Table 7 Colorful Accent 1" w:uiPriority="52"/>
+    <w:lsdException w:name="List Table 1 Light Accent 2" w:uiPriority="46"/>
+    <w:lsdException w:name="List Table 2 Accent 2" w:uiPriority="47"/>
+    <w:lsdException w:name="List Table 3 Accent 2" w:uiPriority="48"/>
+    <w:lsdException w:name="List Table 4 Accent 2" w:uiPriority="49"/>
+    <w:lsdException w:name="List Table 5 Dark Accent 2" w:uiPriority="50"/>
+    <w:lsdException w:name="List Table 6 Colorful Accent 2" w:uiPriority="51"/>
+    <w:lsdException w:name="List Table 7 Colorful Accent 2" w:uiPriority="52"/>
+    <w:lsdException w:name="List Table 1 Light Accent 3" w:uiPriority="46"/>
+    <w:lsdException w:name="List Table 2 Accent 3" w:uiPriority="47"/>
+    <w:lsdException w:name="List Table 3 Accent 3" w:uiPriority="48"/>
+    <w:lsdException w:name="List Table 4 Accent 3" w:uiPriority="49"/>
+    <w:lsdException w:name="List Table 5 Dark Accent 3" w:uiPriority="50"/>
+    <w:lsdException w:name="List Table 6 Colorful Accent 3" w:uiPriority="51"/>
+    <w:lsdException w:name="List Table 7 Colorful Accent 3" w:uiPriority="52"/>
+    <w:lsdException w:name="List Table 1 Light Accent 4" w:uiPriority="46"/>
+    <w:lsdException w:name="List Table 2 Accent 4" w:uiPriority="47"/>
+    <w:lsdException w:name="List Table 3 Accent 4" w:uiPriority="48"/>
+    <w:lsdException w:name="List Table 4 Accent 4" w:uiPriority="49"/>
+    <w:lsdException w:name="List Table 5 Dark Accent 4" w:uiPriority="50"/>
+    <w:lsdException w:name="List Table 6 Colorful Accent 4" w:uiPriority="51"/>
+    <w:lsdException w:name="List Table 7 Colorful Accent 4" w:uiPriority="52"/>
+    <w:lsdException w:name="List Table 1 Light Accent 5" w:uiPriority="46"/>
+    <w:lsdException w:name="List Table 2 Accent 5" w:uiPriority="47"/>
+    <w:lsdException w:name="List Table 3 Accent 5" w:uiPriority="48"/>
+    <w:lsdException w:name="List Table 4 Accent 5" w:uiPriority="49"/>
+    <w:lsdException w:name="List Table 5 Dark Accent 5" w:uiPriority="50"/>
+    <w:lsdException w:name="List Table 6 Colorful Accent 5" w:uiPriority="51"/>
+    <w:lsdException w:name="List Table 7 Colorful Accent 5" w:uiPriority="52"/>
+    <w:lsdException w:name="List Table 1 Light Accent 6" w:uiPriority="46"/>
+    <w:lsdException w:name="List Table 2 Accent 6" w:uiPriority="47"/>
+    <w:lsdException w:name="List Table 3 Accent 6" w:uiPriority="48"/>
+    <w:lsdException w:name="List Table 4 Accent 6" w:uiPriority="49"/>
+    <w:lsdException w:name="List Table 5 Dark Accent 6" w:uiPriority="50"/>
+    <w:lsdException w:name="List Table 6 Colorful Accent 6" w:uiPriority="51"/>
+    <w:lsdException w:name="List Table 7 Colorful Accent 6" w:uiPriority="52"/>
+    <w:lsdException w:name="Mention" w:semiHidden="1" w:unhideWhenUsed="1"/>
+    <w:lsdException w:name="Smart Hyperlink" w:semiHidden="1" w:unhideWhenUsed="1"/>
+    <w:lsdException w:name="Hashtag" w:semiHidden="1" w:unhideWhenUsed="1"/>
+    <w:lsdException w:name="Unresolved Mention" w:semiHidden="1" w:unhideWhenUsed="1"/>
   </w:latentStyles>
   <w:style w:type="paragraph" w:default="1" w:styleId="Normal">
     <w:name w:val="Normal"/>
@@ -5729,7 +6875,6 @@
       <w:spacing w:after="0" w:line="240" w:lineRule="auto"/>
     </w:pPr>
     <w:tblPr>
-      <w:tblInd w:w="0" w:type="dxa"/>
       <w:tblBorders>
         <w:top w:val="single" w:sz="4" w:space="0" w:color="auto"/>
         <w:left w:val="single" w:sz="4" w:space="0" w:color="auto"/>
@@ -5738,12 +6883,6 @@
         <w:insideH w:val="single" w:sz="4" w:space="0" w:color="auto"/>
         <w:insideV w:val="single" w:sz="4" w:space="0" w:color="auto"/>
       </w:tblBorders>
-      <w:tblCellMar>
-        <w:top w:w="0" w:type="dxa"/>
-        <w:left w:w="108" w:type="dxa"/>
-        <w:bottom w:w="0" w:type="dxa"/>
-        <w:right w:w="108" w:type="dxa"/>
-      </w:tblCellMar>
     </w:tblPr>
   </w:style>
   <w:style w:type="paragraph" w:styleId="HTMLPreformatted">
@@ -5864,8 +7003,8 @@
       <w:lang w:eastAsia="hr-HR"/>
     </w:rPr>
   </w:style>
-  <w:style w:type="table" w:customStyle="1" w:styleId="PlainTable1">
-    <w:name w:val="Plain Table 1"/>
+  <w:style w:type="table" w:customStyle="1" w:styleId="PlainTable11">
+    <w:name w:val="Plain Table 11"/>
     <w:basedOn w:val="TableNormal"/>
     <w:uiPriority w:val="41"/>
     <w:rsid w:val="008A7FC3"/>
@@ -5875,7 +7014,6 @@
     <w:tblPr>
       <w:tblStyleRowBandSize w:val="1"/>
       <w:tblStyleColBandSize w:val="1"/>
-      <w:tblInd w:w="0" w:type="dxa"/>
       <w:tblBorders>
         <w:top w:val="single" w:sz="4" w:space="0" w:color="BFBFBF" w:themeColor="background1" w:themeShade="BF"/>
         <w:left w:val="single" w:sz="4" w:space="0" w:color="BFBFBF" w:themeColor="background1" w:themeShade="BF"/>
@@ -5884,12 +7022,6 @@
         <w:insideH w:val="single" w:sz="4" w:space="0" w:color="BFBFBF" w:themeColor="background1" w:themeShade="BF"/>
         <w:insideV w:val="single" w:sz="4" w:space="0" w:color="BFBFBF" w:themeColor="background1" w:themeShade="BF"/>
       </w:tblBorders>
-      <w:tblCellMar>
-        <w:top w:w="0" w:type="dxa"/>
-        <w:left w:w="108" w:type="dxa"/>
-        <w:bottom w:w="0" w:type="dxa"/>
-        <w:right w:w="108" w:type="dxa"/>
-      </w:tblCellMar>
     </w:tblPr>
     <w:tblStylePr w:type="firstRow">
       <w:rPr>
@@ -5934,8 +7066,8 @@
       </w:tcPr>
     </w:tblStylePr>
   </w:style>
-  <w:style w:type="table" w:customStyle="1" w:styleId="GridTable4Accent1">
-    <w:name w:val="Grid Table 4 Accent 1"/>
+  <w:style w:type="table" w:customStyle="1" w:styleId="GridTable4-Accent11">
+    <w:name w:val="Grid Table 4 - Accent 11"/>
     <w:basedOn w:val="TableNormal"/>
     <w:uiPriority w:val="49"/>
     <w:rsid w:val="008A7FC3"/>
@@ -5945,7 +7077,6 @@
     <w:tblPr>
       <w:tblStyleRowBandSize w:val="1"/>
       <w:tblStyleColBandSize w:val="1"/>
-      <w:tblInd w:w="0" w:type="dxa"/>
       <w:tblBorders>
         <w:top w:val="single" w:sz="4" w:space="0" w:color="95B3D7" w:themeColor="accent1" w:themeTint="99"/>
         <w:left w:val="single" w:sz="4" w:space="0" w:color="95B3D7" w:themeColor="accent1" w:themeTint="99"/>
@@ -5954,12 +7085,6 @@
         <w:insideH w:val="single" w:sz="4" w:space="0" w:color="95B3D7" w:themeColor="accent1" w:themeTint="99"/>
         <w:insideV w:val="single" w:sz="4" w:space="0" w:color="95B3D7" w:themeColor="accent1" w:themeTint="99"/>
       </w:tblBorders>
-      <w:tblCellMar>
-        <w:top w:w="0" w:type="dxa"/>
-        <w:left w:w="108" w:type="dxa"/>
-        <w:bottom w:w="0" w:type="dxa"/>
-        <w:right w:w="108" w:type="dxa"/>
-      </w:tblCellMar>
     </w:tblPr>
     <w:tblStylePr w:type="firstRow">
       <w:rPr>
@@ -6017,8 +7142,8 @@
       </w:tcPr>
     </w:tblStylePr>
   </w:style>
-  <w:style w:type="table" w:customStyle="1" w:styleId="GridTable4Accent2">
-    <w:name w:val="Grid Table 4 Accent 2"/>
+  <w:style w:type="table" w:customStyle="1" w:styleId="GridTable4-Accent21">
+    <w:name w:val="Grid Table 4 - Accent 21"/>
     <w:basedOn w:val="TableNormal"/>
     <w:uiPriority w:val="49"/>
     <w:rsid w:val="008A7FC3"/>
@@ -6028,7 +7153,6 @@
     <w:tblPr>
       <w:tblStyleRowBandSize w:val="1"/>
       <w:tblStyleColBandSize w:val="1"/>
-      <w:tblInd w:w="0" w:type="dxa"/>
       <w:tblBorders>
         <w:top w:val="single" w:sz="4" w:space="0" w:color="D99594" w:themeColor="accent2" w:themeTint="99"/>
         <w:left w:val="single" w:sz="4" w:space="0" w:color="D99594" w:themeColor="accent2" w:themeTint="99"/>
@@ -6037,12 +7161,6 @@
         <w:insideH w:val="single" w:sz="4" w:space="0" w:color="D99594" w:themeColor="accent2" w:themeTint="99"/>
         <w:insideV w:val="single" w:sz="4" w:space="0" w:color="D99594" w:themeColor="accent2" w:themeTint="99"/>
       </w:tblBorders>
-      <w:tblCellMar>
-        <w:top w:w="0" w:type="dxa"/>
-        <w:left w:w="108" w:type="dxa"/>
-        <w:bottom w:w="0" w:type="dxa"/>
-        <w:right w:w="108" w:type="dxa"/>
-      </w:tblCellMar>
     </w:tblPr>
     <w:tblStylePr w:type="firstRow">
       <w:rPr>
@@ -6100,8 +7218,8 @@
       </w:tcPr>
     </w:tblStylePr>
   </w:style>
-  <w:style w:type="table" w:customStyle="1" w:styleId="GridTable5DarkAccent1">
-    <w:name w:val="Grid Table 5 Dark Accent 1"/>
+  <w:style w:type="table" w:customStyle="1" w:styleId="GridTable5Dark-Accent11">
+    <w:name w:val="Grid Table 5 Dark - Accent 11"/>
     <w:basedOn w:val="TableNormal"/>
     <w:uiPriority w:val="50"/>
     <w:rsid w:val="008A7FC3"/>
@@ -6111,7 +7229,6 @@
     <w:tblPr>
       <w:tblStyleRowBandSize w:val="1"/>
       <w:tblStyleColBandSize w:val="1"/>
-      <w:tblInd w:w="0" w:type="dxa"/>
       <w:tblBorders>
         <w:top w:val="single" w:sz="4" w:space="0" w:color="FFFFFF" w:themeColor="background1"/>
         <w:left w:val="single" w:sz="4" w:space="0" w:color="FFFFFF" w:themeColor="background1"/>
@@ -6120,12 +7237,6 @@
         <w:insideH w:val="single" w:sz="4" w:space="0" w:color="FFFFFF" w:themeColor="background1"/>
         <w:insideV w:val="single" w:sz="4" w:space="0" w:color="FFFFFF" w:themeColor="background1"/>
       </w:tblBorders>
-      <w:tblCellMar>
-        <w:top w:w="0" w:type="dxa"/>
-        <w:left w:w="108" w:type="dxa"/>
-        <w:bottom w:w="0" w:type="dxa"/>
-        <w:right w:w="108" w:type="dxa"/>
-      </w:tblCellMar>
     </w:tblPr>
     <w:tcPr>
       <w:shd w:val="clear" w:color="auto" w:fill="DBE5F1" w:themeFill="accent1" w:themeFillTint="33"/>
@@ -6213,8 +7324,8 @@
       </w:tcPr>
     </w:tblStylePr>
   </w:style>
-  <w:style w:type="table" w:customStyle="1" w:styleId="GridTable2">
-    <w:name w:val="Grid Table 2"/>
+  <w:style w:type="table" w:customStyle="1" w:styleId="GridTable21">
+    <w:name w:val="Grid Table 21"/>
     <w:basedOn w:val="TableNormal"/>
     <w:uiPriority w:val="47"/>
     <w:rsid w:val="00BC286B"/>
@@ -6224,19 +7335,12 @@
     <w:tblPr>
       <w:tblStyleRowBandSize w:val="1"/>
       <w:tblStyleColBandSize w:val="1"/>
-      <w:tblInd w:w="0" w:type="dxa"/>
       <w:tblBorders>
         <w:top w:val="single" w:sz="2" w:space="0" w:color="666666" w:themeColor="text1" w:themeTint="99"/>
         <w:bottom w:val="single" w:sz="2" w:space="0" w:color="666666" w:themeColor="text1" w:themeTint="99"/>
         <w:insideH w:val="single" w:sz="2" w:space="0" w:color="666666" w:themeColor="text1" w:themeTint="99"/>
         <w:insideV w:val="single" w:sz="2" w:space="0" w:color="666666" w:themeColor="text1" w:themeTint="99"/>
       </w:tblBorders>
-      <w:tblCellMar>
-        <w:top w:w="0" w:type="dxa"/>
-        <w:left w:w="108" w:type="dxa"/>
-        <w:bottom w:w="0" w:type="dxa"/>
-        <w:right w:w="108" w:type="dxa"/>
-      </w:tblCellMar>
     </w:tblPr>
     <w:tblStylePr w:type="firstRow">
       <w:rPr>
@@ -6295,1513 +7399,8 @@
       </w:tcPr>
     </w:tblStylePr>
   </w:style>
-  <w:style w:type="character" w:customStyle="1" w:styleId="UnresolvedMention">
-    <w:name w:val="Unresolved Mention"/>
-    <w:basedOn w:val="DefaultParagraphFont"/>
-    <w:uiPriority w:val="99"/>
-    <w:semiHidden/>
-    <w:unhideWhenUsed/>
-    <w:rsid w:val="00D02700"/>
-    <w:rPr>
-      <w:color w:val="605E5C"/>
-      <w:shd w:val="clear" w:color="auto" w:fill="E1DFDD"/>
-    </w:rPr>
-  </w:style>
-  <w:style w:type="paragraph" w:customStyle="1" w:styleId="Default">
-    <w:name w:val="Default"/>
-    <w:rsid w:val="00310349"/>
-    <w:pPr>
-      <w:autoSpaceDE w:val="0"/>
-      <w:autoSpaceDN w:val="0"/>
-      <w:adjustRightInd w:val="0"/>
-      <w:spacing w:after="0" w:line="240" w:lineRule="auto"/>
-    </w:pPr>
-    <w:rPr>
-      <w:rFonts w:ascii="Times New Roman" w:hAnsi="Times New Roman" w:cs="Times New Roman"/>
-      <w:color w:val="000000"/>
-      <w:sz w:val="24"/>
-      <w:szCs w:val="24"/>
-    </w:rPr>
-  </w:style>
-</w:styles>
-</file>
-
-<file path=word/stylesWithEffects.xml><?xml version="1.0" encoding="utf-8"?>
-<w:styles xmlns:wpc="http://schemas.microsoft.com/office/word/2010/wordprocessingCanvas" xmlns:mc="http://schemas.openxmlformats.org/markup-compatibility/2006" xmlns:o="urn:schemas-microsoft-com:office:office" xmlns:r="http://schemas.openxmlformats.org/officeDocument/2006/relationships" xmlns:m="http://schemas.openxmlformats.org/officeDocument/2006/math" xmlns:v="urn:schemas-microsoft-com:vml" xmlns:wp14="http://schemas.microsoft.com/office/word/2010/wordprocessingDrawing" xmlns:wp="http://schemas.openxmlformats.org/drawingml/2006/wordprocessingDrawing" xmlns:w10="urn:schemas-microsoft-com:office:word" xmlns:w="http://schemas.openxmlformats.org/wordprocessingml/2006/main" xmlns:w14="http://schemas.microsoft.com/office/word/2010/wordml" xmlns:wpg="http://schemas.microsoft.com/office/word/2010/wordprocessingGroup" xmlns:wpi="http://schemas.microsoft.com/office/word/2010/wordprocessingInk" xmlns:wne="http://schemas.microsoft.com/office/word/2006/wordml" xmlns:wps="http://schemas.microsoft.com/office/word/2010/wordprocessingShape" mc:Ignorable="w14 wp14">
-  <w:docDefaults>
-    <w:rPrDefault>
-      <w:rPr>
-        <w:rFonts w:asciiTheme="minorHAnsi" w:eastAsiaTheme="minorHAnsi" w:hAnsiTheme="minorHAnsi" w:cstheme="minorBidi"/>
-        <w:sz w:val="22"/>
-        <w:szCs w:val="22"/>
-        <w:lang w:val="hr-HR" w:eastAsia="en-US" w:bidi="ar-SA"/>
-      </w:rPr>
-    </w:rPrDefault>
-    <w:pPrDefault>
-      <w:pPr>
-        <w:spacing w:after="200" w:line="276" w:lineRule="auto"/>
-      </w:pPr>
-    </w:pPrDefault>
-  </w:docDefaults>
-  <w:latentStyles w:defLockedState="0" w:defUIPriority="99" w:defSemiHidden="1" w:defUnhideWhenUsed="1" w:defQFormat="0" w:count="267">
-    <w:lsdException w:name="Normal" w:semiHidden="0" w:uiPriority="0" w:unhideWhenUsed="0" w:qFormat="1"/>
-    <w:lsdException w:name="heading 1" w:semiHidden="0" w:uiPriority="9" w:unhideWhenUsed="0" w:qFormat="1"/>
-    <w:lsdException w:name="heading 2" w:uiPriority="9" w:qFormat="1"/>
-    <w:lsdException w:name="heading 3" w:uiPriority="9" w:qFormat="1"/>
-    <w:lsdException w:name="heading 4" w:uiPriority="9" w:qFormat="1"/>
-    <w:lsdException w:name="heading 5" w:uiPriority="9" w:qFormat="1"/>
-    <w:lsdException w:name="heading 6" w:uiPriority="9" w:qFormat="1"/>
-    <w:lsdException w:name="heading 7" w:uiPriority="9" w:qFormat="1"/>
-    <w:lsdException w:name="heading 8" w:uiPriority="9" w:qFormat="1"/>
-    <w:lsdException w:name="heading 9" w:uiPriority="9" w:qFormat="1"/>
-    <w:lsdException w:name="toc 1" w:uiPriority="39"/>
-    <w:lsdException w:name="toc 2" w:uiPriority="39"/>
-    <w:lsdException w:name="toc 3" w:uiPriority="39"/>
-    <w:lsdException w:name="toc 4" w:uiPriority="39"/>
-    <w:lsdException w:name="toc 5" w:uiPriority="39"/>
-    <w:lsdException w:name="toc 6" w:uiPriority="39"/>
-    <w:lsdException w:name="toc 7" w:uiPriority="39"/>
-    <w:lsdException w:name="toc 8" w:uiPriority="39"/>
-    <w:lsdException w:name="toc 9" w:uiPriority="39"/>
-    <w:lsdException w:name="caption" w:uiPriority="35" w:qFormat="1"/>
-    <w:lsdException w:name="Title" w:semiHidden="0" w:uiPriority="10" w:unhideWhenUsed="0" w:qFormat="1"/>
-    <w:lsdException w:name="Default Paragraph Font" w:uiPriority="1"/>
-    <w:lsdException w:name="Subtitle" w:semiHidden="0" w:uiPriority="11" w:unhideWhenUsed="0" w:qFormat="1"/>
-    <w:lsdException w:name="Strong" w:semiHidden="0" w:uiPriority="22" w:unhideWhenUsed="0" w:qFormat="1"/>
-    <w:lsdException w:name="Emphasis" w:semiHidden="0" w:uiPriority="20" w:unhideWhenUsed="0" w:qFormat="1"/>
-    <w:lsdException w:name="Plain Text" w:uiPriority="0"/>
-    <w:lsdException w:name="Table Grid" w:semiHidden="0" w:uiPriority="59" w:unhideWhenUsed="0"/>
-    <w:lsdException w:name="Placeholder Text" w:unhideWhenUsed="0"/>
-    <w:lsdException w:name="No Spacing" w:semiHidden="0" w:uiPriority="1" w:unhideWhenUsed="0" w:qFormat="1"/>
-    <w:lsdException w:name="Light Shading" w:semiHidden="0" w:uiPriority="60" w:unhideWhenUsed="0"/>
-    <w:lsdException w:name="Light List" w:semiHidden="0" w:uiPriority="61" w:unhideWhenUsed="0"/>
-    <w:lsdException w:name="Light Grid" w:semiHidden="0" w:uiPriority="62" w:unhideWhenUsed="0"/>
-    <w:lsdException w:name="Medium Shading 1" w:semiHidden="0" w:uiPriority="63" w:unhideWhenUsed="0"/>
-    <w:lsdException w:name="Medium Shading 2" w:semiHidden="0" w:uiPriority="64" w:unhideWhenUsed="0"/>
-    <w:lsdException w:name="Medium List 1" w:semiHidden="0" w:uiPriority="65" w:unhideWhenUsed="0"/>
-    <w:lsdException w:name="Medium List 2" w:semiHidden="0" w:uiPriority="66" w:unhideWhenUsed="0"/>
-    <w:lsdException w:name="Medium Grid 1" w:semiHidden="0" w:uiPriority="67" w:unhideWhenUsed="0"/>
-    <w:lsdException w:name="Medium Grid 2" w:semiHidden="0" w:uiPriority="68" w:unhideWhenUsed="0"/>
-    <w:lsdException w:name="Medium Grid 3" w:semiHidden="0" w:uiPriority="69" w:unhideWhenUsed="0"/>
-    <w:lsdException w:name="Dark List" w:semiHidden="0" w:uiPriority="70" w:unhideWhenUsed="0"/>
-    <w:lsdException w:name="Colorful Shading" w:semiHidden="0" w:uiPriority="71" w:unhideWhenUsed="0"/>
-    <w:lsdException w:name="Colorful List" w:semiHidden="0" w:uiPriority="72" w:unhideWhenUsed="0"/>
-    <w:lsdException w:name="Colorful Grid" w:semiHidden="0" w:uiPriority="73" w:unhideWhenUsed="0"/>
-    <w:lsdException w:name="Light Shading Accent 1" w:semiHidden="0" w:uiPriority="60" w:unhideWhenUsed="0"/>
-    <w:lsdException w:name="Light List Accent 1" w:semiHidden="0" w:uiPriority="61" w:unhideWhenUsed="0"/>
-    <w:lsdException w:name="Light Grid Accent 1" w:semiHidden="0" w:uiPriority="62" w:unhideWhenUsed="0"/>
-    <w:lsdException w:name="Medium Shading 1 Accent 1" w:semiHidden="0" w:uiPriority="63" w:unhideWhenUsed="0"/>
-    <w:lsdException w:name="Medium Shading 2 Accent 1" w:semiHidden="0" w:uiPriority="64" w:unhideWhenUsed="0"/>
-    <w:lsdException w:name="Medium List 1 Accent 1" w:semiHidden="0" w:uiPriority="65" w:unhideWhenUsed="0"/>
-    <w:lsdException w:name="Revision" w:unhideWhenUsed="0"/>
-    <w:lsdException w:name="List Paragraph" w:semiHidden="0" w:uiPriority="34" w:unhideWhenUsed="0" w:qFormat="1"/>
-    <w:lsdException w:name="Quote" w:semiHidden="0" w:uiPriority="29" w:unhideWhenUsed="0" w:qFormat="1"/>
-    <w:lsdException w:name="Intense Quote" w:semiHidden="0" w:uiPriority="30" w:unhideWhenUsed="0" w:qFormat="1"/>
-    <w:lsdException w:name="Medium List 2 Accent 1" w:semiHidden="0" w:uiPriority="66" w:unhideWhenUsed="0"/>
-    <w:lsdException w:name="Medium Grid 1 Accent 1" w:semiHidden="0" w:uiPriority="67" w:unhideWhenUsed="0"/>
-    <w:lsdException w:name="Medium Grid 2 Accent 1" w:semiHidden="0" w:uiPriority="68" w:unhideWhenUsed="0"/>
-    <w:lsdException w:name="Medium Grid 3 Accent 1" w:semiHidden="0" w:uiPriority="69" w:unhideWhenUsed="0"/>
-    <w:lsdException w:name="Dark List Accent 1" w:semiHidden="0" w:uiPriority="70" w:unhideWhenUsed="0"/>
-    <w:lsdException w:name="Colorful Shading Accent 1" w:semiHidden="0" w:uiPriority="71" w:unhideWhenUsed="0"/>
-    <w:lsdException w:name="Colorful List Accent 1" w:semiHidden="0" w:uiPriority="72" w:unhideWhenUsed="0"/>
-    <w:lsdException w:name="Colorful Grid Accent 1" w:semiHidden="0" w:uiPriority="73" w:unhideWhenUsed="0"/>
-    <w:lsdException w:name="Light Shading Accent 2" w:semiHidden="0" w:uiPriority="60" w:unhideWhenUsed="0"/>
-    <w:lsdException w:name="Light List Accent 2" w:semiHidden="0" w:uiPriority="61" w:unhideWhenUsed="0"/>
-    <w:lsdException w:name="Light Grid Accent 2" w:semiHidden="0" w:uiPriority="62" w:unhideWhenUsed="0"/>
-    <w:lsdException w:name="Medium Shading 1 Accent 2" w:semiHidden="0" w:uiPriority="63" w:unhideWhenUsed="0"/>
-    <w:lsdException w:name="Medium Shading 2 Accent 2" w:semiHidden="0" w:uiPriority="64" w:unhideWhenUsed="0"/>
-    <w:lsdException w:name="Medium List 1 Accent 2" w:semiHidden="0" w:uiPriority="65" w:unhideWhenUsed="0"/>
-    <w:lsdException w:name="Medium List 2 Accent 2" w:semiHidden="0" w:uiPriority="66" w:unhideWhenUsed="0"/>
-    <w:lsdException w:name="Medium Grid 1 Accent 2" w:semiHidden="0" w:uiPriority="67" w:unhideWhenUsed="0"/>
-    <w:lsdException w:name="Medium Grid 2 Accent 2" w:semiHidden="0" w:uiPriority="68" w:unhideWhenUsed="0"/>
-    <w:lsdException w:name="Medium Grid 3 Accent 2" w:semiHidden="0" w:uiPriority="69" w:unhideWhenUsed="0"/>
-    <w:lsdException w:name="Dark List Accent 2" w:semiHidden="0" w:uiPriority="70" w:unhideWhenUsed="0"/>
-    <w:lsdException w:name="Colorful Shading Accent 2" w:semiHidden="0" w:uiPriority="71" w:unhideWhenUsed="0"/>
-    <w:lsdException w:name="Colorful List Accent 2" w:semiHidden="0" w:uiPriority="72" w:unhideWhenUsed="0"/>
-    <w:lsdException w:name="Colorful Grid Accent 2" w:semiHidden="0" w:uiPriority="73" w:unhideWhenUsed="0"/>
-    <w:lsdException w:name="Light Shading Accent 3" w:semiHidden="0" w:uiPriority="60" w:unhideWhenUsed="0"/>
-    <w:lsdException w:name="Light List Accent 3" w:semiHidden="0" w:uiPriority="61" w:unhideWhenUsed="0"/>
-    <w:lsdException w:name="Light Grid Accent 3" w:semiHidden="0" w:uiPriority="62" w:unhideWhenUsed="0"/>
-    <w:lsdException w:name="Medium Shading 1 Accent 3" w:semiHidden="0" w:uiPriority="63" w:unhideWhenUsed="0"/>
-    <w:lsdException w:name="Medium Shading 2 Accent 3" w:semiHidden="0" w:uiPriority="64" w:unhideWhenUsed="0"/>
-    <w:lsdException w:name="Medium List 1 Accent 3" w:semiHidden="0" w:uiPriority="65" w:unhideWhenUsed="0"/>
-    <w:lsdException w:name="Medium List 2 Accent 3" w:semiHidden="0" w:uiPriority="66" w:unhideWhenUsed="0"/>
-    <w:lsdException w:name="Medium Grid 1 Accent 3" w:semiHidden="0" w:uiPriority="67" w:unhideWhenUsed="0"/>
-    <w:lsdException w:name="Medium Grid 2 Accent 3" w:semiHidden="0" w:uiPriority="68" w:unhideWhenUsed="0"/>
-    <w:lsdException w:name="Medium Grid 3 Accent 3" w:semiHidden="0" w:uiPriority="69" w:unhideWhenUsed="0"/>
-    <w:lsdException w:name="Dark List Accent 3" w:semiHidden="0" w:uiPriority="70" w:unhideWhenUsed="0"/>
-    <w:lsdException w:name="Colorful Shading Accent 3" w:semiHidden="0" w:uiPriority="71" w:unhideWhenUsed="0"/>
-    <w:lsdException w:name="Colorful List Accent 3" w:semiHidden="0" w:uiPriority="72" w:unhideWhenUsed="0"/>
-    <w:lsdException w:name="Colorful Grid Accent 3" w:semiHidden="0" w:uiPriority="73" w:unhideWhenUsed="0"/>
-    <w:lsdException w:name="Light Shading Accent 4" w:semiHidden="0" w:uiPriority="60" w:unhideWhenUsed="0"/>
-    <w:lsdException w:name="Light List Accent 4" w:semiHidden="0" w:uiPriority="61" w:unhideWhenUsed="0"/>
-    <w:lsdException w:name="Light Grid Accent 4" w:semiHidden="0" w:uiPriority="62" w:unhideWhenUsed="0"/>
-    <w:lsdException w:name="Medium Shading 1 Accent 4" w:semiHidden="0" w:uiPriority="63" w:unhideWhenUsed="0"/>
-    <w:lsdException w:name="Medium Shading 2 Accent 4" w:semiHidden="0" w:uiPriority="64" w:unhideWhenUsed="0"/>
-    <w:lsdException w:name="Medium List 1 Accent 4" w:semiHidden="0" w:uiPriority="65" w:unhideWhenUsed="0"/>
-    <w:lsdException w:name="Medium List 2 Accent 4" w:semiHidden="0" w:uiPriority="66" w:unhideWhenUsed="0"/>
-    <w:lsdException w:name="Medium Grid 1 Accent 4" w:semiHidden="0" w:uiPriority="67" w:unhideWhenUsed="0"/>
-    <w:lsdException w:name="Medium Grid 2 Accent 4" w:semiHidden="0" w:uiPriority="68" w:unhideWhenUsed="0"/>
-    <w:lsdException w:name="Medium Grid 3 Accent 4" w:semiHidden="0" w:uiPriority="69" w:unhideWhenUsed="0"/>
-    <w:lsdException w:name="Dark List Accent 4" w:semiHidden="0" w:uiPriority="70" w:unhideWhenUsed="0"/>
-    <w:lsdException w:name="Colorful Shading Accent 4" w:semiHidden="0" w:uiPriority="71" w:unhideWhenUsed="0"/>
-    <w:lsdException w:name="Colorful List Accent 4" w:semiHidden="0" w:uiPriority="72" w:unhideWhenUsed="0"/>
-    <w:lsdException w:name="Colorful Grid Accent 4" w:semiHidden="0" w:uiPriority="73" w:unhideWhenUsed="0"/>
-    <w:lsdException w:name="Light Shading Accent 5" w:semiHidden="0" w:uiPriority="60" w:unhideWhenUsed="0"/>
-    <w:lsdException w:name="Light List Accent 5" w:semiHidden="0" w:uiPriority="61" w:unhideWhenUsed="0"/>
-    <w:lsdException w:name="Light Grid Accent 5" w:semiHidden="0" w:uiPriority="62" w:unhideWhenUsed="0"/>
-    <w:lsdException w:name="Medium Shading 1 Accent 5" w:semiHidden="0" w:uiPriority="63" w:unhideWhenUsed="0"/>
-    <w:lsdException w:name="Medium Shading 2 Accent 5" w:semiHidden="0" w:uiPriority="64" w:unhideWhenUsed="0"/>
-    <w:lsdException w:name="Medium List 1 Accent 5" w:semiHidden="0" w:uiPriority="65" w:unhideWhenUsed="0"/>
-    <w:lsdException w:name="Medium List 2 Accent 5" w:semiHidden="0" w:uiPriority="66" w:unhideWhenUsed="0"/>
-    <w:lsdException w:name="Medium Grid 1 Accent 5" w:semiHidden="0" w:uiPriority="67" w:unhideWhenUsed="0"/>
-    <w:lsdException w:name="Medium Grid 2 Accent 5" w:semiHidden="0" w:uiPriority="68" w:unhideWhenUsed="0"/>
-    <w:lsdException w:name="Medium Grid 3 Accent 5" w:semiHidden="0" w:uiPriority="69" w:unhideWhenUsed="0"/>
-    <w:lsdException w:name="Dark List Accent 5" w:semiHidden="0" w:uiPriority="70" w:unhideWhenUsed="0"/>
-    <w:lsdException w:name="Colorful Shading Accent 5" w:semiHidden="0" w:uiPriority="71" w:unhideWhenUsed="0"/>
-    <w:lsdException w:name="Colorful List Accent 5" w:semiHidden="0" w:uiPriority="72" w:unhideWhenUsed="0"/>
-    <w:lsdException w:name="Colorful Grid Accent 5" w:semiHidden="0" w:uiPriority="73" w:unhideWhenUsed="0"/>
-    <w:lsdException w:name="Light Shading Accent 6" w:semiHidden="0" w:uiPriority="60" w:unhideWhenUsed="0"/>
-    <w:lsdException w:name="Light List Accent 6" w:semiHidden="0" w:uiPriority="61" w:unhideWhenUsed="0"/>
-    <w:lsdException w:name="Light Grid Accent 6" w:semiHidden="0" w:uiPriority="62" w:unhideWhenUsed="0"/>
-    <w:lsdException w:name="Medium Shading 1 Accent 6" w:semiHidden="0" w:uiPriority="63" w:unhideWhenUsed="0"/>
-    <w:lsdException w:name="Medium Shading 2 Accent 6" w:semiHidden="0" w:uiPriority="64" w:unhideWhenUsed="0"/>
-    <w:lsdException w:name="Medium List 1 Accent 6" w:semiHidden="0" w:uiPriority="65" w:unhideWhenUsed="0"/>
-    <w:lsdException w:name="Medium List 2 Accent 6" w:semiHidden="0" w:uiPriority="66" w:unhideWhenUsed="0"/>
-    <w:lsdException w:name="Medium Grid 1 Accent 6" w:semiHidden="0" w:uiPriority="67" w:unhideWhenUsed="0"/>
-    <w:lsdException w:name="Medium Grid 2 Accent 6" w:semiHidden="0" w:uiPriority="68" w:unhideWhenUsed="0"/>
-    <w:lsdException w:name="Medium Grid 3 Accent 6" w:semiHidden="0" w:uiPriority="69" w:unhideWhenUsed="0"/>
-    <w:lsdException w:name="Dark List Accent 6" w:semiHidden="0" w:uiPriority="70" w:unhideWhenUsed="0"/>
-    <w:lsdException w:name="Colorful Shading Accent 6" w:semiHidden="0" w:uiPriority="71" w:unhideWhenUsed="0"/>
-    <w:lsdException w:name="Colorful List Accent 6" w:semiHidden="0" w:uiPriority="72" w:unhideWhenUsed="0"/>
-    <w:lsdException w:name="Colorful Grid Accent 6" w:semiHidden="0" w:uiPriority="73" w:unhideWhenUsed="0"/>
-    <w:lsdException w:name="Subtle Emphasis" w:semiHidden="0" w:uiPriority="19" w:unhideWhenUsed="0" w:qFormat="1"/>
-    <w:lsdException w:name="Intense Emphasis" w:semiHidden="0" w:uiPriority="21" w:unhideWhenUsed="0" w:qFormat="1"/>
-    <w:lsdException w:name="Subtle Reference" w:semiHidden="0" w:uiPriority="31" w:unhideWhenUsed="0" w:qFormat="1"/>
-    <w:lsdException w:name="Intense Reference" w:semiHidden="0" w:uiPriority="32" w:unhideWhenUsed="0" w:qFormat="1"/>
-    <w:lsdException w:name="Book Title" w:semiHidden="0" w:uiPriority="33" w:unhideWhenUsed="0" w:qFormat="1"/>
-    <w:lsdException w:name="Bibliography" w:uiPriority="37"/>
-    <w:lsdException w:name="TOC Heading" w:uiPriority="39" w:qFormat="1"/>
-  </w:latentStyles>
-  <w:style w:type="paragraph" w:default="1" w:styleId="Normal">
-    <w:name w:val="Normal"/>
-    <w:qFormat/>
-    <w:rsid w:val="00365B40"/>
-    <w:pPr>
-      <w:spacing w:after="0" w:line="240" w:lineRule="auto"/>
-    </w:pPr>
-    <w:rPr>
-      <w:rFonts w:ascii="Times New Roman" w:eastAsia="Times New Roman" w:hAnsi="Times New Roman" w:cs="Times New Roman"/>
-      <w:sz w:val="24"/>
-      <w:szCs w:val="24"/>
-      <w:lang w:eastAsia="hr-HR"/>
-    </w:rPr>
-  </w:style>
-  <w:style w:type="paragraph" w:styleId="Heading1">
-    <w:name w:val="heading 1"/>
-    <w:basedOn w:val="Normal"/>
-    <w:next w:val="Normal"/>
-    <w:link w:val="Heading1Char"/>
-    <w:uiPriority w:val="9"/>
-    <w:qFormat/>
-    <w:rsid w:val="00EA7310"/>
-    <w:pPr>
-      <w:keepNext/>
-      <w:keepLines/>
-      <w:spacing w:before="480"/>
-      <w:outlineLvl w:val="0"/>
-    </w:pPr>
-    <w:rPr>
-      <w:rFonts w:asciiTheme="majorHAnsi" w:eastAsiaTheme="majorEastAsia" w:hAnsiTheme="majorHAnsi" w:cstheme="majorBidi"/>
-      <w:b/>
-      <w:bCs/>
-      <w:color w:val="365F91" w:themeColor="accent1" w:themeShade="BF"/>
-      <w:sz w:val="28"/>
-      <w:szCs w:val="28"/>
-    </w:rPr>
-  </w:style>
-  <w:style w:type="paragraph" w:styleId="Heading2">
-    <w:name w:val="heading 2"/>
-    <w:basedOn w:val="Normal"/>
-    <w:next w:val="Normal"/>
-    <w:link w:val="Heading2Char"/>
-    <w:uiPriority w:val="9"/>
-    <w:semiHidden/>
-    <w:unhideWhenUsed/>
-    <w:qFormat/>
-    <w:rsid w:val="00EA7310"/>
-    <w:pPr>
-      <w:keepNext/>
-      <w:keepLines/>
-      <w:spacing w:before="200"/>
-      <w:outlineLvl w:val="1"/>
-    </w:pPr>
-    <w:rPr>
-      <w:rFonts w:asciiTheme="majorHAnsi" w:eastAsiaTheme="majorEastAsia" w:hAnsiTheme="majorHAnsi" w:cstheme="majorBidi"/>
-      <w:b/>
-      <w:bCs/>
-      <w:color w:val="4F81BD" w:themeColor="accent1"/>
-      <w:sz w:val="26"/>
-      <w:szCs w:val="26"/>
-    </w:rPr>
-  </w:style>
-  <w:style w:type="paragraph" w:styleId="Heading3">
-    <w:name w:val="heading 3"/>
-    <w:basedOn w:val="Normal"/>
-    <w:next w:val="Normal"/>
-    <w:link w:val="Heading3Char"/>
-    <w:uiPriority w:val="9"/>
-    <w:semiHidden/>
-    <w:unhideWhenUsed/>
-    <w:qFormat/>
-    <w:rsid w:val="00EA7310"/>
-    <w:pPr>
-      <w:keepNext/>
-      <w:keepLines/>
-      <w:spacing w:before="200"/>
-      <w:outlineLvl w:val="2"/>
-    </w:pPr>
-    <w:rPr>
-      <w:rFonts w:asciiTheme="majorHAnsi" w:eastAsiaTheme="majorEastAsia" w:hAnsiTheme="majorHAnsi" w:cstheme="majorBidi"/>
-      <w:b/>
-      <w:bCs/>
-      <w:color w:val="4F81BD" w:themeColor="accent1"/>
-    </w:rPr>
-  </w:style>
-  <w:style w:type="character" w:default="1" w:styleId="DefaultParagraphFont">
-    <w:name w:val="Default Paragraph Font"/>
-    <w:uiPriority w:val="1"/>
-    <w:semiHidden/>
-    <w:unhideWhenUsed/>
-  </w:style>
-  <w:style w:type="table" w:default="1" w:styleId="TableNormal">
-    <w:name w:val="Normal Table"/>
-    <w:uiPriority w:val="99"/>
-    <w:semiHidden/>
-    <w:unhideWhenUsed/>
-    <w:tblPr>
-      <w:tblInd w:w="0" w:type="dxa"/>
-      <w:tblCellMar>
-        <w:top w:w="0" w:type="dxa"/>
-        <w:left w:w="108" w:type="dxa"/>
-        <w:bottom w:w="0" w:type="dxa"/>
-        <w:right w:w="108" w:type="dxa"/>
-      </w:tblCellMar>
-    </w:tblPr>
-  </w:style>
-  <w:style w:type="numbering" w:default="1" w:styleId="NoList">
-    <w:name w:val="No List"/>
-    <w:uiPriority w:val="99"/>
-    <w:semiHidden/>
-    <w:unhideWhenUsed/>
-  </w:style>
-  <w:style w:type="paragraph" w:customStyle="1" w:styleId="Nazivinstitucije">
-    <w:name w:val="Naziv institucije"/>
-    <w:basedOn w:val="Normal"/>
-    <w:link w:val="NazivinstitucijeChar"/>
-    <w:rsid w:val="00365B40"/>
-    <w:pPr>
-      <w:jc w:val="center"/>
-    </w:pPr>
-    <w:rPr>
-      <w:b/>
-      <w:bCs/>
-    </w:rPr>
-  </w:style>
-  <w:style w:type="paragraph" w:customStyle="1" w:styleId="Imeiprezimekandidata">
-    <w:name w:val="Ime i prezime kandidata"/>
-    <w:basedOn w:val="Normal"/>
-    <w:rsid w:val="00365B40"/>
-    <w:pPr>
-      <w:spacing w:before="120" w:line="360" w:lineRule="auto"/>
-      <w:jc w:val="both"/>
-    </w:pPr>
-    <w:rPr>
-      <w:b/>
-      <w:sz w:val="28"/>
-    </w:rPr>
-  </w:style>
-  <w:style w:type="paragraph" w:customStyle="1" w:styleId="Naslovzavrnograda">
-    <w:name w:val="Naslov završnog rada"/>
-    <w:basedOn w:val="Normal"/>
-    <w:rsid w:val="00365B40"/>
-    <w:pPr>
-      <w:jc w:val="center"/>
-    </w:pPr>
-    <w:rPr>
-      <w:rFonts w:ascii="Arial" w:hAnsi="Arial"/>
-      <w:b/>
-      <w:sz w:val="36"/>
-    </w:rPr>
-  </w:style>
-  <w:style w:type="paragraph" w:customStyle="1" w:styleId="ZAVRNIRAD">
-    <w:name w:val="&quot;ZAVRŠNI RAD&quot;"/>
-    <w:basedOn w:val="Nazivinstitucije"/>
-    <w:rsid w:val="00365B40"/>
-    <w:rPr>
-      <w:caps/>
-    </w:rPr>
-  </w:style>
-  <w:style w:type="paragraph" w:customStyle="1" w:styleId="Mjesto">
-    <w:name w:val="Mjesto"/>
-    <w:aliases w:val="godina završnog rada"/>
-    <w:basedOn w:val="Nazivinstitucije"/>
-    <w:link w:val="MjestoChar"/>
-    <w:rsid w:val="00365B40"/>
-  </w:style>
-  <w:style w:type="paragraph" w:customStyle="1" w:styleId="Podaciokandidatu">
-    <w:name w:val="Podaci o kandidatu"/>
-    <w:basedOn w:val="Normal"/>
-    <w:rsid w:val="00365B40"/>
-    <w:pPr>
-      <w:spacing w:before="120"/>
-    </w:pPr>
-    <w:rPr>
-      <w:b/>
-    </w:rPr>
-  </w:style>
-  <w:style w:type="paragraph" w:customStyle="1" w:styleId="Mentor">
-    <w:name w:val="&quot;Mentor:&quot;"/>
-    <w:basedOn w:val="Normal"/>
-    <w:rsid w:val="00365B40"/>
-    <w:pPr>
-      <w:spacing w:before="120" w:line="360" w:lineRule="auto"/>
-      <w:ind w:left="4956"/>
-      <w:jc w:val="both"/>
-    </w:pPr>
-    <w:rPr>
-      <w:b/>
-      <w:bCs/>
-    </w:rPr>
-  </w:style>
-  <w:style w:type="paragraph" w:customStyle="1" w:styleId="Podaciomentoru">
-    <w:name w:val="Podaci o mentoru"/>
-    <w:basedOn w:val="Normal"/>
-    <w:rsid w:val="00365B40"/>
-    <w:pPr>
-      <w:spacing w:line="360" w:lineRule="auto"/>
-      <w:ind w:left="4956"/>
-      <w:jc w:val="both"/>
-    </w:pPr>
-  </w:style>
-  <w:style w:type="paragraph" w:customStyle="1" w:styleId="FOINaslov1">
-    <w:name w:val="FOI Naslov 1"/>
-    <w:basedOn w:val="Mjesto"/>
-    <w:link w:val="FOINaslov1Char"/>
-    <w:autoRedefine/>
-    <w:qFormat/>
-    <w:rsid w:val="00AF37E6"/>
-    <w:pPr>
-      <w:numPr>
-        <w:numId w:val="1"/>
-      </w:numPr>
-      <w:tabs>
-        <w:tab w:val="left" w:pos="426"/>
-      </w:tabs>
-      <w:spacing w:after="360" w:line="360" w:lineRule="auto"/>
-      <w:ind w:left="0" w:firstLine="0"/>
-    </w:pPr>
-    <w:rPr>
-      <w:rFonts w:ascii="Arial" w:hAnsi="Arial" w:cs="Arial"/>
-      <w:sz w:val="36"/>
-    </w:rPr>
-  </w:style>
-  <w:style w:type="paragraph" w:styleId="ListParagraph">
-    <w:name w:val="List Paragraph"/>
-    <w:basedOn w:val="Normal"/>
-    <w:link w:val="ListParagraphChar"/>
-    <w:uiPriority w:val="34"/>
-    <w:qFormat/>
-    <w:rsid w:val="00FE7A9A"/>
-    <w:pPr>
-      <w:ind w:left="720"/>
-      <w:contextualSpacing/>
-    </w:pPr>
-  </w:style>
-  <w:style w:type="character" w:customStyle="1" w:styleId="NazivinstitucijeChar">
-    <w:name w:val="Naziv institucije Char"/>
-    <w:basedOn w:val="DefaultParagraphFont"/>
-    <w:link w:val="Nazivinstitucije"/>
-    <w:rsid w:val="00FD0CD5"/>
-    <w:rPr>
-      <w:rFonts w:ascii="Times New Roman" w:eastAsia="Times New Roman" w:hAnsi="Times New Roman" w:cs="Times New Roman"/>
-      <w:b/>
-      <w:bCs/>
-      <w:sz w:val="24"/>
-      <w:szCs w:val="24"/>
-      <w:lang w:eastAsia="hr-HR"/>
-    </w:rPr>
-  </w:style>
-  <w:style w:type="character" w:customStyle="1" w:styleId="MjestoChar">
-    <w:name w:val="Mjesto Char"/>
-    <w:aliases w:val="godina završnog rada Char"/>
-    <w:basedOn w:val="NazivinstitucijeChar"/>
-    <w:link w:val="Mjesto"/>
-    <w:rsid w:val="00FD0CD5"/>
-    <w:rPr>
-      <w:rFonts w:ascii="Times New Roman" w:eastAsia="Times New Roman" w:hAnsi="Times New Roman" w:cs="Times New Roman"/>
-      <w:b/>
-      <w:bCs/>
-      <w:sz w:val="24"/>
-      <w:szCs w:val="24"/>
-      <w:lang w:eastAsia="hr-HR"/>
-    </w:rPr>
-  </w:style>
-  <w:style w:type="character" w:customStyle="1" w:styleId="FOINaslov1Char">
-    <w:name w:val="FOI Naslov 1 Char"/>
-    <w:basedOn w:val="MjestoChar"/>
-    <w:link w:val="FOINaslov1"/>
-    <w:rsid w:val="00AF37E6"/>
-    <w:rPr>
-      <w:rFonts w:ascii="Arial" w:eastAsia="Times New Roman" w:hAnsi="Arial" w:cs="Arial"/>
-      <w:b/>
-      <w:bCs/>
-      <w:sz w:val="36"/>
-      <w:szCs w:val="24"/>
-      <w:lang w:eastAsia="hr-HR"/>
-    </w:rPr>
-  </w:style>
-  <w:style w:type="paragraph" w:customStyle="1" w:styleId="FOINaslov2">
-    <w:name w:val="FOI Naslov 2"/>
-    <w:basedOn w:val="ListParagraph"/>
-    <w:link w:val="FOINaslov2Char"/>
-    <w:qFormat/>
-    <w:rsid w:val="00051850"/>
-    <w:pPr>
-      <w:numPr>
-        <w:ilvl w:val="1"/>
-        <w:numId w:val="1"/>
-      </w:numPr>
-      <w:spacing w:before="360" w:after="240" w:line="360" w:lineRule="auto"/>
-      <w:ind w:left="357" w:hanging="357"/>
-      <w:contextualSpacing w:val="0"/>
-      <w:jc w:val="both"/>
-    </w:pPr>
-    <w:rPr>
-      <w:rFonts w:ascii="Arial" w:hAnsi="Arial" w:cs="Arial"/>
-      <w:b/>
-      <w:sz w:val="32"/>
-    </w:rPr>
-  </w:style>
-  <w:style w:type="paragraph" w:customStyle="1" w:styleId="FOINaslov3">
-    <w:name w:val="FOI Naslov 3"/>
-    <w:basedOn w:val="ListParagraph"/>
-    <w:link w:val="FOINaslov3Char"/>
-    <w:qFormat/>
-    <w:rsid w:val="00051850"/>
-    <w:pPr>
-      <w:numPr>
-        <w:ilvl w:val="2"/>
-        <w:numId w:val="1"/>
-      </w:numPr>
-      <w:spacing w:before="240" w:after="120" w:line="360" w:lineRule="auto"/>
-      <w:ind w:left="709" w:hanging="709"/>
-      <w:jc w:val="both"/>
-    </w:pPr>
-    <w:rPr>
-      <w:rFonts w:ascii="Arial" w:hAnsi="Arial" w:cs="Arial"/>
-      <w:b/>
-      <w:sz w:val="28"/>
-    </w:rPr>
-  </w:style>
-  <w:style w:type="character" w:customStyle="1" w:styleId="ListParagraphChar">
-    <w:name w:val="List Paragraph Char"/>
-    <w:basedOn w:val="DefaultParagraphFont"/>
-    <w:link w:val="ListParagraph"/>
-    <w:uiPriority w:val="34"/>
-    <w:rsid w:val="000A11F1"/>
-    <w:rPr>
-      <w:rFonts w:ascii="Times New Roman" w:eastAsia="Times New Roman" w:hAnsi="Times New Roman" w:cs="Times New Roman"/>
-      <w:sz w:val="24"/>
-      <w:szCs w:val="24"/>
-      <w:lang w:eastAsia="hr-HR"/>
-    </w:rPr>
-  </w:style>
-  <w:style w:type="character" w:customStyle="1" w:styleId="FOINaslov2Char">
-    <w:name w:val="FOI Naslov 2 Char"/>
-    <w:basedOn w:val="ListParagraphChar"/>
-    <w:link w:val="FOINaslov2"/>
-    <w:rsid w:val="00051850"/>
-    <w:rPr>
-      <w:rFonts w:ascii="Arial" w:eastAsia="Times New Roman" w:hAnsi="Arial" w:cs="Arial"/>
-      <w:b/>
-      <w:sz w:val="32"/>
-      <w:szCs w:val="24"/>
-      <w:lang w:eastAsia="hr-HR"/>
-    </w:rPr>
-  </w:style>
-  <w:style w:type="paragraph" w:customStyle="1" w:styleId="FOINaslov4">
-    <w:name w:val="FOI Naslov 4"/>
-    <w:basedOn w:val="ListParagraph"/>
-    <w:link w:val="FOINaslov4Char"/>
-    <w:qFormat/>
-    <w:rsid w:val="000A11F1"/>
-    <w:pPr>
-      <w:numPr>
-        <w:ilvl w:val="3"/>
-        <w:numId w:val="1"/>
-      </w:numPr>
-      <w:spacing w:before="240" w:after="120"/>
-      <w:ind w:left="851" w:hanging="851"/>
-      <w:contextualSpacing w:val="0"/>
-      <w:jc w:val="both"/>
-    </w:pPr>
-    <w:rPr>
-      <w:b/>
-    </w:rPr>
-  </w:style>
-  <w:style w:type="character" w:customStyle="1" w:styleId="FOINaslov3Char">
-    <w:name w:val="FOI Naslov 3 Char"/>
-    <w:basedOn w:val="ListParagraphChar"/>
-    <w:link w:val="FOINaslov3"/>
-    <w:rsid w:val="00051850"/>
-    <w:rPr>
-      <w:rFonts w:ascii="Arial" w:eastAsia="Times New Roman" w:hAnsi="Arial" w:cs="Arial"/>
-      <w:b/>
-      <w:sz w:val="28"/>
-      <w:szCs w:val="24"/>
-      <w:lang w:eastAsia="hr-HR"/>
-    </w:rPr>
-  </w:style>
-  <w:style w:type="character" w:customStyle="1" w:styleId="FOINaslov4Char">
-    <w:name w:val="FOI Naslov 4 Char"/>
-    <w:basedOn w:val="ListParagraphChar"/>
-    <w:link w:val="FOINaslov4"/>
-    <w:rsid w:val="000A11F1"/>
-    <w:rPr>
-      <w:rFonts w:ascii="Times New Roman" w:eastAsia="Times New Roman" w:hAnsi="Times New Roman" w:cs="Times New Roman"/>
-      <w:b/>
-      <w:sz w:val="24"/>
-      <w:szCs w:val="24"/>
-      <w:lang w:eastAsia="hr-HR"/>
-    </w:rPr>
-  </w:style>
-  <w:style w:type="paragraph" w:styleId="NormalWeb">
-    <w:name w:val="Normal (Web)"/>
-    <w:basedOn w:val="Normal"/>
-    <w:uiPriority w:val="99"/>
-    <w:unhideWhenUsed/>
-    <w:rsid w:val="00A82589"/>
-    <w:pPr>
-      <w:spacing w:before="100" w:beforeAutospacing="1" w:after="100" w:afterAutospacing="1"/>
-    </w:pPr>
-  </w:style>
-  <w:style w:type="paragraph" w:customStyle="1" w:styleId="Brojke">
-    <w:name w:val="Brojke"/>
-    <w:basedOn w:val="Normal"/>
-    <w:rsid w:val="00045E57"/>
-    <w:pPr>
-      <w:numPr>
-        <w:numId w:val="4"/>
-      </w:numPr>
-      <w:spacing w:after="120" w:line="360" w:lineRule="auto"/>
-    </w:pPr>
-    <w:rPr>
-      <w:rFonts w:ascii="Arial" w:hAnsi="Arial" w:cs="Arial"/>
-      <w:lang w:eastAsia="en-US"/>
-    </w:rPr>
-  </w:style>
-  <w:style w:type="character" w:customStyle="1" w:styleId="Heading1Char">
-    <w:name w:val="Heading 1 Char"/>
-    <w:basedOn w:val="DefaultParagraphFont"/>
-    <w:link w:val="Heading1"/>
-    <w:uiPriority w:val="9"/>
-    <w:rsid w:val="00EA7310"/>
-    <w:rPr>
-      <w:rFonts w:asciiTheme="majorHAnsi" w:eastAsiaTheme="majorEastAsia" w:hAnsiTheme="majorHAnsi" w:cstheme="majorBidi"/>
-      <w:b/>
-      <w:bCs/>
-      <w:color w:val="365F91" w:themeColor="accent1" w:themeShade="BF"/>
-      <w:sz w:val="28"/>
-      <w:szCs w:val="28"/>
-      <w:lang w:eastAsia="hr-HR"/>
-    </w:rPr>
-  </w:style>
-  <w:style w:type="character" w:customStyle="1" w:styleId="Heading2Char">
-    <w:name w:val="Heading 2 Char"/>
-    <w:basedOn w:val="DefaultParagraphFont"/>
-    <w:link w:val="Heading2"/>
-    <w:uiPriority w:val="9"/>
-    <w:semiHidden/>
-    <w:rsid w:val="00EA7310"/>
-    <w:rPr>
-      <w:rFonts w:asciiTheme="majorHAnsi" w:eastAsiaTheme="majorEastAsia" w:hAnsiTheme="majorHAnsi" w:cstheme="majorBidi"/>
-      <w:b/>
-      <w:bCs/>
-      <w:color w:val="4F81BD" w:themeColor="accent1"/>
-      <w:sz w:val="26"/>
-      <w:szCs w:val="26"/>
-      <w:lang w:eastAsia="hr-HR"/>
-    </w:rPr>
-  </w:style>
-  <w:style w:type="character" w:customStyle="1" w:styleId="Heading3Char">
-    <w:name w:val="Heading 3 Char"/>
-    <w:basedOn w:val="DefaultParagraphFont"/>
-    <w:link w:val="Heading3"/>
-    <w:uiPriority w:val="9"/>
-    <w:semiHidden/>
-    <w:rsid w:val="00EA7310"/>
-    <w:rPr>
-      <w:rFonts w:asciiTheme="majorHAnsi" w:eastAsiaTheme="majorEastAsia" w:hAnsiTheme="majorHAnsi" w:cstheme="majorBidi"/>
-      <w:b/>
-      <w:bCs/>
-      <w:color w:val="4F81BD" w:themeColor="accent1"/>
-      <w:sz w:val="24"/>
-      <w:szCs w:val="24"/>
-      <w:lang w:eastAsia="hr-HR"/>
-    </w:rPr>
-  </w:style>
-  <w:style w:type="paragraph" w:styleId="TOC1">
-    <w:name w:val="toc 1"/>
-    <w:basedOn w:val="Normal"/>
-    <w:next w:val="Normal"/>
-    <w:autoRedefine/>
-    <w:uiPriority w:val="39"/>
-    <w:unhideWhenUsed/>
-    <w:rsid w:val="0015288B"/>
-    <w:pPr>
-      <w:tabs>
-        <w:tab w:val="left" w:pos="284"/>
-        <w:tab w:val="right" w:leader="dot" w:pos="9062"/>
-      </w:tabs>
-      <w:spacing w:after="100"/>
-    </w:pPr>
-  </w:style>
-  <w:style w:type="paragraph" w:styleId="TOC2">
-    <w:name w:val="toc 2"/>
-    <w:basedOn w:val="Normal"/>
-    <w:next w:val="Normal"/>
-    <w:autoRedefine/>
-    <w:uiPriority w:val="39"/>
-    <w:unhideWhenUsed/>
-    <w:rsid w:val="0015288B"/>
-    <w:pPr>
-      <w:tabs>
-        <w:tab w:val="left" w:pos="709"/>
-        <w:tab w:val="right" w:leader="dot" w:pos="9062"/>
-      </w:tabs>
-      <w:spacing w:after="100"/>
-      <w:ind w:left="240"/>
-    </w:pPr>
-  </w:style>
-  <w:style w:type="paragraph" w:styleId="TOC3">
-    <w:name w:val="toc 3"/>
-    <w:basedOn w:val="Normal"/>
-    <w:next w:val="Normal"/>
-    <w:autoRedefine/>
-    <w:uiPriority w:val="39"/>
-    <w:unhideWhenUsed/>
-    <w:rsid w:val="0015288B"/>
-    <w:pPr>
-      <w:tabs>
-        <w:tab w:val="left" w:pos="1134"/>
-        <w:tab w:val="right" w:leader="dot" w:pos="9062"/>
-      </w:tabs>
-      <w:spacing w:after="100"/>
-      <w:ind w:left="480"/>
-    </w:pPr>
-  </w:style>
-  <w:style w:type="paragraph" w:styleId="TOC4">
-    <w:name w:val="toc 4"/>
-    <w:basedOn w:val="Normal"/>
-    <w:next w:val="Normal"/>
-    <w:autoRedefine/>
-    <w:uiPriority w:val="39"/>
-    <w:unhideWhenUsed/>
-    <w:rsid w:val="0015288B"/>
-    <w:pPr>
-      <w:tabs>
-        <w:tab w:val="left" w:pos="1560"/>
-        <w:tab w:val="right" w:leader="dot" w:pos="9062"/>
-      </w:tabs>
-      <w:spacing w:after="100"/>
-      <w:ind w:left="720"/>
-    </w:pPr>
-  </w:style>
-  <w:style w:type="character" w:styleId="Hyperlink">
-    <w:name w:val="Hyperlink"/>
-    <w:basedOn w:val="DefaultParagraphFont"/>
-    <w:uiPriority w:val="99"/>
-    <w:unhideWhenUsed/>
-    <w:rsid w:val="00EA7310"/>
-    <w:rPr>
-      <w:color w:val="0000FF" w:themeColor="hyperlink"/>
-      <w:u w:val="single"/>
-    </w:rPr>
-  </w:style>
-  <w:style w:type="character" w:customStyle="1" w:styleId="apple-converted-space">
-    <w:name w:val="apple-converted-space"/>
-    <w:basedOn w:val="DefaultParagraphFont"/>
-    <w:rsid w:val="00901FB5"/>
-  </w:style>
-  <w:style w:type="paragraph" w:styleId="PlainText">
-    <w:name w:val="Plain Text"/>
-    <w:basedOn w:val="Normal"/>
-    <w:link w:val="PlainTextChar"/>
-    <w:rsid w:val="00DF32E9"/>
-    <w:rPr>
-      <w:rFonts w:ascii="Courier New" w:hAnsi="Courier New"/>
-      <w:sz w:val="20"/>
-      <w:szCs w:val="20"/>
-      <w:lang w:val="en-US" w:eastAsia="en-US"/>
-    </w:rPr>
-  </w:style>
-  <w:style w:type="character" w:customStyle="1" w:styleId="PlainTextChar">
-    <w:name w:val="Plain Text Char"/>
-    <w:basedOn w:val="DefaultParagraphFont"/>
-    <w:link w:val="PlainText"/>
-    <w:rsid w:val="00DF32E9"/>
-    <w:rPr>
-      <w:rFonts w:ascii="Courier New" w:eastAsia="Times New Roman" w:hAnsi="Courier New" w:cs="Times New Roman"/>
-      <w:sz w:val="20"/>
-      <w:szCs w:val="20"/>
-      <w:lang w:val="en-US"/>
-    </w:rPr>
-  </w:style>
-  <w:style w:type="paragraph" w:styleId="TOCHeading">
-    <w:name w:val="TOC Heading"/>
-    <w:basedOn w:val="Heading1"/>
-    <w:next w:val="Normal"/>
-    <w:uiPriority w:val="39"/>
-    <w:unhideWhenUsed/>
-    <w:qFormat/>
-    <w:rsid w:val="00BB2366"/>
-    <w:pPr>
-      <w:spacing w:line="276" w:lineRule="auto"/>
-      <w:outlineLvl w:val="9"/>
-    </w:pPr>
-    <w:rPr>
-      <w:lang w:eastAsia="en-US"/>
-    </w:rPr>
-  </w:style>
-  <w:style w:type="paragraph" w:styleId="BalloonText">
-    <w:name w:val="Balloon Text"/>
-    <w:basedOn w:val="Normal"/>
-    <w:link w:val="BalloonTextChar"/>
-    <w:uiPriority w:val="99"/>
-    <w:semiHidden/>
-    <w:unhideWhenUsed/>
-    <w:rsid w:val="00BB2366"/>
-    <w:rPr>
-      <w:rFonts w:ascii="Tahoma" w:hAnsi="Tahoma" w:cs="Tahoma"/>
-      <w:sz w:val="16"/>
-      <w:szCs w:val="16"/>
-    </w:rPr>
-  </w:style>
-  <w:style w:type="character" w:customStyle="1" w:styleId="BalloonTextChar">
-    <w:name w:val="Balloon Text Char"/>
-    <w:basedOn w:val="DefaultParagraphFont"/>
-    <w:link w:val="BalloonText"/>
-    <w:uiPriority w:val="99"/>
-    <w:semiHidden/>
-    <w:rsid w:val="00BB2366"/>
-    <w:rPr>
-      <w:rFonts w:ascii="Tahoma" w:eastAsia="Times New Roman" w:hAnsi="Tahoma" w:cs="Tahoma"/>
-      <w:sz w:val="16"/>
-      <w:szCs w:val="16"/>
-      <w:lang w:eastAsia="hr-HR"/>
-    </w:rPr>
-  </w:style>
-  <w:style w:type="paragraph" w:styleId="Header">
-    <w:name w:val="header"/>
-    <w:basedOn w:val="Normal"/>
-    <w:link w:val="HeaderChar"/>
-    <w:uiPriority w:val="99"/>
-    <w:unhideWhenUsed/>
-    <w:rsid w:val="0015288B"/>
-    <w:pPr>
-      <w:tabs>
-        <w:tab w:val="center" w:pos="4536"/>
-        <w:tab w:val="right" w:pos="9072"/>
-      </w:tabs>
-    </w:pPr>
-  </w:style>
-  <w:style w:type="character" w:customStyle="1" w:styleId="HeaderChar">
-    <w:name w:val="Header Char"/>
-    <w:basedOn w:val="DefaultParagraphFont"/>
-    <w:link w:val="Header"/>
-    <w:uiPriority w:val="99"/>
-    <w:rsid w:val="0015288B"/>
-    <w:rPr>
-      <w:rFonts w:ascii="Times New Roman" w:eastAsia="Times New Roman" w:hAnsi="Times New Roman" w:cs="Times New Roman"/>
-      <w:sz w:val="24"/>
-      <w:szCs w:val="24"/>
-      <w:lang w:eastAsia="hr-HR"/>
-    </w:rPr>
-  </w:style>
-  <w:style w:type="paragraph" w:styleId="Footer">
-    <w:name w:val="footer"/>
-    <w:basedOn w:val="Normal"/>
-    <w:link w:val="FooterChar"/>
-    <w:uiPriority w:val="99"/>
-    <w:unhideWhenUsed/>
-    <w:rsid w:val="0015288B"/>
-    <w:pPr>
-      <w:tabs>
-        <w:tab w:val="center" w:pos="4536"/>
-        <w:tab w:val="right" w:pos="9072"/>
-      </w:tabs>
-    </w:pPr>
-  </w:style>
-  <w:style w:type="character" w:customStyle="1" w:styleId="FooterChar">
-    <w:name w:val="Footer Char"/>
-    <w:basedOn w:val="DefaultParagraphFont"/>
-    <w:link w:val="Footer"/>
-    <w:uiPriority w:val="99"/>
-    <w:rsid w:val="0015288B"/>
-    <w:rPr>
-      <w:rFonts w:ascii="Times New Roman" w:eastAsia="Times New Roman" w:hAnsi="Times New Roman" w:cs="Times New Roman"/>
-      <w:sz w:val="24"/>
-      <w:szCs w:val="24"/>
-      <w:lang w:eastAsia="hr-HR"/>
-    </w:rPr>
-  </w:style>
-  <w:style w:type="character" w:styleId="CommentReference">
-    <w:name w:val="annotation reference"/>
-    <w:basedOn w:val="DefaultParagraphFont"/>
-    <w:uiPriority w:val="99"/>
-    <w:semiHidden/>
-    <w:unhideWhenUsed/>
-    <w:rsid w:val="0008292E"/>
-    <w:rPr>
-      <w:sz w:val="16"/>
-      <w:szCs w:val="16"/>
-    </w:rPr>
-  </w:style>
-  <w:style w:type="paragraph" w:styleId="CommentText">
-    <w:name w:val="annotation text"/>
-    <w:basedOn w:val="Normal"/>
-    <w:link w:val="CommentTextChar"/>
-    <w:uiPriority w:val="99"/>
-    <w:semiHidden/>
-    <w:unhideWhenUsed/>
-    <w:rsid w:val="0008292E"/>
-    <w:rPr>
-      <w:sz w:val="20"/>
-      <w:szCs w:val="20"/>
-    </w:rPr>
-  </w:style>
-  <w:style w:type="character" w:customStyle="1" w:styleId="CommentTextChar">
-    <w:name w:val="Comment Text Char"/>
-    <w:basedOn w:val="DefaultParagraphFont"/>
-    <w:link w:val="CommentText"/>
-    <w:uiPriority w:val="99"/>
-    <w:semiHidden/>
-    <w:rsid w:val="0008292E"/>
-    <w:rPr>
-      <w:rFonts w:ascii="Times New Roman" w:eastAsia="Times New Roman" w:hAnsi="Times New Roman" w:cs="Times New Roman"/>
-      <w:sz w:val="20"/>
-      <w:szCs w:val="20"/>
-      <w:lang w:eastAsia="hr-HR"/>
-    </w:rPr>
-  </w:style>
-  <w:style w:type="paragraph" w:styleId="CommentSubject">
-    <w:name w:val="annotation subject"/>
-    <w:basedOn w:val="CommentText"/>
-    <w:next w:val="CommentText"/>
-    <w:link w:val="CommentSubjectChar"/>
-    <w:uiPriority w:val="99"/>
-    <w:semiHidden/>
-    <w:unhideWhenUsed/>
-    <w:rsid w:val="0008292E"/>
-    <w:rPr>
-      <w:b/>
-      <w:bCs/>
-    </w:rPr>
-  </w:style>
-  <w:style w:type="character" w:customStyle="1" w:styleId="CommentSubjectChar">
-    <w:name w:val="Comment Subject Char"/>
-    <w:basedOn w:val="CommentTextChar"/>
-    <w:link w:val="CommentSubject"/>
-    <w:uiPriority w:val="99"/>
-    <w:semiHidden/>
-    <w:rsid w:val="0008292E"/>
-    <w:rPr>
-      <w:rFonts w:ascii="Times New Roman" w:eastAsia="Times New Roman" w:hAnsi="Times New Roman" w:cs="Times New Roman"/>
-      <w:b/>
-      <w:bCs/>
-      <w:sz w:val="20"/>
-      <w:szCs w:val="20"/>
-      <w:lang w:eastAsia="hr-HR"/>
-    </w:rPr>
-  </w:style>
-  <w:style w:type="table" w:styleId="TableGrid">
-    <w:name w:val="Table Grid"/>
-    <w:basedOn w:val="TableNormal"/>
-    <w:uiPriority w:val="59"/>
-    <w:rsid w:val="00256DB8"/>
-    <w:pPr>
-      <w:spacing w:after="0" w:line="240" w:lineRule="auto"/>
-    </w:pPr>
-    <w:tblPr>
-      <w:tblInd w:w="0" w:type="dxa"/>
-      <w:tblBorders>
-        <w:top w:val="single" w:sz="4" w:space="0" w:color="auto"/>
-        <w:left w:val="single" w:sz="4" w:space="0" w:color="auto"/>
-        <w:bottom w:val="single" w:sz="4" w:space="0" w:color="auto"/>
-        <w:right w:val="single" w:sz="4" w:space="0" w:color="auto"/>
-        <w:insideH w:val="single" w:sz="4" w:space="0" w:color="auto"/>
-        <w:insideV w:val="single" w:sz="4" w:space="0" w:color="auto"/>
-      </w:tblBorders>
-      <w:tblCellMar>
-        <w:top w:w="0" w:type="dxa"/>
-        <w:left w:w="108" w:type="dxa"/>
-        <w:bottom w:w="0" w:type="dxa"/>
-        <w:right w:w="108" w:type="dxa"/>
-      </w:tblCellMar>
-    </w:tblPr>
-  </w:style>
-  <w:style w:type="paragraph" w:styleId="HTMLPreformatted">
-    <w:name w:val="HTML Preformatted"/>
-    <w:basedOn w:val="Normal"/>
-    <w:link w:val="HTMLPreformattedChar"/>
-    <w:uiPriority w:val="99"/>
-    <w:unhideWhenUsed/>
-    <w:rsid w:val="00D730E6"/>
-    <w:pPr>
-      <w:tabs>
-        <w:tab w:val="left" w:pos="916"/>
-        <w:tab w:val="left" w:pos="1832"/>
-        <w:tab w:val="left" w:pos="2748"/>
-        <w:tab w:val="left" w:pos="3664"/>
-        <w:tab w:val="left" w:pos="4580"/>
-        <w:tab w:val="left" w:pos="5496"/>
-        <w:tab w:val="left" w:pos="6412"/>
-        <w:tab w:val="left" w:pos="7328"/>
-        <w:tab w:val="left" w:pos="8244"/>
-        <w:tab w:val="left" w:pos="9160"/>
-        <w:tab w:val="left" w:pos="10076"/>
-        <w:tab w:val="left" w:pos="10992"/>
-        <w:tab w:val="left" w:pos="11908"/>
-        <w:tab w:val="left" w:pos="12824"/>
-        <w:tab w:val="left" w:pos="13740"/>
-        <w:tab w:val="left" w:pos="14656"/>
-      </w:tabs>
-    </w:pPr>
-    <w:rPr>
-      <w:rFonts w:ascii="Courier New" w:hAnsi="Courier New" w:cs="Courier New"/>
-      <w:sz w:val="20"/>
-      <w:szCs w:val="20"/>
-    </w:rPr>
-  </w:style>
-  <w:style w:type="character" w:customStyle="1" w:styleId="HTMLPreformattedChar">
-    <w:name w:val="HTML Preformatted Char"/>
-    <w:basedOn w:val="DefaultParagraphFont"/>
-    <w:link w:val="HTMLPreformatted"/>
-    <w:uiPriority w:val="99"/>
-    <w:rsid w:val="00D730E6"/>
-    <w:rPr>
-      <w:rFonts w:ascii="Courier New" w:eastAsia="Times New Roman" w:hAnsi="Courier New" w:cs="Courier New"/>
-      <w:sz w:val="20"/>
-      <w:szCs w:val="20"/>
-      <w:lang w:eastAsia="hr-HR"/>
-    </w:rPr>
-  </w:style>
-  <w:style w:type="character" w:customStyle="1" w:styleId="start-tag">
-    <w:name w:val="start-tag"/>
-    <w:basedOn w:val="DefaultParagraphFont"/>
-    <w:rsid w:val="00D730E6"/>
-  </w:style>
-  <w:style w:type="character" w:customStyle="1" w:styleId="attribute-name">
-    <w:name w:val="attribute-name"/>
-    <w:basedOn w:val="DefaultParagraphFont"/>
-    <w:rsid w:val="00D730E6"/>
-  </w:style>
-  <w:style w:type="character" w:customStyle="1" w:styleId="comment">
-    <w:name w:val="comment"/>
-    <w:basedOn w:val="DefaultParagraphFont"/>
-    <w:rsid w:val="00D730E6"/>
-  </w:style>
-  <w:style w:type="character" w:customStyle="1" w:styleId="end-tag">
-    <w:name w:val="end-tag"/>
-    <w:basedOn w:val="DefaultParagraphFont"/>
-    <w:rsid w:val="00D730E6"/>
-  </w:style>
-  <w:style w:type="paragraph" w:customStyle="1" w:styleId="Naslovtablice">
-    <w:name w:val="Naslov tablice"/>
-    <w:basedOn w:val="Normal"/>
-    <w:link w:val="NaslovtabliceChar"/>
-    <w:qFormat/>
-    <w:rsid w:val="001F431B"/>
-    <w:pPr>
-      <w:spacing w:line="360" w:lineRule="auto"/>
-      <w:jc w:val="center"/>
-    </w:pPr>
-    <w:rPr>
-      <w:rFonts w:ascii="Arial" w:hAnsi="Arial" w:cs="Arial"/>
-      <w:sz w:val="22"/>
-      <w:szCs w:val="22"/>
-    </w:rPr>
-  </w:style>
-  <w:style w:type="paragraph" w:customStyle="1" w:styleId="Naslovslike">
-    <w:name w:val="Naslov slike"/>
-    <w:basedOn w:val="Normal"/>
-    <w:link w:val="NaslovslikeChar"/>
-    <w:autoRedefine/>
-    <w:qFormat/>
-    <w:rsid w:val="00BC286B"/>
-    <w:pPr>
-      <w:spacing w:line="360" w:lineRule="auto"/>
-    </w:pPr>
-    <w:rPr>
-      <w:rFonts w:ascii="Arial" w:hAnsi="Arial"/>
-      <w:sz w:val="22"/>
-    </w:rPr>
-  </w:style>
-  <w:style w:type="character" w:customStyle="1" w:styleId="NaslovtabliceChar">
-    <w:name w:val="Naslov tablice Char"/>
-    <w:basedOn w:val="DefaultParagraphFont"/>
-    <w:link w:val="Naslovtablice"/>
-    <w:rsid w:val="001F431B"/>
-    <w:rPr>
-      <w:rFonts w:ascii="Arial" w:eastAsia="Times New Roman" w:hAnsi="Arial" w:cs="Arial"/>
-      <w:lang w:eastAsia="hr-HR"/>
-    </w:rPr>
-  </w:style>
-  <w:style w:type="character" w:customStyle="1" w:styleId="NaslovslikeChar">
-    <w:name w:val="Naslov slike Char"/>
-    <w:basedOn w:val="DefaultParagraphFont"/>
-    <w:link w:val="Naslovslike"/>
-    <w:rsid w:val="00BC286B"/>
-    <w:rPr>
-      <w:rFonts w:ascii="Arial" w:eastAsia="Times New Roman" w:hAnsi="Arial" w:cs="Times New Roman"/>
-      <w:szCs w:val="24"/>
-      <w:lang w:eastAsia="hr-HR"/>
-    </w:rPr>
-  </w:style>
-  <w:style w:type="table" w:customStyle="1" w:styleId="PlainTable1">
-    <w:name w:val="Plain Table 1"/>
-    <w:basedOn w:val="TableNormal"/>
-    <w:uiPriority w:val="41"/>
-    <w:rsid w:val="008A7FC3"/>
-    <w:pPr>
-      <w:spacing w:after="0" w:line="240" w:lineRule="auto"/>
-    </w:pPr>
-    <w:tblPr>
-      <w:tblStyleRowBandSize w:val="1"/>
-      <w:tblStyleColBandSize w:val="1"/>
-      <w:tblInd w:w="0" w:type="dxa"/>
-      <w:tblBorders>
-        <w:top w:val="single" w:sz="4" w:space="0" w:color="BFBFBF" w:themeColor="background1" w:themeShade="BF"/>
-        <w:left w:val="single" w:sz="4" w:space="0" w:color="BFBFBF" w:themeColor="background1" w:themeShade="BF"/>
-        <w:bottom w:val="single" w:sz="4" w:space="0" w:color="BFBFBF" w:themeColor="background1" w:themeShade="BF"/>
-        <w:right w:val="single" w:sz="4" w:space="0" w:color="BFBFBF" w:themeColor="background1" w:themeShade="BF"/>
-        <w:insideH w:val="single" w:sz="4" w:space="0" w:color="BFBFBF" w:themeColor="background1" w:themeShade="BF"/>
-        <w:insideV w:val="single" w:sz="4" w:space="0" w:color="BFBFBF" w:themeColor="background1" w:themeShade="BF"/>
-      </w:tblBorders>
-      <w:tblCellMar>
-        <w:top w:w="0" w:type="dxa"/>
-        <w:left w:w="108" w:type="dxa"/>
-        <w:bottom w:w="0" w:type="dxa"/>
-        <w:right w:w="108" w:type="dxa"/>
-      </w:tblCellMar>
-    </w:tblPr>
-    <w:tblStylePr w:type="firstRow">
-      <w:rPr>
-        <w:b/>
-        <w:bCs/>
-      </w:rPr>
-    </w:tblStylePr>
-    <w:tblStylePr w:type="lastRow">
-      <w:rPr>
-        <w:b/>
-        <w:bCs/>
-      </w:rPr>
-      <w:tblPr/>
-      <w:tcPr>
-        <w:tcBorders>
-          <w:top w:val="double" w:sz="4" w:space="0" w:color="BFBFBF" w:themeColor="background1" w:themeShade="BF"/>
-        </w:tcBorders>
-      </w:tcPr>
-    </w:tblStylePr>
-    <w:tblStylePr w:type="firstCol">
-      <w:rPr>
-        <w:b/>
-        <w:bCs/>
-      </w:rPr>
-    </w:tblStylePr>
-    <w:tblStylePr w:type="lastCol">
-      <w:rPr>
-        <w:b/>
-        <w:bCs/>
-      </w:rPr>
-    </w:tblStylePr>
-    <w:tblStylePr w:type="band1Vert">
-      <w:tblPr/>
-      <w:tcPr>
-        <w:shd w:val="clear" w:color="auto" w:fill="F2F2F2" w:themeFill="background1" w:themeFillShade="F2"/>
-      </w:tcPr>
-    </w:tblStylePr>
-    <w:tblStylePr w:type="band1Horz">
-      <w:tblPr/>
-      <w:tcPr>
-        <w:shd w:val="clear" w:color="auto" w:fill="F2F2F2" w:themeFill="background1" w:themeFillShade="F2"/>
-      </w:tcPr>
-    </w:tblStylePr>
-  </w:style>
-  <w:style w:type="table" w:customStyle="1" w:styleId="GridTable4Accent1">
-    <w:name w:val="Grid Table 4 Accent 1"/>
-    <w:basedOn w:val="TableNormal"/>
-    <w:uiPriority w:val="49"/>
-    <w:rsid w:val="008A7FC3"/>
-    <w:pPr>
-      <w:spacing w:after="0" w:line="240" w:lineRule="auto"/>
-    </w:pPr>
-    <w:tblPr>
-      <w:tblStyleRowBandSize w:val="1"/>
-      <w:tblStyleColBandSize w:val="1"/>
-      <w:tblInd w:w="0" w:type="dxa"/>
-      <w:tblBorders>
-        <w:top w:val="single" w:sz="4" w:space="0" w:color="95B3D7" w:themeColor="accent1" w:themeTint="99"/>
-        <w:left w:val="single" w:sz="4" w:space="0" w:color="95B3D7" w:themeColor="accent1" w:themeTint="99"/>
-        <w:bottom w:val="single" w:sz="4" w:space="0" w:color="95B3D7" w:themeColor="accent1" w:themeTint="99"/>
-        <w:right w:val="single" w:sz="4" w:space="0" w:color="95B3D7" w:themeColor="accent1" w:themeTint="99"/>
-        <w:insideH w:val="single" w:sz="4" w:space="0" w:color="95B3D7" w:themeColor="accent1" w:themeTint="99"/>
-        <w:insideV w:val="single" w:sz="4" w:space="0" w:color="95B3D7" w:themeColor="accent1" w:themeTint="99"/>
-      </w:tblBorders>
-      <w:tblCellMar>
-        <w:top w:w="0" w:type="dxa"/>
-        <w:left w:w="108" w:type="dxa"/>
-        <w:bottom w:w="0" w:type="dxa"/>
-        <w:right w:w="108" w:type="dxa"/>
-      </w:tblCellMar>
-    </w:tblPr>
-    <w:tblStylePr w:type="firstRow">
-      <w:rPr>
-        <w:b/>
-        <w:bCs/>
-        <w:color w:val="FFFFFF" w:themeColor="background1"/>
-      </w:rPr>
-      <w:tblPr/>
-      <w:tcPr>
-        <w:tcBorders>
-          <w:top w:val="single" w:sz="4" w:space="0" w:color="4F81BD" w:themeColor="accent1"/>
-          <w:left w:val="single" w:sz="4" w:space="0" w:color="4F81BD" w:themeColor="accent1"/>
-          <w:bottom w:val="single" w:sz="4" w:space="0" w:color="4F81BD" w:themeColor="accent1"/>
-          <w:right w:val="single" w:sz="4" w:space="0" w:color="4F81BD" w:themeColor="accent1"/>
-          <w:insideH w:val="nil"/>
-          <w:insideV w:val="nil"/>
-        </w:tcBorders>
-        <w:shd w:val="clear" w:color="auto" w:fill="4F81BD" w:themeFill="accent1"/>
-      </w:tcPr>
-    </w:tblStylePr>
-    <w:tblStylePr w:type="lastRow">
-      <w:rPr>
-        <w:b/>
-        <w:bCs/>
-      </w:rPr>
-      <w:tblPr/>
-      <w:tcPr>
-        <w:tcBorders>
-          <w:top w:val="double" w:sz="4" w:space="0" w:color="4F81BD" w:themeColor="accent1"/>
-        </w:tcBorders>
-      </w:tcPr>
-    </w:tblStylePr>
-    <w:tblStylePr w:type="firstCol">
-      <w:rPr>
-        <w:b/>
-        <w:bCs/>
-      </w:rPr>
-    </w:tblStylePr>
-    <w:tblStylePr w:type="lastCol">
-      <w:rPr>
-        <w:b/>
-        <w:bCs/>
-      </w:rPr>
-    </w:tblStylePr>
-    <w:tblStylePr w:type="band1Vert">
-      <w:tblPr/>
-      <w:tcPr>
-        <w:shd w:val="clear" w:color="auto" w:fill="DBE5F1" w:themeFill="accent1" w:themeFillTint="33"/>
-      </w:tcPr>
-    </w:tblStylePr>
-    <w:tblStylePr w:type="band1Horz">
-      <w:tblPr/>
-      <w:tcPr>
-        <w:shd w:val="clear" w:color="auto" w:fill="DBE5F1" w:themeFill="accent1" w:themeFillTint="33"/>
-      </w:tcPr>
-    </w:tblStylePr>
-  </w:style>
-  <w:style w:type="table" w:customStyle="1" w:styleId="GridTable4Accent2">
-    <w:name w:val="Grid Table 4 Accent 2"/>
-    <w:basedOn w:val="TableNormal"/>
-    <w:uiPriority w:val="49"/>
-    <w:rsid w:val="008A7FC3"/>
-    <w:pPr>
-      <w:spacing w:after="0" w:line="240" w:lineRule="auto"/>
-    </w:pPr>
-    <w:tblPr>
-      <w:tblStyleRowBandSize w:val="1"/>
-      <w:tblStyleColBandSize w:val="1"/>
-      <w:tblInd w:w="0" w:type="dxa"/>
-      <w:tblBorders>
-        <w:top w:val="single" w:sz="4" w:space="0" w:color="D99594" w:themeColor="accent2" w:themeTint="99"/>
-        <w:left w:val="single" w:sz="4" w:space="0" w:color="D99594" w:themeColor="accent2" w:themeTint="99"/>
-        <w:bottom w:val="single" w:sz="4" w:space="0" w:color="D99594" w:themeColor="accent2" w:themeTint="99"/>
-        <w:right w:val="single" w:sz="4" w:space="0" w:color="D99594" w:themeColor="accent2" w:themeTint="99"/>
-        <w:insideH w:val="single" w:sz="4" w:space="0" w:color="D99594" w:themeColor="accent2" w:themeTint="99"/>
-        <w:insideV w:val="single" w:sz="4" w:space="0" w:color="D99594" w:themeColor="accent2" w:themeTint="99"/>
-      </w:tblBorders>
-      <w:tblCellMar>
-        <w:top w:w="0" w:type="dxa"/>
-        <w:left w:w="108" w:type="dxa"/>
-        <w:bottom w:w="0" w:type="dxa"/>
-        <w:right w:w="108" w:type="dxa"/>
-      </w:tblCellMar>
-    </w:tblPr>
-    <w:tblStylePr w:type="firstRow">
-      <w:rPr>
-        <w:b/>
-        <w:bCs/>
-        <w:color w:val="FFFFFF" w:themeColor="background1"/>
-      </w:rPr>
-      <w:tblPr/>
-      <w:tcPr>
-        <w:tcBorders>
-          <w:top w:val="single" w:sz="4" w:space="0" w:color="C0504D" w:themeColor="accent2"/>
-          <w:left w:val="single" w:sz="4" w:space="0" w:color="C0504D" w:themeColor="accent2"/>
-          <w:bottom w:val="single" w:sz="4" w:space="0" w:color="C0504D" w:themeColor="accent2"/>
-          <w:right w:val="single" w:sz="4" w:space="0" w:color="C0504D" w:themeColor="accent2"/>
-          <w:insideH w:val="nil"/>
-          <w:insideV w:val="nil"/>
-        </w:tcBorders>
-        <w:shd w:val="clear" w:color="auto" w:fill="C0504D" w:themeFill="accent2"/>
-      </w:tcPr>
-    </w:tblStylePr>
-    <w:tblStylePr w:type="lastRow">
-      <w:rPr>
-        <w:b/>
-        <w:bCs/>
-      </w:rPr>
-      <w:tblPr/>
-      <w:tcPr>
-        <w:tcBorders>
-          <w:top w:val="double" w:sz="4" w:space="0" w:color="C0504D" w:themeColor="accent2"/>
-        </w:tcBorders>
-      </w:tcPr>
-    </w:tblStylePr>
-    <w:tblStylePr w:type="firstCol">
-      <w:rPr>
-        <w:b/>
-        <w:bCs/>
-      </w:rPr>
-    </w:tblStylePr>
-    <w:tblStylePr w:type="lastCol">
-      <w:rPr>
-        <w:b/>
-        <w:bCs/>
-      </w:rPr>
-    </w:tblStylePr>
-    <w:tblStylePr w:type="band1Vert">
-      <w:tblPr/>
-      <w:tcPr>
-        <w:shd w:val="clear" w:color="auto" w:fill="F2DBDB" w:themeFill="accent2" w:themeFillTint="33"/>
-      </w:tcPr>
-    </w:tblStylePr>
-    <w:tblStylePr w:type="band1Horz">
-      <w:tblPr/>
-      <w:tcPr>
-        <w:shd w:val="clear" w:color="auto" w:fill="F2DBDB" w:themeFill="accent2" w:themeFillTint="33"/>
-      </w:tcPr>
-    </w:tblStylePr>
-  </w:style>
-  <w:style w:type="table" w:customStyle="1" w:styleId="GridTable5DarkAccent1">
-    <w:name w:val="Grid Table 5 Dark Accent 1"/>
-    <w:basedOn w:val="TableNormal"/>
-    <w:uiPriority w:val="50"/>
-    <w:rsid w:val="008A7FC3"/>
-    <w:pPr>
-      <w:spacing w:after="0" w:line="240" w:lineRule="auto"/>
-    </w:pPr>
-    <w:tblPr>
-      <w:tblStyleRowBandSize w:val="1"/>
-      <w:tblStyleColBandSize w:val="1"/>
-      <w:tblInd w:w="0" w:type="dxa"/>
-      <w:tblBorders>
-        <w:top w:val="single" w:sz="4" w:space="0" w:color="FFFFFF" w:themeColor="background1"/>
-        <w:left w:val="single" w:sz="4" w:space="0" w:color="FFFFFF" w:themeColor="background1"/>
-        <w:bottom w:val="single" w:sz="4" w:space="0" w:color="FFFFFF" w:themeColor="background1"/>
-        <w:right w:val="single" w:sz="4" w:space="0" w:color="FFFFFF" w:themeColor="background1"/>
-        <w:insideH w:val="single" w:sz="4" w:space="0" w:color="FFFFFF" w:themeColor="background1"/>
-        <w:insideV w:val="single" w:sz="4" w:space="0" w:color="FFFFFF" w:themeColor="background1"/>
-      </w:tblBorders>
-      <w:tblCellMar>
-        <w:top w:w="0" w:type="dxa"/>
-        <w:left w:w="108" w:type="dxa"/>
-        <w:bottom w:w="0" w:type="dxa"/>
-        <w:right w:w="108" w:type="dxa"/>
-      </w:tblCellMar>
-    </w:tblPr>
-    <w:tcPr>
-      <w:shd w:val="clear" w:color="auto" w:fill="DBE5F1" w:themeFill="accent1" w:themeFillTint="33"/>
-    </w:tcPr>
-    <w:tblStylePr w:type="firstRow">
-      <w:rPr>
-        <w:b/>
-        <w:bCs/>
-        <w:color w:val="FFFFFF" w:themeColor="background1"/>
-      </w:rPr>
-      <w:tblPr/>
-      <w:tcPr>
-        <w:tcBorders>
-          <w:top w:val="single" w:sz="4" w:space="0" w:color="FFFFFF" w:themeColor="background1"/>
-          <w:left w:val="single" w:sz="4" w:space="0" w:color="FFFFFF" w:themeColor="background1"/>
-          <w:right w:val="single" w:sz="4" w:space="0" w:color="FFFFFF" w:themeColor="background1"/>
-          <w:insideH w:val="nil"/>
-          <w:insideV w:val="nil"/>
-        </w:tcBorders>
-        <w:shd w:val="clear" w:color="auto" w:fill="4F81BD" w:themeFill="accent1"/>
-      </w:tcPr>
-    </w:tblStylePr>
-    <w:tblStylePr w:type="lastRow">
-      <w:rPr>
-        <w:b/>
-        <w:bCs/>
-        <w:color w:val="FFFFFF" w:themeColor="background1"/>
-      </w:rPr>
-      <w:tblPr/>
-      <w:tcPr>
-        <w:tcBorders>
-          <w:left w:val="single" w:sz="4" w:space="0" w:color="FFFFFF" w:themeColor="background1"/>
-          <w:bottom w:val="single" w:sz="4" w:space="0" w:color="FFFFFF" w:themeColor="background1"/>
-          <w:right w:val="single" w:sz="4" w:space="0" w:color="FFFFFF" w:themeColor="background1"/>
-          <w:insideH w:val="nil"/>
-          <w:insideV w:val="nil"/>
-        </w:tcBorders>
-        <w:shd w:val="clear" w:color="auto" w:fill="4F81BD" w:themeFill="accent1"/>
-      </w:tcPr>
-    </w:tblStylePr>
-    <w:tblStylePr w:type="firstCol">
-      <w:rPr>
-        <w:b/>
-        <w:bCs/>
-        <w:color w:val="FFFFFF" w:themeColor="background1"/>
-      </w:rPr>
-      <w:tblPr/>
-      <w:tcPr>
-        <w:tcBorders>
-          <w:top w:val="single" w:sz="4" w:space="0" w:color="FFFFFF" w:themeColor="background1"/>
-          <w:left w:val="single" w:sz="4" w:space="0" w:color="FFFFFF" w:themeColor="background1"/>
-          <w:bottom w:val="single" w:sz="4" w:space="0" w:color="FFFFFF" w:themeColor="background1"/>
-          <w:insideV w:val="nil"/>
-        </w:tcBorders>
-        <w:shd w:val="clear" w:color="auto" w:fill="4F81BD" w:themeFill="accent1"/>
-      </w:tcPr>
-    </w:tblStylePr>
-    <w:tblStylePr w:type="lastCol">
-      <w:rPr>
-        <w:b/>
-        <w:bCs/>
-        <w:color w:val="FFFFFF" w:themeColor="background1"/>
-      </w:rPr>
-      <w:tblPr/>
-      <w:tcPr>
-        <w:tcBorders>
-          <w:top w:val="single" w:sz="4" w:space="0" w:color="FFFFFF" w:themeColor="background1"/>
-          <w:bottom w:val="single" w:sz="4" w:space="0" w:color="FFFFFF" w:themeColor="background1"/>
-          <w:right w:val="single" w:sz="4" w:space="0" w:color="FFFFFF" w:themeColor="background1"/>
-          <w:insideV w:val="nil"/>
-        </w:tcBorders>
-        <w:shd w:val="clear" w:color="auto" w:fill="4F81BD" w:themeFill="accent1"/>
-      </w:tcPr>
-    </w:tblStylePr>
-    <w:tblStylePr w:type="band1Vert">
-      <w:tblPr/>
-      <w:tcPr>
-        <w:shd w:val="clear" w:color="auto" w:fill="B8CCE4" w:themeFill="accent1" w:themeFillTint="66"/>
-      </w:tcPr>
-    </w:tblStylePr>
-    <w:tblStylePr w:type="band1Horz">
-      <w:tblPr/>
-      <w:tcPr>
-        <w:shd w:val="clear" w:color="auto" w:fill="B8CCE4" w:themeFill="accent1" w:themeFillTint="66"/>
-      </w:tcPr>
-    </w:tblStylePr>
-  </w:style>
-  <w:style w:type="table" w:customStyle="1" w:styleId="GridTable2">
-    <w:name w:val="Grid Table 2"/>
-    <w:basedOn w:val="TableNormal"/>
-    <w:uiPriority w:val="47"/>
-    <w:rsid w:val="00BC286B"/>
-    <w:pPr>
-      <w:spacing w:after="0" w:line="240" w:lineRule="auto"/>
-    </w:pPr>
-    <w:tblPr>
-      <w:tblStyleRowBandSize w:val="1"/>
-      <w:tblStyleColBandSize w:val="1"/>
-      <w:tblInd w:w="0" w:type="dxa"/>
-      <w:tblBorders>
-        <w:top w:val="single" w:sz="2" w:space="0" w:color="666666" w:themeColor="text1" w:themeTint="99"/>
-        <w:bottom w:val="single" w:sz="2" w:space="0" w:color="666666" w:themeColor="text1" w:themeTint="99"/>
-        <w:insideH w:val="single" w:sz="2" w:space="0" w:color="666666" w:themeColor="text1" w:themeTint="99"/>
-        <w:insideV w:val="single" w:sz="2" w:space="0" w:color="666666" w:themeColor="text1" w:themeTint="99"/>
-      </w:tblBorders>
-      <w:tblCellMar>
-        <w:top w:w="0" w:type="dxa"/>
-        <w:left w:w="108" w:type="dxa"/>
-        <w:bottom w:w="0" w:type="dxa"/>
-        <w:right w:w="108" w:type="dxa"/>
-      </w:tblCellMar>
-    </w:tblPr>
-    <w:tblStylePr w:type="firstRow">
-      <w:rPr>
-        <w:b/>
-        <w:bCs/>
-      </w:rPr>
-      <w:tblPr/>
-      <w:tcPr>
-        <w:tcBorders>
-          <w:top w:val="nil"/>
-          <w:bottom w:val="single" w:sz="12" w:space="0" w:color="666666" w:themeColor="text1" w:themeTint="99"/>
-          <w:insideH w:val="nil"/>
-          <w:insideV w:val="nil"/>
-        </w:tcBorders>
-        <w:shd w:val="clear" w:color="auto" w:fill="FFFFFF" w:themeFill="background1"/>
-      </w:tcPr>
-    </w:tblStylePr>
-    <w:tblStylePr w:type="lastRow">
-      <w:rPr>
-        <w:b/>
-        <w:bCs/>
-      </w:rPr>
-      <w:tblPr/>
-      <w:tcPr>
-        <w:tcBorders>
-          <w:top w:val="double" w:sz="2" w:space="0" w:color="666666" w:themeColor="text1" w:themeTint="99"/>
-          <w:bottom w:val="nil"/>
-          <w:insideH w:val="nil"/>
-          <w:insideV w:val="nil"/>
-        </w:tcBorders>
-        <w:shd w:val="clear" w:color="auto" w:fill="FFFFFF" w:themeFill="background1"/>
-      </w:tcPr>
-    </w:tblStylePr>
-    <w:tblStylePr w:type="firstCol">
-      <w:rPr>
-        <w:b/>
-        <w:bCs/>
-      </w:rPr>
-    </w:tblStylePr>
-    <w:tblStylePr w:type="lastCol">
-      <w:rPr>
-        <w:b/>
-        <w:bCs/>
-      </w:rPr>
-    </w:tblStylePr>
-    <w:tblStylePr w:type="band1Vert">
-      <w:tblPr/>
-      <w:tcPr>
-        <w:shd w:val="clear" w:color="auto" w:fill="CCCCCC" w:themeFill="text1" w:themeFillTint="33"/>
-      </w:tcPr>
-    </w:tblStylePr>
-    <w:tblStylePr w:type="band1Horz">
-      <w:tblPr/>
-      <w:tcPr>
-        <w:shd w:val="clear" w:color="auto" w:fill="CCCCCC" w:themeFill="text1" w:themeFillTint="33"/>
-      </w:tcPr>
-    </w:tblStylePr>
-  </w:style>
-  <w:style w:type="character" w:customStyle="1" w:styleId="UnresolvedMention">
-    <w:name w:val="Unresolved Mention"/>
+  <w:style w:type="character" w:customStyle="1" w:styleId="UnresolvedMention1">
+    <w:name w:val="Unresolved Mention1"/>
     <w:basedOn w:val="DefaultParagraphFont"/>
     <w:uiPriority w:val="99"/>
     <w:semiHidden/>
@@ -8119,7 +7718,7 @@
 </file>
 
 <file path=customXml/itemProps1.xml><?xml version="1.0" encoding="utf-8"?>
-<ds:datastoreItem xmlns:ds="http://schemas.openxmlformats.org/officeDocument/2006/customXml" ds:itemID="{9A23E679-BCD9-4AEC-82BE-AB8A0F991836}">
+<ds:datastoreItem xmlns:ds="http://schemas.openxmlformats.org/officeDocument/2006/customXml" ds:itemID="{6E917D2E-81A1-431D-969D-5E7B0C54B8C1}">
   <ds:schemaRefs>
     <ds:schemaRef ds:uri="http://schemas.openxmlformats.org/officeDocument/2006/bibliography"/>
   </ds:schemaRefs>

</xml_diff>

<commit_message>
Revert "Revert "Uredivanje dokumentacije""
This reverts commit 6a7086992982f566804b9a483d383f8e88c53dda.
</commit_message>
<xml_diff>
--- a/Dokumentacija/AIR1822-TD-Dostavi frende-Bagić-Jerković-Alilović.docx
+++ b/Dokumentacija/AIR1822-TD-Dostavi frende-Bagić-Jerković-Alilović.docx
@@ -7,13 +7,13 @@
         <w:pStyle w:val="Nazivinstitucije"/>
         <w:spacing w:after="120" w:line="288" w:lineRule="auto"/>
         <w:rPr>
-          <w:rFonts w:ascii="Arial" w:hAnsi="Arial" w:cs="Arial"/>
+          <w:rFonts w:cs="Arial"/>
           <w:sz w:val="28"/>
         </w:rPr>
       </w:pPr>
       <w:r>
         <w:rPr>
-          <w:rFonts w:ascii="Arial" w:hAnsi="Arial" w:cs="Arial"/>
+          <w:rFonts w:cs="Arial"/>
           <w:sz w:val="28"/>
         </w:rPr>
         <w:t>SVEUČILIŠTE U ZAGREBU</w:t>
@@ -24,13 +24,13 @@
         <w:pStyle w:val="Nazivinstitucije"/>
         <w:spacing w:after="120" w:line="288" w:lineRule="auto"/>
         <w:rPr>
-          <w:rFonts w:ascii="Arial" w:hAnsi="Arial" w:cs="Arial"/>
+          <w:rFonts w:cs="Arial"/>
           <w:sz w:val="28"/>
         </w:rPr>
       </w:pPr>
       <w:r>
         <w:rPr>
-          <w:rFonts w:ascii="Arial" w:hAnsi="Arial" w:cs="Arial"/>
+          <w:rFonts w:cs="Arial"/>
           <w:sz w:val="28"/>
         </w:rPr>
         <w:t>FAKULTET ORGANIZACIJE I INFORMATIKE</w:t>
@@ -41,13 +41,13 @@
         <w:pStyle w:val="Nazivinstitucije"/>
         <w:spacing w:after="120" w:line="288" w:lineRule="auto"/>
         <w:rPr>
-          <w:rFonts w:ascii="Arial" w:hAnsi="Arial" w:cs="Arial"/>
+          <w:rFonts w:cs="Arial"/>
           <w:sz w:val="28"/>
         </w:rPr>
       </w:pPr>
       <w:r>
         <w:rPr>
-          <w:rFonts w:ascii="Arial" w:hAnsi="Arial" w:cs="Arial"/>
+          <w:rFonts w:cs="Arial"/>
           <w:sz w:val="28"/>
         </w:rPr>
         <w:t>V A R A Ž D I N</w:t>
@@ -57,7 +57,7 @@
       <w:pPr>
         <w:spacing w:after="120" w:line="288" w:lineRule="auto"/>
         <w:rPr>
-          <w:rFonts w:ascii="Arial" w:hAnsi="Arial" w:cs="Arial"/>
+          <w:rFonts w:cs="Arial"/>
         </w:rPr>
       </w:pPr>
     </w:p>
@@ -65,7 +65,7 @@
       <w:pPr>
         <w:spacing w:after="120" w:line="288" w:lineRule="auto"/>
         <w:rPr>
-          <w:rFonts w:ascii="Arial" w:hAnsi="Arial" w:cs="Arial"/>
+          <w:rFonts w:cs="Arial"/>
         </w:rPr>
       </w:pPr>
     </w:p>
@@ -73,7 +73,7 @@
       <w:pPr>
         <w:spacing w:after="120" w:line="288" w:lineRule="auto"/>
         <w:rPr>
-          <w:rFonts w:ascii="Arial" w:hAnsi="Arial" w:cs="Arial"/>
+          <w:rFonts w:cs="Arial"/>
           <w:b/>
           <w:sz w:val="28"/>
         </w:rPr>
@@ -83,20 +83,20 @@
       <w:pPr>
         <w:spacing w:after="120" w:line="288" w:lineRule="auto"/>
         <w:rPr>
-          <w:rFonts w:ascii="Arial" w:hAnsi="Arial" w:cs="Arial"/>
+          <w:rFonts w:cs="Arial"/>
           <w:b/>
         </w:rPr>
       </w:pPr>
       <w:r>
         <w:rPr>
-          <w:rFonts w:ascii="Arial" w:hAnsi="Arial" w:cs="Arial"/>
+          <w:rFonts w:cs="Arial"/>
           <w:b/>
         </w:rPr>
         <w:t>Lucija Bagić</w:t>
       </w:r>
       <w:r>
         <w:rPr>
-          <w:rFonts w:ascii="Arial" w:hAnsi="Arial" w:cs="Arial"/>
+          <w:rFonts w:cs="Arial"/>
           <w:b/>
         </w:rPr>
         <w:t>,</w:t>
@@ -106,20 +106,20 @@
       <w:pPr>
         <w:spacing w:after="120" w:line="288" w:lineRule="auto"/>
         <w:rPr>
-          <w:rFonts w:ascii="Arial" w:hAnsi="Arial" w:cs="Arial"/>
+          <w:rFonts w:cs="Arial"/>
           <w:b/>
         </w:rPr>
       </w:pPr>
       <w:r>
         <w:rPr>
-          <w:rFonts w:ascii="Arial" w:hAnsi="Arial" w:cs="Arial"/>
+          <w:rFonts w:cs="Arial"/>
           <w:b/>
         </w:rPr>
         <w:t>Franjo Jerković</w:t>
       </w:r>
       <w:r>
         <w:rPr>
-          <w:rFonts w:ascii="Arial" w:hAnsi="Arial" w:cs="Arial"/>
+          <w:rFonts w:cs="Arial"/>
           <w:b/>
         </w:rPr>
         <w:t>,</w:t>
@@ -129,13 +129,13 @@
       <w:pPr>
         <w:spacing w:after="120" w:line="288" w:lineRule="auto"/>
         <w:rPr>
-          <w:rFonts w:ascii="Arial" w:hAnsi="Arial" w:cs="Arial"/>
+          <w:rFonts w:cs="Arial"/>
           <w:b/>
         </w:rPr>
       </w:pPr>
       <w:r>
         <w:rPr>
-          <w:rFonts w:ascii="Arial" w:hAnsi="Arial" w:cs="Arial"/>
+          <w:rFonts w:cs="Arial"/>
           <w:b/>
         </w:rPr>
         <w:t>Daria Alilović</w:t>
@@ -145,7 +145,7 @@
       <w:pPr>
         <w:spacing w:after="120" w:line="288" w:lineRule="auto"/>
         <w:rPr>
-          <w:rFonts w:ascii="Arial" w:hAnsi="Arial" w:cs="Arial"/>
+          <w:rFonts w:cs="Arial"/>
         </w:rPr>
       </w:pPr>
     </w:p>
@@ -153,7 +153,7 @@
       <w:pPr>
         <w:spacing w:after="120" w:line="288" w:lineRule="auto"/>
         <w:rPr>
-          <w:rFonts w:ascii="Arial" w:hAnsi="Arial" w:cs="Arial"/>
+          <w:rFonts w:cs="Arial"/>
         </w:rPr>
       </w:pPr>
     </w:p>
@@ -161,7 +161,7 @@
       <w:pPr>
         <w:spacing w:after="120" w:line="288" w:lineRule="auto"/>
         <w:rPr>
-          <w:rFonts w:ascii="Arial" w:hAnsi="Arial" w:cs="Arial"/>
+          <w:rFonts w:cs="Arial"/>
         </w:rPr>
       </w:pPr>
     </w:p>
@@ -228,12 +228,12 @@
         <w:pStyle w:val="ZAVRNIRAD"/>
         <w:spacing w:after="120" w:line="288" w:lineRule="auto"/>
         <w:rPr>
-          <w:rFonts w:ascii="Arial" w:hAnsi="Arial" w:cs="Arial"/>
-        </w:rPr>
-      </w:pPr>
-      <w:r>
-        <w:rPr>
-          <w:rFonts w:ascii="Arial" w:hAnsi="Arial" w:cs="Arial"/>
+          <w:rFonts w:cs="Arial"/>
+        </w:rPr>
+      </w:pPr>
+      <w:r>
+        <w:rPr>
+          <w:rFonts w:cs="Arial"/>
           <w:b w:val="0"/>
           <w:bCs w:val="0"/>
           <w:sz w:val="28"/>
@@ -247,7 +247,7 @@
         <w:spacing w:after="120" w:line="288" w:lineRule="auto"/>
         <w:jc w:val="center"/>
         <w:rPr>
-          <w:rFonts w:ascii="Arial" w:hAnsi="Arial" w:cs="Arial"/>
+          <w:rFonts w:cs="Arial"/>
         </w:rPr>
       </w:pPr>
     </w:p>
@@ -256,7 +256,7 @@
         <w:spacing w:after="120" w:line="288" w:lineRule="auto"/>
         <w:jc w:val="center"/>
         <w:rPr>
-          <w:rFonts w:ascii="Arial" w:hAnsi="Arial" w:cs="Arial"/>
+          <w:rFonts w:cs="Arial"/>
         </w:rPr>
       </w:pPr>
     </w:p>
@@ -265,7 +265,7 @@
         <w:spacing w:after="120" w:line="288" w:lineRule="auto"/>
         <w:jc w:val="center"/>
         <w:rPr>
-          <w:rFonts w:ascii="Arial" w:hAnsi="Arial" w:cs="Arial"/>
+          <w:rFonts w:cs="Arial"/>
         </w:rPr>
       </w:pPr>
     </w:p>
@@ -273,7 +273,7 @@
       <w:pPr>
         <w:spacing w:after="120" w:line="288" w:lineRule="auto"/>
         <w:rPr>
-          <w:rFonts w:ascii="Arial" w:hAnsi="Arial" w:cs="Arial"/>
+          <w:rFonts w:cs="Arial"/>
         </w:rPr>
       </w:pPr>
     </w:p>
@@ -281,7 +281,7 @@
       <w:pPr>
         <w:spacing w:after="120" w:line="288" w:lineRule="auto"/>
         <w:rPr>
-          <w:rFonts w:ascii="Arial" w:hAnsi="Arial" w:cs="Arial"/>
+          <w:rFonts w:cs="Arial"/>
         </w:rPr>
       </w:pPr>
     </w:p>
@@ -290,7 +290,7 @@
         <w:pStyle w:val="Mjesto"/>
         <w:spacing w:after="120" w:line="288" w:lineRule="auto"/>
         <w:rPr>
-          <w:rFonts w:ascii="Arial" w:hAnsi="Arial" w:cs="Arial"/>
+          <w:rFonts w:cs="Arial"/>
         </w:rPr>
       </w:pPr>
     </w:p>
@@ -299,7 +299,7 @@
         <w:pStyle w:val="Mjesto"/>
         <w:spacing w:after="120" w:line="288" w:lineRule="auto"/>
         <w:rPr>
-          <w:rFonts w:ascii="Arial" w:hAnsi="Arial" w:cs="Arial"/>
+          <w:rFonts w:cs="Arial"/>
         </w:rPr>
       </w:pPr>
     </w:p>
@@ -308,7 +308,7 @@
         <w:pStyle w:val="Mjesto"/>
         <w:spacing w:after="120" w:line="288" w:lineRule="auto"/>
         <w:rPr>
-          <w:rFonts w:ascii="Arial" w:hAnsi="Arial" w:cs="Arial"/>
+          <w:rFonts w:cs="Arial"/>
         </w:rPr>
       </w:pPr>
     </w:p>
@@ -317,7 +317,7 @@
         <w:pStyle w:val="Mjesto"/>
         <w:spacing w:after="120" w:line="288" w:lineRule="auto"/>
         <w:rPr>
-          <w:rFonts w:ascii="Arial" w:hAnsi="Arial" w:cs="Arial"/>
+          <w:rFonts w:cs="Arial"/>
         </w:rPr>
       </w:pPr>
     </w:p>
@@ -326,7 +326,7 @@
         <w:pStyle w:val="Mjesto"/>
         <w:spacing w:after="120" w:line="288" w:lineRule="auto"/>
         <w:rPr>
-          <w:rFonts w:ascii="Arial" w:hAnsi="Arial" w:cs="Arial"/>
+          <w:rFonts w:cs="Arial"/>
         </w:rPr>
       </w:pPr>
     </w:p>
@@ -335,7 +335,7 @@
         <w:pStyle w:val="Mjesto"/>
         <w:spacing w:after="120" w:line="288" w:lineRule="auto"/>
         <w:rPr>
-          <w:rFonts w:ascii="Arial" w:hAnsi="Arial" w:cs="Arial"/>
+          <w:rFonts w:cs="Arial"/>
         </w:rPr>
       </w:pPr>
     </w:p>
@@ -344,27 +344,27 @@
         <w:pStyle w:val="Mjesto"/>
         <w:spacing w:after="120" w:line="360" w:lineRule="auto"/>
         <w:rPr>
-          <w:rFonts w:ascii="Arial" w:hAnsi="Arial" w:cs="Arial"/>
+          <w:rFonts w:cs="Arial"/>
           <w:sz w:val="28"/>
         </w:rPr>
       </w:pPr>
       <w:r>
         <w:rPr>
-          <w:rFonts w:ascii="Arial" w:hAnsi="Arial" w:cs="Arial"/>
+          <w:rFonts w:cs="Arial"/>
           <w:sz w:val="28"/>
         </w:rPr>
         <w:t>Varaždin, 201</w:t>
       </w:r>
       <w:r>
         <w:rPr>
-          <w:rFonts w:ascii="Arial" w:hAnsi="Arial" w:cs="Arial"/>
+          <w:rFonts w:cs="Arial"/>
           <w:sz w:val="28"/>
         </w:rPr>
         <w:t>8</w:t>
       </w:r>
       <w:r>
         <w:rPr>
-          <w:rFonts w:ascii="Arial" w:hAnsi="Arial" w:cs="Arial"/>
+          <w:rFonts w:cs="Arial"/>
           <w:sz w:val="28"/>
         </w:rPr>
         <w:t>.</w:t>
@@ -375,14 +375,14 @@
         <w:pStyle w:val="Mjesto"/>
         <w:spacing w:after="120" w:line="360" w:lineRule="auto"/>
         <w:rPr>
-          <w:rFonts w:ascii="Arial" w:hAnsi="Arial" w:cs="Arial"/>
+          <w:rFonts w:cs="Arial"/>
           <w:sz w:val="22"/>
           <w:szCs w:val="22"/>
         </w:rPr>
       </w:pPr>
       <w:r>
         <w:rPr>
-          <w:rFonts w:ascii="Arial" w:hAnsi="Arial" w:cs="Arial"/>
+          <w:rFonts w:cs="Arial"/>
           <w:sz w:val="22"/>
           <w:szCs w:val="22"/>
         </w:rPr>
@@ -395,14 +395,14 @@
         <w:pStyle w:val="Nazivinstitucije"/>
         <w:spacing w:after="120" w:line="360" w:lineRule="auto"/>
         <w:rPr>
-          <w:rFonts w:ascii="Arial" w:hAnsi="Arial" w:cs="Arial"/>
+          <w:rFonts w:cs="Arial"/>
           <w:sz w:val="22"/>
           <w:szCs w:val="22"/>
         </w:rPr>
       </w:pPr>
       <w:r>
         <w:rPr>
-          <w:rFonts w:ascii="Arial" w:hAnsi="Arial" w:cs="Arial"/>
+          <w:rFonts w:cs="Arial"/>
           <w:sz w:val="22"/>
           <w:szCs w:val="22"/>
         </w:rPr>
@@ -414,14 +414,14 @@
         <w:pStyle w:val="Nazivinstitucije"/>
         <w:spacing w:after="120" w:line="360" w:lineRule="auto"/>
         <w:rPr>
-          <w:rFonts w:ascii="Arial" w:hAnsi="Arial" w:cs="Arial"/>
+          <w:rFonts w:cs="Arial"/>
           <w:sz w:val="22"/>
           <w:szCs w:val="22"/>
         </w:rPr>
       </w:pPr>
       <w:r>
         <w:rPr>
-          <w:rFonts w:ascii="Arial" w:hAnsi="Arial" w:cs="Arial"/>
+          <w:rFonts w:cs="Arial"/>
           <w:sz w:val="22"/>
           <w:szCs w:val="22"/>
         </w:rPr>
@@ -432,7 +432,7 @@
       <w:pPr>
         <w:spacing w:after="120" w:line="360" w:lineRule="auto"/>
         <w:rPr>
-          <w:rFonts w:ascii="Arial" w:hAnsi="Arial" w:cs="Arial"/>
+          <w:rFonts w:cs="Arial"/>
           <w:sz w:val="22"/>
           <w:szCs w:val="22"/>
         </w:rPr>
@@ -442,7 +442,7 @@
       <w:pPr>
         <w:spacing w:after="120" w:line="360" w:lineRule="auto"/>
         <w:rPr>
-          <w:rFonts w:ascii="Arial" w:hAnsi="Arial" w:cs="Arial"/>
+          <w:rFonts w:cs="Arial"/>
           <w:sz w:val="22"/>
           <w:szCs w:val="22"/>
         </w:rPr>
@@ -452,7 +452,7 @@
       <w:pPr>
         <w:spacing w:after="120" w:line="360" w:lineRule="auto"/>
         <w:rPr>
-          <w:rFonts w:ascii="Arial" w:hAnsi="Arial" w:cs="Arial"/>
+          <w:rFonts w:cs="Arial"/>
           <w:b/>
           <w:sz w:val="22"/>
           <w:szCs w:val="22"/>
@@ -460,7 +460,7 @@
       </w:pPr>
       <w:r>
         <w:rPr>
-          <w:rFonts w:ascii="Arial" w:hAnsi="Arial" w:cs="Arial"/>
+          <w:rFonts w:cs="Arial"/>
           <w:b/>
           <w:sz w:val="22"/>
           <w:szCs w:val="22"/>
@@ -472,7 +472,7 @@
       <w:pPr>
         <w:spacing w:after="120" w:line="360" w:lineRule="auto"/>
         <w:rPr>
-          <w:rFonts w:ascii="Arial" w:hAnsi="Arial" w:cs="Arial"/>
+          <w:rFonts w:cs="Arial"/>
           <w:b/>
           <w:sz w:val="22"/>
           <w:szCs w:val="22"/>
@@ -480,7 +480,7 @@
       </w:pPr>
       <w:r>
         <w:rPr>
-          <w:rFonts w:ascii="Arial" w:hAnsi="Arial" w:cs="Arial"/>
+          <w:rFonts w:cs="Arial"/>
           <w:b/>
           <w:sz w:val="22"/>
           <w:szCs w:val="22"/>
@@ -492,7 +492,7 @@
       <w:pPr>
         <w:spacing w:after="120" w:line="360" w:lineRule="auto"/>
         <w:rPr>
-          <w:rFonts w:ascii="Arial" w:hAnsi="Arial" w:cs="Arial"/>
+          <w:rFonts w:cs="Arial"/>
           <w:b/>
           <w:sz w:val="22"/>
           <w:szCs w:val="22"/>
@@ -500,7 +500,7 @@
       </w:pPr>
       <w:r>
         <w:rPr>
-          <w:rFonts w:ascii="Arial" w:hAnsi="Arial" w:cs="Arial"/>
+          <w:rFonts w:cs="Arial"/>
           <w:b/>
           <w:sz w:val="22"/>
           <w:szCs w:val="22"/>
@@ -512,7 +512,7 @@
       <w:pPr>
         <w:spacing w:after="120" w:line="360" w:lineRule="auto"/>
         <w:rPr>
-          <w:rFonts w:ascii="Arial" w:hAnsi="Arial" w:cs="Arial"/>
+          <w:rFonts w:cs="Arial"/>
           <w:b/>
           <w:sz w:val="22"/>
           <w:szCs w:val="22"/>
@@ -520,7 +520,7 @@
       </w:pPr>
       <w:r>
         <w:rPr>
-          <w:rFonts w:ascii="Arial" w:hAnsi="Arial" w:cs="Arial"/>
+          <w:rFonts w:cs="Arial"/>
           <w:b/>
           <w:sz w:val="22"/>
           <w:szCs w:val="22"/>
@@ -532,32 +532,24 @@
       <w:pPr>
         <w:spacing w:after="120" w:line="288" w:lineRule="auto"/>
         <w:rPr>
-          <w:rFonts w:ascii="Arial" w:hAnsi="Arial" w:cs="Arial"/>
+          <w:rFonts w:cs="Arial"/>
           <w:b/>
           <w:sz w:val="22"/>
         </w:rPr>
       </w:pPr>
       <w:r>
         <w:rPr>
-          <w:rFonts w:ascii="Arial" w:hAnsi="Arial" w:cs="Arial"/>
+          <w:rFonts w:cs="Arial"/>
           <w:b/>
           <w:sz w:val="22"/>
         </w:rPr>
-        <w:t>Link na github stranicu</w:t>
-      </w:r>
-      <w:r>
-        <w:rPr>
-          <w:rFonts w:cs="Arial"/>
-          <w:b/>
-          <w:sz w:val="22"/>
-        </w:rPr>
-        <w:t xml:space="preserve">:  </w:t>
+        <w:t xml:space="preserve">Link na github stranicu:  </w:t>
       </w:r>
       <w:hyperlink r:id="rId8" w:history="1">
         <w:r>
           <w:rPr>
             <w:rStyle w:val="Hyperlink"/>
-            <w:rFonts w:ascii="Arial" w:hAnsi="Arial" w:cs="Arial"/>
+            <w:rFonts w:cs="Arial"/>
             <w:sz w:val="22"/>
           </w:rPr>
           <w:t>https://github.com/lucbagic/Dostavi-frende</w:t>
@@ -565,7 +557,7 @@
       </w:hyperlink>
       <w:r>
         <w:rPr>
-          <w:rFonts w:ascii="Arial" w:hAnsi="Arial" w:cs="Arial"/>
+          <w:rFonts w:cs="Arial"/>
           <w:b/>
           <w:sz w:val="22"/>
         </w:rPr>
@@ -607,7 +599,7 @@
       <w:pPr>
         <w:spacing w:after="120" w:line="360" w:lineRule="auto"/>
         <w:rPr>
-          <w:rFonts w:ascii="Arial" w:hAnsi="Arial" w:cs="Arial"/>
+          <w:rFonts w:cs="Arial"/>
           <w:b/>
           <w:sz w:val="22"/>
           <w:szCs w:val="22"/>
@@ -618,7 +610,7 @@
       <w:pPr>
         <w:spacing w:after="120" w:line="360" w:lineRule="auto"/>
         <w:rPr>
-          <w:rFonts w:ascii="Arial" w:hAnsi="Arial" w:cs="Arial"/>
+          <w:rFonts w:cs="Arial"/>
           <w:b/>
           <w:sz w:val="22"/>
           <w:szCs w:val="22"/>
@@ -629,7 +621,7 @@
       <w:pPr>
         <w:spacing w:after="120" w:line="360" w:lineRule="auto"/>
         <w:rPr>
-          <w:rFonts w:ascii="Arial" w:hAnsi="Arial" w:cs="Arial"/>
+          <w:rFonts w:cs="Arial"/>
           <w:b/>
           <w:sz w:val="22"/>
           <w:szCs w:val="22"/>
@@ -679,12 +671,12 @@
         <w:pStyle w:val="ZAVRNIRAD"/>
         <w:spacing w:after="120" w:line="288" w:lineRule="auto"/>
         <w:rPr>
-          <w:rFonts w:ascii="Arial" w:hAnsi="Arial" w:cs="Arial"/>
-        </w:rPr>
-      </w:pPr>
-      <w:r>
-        <w:rPr>
-          <w:rFonts w:ascii="Arial" w:hAnsi="Arial" w:cs="Arial"/>
+          <w:rFonts w:cs="Arial"/>
+        </w:rPr>
+      </w:pPr>
+      <w:r>
+        <w:rPr>
+          <w:rFonts w:cs="Arial"/>
           <w:b w:val="0"/>
           <w:bCs w:val="0"/>
           <w:sz w:val="28"/>
@@ -697,7 +689,7 @@
       <w:pPr>
         <w:spacing w:after="120" w:line="360" w:lineRule="auto"/>
         <w:rPr>
-          <w:rFonts w:ascii="Arial" w:hAnsi="Arial" w:cs="Arial"/>
+          <w:rFonts w:cs="Arial"/>
           <w:sz w:val="22"/>
           <w:szCs w:val="22"/>
         </w:rPr>
@@ -710,14 +702,14 @@
         <w:ind w:left="0"/>
         <w:jc w:val="center"/>
         <w:rPr>
-          <w:rFonts w:ascii="Arial" w:hAnsi="Arial" w:cs="Arial"/>
+          <w:rFonts w:cs="Arial"/>
           <w:sz w:val="22"/>
           <w:szCs w:val="22"/>
         </w:rPr>
       </w:pPr>
       <w:r>
         <w:rPr>
-          <w:rFonts w:ascii="Arial" w:hAnsi="Arial" w:cs="Arial"/>
+          <w:rFonts w:cs="Arial"/>
           <w:sz w:val="22"/>
           <w:szCs w:val="22"/>
         </w:rPr>
@@ -734,14 +726,14 @@
         <w:ind w:left="4395" w:right="1701"/>
         <w:jc w:val="left"/>
         <w:rPr>
-          <w:rFonts w:ascii="Arial" w:hAnsi="Arial" w:cs="Arial"/>
+          <w:rFonts w:cs="Arial"/>
           <w:sz w:val="22"/>
           <w:szCs w:val="22"/>
         </w:rPr>
       </w:pPr>
       <w:r>
         <w:rPr>
-          <w:rFonts w:ascii="Arial" w:hAnsi="Arial" w:cs="Arial"/>
+          <w:rFonts w:cs="Arial"/>
           <w:sz w:val="22"/>
           <w:szCs w:val="22"/>
         </w:rPr>
@@ -749,7 +741,7 @@
       </w:r>
       <w:r>
         <w:rPr>
-          <w:rFonts w:ascii="Arial" w:hAnsi="Arial" w:cs="Arial"/>
+          <w:rFonts w:cs="Arial"/>
           <w:sz w:val="22"/>
           <w:szCs w:val="22"/>
         </w:rPr>
@@ -766,14 +758,14 @@
         <w:ind w:left="4395" w:right="1701"/>
         <w:jc w:val="left"/>
         <w:rPr>
-          <w:rFonts w:ascii="Arial" w:hAnsi="Arial" w:cs="Arial"/>
+          <w:rFonts w:cs="Arial"/>
           <w:sz w:val="22"/>
           <w:szCs w:val="22"/>
         </w:rPr>
       </w:pPr>
       <w:r>
         <w:rPr>
-          <w:rFonts w:ascii="Arial" w:hAnsi="Arial" w:cs="Arial"/>
+          <w:rFonts w:cs="Arial"/>
           <w:sz w:val="22"/>
           <w:szCs w:val="22"/>
         </w:rPr>
@@ -785,7 +777,7 @@
         <w:spacing w:after="120" w:line="360" w:lineRule="auto"/>
         <w:jc w:val="center"/>
         <w:rPr>
-          <w:rFonts w:ascii="Arial" w:hAnsi="Arial" w:cs="Arial"/>
+          <w:rFonts w:cs="Arial"/>
           <w:sz w:val="22"/>
           <w:szCs w:val="22"/>
         </w:rPr>
@@ -796,7 +788,7 @@
         <w:pStyle w:val="Mjesto"/>
         <w:spacing w:after="120" w:line="360" w:lineRule="auto"/>
         <w:rPr>
-          <w:rFonts w:ascii="Arial" w:hAnsi="Arial" w:cs="Arial"/>
+          <w:rFonts w:cs="Arial"/>
           <w:sz w:val="22"/>
           <w:szCs w:val="22"/>
         </w:rPr>
@@ -807,7 +799,7 @@
         <w:pStyle w:val="Mjesto"/>
         <w:spacing w:after="120" w:line="360" w:lineRule="auto"/>
         <w:rPr>
-          <w:rFonts w:ascii="Arial" w:hAnsi="Arial" w:cs="Arial"/>
+          <w:rFonts w:cs="Arial"/>
           <w:sz w:val="22"/>
           <w:szCs w:val="22"/>
         </w:rPr>
@@ -818,7 +810,7 @@
         <w:pStyle w:val="Mjesto"/>
         <w:spacing w:after="120" w:line="360" w:lineRule="auto"/>
         <w:rPr>
-          <w:rFonts w:ascii="Arial" w:hAnsi="Arial" w:cs="Arial"/>
+          <w:rFonts w:cs="Arial"/>
           <w:sz w:val="22"/>
           <w:szCs w:val="22"/>
         </w:rPr>
@@ -829,7 +821,7 @@
         <w:pStyle w:val="Mjesto"/>
         <w:spacing w:after="120" w:line="360" w:lineRule="auto"/>
         <w:rPr>
-          <w:rFonts w:ascii="Arial" w:hAnsi="Arial" w:cs="Arial"/>
+          <w:rFonts w:cs="Arial"/>
           <w:sz w:val="22"/>
           <w:szCs w:val="22"/>
         </w:rPr>
@@ -841,7 +833,7 @@
         <w:spacing w:after="120" w:line="360" w:lineRule="auto"/>
         <w:jc w:val="left"/>
         <w:rPr>
-          <w:rFonts w:ascii="Arial" w:hAnsi="Arial" w:cs="Arial"/>
+          <w:rFonts w:cs="Arial"/>
           <w:sz w:val="22"/>
           <w:szCs w:val="22"/>
         </w:rPr>
@@ -852,7 +844,7 @@
         <w:pStyle w:val="Mjesto"/>
         <w:spacing w:after="120" w:line="360" w:lineRule="auto"/>
         <w:rPr>
-          <w:rFonts w:ascii="Arial" w:hAnsi="Arial" w:cs="Arial"/>
+          <w:rFonts w:cs="Arial"/>
           <w:sz w:val="22"/>
           <w:szCs w:val="22"/>
         </w:rPr>
@@ -869,7 +861,7 @@
       </w:pPr>
       <w:r>
         <w:rPr>
-          <w:rFonts w:ascii="Arial" w:hAnsi="Arial" w:cs="Arial"/>
+          <w:rFonts w:cs="Arial"/>
           <w:sz w:val="22"/>
           <w:szCs w:val="22"/>
         </w:rPr>
@@ -877,7 +869,7 @@
       </w:r>
       <w:r>
         <w:rPr>
-          <w:rFonts w:ascii="Arial" w:hAnsi="Arial" w:cs="Arial"/>
+          <w:rFonts w:cs="Arial"/>
           <w:sz w:val="22"/>
           <w:szCs w:val="22"/>
         </w:rPr>
@@ -901,7 +893,11 @@
           <w:docPartUnique/>
         </w:docPartObj>
       </w:sdtPr>
-      <w:sdtEndPr/>
+      <w:sdtEndPr>
+        <w:rPr>
+          <w:rFonts w:ascii="Arial" w:hAnsi="Arial"/>
+        </w:rPr>
+      </w:sdtEndPr>
       <w:sdtContent>
         <w:p>
           <w:pPr>
@@ -928,12 +924,12 @@
           <w:pPr>
             <w:pStyle w:val="TOC1"/>
             <w:rPr>
-              <w:rFonts w:ascii="Arial" w:hAnsi="Arial" w:cs="Arial"/>
+              <w:rFonts w:cs="Arial"/>
             </w:rPr>
           </w:pPr>
           <w:r>
             <w:rPr>
-              <w:rFonts w:ascii="Arial" w:hAnsi="Arial" w:cs="Arial"/>
+              <w:rFonts w:cs="Arial"/>
               <w:b/>
               <w:bCs/>
             </w:rPr>
@@ -941,7 +937,7 @@
           </w:r>
           <w:r>
             <w:rPr>
-              <w:rFonts w:ascii="Arial" w:hAnsi="Arial" w:cs="Arial"/>
+              <w:rFonts w:cs="Arial"/>
               <w:b/>
               <w:bCs/>
             </w:rPr>
@@ -950,13 +946,13 @@
           </w:r>
           <w:r>
             <w:rPr>
-              <w:rFonts w:ascii="Arial" w:hAnsi="Arial" w:cs="Arial"/>
+              <w:rFonts w:cs="Arial"/>
             </w:rPr>
             <w:ptab w:relativeTo="margin" w:alignment="right" w:leader="dot"/>
           </w:r>
           <w:r>
             <w:rPr>
-              <w:rFonts w:ascii="Arial" w:hAnsi="Arial" w:cs="Arial"/>
+              <w:rFonts w:cs="Arial"/>
               <w:b/>
               <w:bCs/>
             </w:rPr>
@@ -968,24 +964,24 @@
             <w:pStyle w:val="TOC2"/>
             <w:ind w:left="216"/>
             <w:rPr>
-              <w:rFonts w:ascii="Arial" w:hAnsi="Arial" w:cs="Arial"/>
+              <w:rFonts w:cs="Arial"/>
             </w:rPr>
           </w:pPr>
           <w:r>
             <w:rPr>
-              <w:rFonts w:ascii="Arial" w:hAnsi="Arial" w:cs="Arial"/>
+              <w:rFonts w:cs="Arial"/>
             </w:rPr>
             <w:t xml:space="preserve">1.1. Svrha dokumentacije </w:t>
           </w:r>
           <w:r>
             <w:rPr>
-              <w:rFonts w:ascii="Arial" w:hAnsi="Arial" w:cs="Arial"/>
+              <w:rFonts w:cs="Arial"/>
             </w:rPr>
             <w:ptab w:relativeTo="margin" w:alignment="right" w:leader="dot"/>
           </w:r>
           <w:r>
             <w:rPr>
-              <w:rFonts w:ascii="Arial" w:hAnsi="Arial" w:cs="Arial"/>
+              <w:rFonts w:cs="Arial"/>
             </w:rPr>
             <w:t>1</w:t>
           </w:r>
@@ -995,24 +991,24 @@
             <w:pStyle w:val="TOC3"/>
             <w:ind w:left="0"/>
             <w:rPr>
-              <w:rFonts w:ascii="Arial" w:hAnsi="Arial" w:cs="Arial"/>
+              <w:rFonts w:cs="Arial"/>
             </w:rPr>
           </w:pPr>
           <w:r>
             <w:rPr>
-              <w:rFonts w:ascii="Arial" w:hAnsi="Arial" w:cs="Arial"/>
+              <w:rFonts w:cs="Arial"/>
             </w:rPr>
             <w:t xml:space="preserve">    1.2. Područje interesa</w:t>
           </w:r>
           <w:r>
             <w:rPr>
-              <w:rFonts w:ascii="Arial" w:hAnsi="Arial" w:cs="Arial"/>
+              <w:rFonts w:cs="Arial"/>
             </w:rPr>
             <w:ptab w:relativeTo="margin" w:alignment="right" w:leader="dot"/>
           </w:r>
           <w:r>
             <w:rPr>
-              <w:rFonts w:ascii="Arial" w:hAnsi="Arial" w:cs="Arial"/>
+              <w:rFonts w:cs="Arial"/>
             </w:rPr>
             <w:t>1</w:t>
           </w:r>
@@ -1021,14 +1017,14 @@
           <w:pPr>
             <w:pStyle w:val="TOC1"/>
             <w:rPr>
-              <w:rFonts w:ascii="Arial" w:hAnsi="Arial" w:cs="Arial"/>
+              <w:rFonts w:cs="Arial"/>
               <w:b/>
               <w:bCs/>
             </w:rPr>
           </w:pPr>
           <w:r>
             <w:rPr>
-              <w:rFonts w:ascii="Arial" w:hAnsi="Arial" w:cs="Arial"/>
+              <w:rFonts w:cs="Arial"/>
               <w:b/>
               <w:bCs/>
             </w:rPr>
@@ -1036,13 +1032,13 @@
           </w:r>
           <w:r>
             <w:rPr>
-              <w:rFonts w:ascii="Arial" w:hAnsi="Arial" w:cs="Arial"/>
+              <w:rFonts w:cs="Arial"/>
             </w:rPr>
             <w:ptab w:relativeTo="margin" w:alignment="right" w:leader="dot"/>
           </w:r>
           <w:r>
             <w:rPr>
-              <w:rFonts w:ascii="Arial" w:hAnsi="Arial" w:cs="Arial"/>
+              <w:rFonts w:cs="Arial"/>
               <w:b/>
               <w:bCs/>
             </w:rPr>
@@ -1053,14 +1049,14 @@
           <w:pPr>
             <w:pStyle w:val="TOC1"/>
             <w:rPr>
-              <w:rFonts w:ascii="Arial" w:hAnsi="Arial" w:cs="Arial"/>
+              <w:rFonts w:cs="Arial"/>
               <w:b/>
               <w:bCs/>
             </w:rPr>
           </w:pPr>
           <w:r>
             <w:rPr>
-              <w:rFonts w:ascii="Arial" w:hAnsi="Arial" w:cs="Arial"/>
+              <w:rFonts w:cs="Arial"/>
               <w:b/>
               <w:bCs/>
             </w:rPr>
@@ -1068,13 +1064,13 @@
           </w:r>
           <w:r>
             <w:rPr>
-              <w:rFonts w:ascii="Arial" w:hAnsi="Arial" w:cs="Arial"/>
+              <w:rFonts w:cs="Arial"/>
             </w:rPr>
             <w:ptab w:relativeTo="margin" w:alignment="right" w:leader="dot"/>
           </w:r>
           <w:r>
             <w:rPr>
-              <w:rFonts w:ascii="Arial" w:hAnsi="Arial" w:cs="Arial"/>
+              <w:rFonts w:cs="Arial"/>
               <w:b/>
               <w:bCs/>
             </w:rPr>
@@ -1086,24 +1082,24 @@
             <w:pStyle w:val="TOC2"/>
             <w:ind w:left="216"/>
             <w:rPr>
-              <w:rFonts w:ascii="Arial" w:hAnsi="Arial" w:cs="Arial"/>
+              <w:rFonts w:cs="Arial"/>
             </w:rPr>
           </w:pPr>
           <w:r>
             <w:rPr>
-              <w:rFonts w:ascii="Arial" w:hAnsi="Arial" w:cs="Arial"/>
+              <w:rFonts w:cs="Arial"/>
             </w:rPr>
             <w:t>3.1. Razvojno okruženje</w:t>
           </w:r>
           <w:r>
             <w:rPr>
-              <w:rFonts w:ascii="Arial" w:hAnsi="Arial" w:cs="Arial"/>
+              <w:rFonts w:cs="Arial"/>
             </w:rPr>
             <w:ptab w:relativeTo="margin" w:alignment="right" w:leader="dot"/>
           </w:r>
           <w:r>
             <w:rPr>
-              <w:rFonts w:ascii="Arial" w:hAnsi="Arial" w:cs="Arial"/>
+              <w:rFonts w:cs="Arial"/>
             </w:rPr>
             <w:t>3</w:t>
           </w:r>
@@ -1113,24 +1109,24 @@
             <w:pStyle w:val="TOC2"/>
             <w:ind w:left="216"/>
             <w:rPr>
-              <w:rFonts w:ascii="Arial" w:hAnsi="Arial" w:cs="Arial"/>
+              <w:rFonts w:cs="Arial"/>
             </w:rPr>
           </w:pPr>
           <w:r>
             <w:rPr>
-              <w:rFonts w:ascii="Arial" w:hAnsi="Arial" w:cs="Arial"/>
+              <w:rFonts w:cs="Arial"/>
             </w:rPr>
             <w:t>3.2. Verzioniranje</w:t>
           </w:r>
           <w:r>
             <w:rPr>
-              <w:rFonts w:ascii="Arial" w:hAnsi="Arial" w:cs="Arial"/>
+              <w:rFonts w:cs="Arial"/>
             </w:rPr>
             <w:ptab w:relativeTo="margin" w:alignment="right" w:leader="dot"/>
           </w:r>
           <w:r>
             <w:rPr>
-              <w:rFonts w:ascii="Arial" w:hAnsi="Arial" w:cs="Arial"/>
+              <w:rFonts w:cs="Arial"/>
             </w:rPr>
             <w:t>3</w:t>
           </w:r>
@@ -1139,14 +1135,14 @@
           <w:pPr>
             <w:pStyle w:val="TOC1"/>
             <w:rPr>
-              <w:rFonts w:ascii="Arial" w:hAnsi="Arial" w:cs="Arial"/>
+              <w:rFonts w:cs="Arial"/>
               <w:b/>
               <w:bCs/>
             </w:rPr>
           </w:pPr>
           <w:r>
             <w:rPr>
-              <w:rFonts w:ascii="Arial" w:hAnsi="Arial" w:cs="Arial"/>
+              <w:rFonts w:cs="Arial"/>
               <w:b/>
               <w:bCs/>
             </w:rPr>
@@ -1154,13 +1150,13 @@
           </w:r>
           <w:r>
             <w:rPr>
-              <w:rFonts w:ascii="Arial" w:hAnsi="Arial" w:cs="Arial"/>
+              <w:rFonts w:cs="Arial"/>
             </w:rPr>
             <w:ptab w:relativeTo="margin" w:alignment="right" w:leader="dot"/>
           </w:r>
           <w:r>
             <w:rPr>
-              <w:rFonts w:ascii="Arial" w:hAnsi="Arial" w:cs="Arial"/>
+              <w:rFonts w:cs="Arial"/>
               <w:b/>
               <w:bCs/>
             </w:rPr>
@@ -1172,24 +1168,24 @@
             <w:pStyle w:val="TOC2"/>
             <w:ind w:left="216"/>
             <w:rPr>
-              <w:rFonts w:ascii="Arial" w:hAnsi="Arial" w:cs="Arial"/>
+              <w:rFonts w:cs="Arial"/>
             </w:rPr>
           </w:pPr>
           <w:r>
             <w:rPr>
-              <w:rFonts w:ascii="Arial" w:hAnsi="Arial" w:cs="Arial"/>
+              <w:rFonts w:cs="Arial"/>
             </w:rPr>
             <w:t>4.1. Era model</w:t>
           </w:r>
           <w:r>
             <w:rPr>
-              <w:rFonts w:ascii="Arial" w:hAnsi="Arial" w:cs="Arial"/>
+              <w:rFonts w:cs="Arial"/>
             </w:rPr>
             <w:ptab w:relativeTo="margin" w:alignment="right" w:leader="dot"/>
           </w:r>
           <w:r>
             <w:rPr>
-              <w:rFonts w:ascii="Arial" w:hAnsi="Arial" w:cs="Arial"/>
+              <w:rFonts w:cs="Arial"/>
             </w:rPr>
             <w:t>5</w:t>
           </w:r>
@@ -1199,24 +1195,24 @@
             <w:pStyle w:val="TOC2"/>
             <w:ind w:left="216"/>
             <w:rPr>
-              <w:rFonts w:ascii="Arial" w:hAnsi="Arial" w:cs="Arial"/>
+              <w:rFonts w:cs="Arial"/>
             </w:rPr>
           </w:pPr>
           <w:r>
             <w:rPr>
-              <w:rFonts w:ascii="Arial" w:hAnsi="Arial" w:cs="Arial"/>
+              <w:rFonts w:cs="Arial"/>
             </w:rPr>
             <w:t>4.2. App moduli</w:t>
           </w:r>
           <w:r>
             <w:rPr>
-              <w:rFonts w:ascii="Arial" w:hAnsi="Arial" w:cs="Arial"/>
+              <w:rFonts w:cs="Arial"/>
             </w:rPr>
             <w:ptab w:relativeTo="margin" w:alignment="right" w:leader="dot"/>
           </w:r>
           <w:r>
             <w:rPr>
-              <w:rFonts w:ascii="Arial" w:hAnsi="Arial" w:cs="Arial"/>
+              <w:rFonts w:cs="Arial"/>
             </w:rPr>
             <w:t>6</w:t>
           </w:r>
@@ -1240,7 +1236,7 @@
         <w:pStyle w:val="TOC1"/>
         <w:spacing w:after="120" w:line="360" w:lineRule="auto"/>
         <w:rPr>
-          <w:rFonts w:ascii="Arial" w:hAnsi="Arial" w:cs="Arial"/>
+          <w:rFonts w:cs="Arial"/>
           <w:sz w:val="22"/>
           <w:szCs w:val="22"/>
         </w:rPr>
@@ -1250,7 +1246,7 @@
       <w:pPr>
         <w:spacing w:after="120" w:line="360" w:lineRule="auto"/>
         <w:rPr>
-          <w:rFonts w:ascii="Arial" w:hAnsi="Arial" w:cs="Arial"/>
+          <w:rFonts w:cs="Arial"/>
         </w:rPr>
         <w:sectPr>
           <w:footerReference w:type="default" r:id="rId12"/>
@@ -1263,7 +1259,7 @@
       </w:pPr>
       <w:r>
         <w:rPr>
-          <w:rFonts w:ascii="Arial" w:hAnsi="Arial" w:cs="Arial"/>
+          <w:rFonts w:cs="Arial"/>
         </w:rPr>
         <w:br w:type="page"/>
       </w:r>
@@ -1422,7 +1418,7 @@
         </w:tabs>
         <w:spacing w:line="360" w:lineRule="auto"/>
         <w:rPr>
-          <w:rFonts w:ascii="Arial" w:hAnsi="Arial" w:cs="Arial"/>
+          <w:rFonts w:cs="Arial"/>
         </w:rPr>
         <w:sectPr>
           <w:footerReference w:type="default" r:id="rId13"/>
@@ -1435,31 +1431,31 @@
       </w:pPr>
       <w:r>
         <w:rPr>
-          <w:rFonts w:ascii="Arial" w:hAnsi="Arial" w:cs="Arial"/>
+          <w:rFonts w:cs="Arial"/>
         </w:rPr>
         <w:tab/>
       </w:r>
       <w:r>
         <w:rPr>
-          <w:rFonts w:ascii="Arial" w:hAnsi="Arial" w:cs="Arial"/>
+          <w:rFonts w:cs="Arial"/>
         </w:rPr>
         <w:t>Kod izrade mobilne aplikacije odlučili smo se na korištenje najpopularnijeg pristupa koja je agilna metodologija razvoja ''SCRUM''. P</w:t>
       </w:r>
       <w:r>
         <w:rPr>
-          <w:rFonts w:ascii="Arial" w:hAnsi="Arial" w:cs="Arial"/>
+          <w:rFonts w:cs="Arial"/>
         </w:rPr>
         <w:t>roces je podjeljen na sprintove, a izrada ove aplikacije će trajati tri sprinta</w:t>
       </w:r>
       <w:r>
         <w:rPr>
-          <w:rFonts w:ascii="Arial" w:hAnsi="Arial" w:cs="Arial"/>
+          <w:rFonts w:cs="Arial"/>
         </w:rPr>
         <w:t>. Svaki sprint će biti razrađen u</w:t>
       </w:r>
       <w:r>
         <w:rPr>
-          <w:rFonts w:ascii="Arial" w:hAnsi="Arial" w:cs="Arial"/>
+          <w:rFonts w:cs="Arial"/>
         </w:rPr>
         <w:t xml:space="preserve"> dogovoru između članova tima i podjednako će se podijeliti funkcionalnosti po svakom sprintu. Za provođenje navedene metodologije koristi se aplikacija Trello, slobodna za besplatno korištenje</w:t>
       </w:r>
@@ -1488,7 +1484,7 @@
         <w:spacing w:line="360" w:lineRule="auto"/>
         <w:jc w:val="both"/>
         <w:rPr>
-          <w:rFonts w:ascii="Arial" w:hAnsi="Arial" w:cs="Arial"/>
+          <w:rFonts w:cs="Arial"/>
         </w:rPr>
       </w:pPr>
     </w:p>
@@ -1527,12 +1523,12 @@
         <w:ind w:firstLine="357"/>
         <w:jc w:val="both"/>
         <w:rPr>
-          <w:rFonts w:ascii="Arial" w:hAnsi="Arial" w:cs="Arial"/>
-        </w:rPr>
-      </w:pPr>
-      <w:r>
-        <w:rPr>
-          <w:rFonts w:ascii="Arial" w:hAnsi="Arial" w:cs="Arial"/>
+          <w:rFonts w:cs="Arial"/>
+        </w:rPr>
+      </w:pPr>
+      <w:r>
+        <w:rPr>
+          <w:rFonts w:cs="Arial"/>
         </w:rPr>
         <w:t>U ovom poglavlju specificiramo zahtjeve za aplikaciju Dostavi frende. Aplikacija je prva takva aplikacija koja dopušta slobodno korištenje na odgovornost korisnika na tržištu. Specifikacija je za kompletnu aplikaciju.</w:t>
       </w:r>
@@ -1551,12 +1547,12 @@
         <w:ind w:firstLine="708"/>
         <w:jc w:val="both"/>
         <w:rPr>
-          <w:rFonts w:ascii="Arial" w:hAnsi="Arial" w:cs="Arial"/>
-        </w:rPr>
-      </w:pPr>
-      <w:r>
-        <w:rPr>
-          <w:rFonts w:ascii="Arial" w:hAnsi="Arial" w:cs="Arial"/>
+          <w:rFonts w:cs="Arial"/>
+        </w:rPr>
+      </w:pPr>
+      <w:r>
+        <w:rPr>
+          <w:rFonts w:cs="Arial"/>
         </w:rPr>
         <w:t>Dokument je prvenstveno namijenjen razvojnom timu, a i osobama koje imaju želju za dublje razumijevanje funkcioniranja aplikacije Dostavi frende, njezinog dizajna i arhitekture.</w:t>
       </w:r>
@@ -1566,10 +1562,10 @@
         <w:spacing w:line="360" w:lineRule="auto"/>
         <w:ind w:firstLine="708"/>
         <w:jc w:val="both"/>
-      </w:pPr>
-      <w:r>
-        <w:t>OPISATI JOŠ OSTATAK POGLAVLJA</w:t>
-      </w:r>
+        <w:rPr>
+          <w:rFonts w:cs="Arial"/>
+        </w:rPr>
+      </w:pPr>
     </w:p>
     <w:p>
       <w:pPr>
@@ -1585,18 +1581,18 @@
         <w:ind w:firstLine="708"/>
         <w:jc w:val="both"/>
         <w:rPr>
-          <w:rFonts w:ascii="Arial" w:hAnsi="Arial" w:cs="Arial"/>
-        </w:rPr>
-      </w:pPr>
-      <w:r>
-        <w:rPr>
-          <w:rFonts w:ascii="Arial" w:hAnsi="Arial" w:cs="Arial"/>
+          <w:rFonts w:cs="Arial"/>
+        </w:rPr>
+      </w:pPr>
+      <w:r>
+        <w:rPr>
+          <w:rFonts w:cs="Arial"/>
         </w:rPr>
         <w:t xml:space="preserve">Aplikacija Dostavi frende dopušta </w:t>
       </w:r>
       <w:r>
         <w:rPr>
-          <w:rFonts w:ascii="Arial" w:hAnsi="Arial" w:cs="Arial"/>
+          <w:rFonts w:cs="Arial"/>
         </w:rPr>
         <w:t>pregled korisnika koji se ponude za izvršavanje usluge dostavljanja. Korisnik se može javiti svim dostupnim korisnicima i dogovoriti se putem chat-a za uslugu. Jednom kad se dogovor izvrši obje strane mogu potvrditi taj dogovor i pregledavati sve aktivne dogovore. Aktivni dogovor se završava ocijenjivanjem korisnika. Svaka osoba koja je prijavljena također može ponuditi dostavljanje i u bilo kojem trenutku se maknuti s te liste. Detaljniji opis svake funkcionalnosti se može vidjeti iz Tablica 1.</w:t>
       </w:r>
@@ -1615,18 +1611,18 @@
         <w:ind w:firstLine="357"/>
         <w:jc w:val="both"/>
         <w:rPr>
-          <w:rFonts w:ascii="Arial" w:hAnsi="Arial" w:cs="Arial"/>
-        </w:rPr>
-      </w:pPr>
-      <w:r>
-        <w:rPr>
-          <w:rFonts w:ascii="Arial" w:hAnsi="Arial" w:cs="Arial"/>
+          <w:rFonts w:cs="Arial"/>
+        </w:rPr>
+      </w:pPr>
+      <w:r>
+        <w:rPr>
+          <w:rFonts w:cs="Arial"/>
         </w:rPr>
         <w:t xml:space="preserve">Na domaćem tržištu trenutno ne postoji masovno poznata aplikacija koja nudi opis usluga aplikacije Dostavi frende što je i razlog njenog razvoja. Ideja je bazirana na već postojećoj aplikaciji Postmates koja je dostupna za američko tržište. Aplikacija je dokazano uspješna i  zato je dobra ideja kreirat vlastitu verziju koja bi mogla zaživjet na našem tržištu. Od naše strane aplikacija je potpuno novi proizvod i za </w:t>
       </w:r>
       <w:r>
         <w:rPr>
-          <w:rFonts w:ascii="Arial" w:hAnsi="Arial" w:cs="Arial"/>
+          <w:rFonts w:cs="Arial"/>
         </w:rPr>
         <w:lastRenderedPageBreak/>
         <w:t>razliku od američke verzije nije u vlasništvu nekog poduzeća već se čitav sustav temelji na međusobnom povjerenju i pozitivnim ocjenama. U ovoj verziji nitko nije zaposlenik već svaka osoba ima slobodu nuditi uslugu na temelju svog slobodnog vremena.</w:t>
@@ -2095,30 +2091,30 @@
         <w:spacing w:line="360" w:lineRule="auto"/>
         <w:jc w:val="both"/>
         <w:rPr>
-          <w:rFonts w:ascii="Arial" w:hAnsi="Arial" w:cs="Arial"/>
-        </w:rPr>
-      </w:pPr>
-      <w:r>
-        <w:rPr>
-          <w:rFonts w:ascii="Arial" w:hAnsi="Arial" w:cs="Arial"/>
+          <w:rFonts w:cs="Arial"/>
+        </w:rPr>
+      </w:pPr>
+      <w:r>
+        <w:rPr>
+          <w:rFonts w:cs="Arial"/>
         </w:rPr>
         <w:t>Korisnike dijelimo na registrirane korisnike i neregistrirane. Neregistriranom korisniku je vidljiv samo prikaz aktivnih korisnika za dostavu</w:t>
       </w:r>
       <w:r>
         <w:rPr>
-          <w:rFonts w:ascii="Arial" w:hAnsi="Arial" w:cs="Arial"/>
+          <w:rFonts w:cs="Arial"/>
         </w:rPr>
         <w:t xml:space="preserve"> i ne može koristiti ostale dijelove aplikacije</w:t>
       </w:r>
       <w:r>
         <w:rPr>
-          <w:rFonts w:ascii="Arial" w:hAnsi="Arial" w:cs="Arial"/>
+          <w:rFonts w:cs="Arial"/>
         </w:rPr>
         <w:t>. Registrirani korisnik može obavljati sve funkcionalnosti aplikacije</w:t>
       </w:r>
       <w:r>
         <w:rPr>
-          <w:rFonts w:ascii="Arial" w:hAnsi="Arial" w:cs="Arial"/>
+          <w:rFonts w:cs="Arial"/>
         </w:rPr>
         <w:t xml:space="preserve"> koje su prethodno navedene. Neregistrirani korisnik postaje registrirani nakon uspješne registracije putem obrasca.</w:t>
       </w:r>
@@ -2136,12 +2132,12 @@
         <w:spacing w:line="360" w:lineRule="auto"/>
         <w:jc w:val="both"/>
         <w:rPr>
-          <w:rFonts w:ascii="Arial" w:hAnsi="Arial" w:cs="Arial"/>
-        </w:rPr>
-      </w:pPr>
-      <w:r>
-        <w:rPr>
-          <w:rFonts w:ascii="Arial" w:hAnsi="Arial" w:cs="Arial"/>
+          <w:rFonts w:cs="Arial"/>
+        </w:rPr>
+      </w:pPr>
+      <w:r>
+        <w:rPr>
+          <w:rFonts w:cs="Arial"/>
         </w:rPr>
         <w:t>Programski proizvod radi se u razvojnom okruženju Android Studio. Koriste se jezici Java, XML i Gradle Script te operacijski sustav Android za koji je namijenjea aplikacija. Aplikacija komunicira s bazom podataka. Za bazu podataka služit ćemo se Firebaseom. Za samo tesiranje aplikacije koristit ćemo Android Virtual Device sa verzijom Androida 8.0.0. i izravno testiranje preko Samsung Galaxy S9 uređaja.</w:t>
       </w:r>
@@ -2244,6 +2240,28 @@
         <w:pStyle w:val="FOINaslov2"/>
       </w:pPr>
       <w:r>
+        <w:t>Arhitektura</w:t>
+      </w:r>
+      <w:r>
+        <w:t xml:space="preserve"> sustava</w:t>
+      </w:r>
+    </w:p>
+    <w:p>
+      <w:pPr>
+        <w:pStyle w:val="FOINaslov2"/>
+      </w:pPr>
+      <w:r>
+        <w:t>Konceptualno</w:t>
+      </w:r>
+      <w:r>
+        <w:t xml:space="preserve"> oblikovanje</w:t>
+      </w:r>
+    </w:p>
+    <w:p>
+      <w:pPr>
+        <w:pStyle w:val="FOINaslov3"/>
+      </w:pPr>
+      <w:r>
         <w:t xml:space="preserve">Mock-up prikazi </w:t>
       </w:r>
     </w:p>
@@ -2252,7 +2270,7 @@
       <w:pPr>
         <w:ind w:left="3540" w:firstLine="708"/>
         <w:rPr>
-          <w:rFonts w:ascii="Arial" w:hAnsi="Arial" w:cs="Arial"/>
+          <w:rFonts w:cs="Arial"/>
           <w:b/>
         </w:rPr>
       </w:pPr>
@@ -2319,7 +2337,7 @@
       </w:r>
       <w:r>
         <w:rPr>
-          <w:rFonts w:ascii="Arial" w:hAnsi="Arial" w:cs="Arial"/>
+          <w:rFonts w:cs="Arial"/>
           <w:b/>
         </w:rPr>
         <w:t>Početni zaslon</w:t>
@@ -2331,8 +2349,6 @@
           <w:b/>
         </w:rPr>
       </w:pPr>
-      <w:bookmarkStart w:id="3" w:name="_GoBack"/>
-      <w:bookmarkEnd w:id="3"/>
     </w:p>
     <w:p>
       <w:pPr>
@@ -2340,12 +2356,12 @@
         <w:ind w:left="4320"/>
         <w:jc w:val="both"/>
         <w:rPr>
-          <w:rFonts w:ascii="Arial" w:hAnsi="Arial" w:cs="Arial"/>
-        </w:rPr>
-      </w:pPr>
-      <w:r>
-        <w:rPr>
-          <w:rFonts w:ascii="Arial" w:hAnsi="Arial" w:cs="Arial"/>
+          <w:rFonts w:cs="Arial"/>
+        </w:rPr>
+      </w:pPr>
+      <w:r>
+        <w:rPr>
+          <w:rFonts w:cs="Arial"/>
         </w:rPr>
         <w:t xml:space="preserve">Prilikom pokretanja aplikacija korisniku se prikazuje početni zaslon(Home Page) na kojem su vidljivi korisnici za grad za koji odabire sam korisnik.  Prikazuju se profilne slike korisnika njihovo ime i prezime, te prosječna ocjena za sve obavljene zadatke. Korisniki su vidljivi i ostali dijelovi navigacije poput Ponudi, Razgovori te Profil. No ukoliko korisniki nije registriran klikom na jedan od tih tabova korisnika se preusmjerava ga na Prijavu ili Registraciju. Ukoliko korisnik nema kreiran korisnički račun najprije je potrebno obaviti registraciju, a potom prijavu za samo korištenje aplikacije. </w:t>
       </w:r>
@@ -2367,7 +2383,7 @@
       <w:pPr>
         <w:ind w:left="3540" w:firstLine="708"/>
         <w:rPr>
-          <w:rFonts w:ascii="Arial" w:hAnsi="Arial" w:cs="Arial"/>
+          <w:rFonts w:cs="Arial"/>
           <w:b/>
         </w:rPr>
       </w:pPr>
@@ -2442,7 +2458,7 @@
       </w:r>
       <w:r>
         <w:rPr>
-          <w:rFonts w:ascii="Arial" w:hAnsi="Arial" w:cs="Arial"/>
+          <w:rFonts w:cs="Arial"/>
           <w:b/>
         </w:rPr>
         <w:t>Registracija korisnika</w:t>
@@ -2468,12 +2484,12 @@
         <w:ind w:left="4320"/>
         <w:jc w:val="both"/>
         <w:rPr>
-          <w:rFonts w:ascii="Arial" w:hAnsi="Arial" w:cs="Arial"/>
-        </w:rPr>
-      </w:pPr>
-      <w:r>
-        <w:rPr>
-          <w:rFonts w:ascii="Arial" w:hAnsi="Arial" w:cs="Arial"/>
+          <w:rFonts w:cs="Arial"/>
+        </w:rPr>
+      </w:pPr>
+      <w:r>
+        <w:rPr>
+          <w:rFonts w:cs="Arial"/>
         </w:rPr>
         <w:t xml:space="preserve">Registracija na aplikaciju Dostavi frende krajnje je jednostavna. Sve što je potrebno je popuniti osnovne podatke o korisniku Ime, Prezime, Godina rođenja, Email, Lozinka te Potvrda lozinke. Od korisnika se zahtjeva da ispuni sva polja registracije. Također registracijom korisnik potvrđuje da se slaže sa uvjetima korištenja aplikacije Dostavi frende. Klikom na gumb Registriraj se podaci se spremaju u Firebase bazu podataka, te korisniku omogućava automatsku prijavu u aplikaciju. Korisniku su vidljivi preostali zasloni koji su neregistriranim korisnicima nedostupni. </w:t>
       </w:r>
@@ -2484,7 +2500,7 @@
         <w:ind w:left="4320"/>
         <w:jc w:val="both"/>
         <w:rPr>
-          <w:rFonts w:ascii="Arial" w:hAnsi="Arial" w:cs="Arial"/>
+          <w:rFonts w:cs="Arial"/>
           <w:sz w:val="28"/>
         </w:rPr>
       </w:pPr>
@@ -2495,7 +2511,7 @@
         <w:ind w:left="4320"/>
         <w:jc w:val="both"/>
         <w:rPr>
-          <w:rFonts w:ascii="Arial" w:hAnsi="Arial" w:cs="Arial"/>
+          <w:rFonts w:cs="Arial"/>
           <w:sz w:val="28"/>
         </w:rPr>
       </w:pPr>
@@ -2504,13 +2520,13 @@
       <w:pPr>
         <w:ind w:left="3540" w:firstLine="708"/>
         <w:rPr>
-          <w:rFonts w:ascii="Arial" w:hAnsi="Arial" w:cs="Arial"/>
+          <w:rFonts w:cs="Arial"/>
           <w:b/>
         </w:rPr>
       </w:pPr>
       <w:r>
         <w:rPr>
-          <w:rFonts w:ascii="Arial" w:hAnsi="Arial" w:cs="Arial"/>
+          <w:rFonts w:cs="Arial"/>
           <w:b/>
         </w:rPr>
         <w:t>Prijava korisnika</w:t>
@@ -2586,12 +2602,12 @@
         <w:ind w:left="4320"/>
         <w:jc w:val="both"/>
         <w:rPr>
-          <w:rFonts w:ascii="Arial" w:hAnsi="Arial" w:cs="Arial"/>
-        </w:rPr>
-      </w:pPr>
-      <w:r>
-        <w:rPr>
-          <w:rFonts w:ascii="Arial" w:hAnsi="Arial" w:cs="Arial"/>
+          <w:rFonts w:cs="Arial"/>
+        </w:rPr>
+      </w:pPr>
+      <w:r>
+        <w:rPr>
+          <w:rFonts w:cs="Arial"/>
         </w:rPr>
         <w:t>Za prijavu korisnika potrebno je ispuniti polja email  i lozinku. Firebase funkcija za prijavu provodi samu validaciju, te nije moguće se prijaviti ukoliko korisnik nema korisnički račun.Klikom na gumb korisnika se preusmjerava se na početnu stranicu za registriranog korisnika (omogućeni su mu razgovori, mogućnost prikaza vlastitog profila te da napravi ponudu.)</w:t>
       </w:r>
@@ -2622,55 +2638,55 @@
           <w:tab w:val="left" w:pos="1407"/>
         </w:tabs>
         <w:rPr>
-          <w:rFonts w:ascii="Arial" w:hAnsi="Arial" w:cs="Arial"/>
+          <w:rFonts w:cs="Arial"/>
           <w:b/>
         </w:rPr>
       </w:pPr>
       <w:r>
         <w:rPr>
-          <w:rFonts w:ascii="Arial" w:hAnsi="Arial" w:cs="Arial"/>
+          <w:rFonts w:cs="Arial"/>
           <w:b/>
         </w:rPr>
         <w:tab/>
       </w:r>
       <w:r>
         <w:rPr>
-          <w:rFonts w:ascii="Arial" w:hAnsi="Arial" w:cs="Arial"/>
+          <w:rFonts w:cs="Arial"/>
           <w:b/>
         </w:rPr>
         <w:tab/>
       </w:r>
       <w:r>
         <w:rPr>
-          <w:rFonts w:ascii="Arial" w:hAnsi="Arial" w:cs="Arial"/>
+          <w:rFonts w:cs="Arial"/>
           <w:b/>
         </w:rPr>
         <w:tab/>
       </w:r>
       <w:r>
         <w:rPr>
-          <w:rFonts w:ascii="Arial" w:hAnsi="Arial" w:cs="Arial"/>
+          <w:rFonts w:cs="Arial"/>
           <w:b/>
         </w:rPr>
         <w:tab/>
       </w:r>
       <w:r>
         <w:rPr>
-          <w:rFonts w:ascii="Arial" w:hAnsi="Arial" w:cs="Arial"/>
+          <w:rFonts w:cs="Arial"/>
           <w:b/>
         </w:rPr>
         <w:tab/>
       </w:r>
       <w:r>
         <w:rPr>
-          <w:rFonts w:ascii="Arial" w:hAnsi="Arial" w:cs="Arial"/>
+          <w:rFonts w:cs="Arial"/>
           <w:b/>
         </w:rPr>
         <w:tab/>
       </w:r>
       <w:r>
         <w:rPr>
-          <w:rFonts w:ascii="Arial" w:hAnsi="Arial" w:cs="Arial"/>
+          <w:rFonts w:cs="Arial"/>
           <w:b/>
         </w:rPr>
         <w:t>Profil korisnika</w:t>
@@ -2762,12 +2778,12 @@
         <w:ind w:left="4320"/>
         <w:jc w:val="both"/>
         <w:rPr>
-          <w:rFonts w:ascii="Arial" w:hAnsi="Arial" w:cs="Arial"/>
-        </w:rPr>
-      </w:pPr>
-      <w:r>
-        <w:rPr>
-          <w:rFonts w:ascii="Arial" w:hAnsi="Arial" w:cs="Arial"/>
+          <w:rFonts w:cs="Arial"/>
+        </w:rPr>
+      </w:pPr>
+      <w:r>
+        <w:rPr>
+          <w:rFonts w:cs="Arial"/>
         </w:rPr>
         <w:t xml:space="preserve">Svaki registirani korisnik ima mogućnost uvida u svoj profi. Na svom korisničkom profilu može dodati profilnu sliku, te je može izmjenjivati. Tu su podaci poput ime i prezime, email adresa, starosna dob, ocjena korisnika koje je dobio od drugih korisnika na temelju obavljenih dogovora. Također klikom na Moji dogovori ima mogućnost vidjet povijest dogovora s drugim korisnicima. Tu se još nalazi i gumb Odjavi se te klikom na njega prestaje aktivnost korisnika i briše se sesija. </w:t>
       </w:r>
@@ -2778,7 +2794,7 @@
         <w:ind w:left="4320"/>
         <w:jc w:val="both"/>
         <w:rPr>
-          <w:rFonts w:ascii="Arial" w:hAnsi="Arial" w:cs="Arial"/>
+          <w:rFonts w:cs="Arial"/>
         </w:rPr>
       </w:pPr>
     </w:p>
@@ -2788,7 +2804,7 @@
         <w:ind w:left="4320"/>
         <w:jc w:val="both"/>
         <w:rPr>
-          <w:rFonts w:ascii="Arial" w:hAnsi="Arial" w:cs="Arial"/>
+          <w:rFonts w:cs="Arial"/>
         </w:rPr>
       </w:pPr>
     </w:p>
@@ -2796,7 +2812,7 @@
       <w:pPr>
         <w:ind w:left="3540" w:firstLine="708"/>
         <w:rPr>
-          <w:rFonts w:ascii="Arial" w:hAnsi="Arial" w:cs="Arial"/>
+          <w:rFonts w:cs="Arial"/>
           <w:b/>
         </w:rPr>
       </w:pPr>
@@ -2866,13 +2882,13 @@
       <w:pPr>
         <w:ind w:left="3540" w:firstLine="708"/>
         <w:rPr>
-          <w:rFonts w:ascii="Arial" w:hAnsi="Arial" w:cs="Arial"/>
+          <w:rFonts w:cs="Arial"/>
           <w:b/>
         </w:rPr>
       </w:pPr>
       <w:r>
         <w:rPr>
-          <w:rFonts w:ascii="Arial" w:hAnsi="Arial" w:cs="Arial"/>
+          <w:rFonts w:cs="Arial"/>
           <w:b/>
         </w:rPr>
         <w:t>Chat</w:t>
@@ -2898,12 +2914,12 @@
         <w:ind w:left="4320"/>
         <w:jc w:val="both"/>
         <w:rPr>
-          <w:rFonts w:ascii="Arial" w:hAnsi="Arial" w:cs="Arial"/>
-        </w:rPr>
-      </w:pPr>
-      <w:r>
-        <w:rPr>
-          <w:rFonts w:ascii="Arial" w:hAnsi="Arial" w:cs="Arial"/>
+          <w:rFonts w:cs="Arial"/>
+        </w:rPr>
+      </w:pPr>
+      <w:r>
+        <w:rPr>
+          <w:rFonts w:cs="Arial"/>
         </w:rPr>
         <w:t>Chat zaslon omogućava korisnicima izmjenjivanje poruka, gdje se međusobno mogu dogovoriti za detalje izvršavanja dogovorene usluge. Korisnici preko poruka dogovaraju vrstu usluge, cijenu, mjesto isporuke te ostale detalje. U gornje desnom kutu se nalazi gumb za potvrdu da je dostava dogovorena. Potrebno je da obe strane potvrde da je dostava dogovorena.</w:t>
       </w:r>
@@ -2923,7 +2939,7 @@
       <w:pPr>
         <w:ind w:left="3540" w:firstLine="708"/>
         <w:rPr>
-          <w:rFonts w:ascii="Arial" w:hAnsi="Arial" w:cs="Arial"/>
+          <w:rFonts w:cs="Arial"/>
           <w:b/>
         </w:rPr>
       </w:pPr>
@@ -2932,7 +2948,7 @@
       <w:pPr>
         <w:ind w:left="3540" w:firstLine="708"/>
         <w:rPr>
-          <w:rFonts w:ascii="Arial" w:hAnsi="Arial" w:cs="Arial"/>
+          <w:rFonts w:cs="Arial"/>
           <w:b/>
         </w:rPr>
       </w:pPr>
@@ -3000,7 +3016,7 @@
       </w:r>
       <w:r>
         <w:rPr>
-          <w:rFonts w:ascii="Arial" w:hAnsi="Arial" w:cs="Arial"/>
+          <w:rFonts w:cs="Arial"/>
           <w:b/>
         </w:rPr>
         <w:t>Moji razgovori (Inbox)</w:t>
@@ -3010,7 +3026,7 @@
       <w:pPr>
         <w:ind w:left="3540" w:firstLine="708"/>
         <w:rPr>
-          <w:rFonts w:ascii="Arial" w:hAnsi="Arial" w:cs="Arial"/>
+          <w:rFonts w:cs="Arial"/>
           <w:b/>
         </w:rPr>
       </w:pPr>
@@ -3028,12 +3044,12 @@
         <w:ind w:left="4320"/>
         <w:jc w:val="both"/>
         <w:rPr>
-          <w:rFonts w:ascii="Arial" w:hAnsi="Arial" w:cs="Arial"/>
-        </w:rPr>
-      </w:pPr>
-      <w:r>
-        <w:rPr>
-          <w:rFonts w:ascii="Arial" w:hAnsi="Arial" w:cs="Arial"/>
+          <w:rFonts w:cs="Arial"/>
+        </w:rPr>
+      </w:pPr>
+      <w:r>
+        <w:rPr>
+          <w:rFonts w:cs="Arial"/>
         </w:rPr>
         <w:t xml:space="preserve">Korisniku je moguć uvid u njegove razgovore s ostalim korisnicima. Klikom na željenog korisnika prikaže se povijest razgovora. Moji razgovori predstavljaju zapravo Inbox svakog korisnika. </w:t>
       </w:r>
@@ -3120,13 +3136,13 @@
       <w:pPr>
         <w:ind w:left="3540" w:firstLine="708"/>
         <w:rPr>
-          <w:rFonts w:ascii="Arial" w:hAnsi="Arial" w:cs="Arial"/>
+          <w:rFonts w:cs="Arial"/>
           <w:b/>
         </w:rPr>
       </w:pPr>
       <w:r>
         <w:rPr>
-          <w:rFonts w:ascii="Arial" w:hAnsi="Arial" w:cs="Arial"/>
+          <w:rFonts w:cs="Arial"/>
           <w:b/>
         </w:rPr>
         <w:t xml:space="preserve">Moji dogovori </w:t>
@@ -3136,7 +3152,7 @@
       <w:pPr>
         <w:ind w:left="3540" w:firstLine="708"/>
         <w:rPr>
-          <w:rFonts w:ascii="Arial" w:hAnsi="Arial" w:cs="Arial"/>
+          <w:rFonts w:cs="Arial"/>
           <w:b/>
         </w:rPr>
       </w:pPr>
@@ -3153,19 +3169,52 @@
         <w:spacing w:line="360" w:lineRule="auto"/>
         <w:ind w:left="4248"/>
         <w:jc w:val="both"/>
-      </w:pPr>
-      <w:r>
-        <w:rPr>
-          <w:rFonts w:ascii="Arial" w:hAnsi="Arial" w:cs="Arial"/>
+        <w:rPr>
+          <w:rFonts w:cs="Arial"/>
+        </w:rPr>
+      </w:pPr>
+      <w:r>
+        <w:rPr>
+          <w:rFonts w:cs="Arial"/>
         </w:rPr>
         <w:t>Moji dogovori su predstavlja popis svih dogovorenih usluga s drugim korisnicima. Prikazuje se s kojim korisnikom smo ostvarili suradnju te datum i vrijeme. Klikom na dogovor ponudi nam se opcija da ocijenimo korisnika ocjenom od 1 do 5. Potrebno je ocjeniti svakog korisnika kako bi se dogovor označio kao izvršena usluga. Te ocjenjivanjem dogovor se briše i uklanja s popisa Moji dogovori. Ocjenjivanje korisnika služi i tome da ostali korisnici imaju bolji uvid za ostale korisnike da li ispunjavaju odgovorno i na vrijeme zakazane usluge ili</w:t>
       </w:r>
       <w:r>
         <w:rPr>
-          <w:rFonts w:ascii="Arial" w:hAnsi="Arial" w:cs="Arial"/>
+          <w:rFonts w:cs="Arial"/>
         </w:rPr>
         <w:t xml:space="preserve"> ne.</w:t>
       </w:r>
+    </w:p>
+    <w:p>
+      <w:pPr>
+        <w:pStyle w:val="FOINaslov2"/>
+      </w:pPr>
+      <w:r>
+        <w:lastRenderedPageBreak/>
+        <w:t>Dizajn modula</w:t>
+      </w:r>
+    </w:p>
+    <w:p/>
+    <w:p>
+      <w:pPr>
+        <w:pStyle w:val="FOINaslov2"/>
+        <w:numPr>
+          <w:ilvl w:val="0"/>
+          <w:numId w:val="0"/>
+        </w:numPr>
+        <w:ind w:left="357"/>
+      </w:pPr>
+    </w:p>
+    <w:p>
+      <w:pPr>
+        <w:pStyle w:val="FOINaslov2"/>
+      </w:pPr>
+      <w:r>
+        <w:t>Logičko oblikovanje modula</w:t>
+      </w:r>
+      <w:bookmarkStart w:id="3" w:name="_GoBack"/>
+      <w:bookmarkEnd w:id="3"/>
     </w:p>
     <w:sectPr>
       <w:pgSz w:w="11906" w:h="16838"/>
@@ -3186,6 +3235,7 @@
         <w:separator/>
       </w:r>
     </w:p>
+    <w:p/>
   </w:endnote>
   <w:endnote w:type="continuationSeparator" w:id="0">
     <w:p>
@@ -3193,6 +3243,7 @@
         <w:continuationSeparator/>
       </w:r>
     </w:p>
+    <w:p/>
   </w:endnote>
 </w:endnotes>
 </file>
@@ -3241,7 +3292,7 @@
     </w:sdtPr>
     <w:sdtEndPr>
       <w:rPr>
-        <w:rFonts w:ascii="Arial" w:hAnsi="Arial" w:cs="Arial"/>
+        <w:rFonts w:cs="Arial"/>
         <w:sz w:val="18"/>
         <w:szCs w:val="18"/>
       </w:rPr>
@@ -3252,14 +3303,14 @@
           <w:pStyle w:val="Footer"/>
           <w:jc w:val="right"/>
           <w:rPr>
-            <w:rFonts w:ascii="Arial" w:hAnsi="Arial" w:cs="Arial"/>
+            <w:rFonts w:cs="Arial"/>
             <w:sz w:val="18"/>
             <w:szCs w:val="18"/>
           </w:rPr>
         </w:pPr>
         <w:r>
           <w:rPr>
-            <w:rFonts w:ascii="Arial" w:hAnsi="Arial" w:cs="Arial"/>
+            <w:rFonts w:cs="Arial"/>
             <w:sz w:val="18"/>
             <w:szCs w:val="18"/>
           </w:rPr>
@@ -3267,7 +3318,7 @@
         </w:r>
         <w:r>
           <w:rPr>
-            <w:rFonts w:ascii="Arial" w:hAnsi="Arial" w:cs="Arial"/>
+            <w:rFonts w:cs="Arial"/>
             <w:sz w:val="18"/>
             <w:szCs w:val="18"/>
           </w:rPr>
@@ -3275,7 +3326,7 @@
         </w:r>
         <w:r>
           <w:rPr>
-            <w:rFonts w:ascii="Arial" w:hAnsi="Arial" w:cs="Arial"/>
+            <w:rFonts w:cs="Arial"/>
             <w:sz w:val="18"/>
             <w:szCs w:val="18"/>
           </w:rPr>
@@ -3283,7 +3334,7 @@
         </w:r>
         <w:r>
           <w:rPr>
-            <w:rFonts w:ascii="Arial" w:hAnsi="Arial" w:cs="Arial"/>
+            <w:rFonts w:cs="Arial"/>
             <w:noProof/>
             <w:sz w:val="18"/>
             <w:szCs w:val="18"/>
@@ -3292,7 +3343,7 @@
         </w:r>
         <w:r>
           <w:rPr>
-            <w:rFonts w:ascii="Arial" w:hAnsi="Arial" w:cs="Arial"/>
+            <w:rFonts w:cs="Arial"/>
             <w:noProof/>
             <w:sz w:val="18"/>
             <w:szCs w:val="18"/>
@@ -3322,7 +3373,7 @@
     </w:sdtPr>
     <w:sdtEndPr>
       <w:rPr>
-        <w:rFonts w:ascii="Arial" w:hAnsi="Arial" w:cs="Arial"/>
+        <w:rFonts w:cs="Arial"/>
         <w:sz w:val="18"/>
         <w:szCs w:val="18"/>
       </w:rPr>
@@ -3333,14 +3384,14 @@
           <w:pStyle w:val="Footer"/>
           <w:jc w:val="right"/>
           <w:rPr>
-            <w:rFonts w:ascii="Arial" w:hAnsi="Arial" w:cs="Arial"/>
+            <w:rFonts w:cs="Arial"/>
             <w:sz w:val="18"/>
             <w:szCs w:val="18"/>
           </w:rPr>
         </w:pPr>
         <w:r>
           <w:rPr>
-            <w:rFonts w:ascii="Arial" w:hAnsi="Arial" w:cs="Arial"/>
+            <w:rFonts w:cs="Arial"/>
             <w:sz w:val="18"/>
             <w:szCs w:val="18"/>
           </w:rPr>
@@ -3348,7 +3399,7 @@
         </w:r>
         <w:r>
           <w:rPr>
-            <w:rFonts w:ascii="Arial" w:hAnsi="Arial" w:cs="Arial"/>
+            <w:rFonts w:cs="Arial"/>
             <w:sz w:val="18"/>
             <w:szCs w:val="18"/>
           </w:rPr>
@@ -3356,7 +3407,7 @@
         </w:r>
         <w:r>
           <w:rPr>
-            <w:rFonts w:ascii="Arial" w:hAnsi="Arial" w:cs="Arial"/>
+            <w:rFonts w:cs="Arial"/>
             <w:sz w:val="18"/>
             <w:szCs w:val="18"/>
           </w:rPr>
@@ -3364,7 +3415,7 @@
         </w:r>
         <w:r>
           <w:rPr>
-            <w:rFonts w:ascii="Arial" w:hAnsi="Arial" w:cs="Arial"/>
+            <w:rFonts w:cs="Arial"/>
             <w:noProof/>
             <w:sz w:val="18"/>
             <w:szCs w:val="18"/>
@@ -3373,7 +3424,7 @@
         </w:r>
         <w:r>
           <w:rPr>
-            <w:rFonts w:ascii="Arial" w:hAnsi="Arial" w:cs="Arial"/>
+            <w:rFonts w:cs="Arial"/>
             <w:noProof/>
             <w:sz w:val="18"/>
             <w:szCs w:val="18"/>
@@ -3403,7 +3454,7 @@
     </w:sdtPr>
     <w:sdtEndPr>
       <w:rPr>
-        <w:rFonts w:ascii="Arial" w:hAnsi="Arial" w:cs="Arial"/>
+        <w:rFonts w:cs="Arial"/>
         <w:sz w:val="18"/>
         <w:szCs w:val="18"/>
       </w:rPr>
@@ -3414,14 +3465,14 @@
           <w:pStyle w:val="Footer"/>
           <w:jc w:val="right"/>
           <w:rPr>
-            <w:rFonts w:ascii="Arial" w:hAnsi="Arial" w:cs="Arial"/>
+            <w:rFonts w:cs="Arial"/>
             <w:sz w:val="18"/>
             <w:szCs w:val="18"/>
           </w:rPr>
         </w:pPr>
         <w:r>
           <w:rPr>
-            <w:rFonts w:ascii="Arial" w:hAnsi="Arial" w:cs="Arial"/>
+            <w:rFonts w:cs="Arial"/>
             <w:sz w:val="18"/>
             <w:szCs w:val="18"/>
           </w:rPr>
@@ -3429,7 +3480,7 @@
         </w:r>
         <w:r>
           <w:rPr>
-            <w:rFonts w:ascii="Arial" w:hAnsi="Arial" w:cs="Arial"/>
+            <w:rFonts w:cs="Arial"/>
             <w:sz w:val="18"/>
             <w:szCs w:val="18"/>
           </w:rPr>
@@ -3437,7 +3488,7 @@
         </w:r>
         <w:r>
           <w:rPr>
-            <w:rFonts w:ascii="Arial" w:hAnsi="Arial" w:cs="Arial"/>
+            <w:rFonts w:cs="Arial"/>
             <w:sz w:val="18"/>
             <w:szCs w:val="18"/>
           </w:rPr>
@@ -3445,7 +3496,7 @@
         </w:r>
         <w:r>
           <w:rPr>
-            <w:rFonts w:ascii="Arial" w:hAnsi="Arial" w:cs="Arial"/>
+            <w:rFonts w:cs="Arial"/>
             <w:noProof/>
             <w:sz w:val="18"/>
             <w:szCs w:val="18"/>
@@ -3454,7 +3505,7 @@
         </w:r>
         <w:r>
           <w:rPr>
-            <w:rFonts w:ascii="Arial" w:hAnsi="Arial" w:cs="Arial"/>
+            <w:rFonts w:cs="Arial"/>
             <w:noProof/>
             <w:sz w:val="18"/>
             <w:szCs w:val="18"/>
@@ -3480,6 +3531,7 @@
         <w:separator/>
       </w:r>
     </w:p>
+    <w:p/>
   </w:footnote>
   <w:footnote w:type="continuationSeparator" w:id="0">
     <w:p>
@@ -3487,6 +3539,7 @@
         <w:continuationSeparator/>
       </w:r>
     </w:p>
+    <w:p/>
   </w:footnote>
 </w:footnotes>
 </file>
@@ -5902,7 +5955,7 @@
     <w:lsdException w:name="Table Web 2" w:semiHidden="1" w:unhideWhenUsed="1"/>
     <w:lsdException w:name="Table Web 3" w:semiHidden="1" w:unhideWhenUsed="1"/>
     <w:lsdException w:name="Balloon Text" w:semiHidden="1" w:unhideWhenUsed="1"/>
-    <w:lsdException w:name="Table Grid" w:semiHidden="1" w:uiPriority="59" w:unhideWhenUsed="1"/>
+    <w:lsdException w:name="Table Grid" w:uiPriority="59"/>
     <w:lsdException w:name="Table Theme" w:semiHidden="1" w:unhideWhenUsed="1"/>
     <w:lsdException w:name="Placeholder Text" w:semiHidden="1"/>
     <w:lsdException w:name="No Spacing" w:uiPriority="1" w:qFormat="1"/>
@@ -6127,12 +6180,12 @@
   <w:style w:type="paragraph" w:default="1" w:styleId="Normal">
     <w:name w:val="Normal"/>
     <w:qFormat/>
-    <w:rsid w:val="00365B40"/>
+    <w:rsid w:val="008B34E4"/>
     <w:pPr>
       <w:spacing w:after="0" w:line="240" w:lineRule="auto"/>
     </w:pPr>
     <w:rPr>
-      <w:rFonts w:ascii="Times New Roman" w:eastAsia="Times New Roman" w:hAnsi="Times New Roman" w:cs="Times New Roman"/>
+      <w:rFonts w:ascii="Arial" w:eastAsia="Times New Roman" w:hAnsi="Arial" w:cs="Times New Roman"/>
       <w:sz w:val="24"/>
       <w:szCs w:val="24"/>
       <w:lang w:eastAsia="hr-HR"/>
@@ -6270,7 +6323,6 @@
       <w:jc w:val="center"/>
     </w:pPr>
     <w:rPr>
-      <w:rFonts w:ascii="Arial" w:hAnsi="Arial"/>
       <w:b/>
       <w:sz w:val="36"/>
     </w:rPr>
@@ -6343,7 +6395,7 @@
       <w:ind w:left="0" w:firstLine="0"/>
     </w:pPr>
     <w:rPr>
-      <w:rFonts w:ascii="Arial" w:hAnsi="Arial" w:cs="Arial"/>
+      <w:rFonts w:cs="Arial"/>
       <w:sz w:val="36"/>
     </w:rPr>
   </w:style>
@@ -6419,7 +6471,7 @@
       <w:jc w:val="both"/>
     </w:pPr>
     <w:rPr>
-      <w:rFonts w:ascii="Arial" w:hAnsi="Arial" w:cs="Arial"/>
+      <w:rFonts w:cs="Arial"/>
       <w:b/>
       <w:sz w:val="32"/>
     </w:rPr>
@@ -6440,7 +6492,7 @@
       <w:jc w:val="both"/>
     </w:pPr>
     <w:rPr>
-      <w:rFonts w:ascii="Arial" w:hAnsi="Arial" w:cs="Arial"/>
+      <w:rFonts w:cs="Arial"/>
       <w:b/>
       <w:sz w:val="28"/>
     </w:rPr>
@@ -6538,7 +6590,7 @@
       <w:spacing w:after="120" w:line="360" w:lineRule="auto"/>
     </w:pPr>
     <w:rPr>
-      <w:rFonts w:ascii="Arial" w:hAnsi="Arial" w:cs="Arial"/>
+      <w:rFonts w:cs="Arial"/>
       <w:lang w:eastAsia="en-US"/>
     </w:rPr>
   </w:style>
@@ -6962,7 +7014,7 @@
       <w:jc w:val="center"/>
     </w:pPr>
     <w:rPr>
-      <w:rFonts w:ascii="Arial" w:hAnsi="Arial" w:cs="Arial"/>
+      <w:rFonts w:cs="Arial"/>
       <w:sz w:val="22"/>
       <w:szCs w:val="22"/>
     </w:rPr>
@@ -6978,7 +7030,6 @@
       <w:spacing w:line="360" w:lineRule="auto"/>
     </w:pPr>
     <w:rPr>
-      <w:rFonts w:ascii="Arial" w:hAnsi="Arial"/>
       <w:sz w:val="22"/>
     </w:rPr>
   </w:style>
@@ -7718,7 +7769,7 @@
 </file>
 
 <file path=customXml/itemProps1.xml><?xml version="1.0" encoding="utf-8"?>
-<ds:datastoreItem xmlns:ds="http://schemas.openxmlformats.org/officeDocument/2006/customXml" ds:itemID="{6E917D2E-81A1-431D-969D-5E7B0C54B8C1}">
+<ds:datastoreItem xmlns:ds="http://schemas.openxmlformats.org/officeDocument/2006/customXml" ds:itemID="{00B8FCD0-74CE-4613-B99A-9FCB45158272}">
   <ds:schemaRefs>
     <ds:schemaRef ds:uri="http://schemas.openxmlformats.org/officeDocument/2006/bibliography"/>
   </ds:schemaRefs>

</xml_diff>

<commit_message>
Dodan novi prikaz modula u dokumentaciju.
</commit_message>
<xml_diff>
--- a/Dokumentacija/AIR1822-TD-Dostavi frende-Bagić-Jerković-Alilović.docx
+++ b/Dokumentacija/AIR1822-TD-Dostavi frende-Bagić-Jerković-Alilović.docx
@@ -345,7 +345,7 @@
           <w:rFonts w:cs="Arial"/>
           <w:sz w:val="28"/>
         </w:rPr>
-        <w:t>8</w:t>
+        <w:t>9</w:t>
       </w:r>
       <w:r>
         <w:rPr>
@@ -841,7 +841,7 @@
           <w:sz w:val="22"/>
           <w:szCs w:val="22"/>
         </w:rPr>
-        <w:t>Varaždin, studeni 20</w:t>
+        <w:t xml:space="preserve">Varaždin, </w:t>
       </w:r>
       <w:r>
         <w:rPr>
@@ -849,7 +849,31 @@
           <w:sz w:val="22"/>
           <w:szCs w:val="22"/>
         </w:rPr>
-        <w:t>18.</w:t>
+        <w:t>kolovoz</w:t>
+      </w:r>
+      <w:r>
+        <w:rPr>
+          <w:rFonts w:cs="Arial"/>
+          <w:sz w:val="22"/>
+          <w:szCs w:val="22"/>
+        </w:rPr>
+        <w:t xml:space="preserve"> 20</w:t>
+      </w:r>
+      <w:r>
+        <w:rPr>
+          <w:rFonts w:cs="Arial"/>
+          <w:sz w:val="22"/>
+          <w:szCs w:val="22"/>
+        </w:rPr>
+        <w:t>19</w:t>
+      </w:r>
+      <w:r>
+        <w:rPr>
+          <w:rFonts w:cs="Arial"/>
+          <w:sz w:val="22"/>
+          <w:szCs w:val="22"/>
+        </w:rPr>
+        <w:t>.</w:t>
       </w:r>
     </w:p>
     <w:sdt>
@@ -10388,10 +10412,10 @@
           <w:noProof/>
         </w:rPr>
         <w:drawing>
-          <wp:inline distT="0" distB="0" distL="0" distR="0" wp14:anchorId="10A95F64" wp14:editId="21DE57E0">
-            <wp:extent cx="2865120" cy="585470"/>
-            <wp:effectExtent l="0" t="0" r="0" b="5080"/>
-            <wp:docPr id="33" name="Picture 33"/>
+          <wp:inline distT="0" distB="0" distL="0" distR="0" wp14:anchorId="5B1AC711" wp14:editId="25CDC87B">
+            <wp:extent cx="3896995" cy="2973705"/>
+            <wp:effectExtent l="0" t="0" r="8255" b="0"/>
+            <wp:docPr id="20" name="Picture 20" descr="C:\Users\Lucija\Desktop\69428515_1262779773904664_4193460300919341056_n.png"/>
             <wp:cNvGraphicFramePr>
               <a:graphicFrameLocks xmlns:a="http://schemas.openxmlformats.org/drawingml/2006/main" noChangeAspect="1"/>
             </wp:cNvGraphicFramePr>
@@ -10399,7 +10423,7 @@
               <a:graphicData uri="http://schemas.openxmlformats.org/drawingml/2006/picture">
                 <pic:pic xmlns:pic="http://schemas.openxmlformats.org/drawingml/2006/picture">
                   <pic:nvPicPr>
-                    <pic:cNvPr id="0" name="Picture 12"/>
+                    <pic:cNvPr id="0" name="Picture 1" descr="C:\Users\Lucija\Desktop\69428515_1262779773904664_4193460300919341056_n.png"/>
                     <pic:cNvPicPr>
                       <a:picLocks noChangeAspect="1" noChangeArrowheads="1"/>
                     </pic:cNvPicPr>
@@ -10420,7 +10444,7 @@
                   <pic:spPr bwMode="auto">
                     <a:xfrm>
                       <a:off x="0" y="0"/>
-                      <a:ext cx="2865120" cy="585470"/>
+                      <a:ext cx="3896995" cy="2973705"/>
                     </a:xfrm>
                     <a:prstGeom prst="rect">
                       <a:avLst/>
@@ -10436,6 +10460,8 @@
           </wp:inline>
         </w:drawing>
       </w:r>
+      <w:bookmarkStart w:id="44" w:name="_GoBack"/>
+      <w:bookmarkEnd w:id="44"/>
     </w:p>
     <w:p>
       <w:pPr>
@@ -10580,12 +10606,12 @@
       <w:pPr>
         <w:pStyle w:val="FOINaslov1"/>
       </w:pPr>
-      <w:bookmarkStart w:id="44" w:name="_Toc17644120"/>
+      <w:bookmarkStart w:id="45" w:name="_Toc17644120"/>
       <w:r>
         <w:lastRenderedPageBreak/>
         <w:t>Implementacija</w:t>
       </w:r>
-      <w:bookmarkEnd w:id="44"/>
+      <w:bookmarkEnd w:id="45"/>
     </w:p>
     <w:p>
       <w:pPr>
@@ -10609,20 +10635,20 @@
           <w:szCs w:val="26"/>
         </w:rPr>
       </w:pPr>
-      <w:bookmarkStart w:id="45" w:name="_Toc536141592"/>
-      <w:bookmarkStart w:id="46" w:name="_Toc17644121"/>
-      <w:bookmarkEnd w:id="45"/>
+      <w:bookmarkStart w:id="46" w:name="_Toc536141592"/>
+      <w:bookmarkStart w:id="47" w:name="_Toc17644121"/>
       <w:bookmarkEnd w:id="46"/>
+      <w:bookmarkEnd w:id="47"/>
     </w:p>
     <w:p>
       <w:pPr>
         <w:pStyle w:val="FOINaslov2"/>
       </w:pPr>
-      <w:bookmarkStart w:id="47" w:name="_Toc17644122"/>
+      <w:bookmarkStart w:id="48" w:name="_Toc17644122"/>
       <w:r>
         <w:t>Implementacija Registracije</w:t>
       </w:r>
-      <w:bookmarkEnd w:id="47"/>
+      <w:bookmarkEnd w:id="48"/>
     </w:p>
     <w:p>
       <w:pPr>
@@ -13232,11 +13258,11 @@
       <w:pPr>
         <w:pStyle w:val="FOINaslov2"/>
       </w:pPr>
-      <w:bookmarkStart w:id="48" w:name="_Toc17644123"/>
+      <w:bookmarkStart w:id="49" w:name="_Toc17644123"/>
       <w:r>
         <w:t>Implementacija Prijave</w:t>
       </w:r>
-      <w:bookmarkEnd w:id="48"/>
+      <w:bookmarkEnd w:id="49"/>
     </w:p>
     <w:p>
       <w:pPr>
@@ -14525,12 +14551,12 @@
         <w:pStyle w:val="FOINaslov2"/>
         <w:jc w:val="left"/>
       </w:pPr>
-      <w:bookmarkStart w:id="49" w:name="_Toc17644124"/>
+      <w:bookmarkStart w:id="50" w:name="_Toc17644124"/>
       <w:r>
         <w:lastRenderedPageBreak/>
         <w:t>Implementacija Profil korisnika</w:t>
       </w:r>
-      <w:bookmarkEnd w:id="49"/>
+      <w:bookmarkEnd w:id="50"/>
       <w:r>
         <w:t xml:space="preserve"> </w:t>
       </w:r>
@@ -16788,11 +16814,11 @@
         <w:pStyle w:val="FOINaslov2"/>
         <w:jc w:val="left"/>
       </w:pPr>
-      <w:bookmarkStart w:id="50" w:name="_Toc17644125"/>
+      <w:bookmarkStart w:id="51" w:name="_Toc17644125"/>
       <w:r>
         <w:t>Implementacija    Moji dogovori</w:t>
       </w:r>
-      <w:bookmarkEnd w:id="50"/>
+      <w:bookmarkEnd w:id="51"/>
     </w:p>
     <w:p>
       <w:pPr>
@@ -17936,12 +17962,12 @@
       <w:pPr>
         <w:pStyle w:val="FOINaslov2"/>
       </w:pPr>
-      <w:bookmarkStart w:id="51" w:name="_Toc17644126"/>
+      <w:bookmarkStart w:id="52" w:name="_Toc17644126"/>
       <w:r>
         <w:lastRenderedPageBreak/>
         <w:t>Implementacija Moje usluge</w:t>
       </w:r>
-      <w:bookmarkEnd w:id="51"/>
+      <w:bookmarkEnd w:id="52"/>
       <w:r>
         <w:t xml:space="preserve"> </w:t>
       </w:r>
@@ -19504,11 +19530,11 @@
       <w:pPr>
         <w:pStyle w:val="FOINaslov2"/>
       </w:pPr>
-      <w:bookmarkStart w:id="52" w:name="_Toc17644127"/>
+      <w:bookmarkStart w:id="53" w:name="_Toc17644127"/>
       <w:r>
         <w:t>Implementacija Pregled aktivnih/slobodnih korisnika</w:t>
       </w:r>
-      <w:bookmarkEnd w:id="52"/>
+      <w:bookmarkEnd w:id="53"/>
     </w:p>
     <w:p/>
     <w:p>
@@ -22132,11 +22158,11 @@
       <w:pPr>
         <w:pStyle w:val="FOINaslov2"/>
       </w:pPr>
-      <w:bookmarkStart w:id="53" w:name="_Toc17644128"/>
+      <w:bookmarkStart w:id="54" w:name="_Toc17644128"/>
       <w:r>
         <w:t>Implementacija Chata</w:t>
       </w:r>
-      <w:bookmarkEnd w:id="53"/>
+      <w:bookmarkEnd w:id="54"/>
     </w:p>
     <w:p>
       <w:pPr>
@@ -24327,12 +24353,12 @@
       <w:pPr>
         <w:pStyle w:val="FOINaslov2"/>
       </w:pPr>
-      <w:bookmarkStart w:id="54" w:name="_Toc17644129"/>
+      <w:bookmarkStart w:id="55" w:name="_Toc17644129"/>
       <w:r>
         <w:lastRenderedPageBreak/>
         <w:t>Implementacija Ponuda usluge dostavljanja</w:t>
       </w:r>
-      <w:bookmarkEnd w:id="54"/>
+      <w:bookmarkEnd w:id="55"/>
     </w:p>
     <w:p/>
     <w:p>
@@ -26122,8 +26148,6 @@
       <w:r>
         <w:t>Offer.</w:t>
       </w:r>
-      <w:bookmarkStart w:id="55" w:name="_GoBack"/>
-      <w:bookmarkEnd w:id="55"/>
     </w:p>
     <w:p>
       <w:pPr>
@@ -27721,7 +27745,7 @@
             <w:noProof/>
             <w:sz w:val="18"/>
           </w:rPr>
-          <w:t>2</w:t>
+          <w:t>1</w:t>
         </w:r>
         <w:r>
           <w:rPr>
@@ -27801,7 +27825,7 @@
             <w:sz w:val="18"/>
             <w:szCs w:val="18"/>
           </w:rPr>
-          <w:t>40</w:t>
+          <w:t>41</w:t>
         </w:r>
         <w:r>
           <w:rPr>
@@ -33649,7 +33673,7 @@
 </file>
 
 <file path=customXml/itemProps1.xml><?xml version="1.0" encoding="utf-8"?>
-<ds:datastoreItem xmlns:ds="http://schemas.openxmlformats.org/officeDocument/2006/customXml" ds:itemID="{324C1192-3FED-476C-BA18-AFE35F9BE0D7}">
+<ds:datastoreItem xmlns:ds="http://schemas.openxmlformats.org/officeDocument/2006/customXml" ds:itemID="{1BB79E80-6825-4981-9F2C-AC5C5E8A11E1}">
   <ds:schemaRefs>
     <ds:schemaRef ds:uri="http://schemas.openxmlformats.org/officeDocument/2006/bibliography"/>
   </ds:schemaRefs>

</xml_diff>